<commit_message>
manual: fixed album categories
</commit_message>
<xml_diff>
--- a/modules/album/assets/manual/mod-album_CP.docx
+++ b/modules/album/assets/manual/mod-album_CP.docx
@@ -7,12 +7,12 @@
         <w:pStyle w:val="Heading1"/>
         <w:spacing w:before="0" w:after="240"/>
       </w:pPr>
-      <w:bookmarkStart w:id="0" w:name="_Toc483827483"/>
-      <w:bookmarkStart w:id="1" w:name="_Toc463254369"/>
+      <w:bookmarkStart w:id="0" w:name="_Toc463254369"/>
+      <w:bookmarkStart w:id="1" w:name="_Toc483989669"/>
       <w:r>
         <w:t>DAFTAR ISI</w:t>
       </w:r>
-      <w:bookmarkEnd w:id="0"/>
+      <w:bookmarkEnd w:id="1"/>
     </w:p>
     <w:p>
       <w:pPr>
@@ -20,7 +20,6 @@
         <w:tabs>
           <w:tab w:val="right" w:leader="dot" w:pos="6568"/>
         </w:tabs>
-        <w:spacing w:after="80"/>
         <w:rPr>
           <w:rFonts w:eastAsiaTheme="minorEastAsia"/>
           <w:noProof/>
@@ -36,7 +35,7 @@
       <w:r>
         <w:fldChar w:fldCharType="separate"/>
       </w:r>
-      <w:hyperlink w:anchor="_Toc483827483" w:history="1">
+      <w:hyperlink w:anchor="_Toc483989669" w:history="1">
         <w:r>
           <w:rPr>
             <w:rStyle w:val="Hyperlink"/>
@@ -63,7 +62,7 @@
             <w:noProof/>
             <w:webHidden/>
           </w:rPr>
-          <w:instrText xml:space="preserve"> PAGEREF _Toc483827483 \h </w:instrText>
+          <w:instrText xml:space="preserve"> PAGEREF _Toc483989669 \h </w:instrText>
         </w:r>
         <w:r>
           <w:rPr>
@@ -100,14 +99,13 @@
         <w:tabs>
           <w:tab w:val="right" w:leader="dot" w:pos="6568"/>
         </w:tabs>
-        <w:spacing w:after="80"/>
         <w:rPr>
           <w:rFonts w:eastAsiaTheme="minorEastAsia"/>
           <w:noProof/>
           <w:sz w:val="22"/>
         </w:rPr>
       </w:pPr>
-      <w:hyperlink w:anchor="_Toc483827484" w:history="1">
+      <w:hyperlink w:anchor="_Toc483989670" w:history="1">
         <w:r>
           <w:rPr>
             <w:rStyle w:val="Hyperlink"/>
@@ -134,7 +132,7 @@
             <w:noProof/>
             <w:webHidden/>
           </w:rPr>
-          <w:instrText xml:space="preserve"> PAGEREF _Toc483827484 \h </w:instrText>
+          <w:instrText xml:space="preserve"> PAGEREF _Toc483989670 \h </w:instrText>
         </w:r>
         <w:r>
           <w:rPr>
@@ -171,14 +169,13 @@
         <w:tabs>
           <w:tab w:val="right" w:leader="dot" w:pos="6568"/>
         </w:tabs>
-        <w:spacing w:after="80"/>
         <w:rPr>
           <w:rFonts w:eastAsiaTheme="minorEastAsia"/>
           <w:noProof/>
           <w:sz w:val="22"/>
         </w:rPr>
       </w:pPr>
-      <w:hyperlink w:anchor="_Toc483827485" w:history="1">
+      <w:hyperlink w:anchor="_Toc483989671" w:history="1">
         <w:r>
           <w:rPr>
             <w:rStyle w:val="Hyperlink"/>
@@ -205,7 +202,7 @@
             <w:noProof/>
             <w:webHidden/>
           </w:rPr>
-          <w:instrText xml:space="preserve"> PAGEREF _Toc483827485 \h </w:instrText>
+          <w:instrText xml:space="preserve"> PAGEREF _Toc483989671 \h </w:instrText>
         </w:r>
         <w:r>
           <w:rPr>
@@ -242,20 +239,19 @@
         <w:tabs>
           <w:tab w:val="right" w:leader="dot" w:pos="6568"/>
         </w:tabs>
-        <w:spacing w:after="80"/>
         <w:rPr>
           <w:rFonts w:eastAsiaTheme="minorEastAsia"/>
           <w:noProof/>
           <w:sz w:val="22"/>
         </w:rPr>
       </w:pPr>
-      <w:hyperlink w:anchor="_Toc483827486" w:history="1">
+      <w:hyperlink w:anchor="_Toc483989672" w:history="1">
         <w:r>
           <w:rPr>
             <w:rStyle w:val="Hyperlink"/>
             <w:noProof/>
           </w:rPr>
-          <w:t>Articles</w:t>
+          <w:t>Albums</w:t>
         </w:r>
         <w:r>
           <w:rPr>
@@ -276,7 +272,7 @@
             <w:noProof/>
             <w:webHidden/>
           </w:rPr>
-          <w:instrText xml:space="preserve"> PAGEREF _Toc483827486 \h </w:instrText>
+          <w:instrText xml:space="preserve"> PAGEREF _Toc483989672 \h </w:instrText>
         </w:r>
         <w:r>
           <w:rPr>
@@ -313,14 +309,13 @@
         <w:tabs>
           <w:tab w:val="right" w:leader="dot" w:pos="6568"/>
         </w:tabs>
-        <w:spacing w:after="80"/>
         <w:rPr>
           <w:rFonts w:eastAsiaTheme="minorEastAsia"/>
           <w:noProof/>
           <w:sz w:val="22"/>
         </w:rPr>
       </w:pPr>
-      <w:hyperlink w:anchor="_Toc483827487" w:history="1">
+      <w:hyperlink w:anchor="_Toc483989673" w:history="1">
         <w:r>
           <w:rPr>
             <w:rStyle w:val="Hyperlink"/>
@@ -347,7 +342,7 @@
             <w:noProof/>
             <w:webHidden/>
           </w:rPr>
-          <w:instrText xml:space="preserve"> PAGEREF _Toc483827487 \h </w:instrText>
+          <w:instrText xml:space="preserve"> PAGEREF _Toc483989673 \h </w:instrText>
         </w:r>
         <w:r>
           <w:rPr>
@@ -384,20 +379,19 @@
         <w:tabs>
           <w:tab w:val="right" w:leader="dot" w:pos="6568"/>
         </w:tabs>
-        <w:spacing w:after="80"/>
         <w:rPr>
           <w:rFonts w:eastAsiaTheme="minorEastAsia"/>
           <w:noProof/>
           <w:sz w:val="22"/>
         </w:rPr>
       </w:pPr>
-      <w:hyperlink w:anchor="_Toc483827488" w:history="1">
+      <w:hyperlink w:anchor="_Toc483989674" w:history="1">
         <w:r>
           <w:rPr>
             <w:rStyle w:val="Hyperlink"/>
             <w:noProof/>
           </w:rPr>
-          <w:t>View Articles</w:t>
+          <w:t>View Albums</w:t>
         </w:r>
         <w:r>
           <w:rPr>
@@ -418,7 +412,7 @@
             <w:noProof/>
             <w:webHidden/>
           </w:rPr>
-          <w:instrText xml:space="preserve"> PAGEREF _Toc483827488 \h </w:instrText>
+          <w:instrText xml:space="preserve"> PAGEREF _Toc483989674 \h </w:instrText>
         </w:r>
         <w:r>
           <w:rPr>
@@ -455,14 +449,13 @@
         <w:tabs>
           <w:tab w:val="right" w:leader="dot" w:pos="6568"/>
         </w:tabs>
-        <w:spacing w:after="80"/>
         <w:rPr>
           <w:rFonts w:eastAsiaTheme="minorEastAsia"/>
           <w:noProof/>
           <w:sz w:val="22"/>
         </w:rPr>
       </w:pPr>
-      <w:hyperlink w:anchor="_Toc483827489" w:history="1">
+      <w:hyperlink w:anchor="_Toc483989675" w:history="1">
         <w:r>
           <w:rPr>
             <w:rStyle w:val="Hyperlink"/>
@@ -489,7 +482,7 @@
             <w:noProof/>
             <w:webHidden/>
           </w:rPr>
-          <w:instrText xml:space="preserve"> PAGEREF _Toc483827489 \h </w:instrText>
+          <w:instrText xml:space="preserve"> PAGEREF _Toc483989675 \h </w:instrText>
         </w:r>
         <w:r>
           <w:rPr>
@@ -509,7 +502,7 @@
             <w:noProof/>
             <w:webHidden/>
           </w:rPr>
-          <w:t>9</w:t>
+          <w:t>11</w:t>
         </w:r>
         <w:r>
           <w:rPr>
@@ -526,14 +519,13 @@
         <w:tabs>
           <w:tab w:val="right" w:leader="dot" w:pos="6568"/>
         </w:tabs>
-        <w:spacing w:after="80"/>
         <w:rPr>
           <w:rFonts w:eastAsiaTheme="minorEastAsia"/>
           <w:noProof/>
           <w:sz w:val="22"/>
         </w:rPr>
       </w:pPr>
-      <w:hyperlink w:anchor="_Toc483827490" w:history="1">
+      <w:hyperlink w:anchor="_Toc483989676" w:history="1">
         <w:r>
           <w:rPr>
             <w:rStyle w:val="Hyperlink"/>
@@ -560,7 +552,7 @@
             <w:noProof/>
             <w:webHidden/>
           </w:rPr>
-          <w:instrText xml:space="preserve"> PAGEREF _Toc483827490 \h </w:instrText>
+          <w:instrText xml:space="preserve"> PAGEREF _Toc483989676 \h </w:instrText>
         </w:r>
         <w:r>
           <w:rPr>
@@ -580,7 +572,7 @@
             <w:noProof/>
             <w:webHidden/>
           </w:rPr>
-          <w:t>9</w:t>
+          <w:t>11</w:t>
         </w:r>
         <w:r>
           <w:rPr>
@@ -597,20 +589,19 @@
         <w:tabs>
           <w:tab w:val="right" w:leader="dot" w:pos="6568"/>
         </w:tabs>
-        <w:spacing w:after="80"/>
         <w:rPr>
           <w:rFonts w:eastAsiaTheme="minorEastAsia"/>
           <w:noProof/>
           <w:sz w:val="22"/>
         </w:rPr>
       </w:pPr>
-      <w:hyperlink w:anchor="_Toc483827491" w:history="1">
+      <w:hyperlink w:anchor="_Toc483989677" w:history="1">
         <w:r>
           <w:rPr>
             <w:rStyle w:val="Hyperlink"/>
             <w:noProof/>
           </w:rPr>
-          <w:t>Views</w:t>
+          <w:t>Photos</w:t>
         </w:r>
         <w:r>
           <w:rPr>
@@ -631,7 +622,7 @@
             <w:noProof/>
             <w:webHidden/>
           </w:rPr>
-          <w:instrText xml:space="preserve"> PAGEREF _Toc483827491 \h </w:instrText>
+          <w:instrText xml:space="preserve"> PAGEREF _Toc483989677 \h </w:instrText>
         </w:r>
         <w:r>
           <w:rPr>
@@ -668,20 +659,19 @@
         <w:tabs>
           <w:tab w:val="right" w:leader="dot" w:pos="6568"/>
         </w:tabs>
-        <w:spacing w:after="80"/>
         <w:rPr>
           <w:rFonts w:eastAsiaTheme="minorEastAsia"/>
           <w:noProof/>
           <w:sz w:val="22"/>
         </w:rPr>
       </w:pPr>
-      <w:hyperlink w:anchor="_Toc483827492" w:history="1">
+      <w:hyperlink w:anchor="_Toc483989678" w:history="1">
         <w:r>
           <w:rPr>
             <w:rStyle w:val="Hyperlink"/>
             <w:noProof/>
           </w:rPr>
-          <w:t>Downloads</w:t>
+          <w:t>Views</w:t>
         </w:r>
         <w:r>
           <w:rPr>
@@ -702,7 +692,7 @@
             <w:noProof/>
             <w:webHidden/>
           </w:rPr>
-          <w:instrText xml:space="preserve"> PAGEREF _Toc483827492 \h </w:instrText>
+          <w:instrText xml:space="preserve"> PAGEREF _Toc483989678 \h </w:instrText>
         </w:r>
         <w:r>
           <w:rPr>
@@ -722,7 +712,7 @@
             <w:noProof/>
             <w:webHidden/>
           </w:rPr>
-          <w:t>17</w:t>
+          <w:t>20</w:t>
         </w:r>
         <w:r>
           <w:rPr>
@@ -739,20 +729,19 @@
         <w:tabs>
           <w:tab w:val="right" w:leader="dot" w:pos="6568"/>
         </w:tabs>
-        <w:spacing w:after="80"/>
         <w:rPr>
           <w:rFonts w:eastAsiaTheme="minorEastAsia"/>
           <w:noProof/>
           <w:sz w:val="22"/>
         </w:rPr>
       </w:pPr>
-      <w:hyperlink w:anchor="_Toc483827493" w:history="1">
+      <w:hyperlink w:anchor="_Toc483989679" w:history="1">
         <w:r>
           <w:rPr>
             <w:rStyle w:val="Hyperlink"/>
             <w:noProof/>
           </w:rPr>
-          <w:t>Photos</w:t>
+          <w:t>Downloads</w:t>
         </w:r>
         <w:r>
           <w:rPr>
@@ -773,7 +762,7 @@
             <w:noProof/>
             <w:webHidden/>
           </w:rPr>
-          <w:instrText xml:space="preserve"> PAGEREF _Toc483827493 \h </w:instrText>
+          <w:instrText xml:space="preserve"> PAGEREF _Toc483989679 \h </w:instrText>
         </w:r>
         <w:r>
           <w:rPr>
@@ -793,7 +782,7 @@
             <w:noProof/>
             <w:webHidden/>
           </w:rPr>
-          <w:t>21</w:t>
+          <w:t>23</w:t>
         </w:r>
         <w:r>
           <w:rPr>
@@ -810,14 +799,13 @@
         <w:tabs>
           <w:tab w:val="right" w:leader="dot" w:pos="6568"/>
         </w:tabs>
-        <w:spacing w:after="80"/>
         <w:rPr>
           <w:rFonts w:eastAsiaTheme="minorEastAsia"/>
           <w:noProof/>
           <w:sz w:val="22"/>
         </w:rPr>
       </w:pPr>
-      <w:hyperlink w:anchor="_Toc483827494" w:history="1">
+      <w:hyperlink w:anchor="_Toc483989680" w:history="1">
         <w:r>
           <w:rPr>
             <w:rStyle w:val="Hyperlink"/>
@@ -844,7 +832,7 @@
             <w:noProof/>
             <w:webHidden/>
           </w:rPr>
-          <w:instrText xml:space="preserve"> PAGEREF _Toc483827494 \h </w:instrText>
+          <w:instrText xml:space="preserve"> PAGEREF _Toc483989680 \h </w:instrText>
         </w:r>
         <w:r>
           <w:rPr>
@@ -864,7 +852,7 @@
             <w:noProof/>
             <w:webHidden/>
           </w:rPr>
-          <w:t>25</w:t>
+          <w:t>27</w:t>
         </w:r>
         <w:r>
           <w:rPr>
@@ -881,14 +869,13 @@
         <w:tabs>
           <w:tab w:val="right" w:leader="dot" w:pos="6568"/>
         </w:tabs>
-        <w:spacing w:after="80"/>
         <w:rPr>
           <w:rFonts w:eastAsiaTheme="minorEastAsia"/>
           <w:noProof/>
           <w:sz w:val="22"/>
         </w:rPr>
       </w:pPr>
-      <w:hyperlink w:anchor="_Toc483827495" w:history="1">
+      <w:hyperlink w:anchor="_Toc483989681" w:history="1">
         <w:r>
           <w:rPr>
             <w:rStyle w:val="Hyperlink"/>
@@ -915,7 +902,7 @@
             <w:noProof/>
             <w:webHidden/>
           </w:rPr>
-          <w:instrText xml:space="preserve"> PAGEREF _Toc483827495 \h </w:instrText>
+          <w:instrText xml:space="preserve"> PAGEREF _Toc483989681 \h </w:instrText>
         </w:r>
         <w:r>
           <w:rPr>
@@ -935,7 +922,7 @@
             <w:noProof/>
             <w:webHidden/>
           </w:rPr>
-          <w:t>27</w:t>
+          <w:t>29</w:t>
         </w:r>
         <w:r>
           <w:rPr>
@@ -952,14 +939,13 @@
         <w:tabs>
           <w:tab w:val="right" w:leader="dot" w:pos="6568"/>
         </w:tabs>
-        <w:spacing w:after="80"/>
         <w:rPr>
           <w:rFonts w:eastAsiaTheme="minorEastAsia"/>
           <w:noProof/>
           <w:sz w:val="22"/>
         </w:rPr>
       </w:pPr>
-      <w:hyperlink w:anchor="_Toc483827496" w:history="1">
+      <w:hyperlink w:anchor="_Toc483989682" w:history="1">
         <w:r>
           <w:rPr>
             <w:rStyle w:val="Hyperlink"/>
@@ -986,7 +972,7 @@
             <w:noProof/>
             <w:webHidden/>
           </w:rPr>
-          <w:instrText xml:space="preserve"> PAGEREF _Toc483827496 \h </w:instrText>
+          <w:instrText xml:space="preserve"> PAGEREF _Toc483989682 \h </w:instrText>
         </w:r>
         <w:r>
           <w:rPr>
@@ -1006,7 +992,7 @@
             <w:noProof/>
             <w:webHidden/>
           </w:rPr>
-          <w:t>28</w:t>
+          <w:t>29</w:t>
         </w:r>
         <w:r>
           <w:rPr>
@@ -1036,7 +1022,7 @@
         <w:pStyle w:val="Heading1"/>
         <w:spacing w:before="0" w:after="240"/>
       </w:pPr>
-      <w:bookmarkStart w:id="2" w:name="_Toc483827484"/>
+      <w:bookmarkStart w:id="2" w:name="_Toc483989670"/>
       <w:r>
         <w:lastRenderedPageBreak/>
         <w:t>DAFTAR TABEL</w:t>
@@ -1064,7 +1050,7 @@
       <w:r>
         <w:fldChar w:fldCharType="separate"/>
       </w:r>
-      <w:hyperlink w:anchor="_Toc483986217" w:history="1">
+      <w:hyperlink w:anchor="_Toc483989683" w:history="1">
         <w:r>
           <w:rPr>
             <w:rStyle w:val="Hyperlink"/>
@@ -1091,7 +1077,7 @@
             <w:noProof/>
             <w:webHidden/>
           </w:rPr>
-          <w:instrText xml:space="preserve"> PAGEREF _Toc483986217 \h </w:instrText>
+          <w:instrText xml:space="preserve"> PAGEREF _Toc483989683 \h </w:instrText>
         </w:r>
         <w:r>
           <w:rPr>
@@ -1134,7 +1120,7 @@
           <w:sz w:val="22"/>
         </w:rPr>
       </w:pPr>
-      <w:hyperlink w:anchor="_Toc483986218" w:history="1">
+      <w:hyperlink w:anchor="_Toc483989684" w:history="1">
         <w:r>
           <w:rPr>
             <w:rStyle w:val="Hyperlink"/>
@@ -1161,7 +1147,7 @@
             <w:noProof/>
             <w:webHidden/>
           </w:rPr>
-          <w:instrText xml:space="preserve"> PAGEREF _Toc483986218 \h </w:instrText>
+          <w:instrText xml:space="preserve"> PAGEREF _Toc483989684 \h </w:instrText>
         </w:r>
         <w:r>
           <w:rPr>
@@ -1204,7 +1190,7 @@
           <w:sz w:val="22"/>
         </w:rPr>
       </w:pPr>
-      <w:hyperlink w:anchor="_Toc483986219" w:history="1">
+      <w:hyperlink w:anchor="_Toc483989685" w:history="1">
         <w:r>
           <w:rPr>
             <w:rStyle w:val="Hyperlink"/>
@@ -1231,7 +1217,7 @@
             <w:noProof/>
             <w:webHidden/>
           </w:rPr>
-          <w:instrText xml:space="preserve"> PAGEREF _Toc483986219 \h </w:instrText>
+          <w:instrText xml:space="preserve"> PAGEREF _Toc483989685 \h </w:instrText>
         </w:r>
         <w:r>
           <w:rPr>
@@ -1274,13 +1260,13 @@
           <w:sz w:val="22"/>
         </w:rPr>
       </w:pPr>
-      <w:hyperlink w:anchor="_Toc483986220" w:history="1">
+      <w:hyperlink w:anchor="_Toc483989686" w:history="1">
         <w:r>
           <w:rPr>
             <w:rStyle w:val="Hyperlink"/>
             <w:noProof/>
           </w:rPr>
-          <w:t>Table 4 Article Categories</w:t>
+          <w:t>Table 4 Album Categories</w:t>
         </w:r>
         <w:r>
           <w:rPr>
@@ -1301,7 +1287,7 @@
             <w:noProof/>
             <w:webHidden/>
           </w:rPr>
-          <w:instrText xml:space="preserve"> PAGEREF _Toc483986220 \h </w:instrText>
+          <w:instrText xml:space="preserve"> PAGEREF _Toc483989686 \h </w:instrText>
         </w:r>
         <w:r>
           <w:rPr>
@@ -1321,7 +1307,7 @@
             <w:noProof/>
             <w:webHidden/>
           </w:rPr>
-          <w:t>10</w:t>
+          <w:t>11</w:t>
         </w:r>
         <w:r>
           <w:rPr>
@@ -1344,13 +1330,13 @@
           <w:sz w:val="22"/>
         </w:rPr>
       </w:pPr>
-      <w:hyperlink w:anchor="_Toc483986221" w:history="1">
+      <w:hyperlink w:anchor="_Toc483989687" w:history="1">
         <w:r>
           <w:rPr>
             <w:rStyle w:val="Hyperlink"/>
             <w:noProof/>
           </w:rPr>
-          <w:t>Table 5 Input Article Category Form</w:t>
+          <w:t>Table 5 Input Album Category Form</w:t>
         </w:r>
         <w:r>
           <w:rPr>
@@ -1371,7 +1357,7 @@
             <w:noProof/>
             <w:webHidden/>
           </w:rPr>
-          <w:instrText xml:space="preserve"> PAGEREF _Toc483986221 \h </w:instrText>
+          <w:instrText xml:space="preserve"> PAGEREF _Toc483989687 \h </w:instrText>
         </w:r>
         <w:r>
           <w:rPr>
@@ -1391,7 +1377,7 @@
             <w:noProof/>
             <w:webHidden/>
           </w:rPr>
-          <w:t>12</w:t>
+          <w:t>13</w:t>
         </w:r>
         <w:r>
           <w:rPr>
@@ -1414,13 +1400,13 @@
           <w:sz w:val="22"/>
         </w:rPr>
       </w:pPr>
-      <w:hyperlink w:anchor="_Toc483986222" w:history="1">
+      <w:hyperlink w:anchor="_Toc483989688" w:history="1">
         <w:r>
           <w:rPr>
             <w:rStyle w:val="Hyperlink"/>
             <w:noProof/>
           </w:rPr>
-          <w:t>Table 8 Article Photos</w:t>
+          <w:t>Table 6 Article Photos</w:t>
         </w:r>
         <w:r>
           <w:rPr>
@@ -1441,7 +1427,7 @@
             <w:noProof/>
             <w:webHidden/>
           </w:rPr>
-          <w:instrText xml:space="preserve"> PAGEREF _Toc483986222 \h </w:instrText>
+          <w:instrText xml:space="preserve"> PAGEREF _Toc483989688 \h </w:instrText>
         </w:r>
         <w:r>
           <w:rPr>
@@ -1461,7 +1447,7 @@
             <w:noProof/>
             <w:webHidden/>
           </w:rPr>
-          <w:t>14</w:t>
+          <w:t>16</w:t>
         </w:r>
         <w:r>
           <w:rPr>
@@ -1484,13 +1470,13 @@
           <w:sz w:val="22"/>
         </w:rPr>
       </w:pPr>
-      <w:hyperlink w:anchor="_Toc483986223" w:history="1">
+      <w:hyperlink w:anchor="_Toc483989689" w:history="1">
         <w:r>
           <w:rPr>
             <w:rStyle w:val="Hyperlink"/>
             <w:noProof/>
           </w:rPr>
-          <w:t>Table 9 Input Article Photo Form</w:t>
+          <w:t>Table 7 Input Article Photo Form</w:t>
         </w:r>
         <w:r>
           <w:rPr>
@@ -1511,7 +1497,7 @@
             <w:noProof/>
             <w:webHidden/>
           </w:rPr>
-          <w:instrText xml:space="preserve"> PAGEREF _Toc483986223 \h </w:instrText>
+          <w:instrText xml:space="preserve"> PAGEREF _Toc483989689 \h </w:instrText>
         </w:r>
         <w:r>
           <w:rPr>
@@ -1531,7 +1517,7 @@
             <w:noProof/>
             <w:webHidden/>
           </w:rPr>
-          <w:t>17</w:t>
+          <w:t>19</w:t>
         </w:r>
         <w:r>
           <w:rPr>
@@ -1554,13 +1540,13 @@
           <w:sz w:val="22"/>
         </w:rPr>
       </w:pPr>
-      <w:hyperlink w:anchor="_Toc483986224" w:history="1">
+      <w:hyperlink w:anchor="_Toc483989690" w:history="1">
         <w:r>
           <w:rPr>
             <w:rStyle w:val="Hyperlink"/>
             <w:noProof/>
           </w:rPr>
-          <w:t>Table 6 Article History Views</w:t>
+          <w:t>Table 8 Article History Views</w:t>
         </w:r>
         <w:r>
           <w:rPr>
@@ -1581,7 +1567,7 @@
             <w:noProof/>
             <w:webHidden/>
           </w:rPr>
-          <w:instrText xml:space="preserve"> PAGEREF _Toc483986224 \h </w:instrText>
+          <w:instrText xml:space="preserve"> PAGEREF _Toc483989690 \h </w:instrText>
         </w:r>
         <w:r>
           <w:rPr>
@@ -1601,7 +1587,7 @@
             <w:noProof/>
             <w:webHidden/>
           </w:rPr>
-          <w:t>19</w:t>
+          <w:t>21</w:t>
         </w:r>
         <w:r>
           <w:rPr>
@@ -1624,13 +1610,13 @@
           <w:sz w:val="22"/>
         </w:rPr>
       </w:pPr>
-      <w:hyperlink w:anchor="_Toc483986225" w:history="1">
+      <w:hyperlink w:anchor="_Toc483989691" w:history="1">
         <w:r>
           <w:rPr>
             <w:rStyle w:val="Hyperlink"/>
             <w:noProof/>
           </w:rPr>
-          <w:t>Table 7 Article History Downlaods</w:t>
+          <w:t>Table 9 Article History Downlaods</w:t>
         </w:r>
         <w:r>
           <w:rPr>
@@ -1651,7 +1637,7 @@
             <w:noProof/>
             <w:webHidden/>
           </w:rPr>
-          <w:instrText xml:space="preserve"> PAGEREF _Toc483986225 \h </w:instrText>
+          <w:instrText xml:space="preserve"> PAGEREF _Toc483989691 \h </w:instrText>
         </w:r>
         <w:r>
           <w:rPr>
@@ -1671,7 +1657,7 @@
             <w:noProof/>
             <w:webHidden/>
           </w:rPr>
-          <w:t>22</w:t>
+          <w:t>24</w:t>
         </w:r>
         <w:r>
           <w:rPr>
@@ -1694,7 +1680,7 @@
           <w:sz w:val="22"/>
         </w:rPr>
       </w:pPr>
-      <w:hyperlink w:anchor="_Toc483986226" w:history="1">
+      <w:hyperlink w:anchor="_Toc483989692" w:history="1">
         <w:r>
           <w:rPr>
             <w:rStyle w:val="Hyperlink"/>
@@ -1721,7 +1707,7 @@
             <w:noProof/>
             <w:webHidden/>
           </w:rPr>
-          <w:instrText xml:space="preserve"> PAGEREF _Toc483986226 \h </w:instrText>
+          <w:instrText xml:space="preserve"> PAGEREF _Toc483989692 \h </w:instrText>
         </w:r>
         <w:r>
           <w:rPr>
@@ -1741,7 +1727,7 @@
             <w:noProof/>
             <w:webHidden/>
           </w:rPr>
-          <w:t>25</w:t>
+          <w:t>27</w:t>
         </w:r>
         <w:r>
           <w:rPr>
@@ -1776,7 +1762,7 @@
         <w:pStyle w:val="Heading1"/>
         <w:spacing w:before="0" w:after="240"/>
       </w:pPr>
-      <w:bookmarkStart w:id="3" w:name="_Toc483827485"/>
+      <w:bookmarkStart w:id="3" w:name="_Toc483989671"/>
       <w:r>
         <w:lastRenderedPageBreak/>
         <w:t>DAFTAR GAMBAR</w:t>
@@ -1804,7 +1790,7 @@
       <w:r>
         <w:fldChar w:fldCharType="separate"/>
       </w:r>
-      <w:hyperlink w:anchor="_Toc483986200" w:history="1">
+      <w:hyperlink w:anchor="_Toc483989693" w:history="1">
         <w:r>
           <w:rPr>
             <w:rStyle w:val="Hyperlink"/>
@@ -1831,7 +1817,7 @@
             <w:noProof/>
             <w:webHidden/>
           </w:rPr>
-          <w:instrText xml:space="preserve"> PAGEREF _Toc483986200 \h </w:instrText>
+          <w:instrText xml:space="preserve"> PAGEREF _Toc483989693 \h </w:instrText>
         </w:r>
         <w:r>
           <w:rPr>
@@ -1874,13 +1860,13 @@
           <w:sz w:val="22"/>
         </w:rPr>
       </w:pPr>
-      <w:hyperlink w:anchor="_Toc483986201" w:history="1">
+      <w:hyperlink w:anchor="_Toc483989694" w:history="1">
         <w:r>
           <w:rPr>
             <w:rStyle w:val="Hyperlink"/>
             <w:noProof/>
           </w:rPr>
-          <w:t>Gambar 2 Article Manage Create Form</w:t>
+          <w:t>Gambar 2 Album Manage Create Form</w:t>
         </w:r>
         <w:r>
           <w:rPr>
@@ -1901,7 +1887,7 @@
             <w:noProof/>
             <w:webHidden/>
           </w:rPr>
-          <w:instrText xml:space="preserve"> PAGEREF _Toc483986201 \h </w:instrText>
+          <w:instrText xml:space="preserve"> PAGEREF _Toc483989694 \h </w:instrText>
         </w:r>
         <w:r>
           <w:rPr>
@@ -1944,13 +1930,13 @@
           <w:sz w:val="22"/>
         </w:rPr>
       </w:pPr>
-      <w:hyperlink w:anchor="_Toc483986202" w:history="1">
+      <w:hyperlink w:anchor="_Toc483989695" w:history="1">
         <w:r>
           <w:rPr>
             <w:rStyle w:val="Hyperlink"/>
             <w:noProof/>
           </w:rPr>
-          <w:t>Gambar 3 Article Categories</w:t>
+          <w:t>Gambar 3 Album Manage Update Form</w:t>
         </w:r>
         <w:r>
           <w:rPr>
@@ -1971,7 +1957,7 @@
             <w:noProof/>
             <w:webHidden/>
           </w:rPr>
-          <w:instrText xml:space="preserve"> PAGEREF _Toc483986202 \h </w:instrText>
+          <w:instrText xml:space="preserve"> PAGEREF _Toc483989695 \h </w:instrText>
         </w:r>
         <w:r>
           <w:rPr>
@@ -1991,7 +1977,7 @@
             <w:noProof/>
             <w:webHidden/>
           </w:rPr>
-          <w:t>11</w:t>
+          <w:t>10</w:t>
         </w:r>
         <w:r>
           <w:rPr>
@@ -2014,13 +2000,13 @@
           <w:sz w:val="22"/>
         </w:rPr>
       </w:pPr>
-      <w:hyperlink w:anchor="_Toc483986203" w:history="1">
+      <w:hyperlink w:anchor="_Toc483989696" w:history="1">
         <w:r>
           <w:rPr>
             <w:rStyle w:val="Hyperlink"/>
             <w:noProof/>
           </w:rPr>
-          <w:t>Gambar 4 Article Category Detail</w:t>
+          <w:t>Gambar 4 Album Categories</w:t>
         </w:r>
         <w:r>
           <w:rPr>
@@ -2041,7 +2027,7 @@
             <w:noProof/>
             <w:webHidden/>
           </w:rPr>
-          <w:instrText xml:space="preserve"> PAGEREF _Toc483986203 \h </w:instrText>
+          <w:instrText xml:space="preserve"> PAGEREF _Toc483989696 \h </w:instrText>
         </w:r>
         <w:r>
           <w:rPr>
@@ -2084,13 +2070,13 @@
           <w:sz w:val="22"/>
         </w:rPr>
       </w:pPr>
-      <w:hyperlink w:anchor="_Toc483986204" w:history="1">
+      <w:hyperlink w:anchor="_Toc483989697" w:history="1">
         <w:r>
           <w:rPr>
             <w:rStyle w:val="Hyperlink"/>
             <w:noProof/>
           </w:rPr>
-          <w:t>Gambar 5 Article Category Form</w:t>
+          <w:t>Gambar 5 Album Category Detail</w:t>
         </w:r>
         <w:r>
           <w:rPr>
@@ -2111,7 +2097,7 @@
             <w:noProof/>
             <w:webHidden/>
           </w:rPr>
-          <w:instrText xml:space="preserve"> PAGEREF _Toc483986204 \h </w:instrText>
+          <w:instrText xml:space="preserve"> PAGEREF _Toc483989697 \h </w:instrText>
         </w:r>
         <w:r>
           <w:rPr>
@@ -2154,13 +2140,13 @@
           <w:sz w:val="22"/>
         </w:rPr>
       </w:pPr>
-      <w:hyperlink w:anchor="_Toc483986205" w:history="1">
+      <w:hyperlink w:anchor="_Toc483989698" w:history="1">
         <w:r>
           <w:rPr>
             <w:rStyle w:val="Hyperlink"/>
             <w:noProof/>
           </w:rPr>
-          <w:t>Gambar 12 Article Photos</w:t>
+          <w:t>Gambar 6 Album Category Form</w:t>
         </w:r>
         <w:r>
           <w:rPr>
@@ -2181,7 +2167,7 @@
             <w:noProof/>
             <w:webHidden/>
           </w:rPr>
-          <w:instrText xml:space="preserve"> PAGEREF _Toc483986205 \h </w:instrText>
+          <w:instrText xml:space="preserve"> PAGEREF _Toc483989698 \h </w:instrText>
         </w:r>
         <w:r>
           <w:rPr>
@@ -2201,7 +2187,7 @@
             <w:noProof/>
             <w:webHidden/>
           </w:rPr>
-          <w:t>16</w:t>
+          <w:t>15</w:t>
         </w:r>
         <w:r>
           <w:rPr>
@@ -2224,13 +2210,13 @@
           <w:sz w:val="22"/>
         </w:rPr>
       </w:pPr>
-      <w:hyperlink w:anchor="_Toc483986206" w:history="1">
+      <w:hyperlink w:anchor="_Toc483989699" w:history="1">
         <w:r>
           <w:rPr>
             <w:rStyle w:val="Hyperlink"/>
             <w:noProof/>
           </w:rPr>
-          <w:t>Gambar 13 Article Photo Detail</w:t>
+          <w:t>Gambar 7 Article Photos</w:t>
         </w:r>
         <w:r>
           <w:rPr>
@@ -2251,7 +2237,7 @@
             <w:noProof/>
             <w:webHidden/>
           </w:rPr>
-          <w:instrText xml:space="preserve"> PAGEREF _Toc483986206 \h </w:instrText>
+          <w:instrText xml:space="preserve"> PAGEREF _Toc483989699 \h </w:instrText>
         </w:r>
         <w:r>
           <w:rPr>
@@ -2271,7 +2257,7 @@
             <w:noProof/>
             <w:webHidden/>
           </w:rPr>
-          <w:t>17</w:t>
+          <w:t>18</w:t>
         </w:r>
         <w:r>
           <w:rPr>
@@ -2294,13 +2280,13 @@
           <w:sz w:val="22"/>
         </w:rPr>
       </w:pPr>
-      <w:hyperlink w:anchor="_Toc483986207" w:history="1">
+      <w:hyperlink w:anchor="_Toc483989700" w:history="1">
         <w:r>
           <w:rPr>
             <w:rStyle w:val="Hyperlink"/>
             <w:noProof/>
           </w:rPr>
-          <w:t>Gambar 14 Article Photo Form</w:t>
+          <w:t>Gambar 8 Article Photo Detail</w:t>
         </w:r>
         <w:r>
           <w:rPr>
@@ -2321,7 +2307,7 @@
             <w:noProof/>
             <w:webHidden/>
           </w:rPr>
-          <w:instrText xml:space="preserve"> PAGEREF _Toc483986207 \h </w:instrText>
+          <w:instrText xml:space="preserve"> PAGEREF _Toc483989700 \h </w:instrText>
         </w:r>
         <w:r>
           <w:rPr>
@@ -2341,7 +2327,7 @@
             <w:noProof/>
             <w:webHidden/>
           </w:rPr>
-          <w:t>18</w:t>
+          <w:t>19</w:t>
         </w:r>
         <w:r>
           <w:rPr>
@@ -2364,13 +2350,13 @@
           <w:sz w:val="22"/>
         </w:rPr>
       </w:pPr>
-      <w:hyperlink w:anchor="_Toc483986208" w:history="1">
+      <w:hyperlink w:anchor="_Toc483989701" w:history="1">
         <w:r>
           <w:rPr>
             <w:rStyle w:val="Hyperlink"/>
             <w:noProof/>
           </w:rPr>
-          <w:t>Gambar 6 Article History Views</w:t>
+          <w:t>Gambar 9 Article Photo Form</w:t>
         </w:r>
         <w:r>
           <w:rPr>
@@ -2391,7 +2377,7 @@
             <w:noProof/>
             <w:webHidden/>
           </w:rPr>
-          <w:instrText xml:space="preserve"> PAGEREF _Toc483986208 \h </w:instrText>
+          <w:instrText xml:space="preserve"> PAGEREF _Toc483989701 \h </w:instrText>
         </w:r>
         <w:r>
           <w:rPr>
@@ -2434,13 +2420,13 @@
           <w:sz w:val="22"/>
         </w:rPr>
       </w:pPr>
-      <w:hyperlink w:anchor="_Toc483986209" w:history="1">
+      <w:hyperlink w:anchor="_Toc483989702" w:history="1">
         <w:r>
           <w:rPr>
             <w:rStyle w:val="Hyperlink"/>
             <w:noProof/>
           </w:rPr>
-          <w:t>Gambar 7 Article View Data</w:t>
+          <w:t>Gambar 10 Article History Views</w:t>
         </w:r>
         <w:r>
           <w:rPr>
@@ -2461,7 +2447,7 @@
             <w:noProof/>
             <w:webHidden/>
           </w:rPr>
-          <w:instrText xml:space="preserve"> PAGEREF _Toc483986209 \h </w:instrText>
+          <w:instrText xml:space="preserve"> PAGEREF _Toc483989702 \h </w:instrText>
         </w:r>
         <w:r>
           <w:rPr>
@@ -2481,7 +2467,7 @@
             <w:noProof/>
             <w:webHidden/>
           </w:rPr>
-          <w:t>21</w:t>
+          <w:t>22</w:t>
         </w:r>
         <w:r>
           <w:rPr>
@@ -2504,13 +2490,13 @@
           <w:sz w:val="22"/>
         </w:rPr>
       </w:pPr>
-      <w:hyperlink w:anchor="_Toc483986210" w:history="1">
+      <w:hyperlink w:anchor="_Toc483989703" w:history="1">
         <w:r>
           <w:rPr>
             <w:rStyle w:val="Hyperlink"/>
             <w:noProof/>
           </w:rPr>
-          <w:t>Gambar 8 Article View Spesifik Data</w:t>
+          <w:t>Gambar 11 Article View Data</w:t>
         </w:r>
         <w:r>
           <w:rPr>
@@ -2531,7 +2517,7 @@
             <w:noProof/>
             <w:webHidden/>
           </w:rPr>
-          <w:instrText xml:space="preserve"> PAGEREF _Toc483986210 \h </w:instrText>
+          <w:instrText xml:space="preserve"> PAGEREF _Toc483989703 \h </w:instrText>
         </w:r>
         <w:r>
           <w:rPr>
@@ -2551,7 +2537,7 @@
             <w:noProof/>
             <w:webHidden/>
           </w:rPr>
-          <w:t>21</w:t>
+          <w:t>23</w:t>
         </w:r>
         <w:r>
           <w:rPr>
@@ -2574,13 +2560,13 @@
           <w:sz w:val="22"/>
         </w:rPr>
       </w:pPr>
-      <w:hyperlink w:anchor="_Toc483986211" w:history="1">
+      <w:hyperlink w:anchor="_Toc483989704" w:history="1">
         <w:r>
           <w:rPr>
             <w:rStyle w:val="Hyperlink"/>
             <w:noProof/>
           </w:rPr>
-          <w:t>Gambar 9 Article History Downlaods</w:t>
+          <w:t>Gambar 12 Article View Spesifik Data</w:t>
         </w:r>
         <w:r>
           <w:rPr>
@@ -2601,7 +2587,7 @@
             <w:noProof/>
             <w:webHidden/>
           </w:rPr>
-          <w:instrText xml:space="preserve"> PAGEREF _Toc483986211 \h </w:instrText>
+          <w:instrText xml:space="preserve"> PAGEREF _Toc483989704 \h </w:instrText>
         </w:r>
         <w:r>
           <w:rPr>
@@ -2644,13 +2630,13 @@
           <w:sz w:val="22"/>
         </w:rPr>
       </w:pPr>
-      <w:hyperlink w:anchor="_Toc483986212" w:history="1">
+      <w:hyperlink w:anchor="_Toc483989705" w:history="1">
         <w:r>
           <w:rPr>
             <w:rStyle w:val="Hyperlink"/>
             <w:noProof/>
           </w:rPr>
-          <w:t>Gambar 10 Article Download Data</w:t>
+          <w:t>Gambar 13 Article History Downlaods</w:t>
         </w:r>
         <w:r>
           <w:rPr>
@@ -2671,7 +2657,7 @@
             <w:noProof/>
             <w:webHidden/>
           </w:rPr>
-          <w:instrText xml:space="preserve"> PAGEREF _Toc483986212 \h </w:instrText>
+          <w:instrText xml:space="preserve"> PAGEREF _Toc483989705 \h </w:instrText>
         </w:r>
         <w:r>
           <w:rPr>
@@ -2691,7 +2677,7 @@
             <w:noProof/>
             <w:webHidden/>
           </w:rPr>
-          <w:t>24</w:t>
+          <w:t>25</w:t>
         </w:r>
         <w:r>
           <w:rPr>
@@ -2714,13 +2700,13 @@
           <w:sz w:val="22"/>
         </w:rPr>
       </w:pPr>
-      <w:hyperlink w:anchor="_Toc483986213" w:history="1">
+      <w:hyperlink w:anchor="_Toc483989706" w:history="1">
         <w:r>
           <w:rPr>
             <w:rStyle w:val="Hyperlink"/>
             <w:noProof/>
           </w:rPr>
-          <w:t>Gambar 11 Article Download Spesifik Data</w:t>
+          <w:t>Gambar 14 Article Download Data</w:t>
         </w:r>
         <w:r>
           <w:rPr>
@@ -2741,7 +2727,7 @@
             <w:noProof/>
             <w:webHidden/>
           </w:rPr>
-          <w:instrText xml:space="preserve"> PAGEREF _Toc483986213 \h </w:instrText>
+          <w:instrText xml:space="preserve"> PAGEREF _Toc483989706 \h </w:instrText>
         </w:r>
         <w:r>
           <w:rPr>
@@ -2761,7 +2747,7 @@
             <w:noProof/>
             <w:webHidden/>
           </w:rPr>
-          <w:t>25</w:t>
+          <w:t>26</w:t>
         </w:r>
         <w:r>
           <w:rPr>
@@ -2784,13 +2770,13 @@
           <w:sz w:val="22"/>
         </w:rPr>
       </w:pPr>
-      <w:hyperlink w:anchor="_Toc483986214" w:history="1">
+      <w:hyperlink w:anchor="_Toc483989707" w:history="1">
         <w:r>
           <w:rPr>
             <w:rStyle w:val="Hyperlink"/>
             <w:noProof/>
           </w:rPr>
-          <w:t>Gambar 15 Article Tags</w:t>
+          <w:t>Gambar 15 Article Download Spesifik Data</w:t>
         </w:r>
         <w:r>
           <w:rPr>
@@ -2811,7 +2797,7 @@
             <w:noProof/>
             <w:webHidden/>
           </w:rPr>
-          <w:instrText xml:space="preserve"> PAGEREF _Toc483986214 \h </w:instrText>
+          <w:instrText xml:space="preserve"> PAGEREF _Toc483989707 \h </w:instrText>
         </w:r>
         <w:r>
           <w:rPr>
@@ -2831,7 +2817,7 @@
             <w:noProof/>
             <w:webHidden/>
           </w:rPr>
-          <w:t>26</w:t>
+          <w:t>27</w:t>
         </w:r>
         <w:r>
           <w:rPr>
@@ -2854,13 +2840,13 @@
           <w:sz w:val="22"/>
         </w:rPr>
       </w:pPr>
-      <w:hyperlink w:anchor="_Toc483986215" w:history="1">
+      <w:hyperlink w:anchor="_Toc483989708" w:history="1">
         <w:r>
           <w:rPr>
             <w:rStyle w:val="Hyperlink"/>
             <w:noProof/>
           </w:rPr>
-          <w:t>Gambar 16 Article Setting Form</w:t>
+          <w:t>Gambar 16 Article Tags</w:t>
         </w:r>
         <w:r>
           <w:rPr>
@@ -2881,7 +2867,7 @@
             <w:noProof/>
             <w:webHidden/>
           </w:rPr>
-          <w:instrText xml:space="preserve"> PAGEREF _Toc483986215 \h </w:instrText>
+          <w:instrText xml:space="preserve"> PAGEREF _Toc483989708 \h </w:instrText>
         </w:r>
         <w:r>
           <w:rPr>
@@ -2901,7 +2887,7 @@
             <w:noProof/>
             <w:webHidden/>
           </w:rPr>
-          <w:t>31</w:t>
+          <w:t>28</w:t>
         </w:r>
         <w:r>
           <w:rPr>
@@ -2924,13 +2910,13 @@
           <w:sz w:val="22"/>
         </w:rPr>
       </w:pPr>
-      <w:hyperlink w:anchor="_Toc483986216" w:history="1">
+      <w:hyperlink w:anchor="_Toc483989709" w:history="1">
         <w:r>
           <w:rPr>
             <w:rStyle w:val="Hyperlink"/>
             <w:noProof/>
           </w:rPr>
-          <w:t>Gambar 17 Article Setting Form (Lanjutan)</w:t>
+          <w:t>Gambar 17 Article Setting Form</w:t>
         </w:r>
         <w:r>
           <w:rPr>
@@ -2951,7 +2937,7 @@
             <w:noProof/>
             <w:webHidden/>
           </w:rPr>
-          <w:instrText xml:space="preserve"> PAGEREF _Toc483986216 \h </w:instrText>
+          <w:instrText xml:space="preserve"> PAGEREF _Toc483989709 \h </w:instrText>
         </w:r>
         <w:r>
           <w:rPr>
@@ -2971,7 +2957,77 @@
             <w:noProof/>
             <w:webHidden/>
           </w:rPr>
-          <w:t>32</w:t>
+          <w:t>33</w:t>
+        </w:r>
+        <w:r>
+          <w:rPr>
+            <w:noProof/>
+            <w:webHidden/>
+          </w:rPr>
+          <w:fldChar w:fldCharType="end"/>
+        </w:r>
+      </w:hyperlink>
+    </w:p>
+    <w:p>
+      <w:pPr>
+        <w:pStyle w:val="TableofFigures"/>
+        <w:tabs>
+          <w:tab w:val="right" w:leader="dot" w:pos="6568"/>
+        </w:tabs>
+        <w:rPr>
+          <w:rFonts w:eastAsiaTheme="minorEastAsia"/>
+          <w:noProof/>
+          <w:sz w:val="22"/>
+        </w:rPr>
+      </w:pPr>
+      <w:hyperlink w:anchor="_Toc483989710" w:history="1">
+        <w:r>
+          <w:rPr>
+            <w:rStyle w:val="Hyperlink"/>
+            <w:noProof/>
+          </w:rPr>
+          <w:t>Gambar 18 Article Setting Form (Lanjutan)</w:t>
+        </w:r>
+        <w:r>
+          <w:rPr>
+            <w:noProof/>
+            <w:webHidden/>
+          </w:rPr>
+          <w:tab/>
+        </w:r>
+        <w:r>
+          <w:rPr>
+            <w:noProof/>
+            <w:webHidden/>
+          </w:rPr>
+          <w:fldChar w:fldCharType="begin"/>
+        </w:r>
+        <w:r>
+          <w:rPr>
+            <w:noProof/>
+            <w:webHidden/>
+          </w:rPr>
+          <w:instrText xml:space="preserve"> PAGEREF _Toc483989710 \h </w:instrText>
+        </w:r>
+        <w:r>
+          <w:rPr>
+            <w:noProof/>
+            <w:webHidden/>
+          </w:rPr>
+        </w:r>
+        <w:r>
+          <w:rPr>
+            <w:noProof/>
+            <w:webHidden/>
+          </w:rPr>
+          <w:fldChar w:fldCharType="separate"/>
+        </w:r>
+        <w:r>
+          <w:rPr>
+            <w:noProof/>
+            <w:webHidden/>
+          </w:rPr>
+          <w:t>34</w:t>
         </w:r>
         <w:r>
           <w:rPr>
@@ -3003,6 +3059,8 @@
           <w:szCs w:val="32"/>
         </w:rPr>
       </w:pPr>
+      <w:bookmarkStart w:id="4" w:name="_GoBack"/>
+      <w:bookmarkEnd w:id="4"/>
     </w:p>
     <w:p>
       <w:pPr>
@@ -3023,12 +3081,14 @@
       <w:pPr>
         <w:pStyle w:val="Heading1"/>
       </w:pPr>
+      <w:bookmarkStart w:id="5" w:name="_Toc483989672"/>
       <w:r>
         <w:lastRenderedPageBreak/>
         <w:t>Albums</w:t>
       </w:r>
-    </w:p>
-    <w:bookmarkEnd w:id="1"/>
+      <w:bookmarkEnd w:id="5"/>
+    </w:p>
+    <w:bookmarkEnd w:id="0"/>
     <w:p>
       <w:pPr>
         <w:ind w:firstLine="709"/>
@@ -3083,12 +3143,12 @@
       <w:pPr>
         <w:pStyle w:val="Heading2"/>
       </w:pPr>
-      <w:bookmarkStart w:id="4" w:name="_Toc483827487"/>
-      <w:bookmarkStart w:id="5" w:name="_Toc463254370"/>
+      <w:bookmarkStart w:id="6" w:name="_Toc463254370"/>
+      <w:bookmarkStart w:id="7" w:name="_Toc483989673"/>
       <w:r>
         <w:t>Menu Permissions</w:t>
       </w:r>
-      <w:bookmarkEnd w:id="4"/>
+      <w:bookmarkEnd w:id="7"/>
     </w:p>
     <w:p>
       <w:pPr>
@@ -3139,7 +3199,7 @@
         <w:pStyle w:val="Caption"/>
         <w:keepNext/>
       </w:pPr>
-      <w:bookmarkStart w:id="6" w:name="_Toc483986217"/>
+      <w:bookmarkStart w:id="8" w:name="_Toc483989683"/>
       <w:r>
         <w:t xml:space="preserve">Table </w:t>
       </w:r>
@@ -3170,7 +3230,7 @@
       <w:r>
         <w:t>Menu Permissions</w:t>
       </w:r>
-      <w:bookmarkEnd w:id="6"/>
+      <w:bookmarkEnd w:id="8"/>
     </w:p>
     <w:tbl>
       <w:tblPr>
@@ -3769,15 +3829,15 @@
       <w:pPr>
         <w:pStyle w:val="Heading2"/>
       </w:pPr>
-      <w:bookmarkStart w:id="7" w:name="_Toc483827488"/>
+      <w:bookmarkStart w:id="9" w:name="_Toc483989674"/>
       <w:r>
         <w:t xml:space="preserve">View </w:t>
       </w:r>
-      <w:bookmarkEnd w:id="5"/>
-      <w:bookmarkEnd w:id="7"/>
+      <w:bookmarkEnd w:id="6"/>
       <w:r>
         <w:t>Albums</w:t>
       </w:r>
+      <w:bookmarkEnd w:id="9"/>
     </w:p>
     <w:p>
       <w:pPr>
@@ -3796,7 +3856,15 @@
         <w:t>foto album</w:t>
       </w:r>
       <w:r>
-        <w:t xml:space="preserve"> yang akan </w:t>
+        <w:t xml:space="preserve"> yang </w:t>
+      </w:r>
+      <w:proofErr w:type="gramStart"/>
+      <w:r>
+        <w:t>akan</w:t>
+      </w:r>
+      <w:proofErr w:type="gramEnd"/>
+      <w:r>
+        <w:t xml:space="preserve"> </w:t>
       </w:r>
       <w:r>
         <w:t>diyatangkan</w:t>
@@ -3989,7 +4057,15 @@
         <w:t xml:space="preserve">foto album </w:t>
       </w:r>
       <w:r>
-        <w:t>yang akan ditampilkan pada aplikasi</w:t>
+        <w:t xml:space="preserve">yang </w:t>
+      </w:r>
+      <w:proofErr w:type="gramStart"/>
+      <w:r>
+        <w:t>akan</w:t>
+      </w:r>
+      <w:proofErr w:type="gramEnd"/>
+      <w:r>
+        <w:t xml:space="preserve"> ditampilkan pada aplikasi</w:t>
       </w:r>
       <w:r>
         <w:t>.</w:t>
@@ -4017,7 +4093,7 @@
         <w:pStyle w:val="Caption"/>
         <w:keepNext/>
       </w:pPr>
-      <w:bookmarkStart w:id="8" w:name="_Toc483986218"/>
+      <w:bookmarkStart w:id="10" w:name="_Toc483989684"/>
       <w:r>
         <w:t xml:space="preserve">Table </w:t>
       </w:r>
@@ -4051,7 +4127,7 @@
       <w:r>
         <w:t xml:space="preserve"> Manage</w:t>
       </w:r>
-      <w:bookmarkEnd w:id="8"/>
+      <w:bookmarkEnd w:id="10"/>
     </w:p>
     <w:tbl>
       <w:tblPr>
@@ -4826,7 +4902,7 @@
         <w:pStyle w:val="Caption"/>
         <w:jc w:val="center"/>
       </w:pPr>
-      <w:bookmarkStart w:id="9" w:name="_Toc483986200"/>
+      <w:bookmarkStart w:id="11" w:name="_Toc483989693"/>
       <w:r>
         <w:t xml:space="preserve">Gambar </w:t>
       </w:r>
@@ -4863,7 +4939,7 @@
       <w:r>
         <w:t>Manage</w:t>
       </w:r>
-      <w:bookmarkEnd w:id="9"/>
+      <w:bookmarkEnd w:id="11"/>
     </w:p>
     <w:p>
       <w:pPr>
@@ -4914,7 +4990,7 @@
         <w:pStyle w:val="Caption"/>
         <w:keepNext/>
       </w:pPr>
-      <w:bookmarkStart w:id="10" w:name="_Toc483986219"/>
+      <w:bookmarkStart w:id="12" w:name="_Toc483989685"/>
       <w:r>
         <w:t xml:space="preserve">Table </w:t>
       </w:r>
@@ -4948,7 +5024,7 @@
       <w:r>
         <w:t xml:space="preserve"> Manage Form</w:t>
       </w:r>
-      <w:bookmarkEnd w:id="10"/>
+      <w:bookmarkEnd w:id="12"/>
     </w:p>
     <w:tbl>
       <w:tblPr>
@@ -5207,7 +5283,13 @@
               <w:t xml:space="preserve"> di sela-sela </w:t>
             </w:r>
             <w:r>
-              <w:t>input body</w:t>
+              <w:t xml:space="preserve">input </w:t>
+            </w:r>
+            <w:r>
+              <w:rPr>
+                <w:i/>
+              </w:rPr>
+              <w:t>description</w:t>
             </w:r>
             <w:r>
               <w:t xml:space="preserve">. Penambahan </w:t>
@@ -5222,7 +5304,16 @@
               <w:t xml:space="preserve"> dalam sela </w:t>
             </w:r>
             <w:r>
-              <w:t xml:space="preserve">input body </w:t>
+              <w:t xml:space="preserve">input </w:t>
+            </w:r>
+            <w:r>
+              <w:rPr>
+                <w:i/>
+              </w:rPr>
+              <w:t>description</w:t>
+            </w:r>
+            <w:r>
+              <w:t xml:space="preserve"> </w:t>
             </w:r>
             <w:r>
               <w:t xml:space="preserve">akan memengaruhi letak quote dalam </w:t>
@@ -5252,7 +5343,7 @@
               <w:rPr>
                 <w:i/>
               </w:rPr>
-              <w:t>Body</w:t>
+              <w:t>Description</w:t>
             </w:r>
             <w:r>
               <w:rPr>
@@ -5742,7 +5833,7 @@
         <w:pStyle w:val="Caption"/>
         <w:jc w:val="center"/>
       </w:pPr>
-      <w:bookmarkStart w:id="11" w:name="_Toc483986201"/>
+      <w:bookmarkStart w:id="13" w:name="_Toc483989694"/>
       <w:r>
         <w:t xml:space="preserve">Gambar </w:t>
       </w:r>
@@ -5768,28 +5859,36 @@
         <w:fldChar w:fldCharType="end"/>
       </w:r>
       <w:r>
-        <w:t xml:space="preserve"> Article</w:t>
+        <w:t xml:space="preserve"> </w:t>
+      </w:r>
+      <w:r>
+        <w:t>Album</w:t>
       </w:r>
       <w:r>
         <w:t xml:space="preserve"> Manage </w:t>
       </w:r>
       <w:r>
-        <w:t>Create</w:t>
-      </w:r>
-      <w:r>
-        <w:t xml:space="preserve"> </w:t>
+        <w:t xml:space="preserve">Create </w:t>
       </w:r>
       <w:r>
         <w:t>Form</w:t>
       </w:r>
-      <w:bookmarkEnd w:id="11"/>
+      <w:bookmarkEnd w:id="13"/>
     </w:p>
     <w:p>
       <w:pPr>
         <w:ind w:firstLine="709"/>
       </w:pPr>
       <w:r>
-        <w:t>Terdapat perbedaan pada halaman formulir tambah konten foto album dan perbarui konten foto album. Pada halaman perbarui konten foto  album Anda dapat melihat foto-foto yang telah di unggah</w:t>
+        <w:t xml:space="preserve">Terdapat perbedaan pada halaman formulir tambah konten foto album dan perbarui konten foto album. Pada halaman perbarui konten </w:t>
+      </w:r>
+      <w:proofErr w:type="gramStart"/>
+      <w:r>
+        <w:t>foto  album</w:t>
+      </w:r>
+      <w:proofErr w:type="gramEnd"/>
+      <w:r>
+        <w:t xml:space="preserve"> Anda dapat melihat foto-foto yang telah di unggah</w:t>
       </w:r>
       <w:r>
         <w:t xml:space="preserve"> pada konten foto album</w:t>
@@ -5815,10 +5914,7 @@
         <w:t>PLUS</w:t>
       </w:r>
       <w:r>
-        <w:t xml:space="preserve">” </w:t>
-      </w:r>
-      <w:r>
-        <w:t>(</w:t>
+        <w:t>” (</w:t>
       </w:r>
       <w:r>
         <w:rPr>
@@ -5827,13 +5923,8 @@
         <w:t>kiri atas</w:t>
       </w:r>
       <w:r>
-        <w:t>)</w:t>
-      </w:r>
-      <w:r>
-        <w:t xml:space="preserve"> yang terdapat pada daftar foto. Untuk menghapus dan menjadikan foto sebagai cover Anda bisa mengklik icon “COVER” dan “DELETE” yang terletak pada kanan atas foto yang akan Anda perbarui.</w:t>
-      </w:r>
-      <w:bookmarkStart w:id="12" w:name="_GoBack"/>
-      <w:bookmarkEnd w:id="12"/>
+        <w:t>) yang terdapat pada daftar foto. Untuk menghapus dan menjadikan foto sebagai cover Anda bisa mengklik icon “COVER” dan “DELETE” yang terletak pada kanan atas foto yang akan Anda perbarui.</w:t>
+      </w:r>
     </w:p>
     <w:p>
       <w:pPr>
@@ -5845,6 +5936,7 @@
     </w:p>
     <w:p>
       <w:pPr>
+        <w:keepNext/>
         <w:jc w:val="center"/>
       </w:pPr>
       <w:r>
@@ -5897,21 +5989,53 @@
     </w:p>
     <w:p>
       <w:pPr>
+        <w:pStyle w:val="Caption"/>
+        <w:jc w:val="center"/>
+      </w:pPr>
+      <w:bookmarkStart w:id="14" w:name="_Toc483989695"/>
+      <w:r>
+        <w:t xml:space="preserve">Gambar </w:t>
+      </w:r>
+      <w:r>
+        <w:fldChar w:fldCharType="begin"/>
+      </w:r>
+      <w:r>
+        <w:instrText xml:space="preserve"> SEQ Gambar \* ARABIC </w:instrText>
+      </w:r>
+      <w:r>
+        <w:fldChar w:fldCharType="separate"/>
+      </w:r>
+      <w:r>
+        <w:rPr>
+          <w:noProof/>
+        </w:rPr>
+        <w:t>3</w:t>
+      </w:r>
+      <w:r>
+        <w:fldChar w:fldCharType="end"/>
+      </w:r>
+      <w:r>
+        <w:t xml:space="preserve"> Album Manage Update Form</w:t>
+      </w:r>
+      <w:bookmarkEnd w:id="14"/>
+    </w:p>
+    <w:p>
+      <w:pPr>
         <w:pStyle w:val="Heading2"/>
       </w:pPr>
-      <w:bookmarkStart w:id="13" w:name="_Toc483827489"/>
-      <w:bookmarkStart w:id="14" w:name="_Toc463254371"/>
+      <w:bookmarkStart w:id="15" w:name="_Toc463254371"/>
+      <w:bookmarkStart w:id="16" w:name="_Toc483989675"/>
       <w:r>
         <w:lastRenderedPageBreak/>
         <w:t>Datas</w:t>
       </w:r>
-      <w:bookmarkEnd w:id="13"/>
+      <w:bookmarkEnd w:id="16"/>
     </w:p>
     <w:p>
       <w:pPr>
         <w:pStyle w:val="Heading3"/>
       </w:pPr>
-      <w:bookmarkStart w:id="15" w:name="_Toc483827490"/>
+      <w:bookmarkStart w:id="17" w:name="_Toc483989676"/>
       <w:r>
         <w:t>Categories</w:t>
       </w:r>
@@ -5924,7 +6048,7 @@
         </w:rPr>
         <w:footnoteReference w:id="4"/>
       </w:r>
-      <w:bookmarkEnd w:id="15"/>
+      <w:bookmarkEnd w:id="17"/>
     </w:p>
     <w:p>
       <w:pPr>
@@ -5934,10 +6058,24 @@
         <w:t xml:space="preserve">Sebelum melakukan kelola terhadap </w:t>
       </w:r>
       <w:r>
-        <w:t xml:space="preserve">konten artikel </w:t>
-      </w:r>
-      <w:r>
-        <w:t xml:space="preserve">yang akan  ditayangkan pada aplikasi Anda sebelumnya diharuskan untuk melakukan kelola </w:t>
+        <w:t xml:space="preserve">konten </w:t>
+      </w:r>
+      <w:r>
+        <w:t>foto album</w:t>
+      </w:r>
+      <w:r>
+        <w:t xml:space="preserve"> </w:t>
+      </w:r>
+      <w:r>
+        <w:t xml:space="preserve">yang </w:t>
+      </w:r>
+      <w:proofErr w:type="gramStart"/>
+      <w:r>
+        <w:t>akan  ditayangkan</w:t>
+      </w:r>
+      <w:proofErr w:type="gramEnd"/>
+      <w:r>
+        <w:t xml:space="preserve"> pada aplikasi Anda sebelumnya diharuskan untuk melakukan kelola </w:t>
       </w:r>
       <w:r>
         <w:t>pada</w:t>
@@ -5946,19 +6084,36 @@
         <w:t xml:space="preserve"> kategori </w:t>
       </w:r>
       <w:r>
-        <w:t>artikel</w:t>
+        <w:t>foto album</w:t>
       </w:r>
       <w:r>
         <w:t xml:space="preserve">. </w:t>
       </w:r>
       <w:r>
-        <w:t xml:space="preserve">Kategori yang Anda kelola pada fitur ini akan menentukan daftar pilihan </w:t>
-      </w:r>
-      <w:r>
-        <w:t>yang tayang pada input kategori pada formulir konten artikel</w:t>
-      </w:r>
-      <w:r>
-        <w:t xml:space="preserve"> dan digunakan untuk mengelompokkan artikel berdasarkan informasi yang akan disampaikan kepada </w:t>
+        <w:t xml:space="preserve">Kategori yang Anda kelola pada fitur ini </w:t>
+      </w:r>
+      <w:proofErr w:type="gramStart"/>
+      <w:r>
+        <w:t>akan</w:t>
+      </w:r>
+      <w:proofErr w:type="gramEnd"/>
+      <w:r>
+        <w:t xml:space="preserve"> menentukan daftar pilihan </w:t>
+      </w:r>
+      <w:r>
+        <w:t xml:space="preserve">yang tayang pada input kategori pada formulir konten </w:t>
+      </w:r>
+      <w:r>
+        <w:t>foto album</w:t>
+      </w:r>
+      <w:r>
+        <w:t xml:space="preserve"> dan digunakan untuk mengelompokkan </w:t>
+      </w:r>
+      <w:r>
+        <w:t>foto album</w:t>
+      </w:r>
+      <w:r>
+        <w:t xml:space="preserve"> berdasarkan informasi yang akan disampaikan kepada </w:t>
       </w:r>
       <w:r>
         <w:t>pengunjung</w:t>
@@ -5978,8 +6133,16 @@
         <w:t xml:space="preserve">Pada fitur ini Anda bisa menambahkan kategori </w:t>
       </w:r>
       <w:r>
-        <w:t xml:space="preserve">artikel, memperbarui ataupun menghapusnya </w:t>
-      </w:r>
+        <w:t>foto album</w:t>
+      </w:r>
+      <w:r>
+        <w:t xml:space="preserve">, memperbarui ataupun </w:t>
+      </w:r>
+      <w:proofErr w:type="gramStart"/>
+      <w:r>
+        <w:t xml:space="preserve">menghapusnya </w:t>
+      </w:r>
+      <w:proofErr w:type="gramEnd"/>
       <w:r>
         <w:rPr>
           <w:rStyle w:val="FootnoteReference"/>
@@ -6001,7 +6164,7 @@
         <w:t xml:space="preserve">kategori </w:t>
       </w:r>
       <w:r>
-        <w:t>artikel</w:t>
+        <w:t>foto album</w:t>
       </w:r>
       <w:r>
         <w:t>, yaitu:</w:t>
@@ -6012,7 +6175,7 @@
         <w:pStyle w:val="Caption"/>
         <w:keepNext/>
       </w:pPr>
-      <w:bookmarkStart w:id="16" w:name="_Toc483986220"/>
+      <w:bookmarkStart w:id="18" w:name="_Toc483989686"/>
       <w:r>
         <w:t xml:space="preserve">Table </w:t>
       </w:r>
@@ -6038,9 +6201,15 @@
         <w:fldChar w:fldCharType="end"/>
       </w:r>
       <w:r>
-        <w:t xml:space="preserve"> Article Categories</w:t>
-      </w:r>
-      <w:bookmarkEnd w:id="16"/>
+        <w:t xml:space="preserve"> </w:t>
+      </w:r>
+      <w:r>
+        <w:t>Album</w:t>
+      </w:r>
+      <w:r>
+        <w:t xml:space="preserve"> Categories</w:t>
+      </w:r>
+      <w:bookmarkEnd w:id="18"/>
     </w:p>
     <w:tbl>
       <w:tblPr>
@@ -6090,7 +6259,10 @@
               <w:t xml:space="preserve">kategori </w:t>
             </w:r>
             <w:r>
-              <w:t xml:space="preserve">artikel </w:t>
+              <w:t>foto album</w:t>
+            </w:r>
+            <w:r>
+              <w:t xml:space="preserve"> </w:t>
             </w:r>
             <w:r>
               <w:t>berdasarkan data terbaru yang dibuat</w:t>
@@ -6130,7 +6302,19 @@
               <w:spacing w:line="240" w:lineRule="auto"/>
             </w:pPr>
             <w:r>
-              <w:t xml:space="preserve">Kolom ini berisi informasi nama kategori artikel yang akan digunakan untuk mengelompokkan konten artikel berdasarkan informasi yang akan disampaikan kepada </w:t>
+              <w:t xml:space="preserve">Kolom ini berisi informasi nama kategori </w:t>
+            </w:r>
+            <w:r>
+              <w:t>foto album</w:t>
+            </w:r>
+            <w:r>
+              <w:t xml:space="preserve"> yang akan digunakan untuk mengelompokkan konten </w:t>
+            </w:r>
+            <w:r>
+              <w:t>foto album</w:t>
+            </w:r>
+            <w:r>
+              <w:t xml:space="preserve"> berdasarkan informasi yang akan disampaikan kepada </w:t>
             </w:r>
             <w:r>
               <w:t>pengunjung</w:t>
@@ -6157,7 +6341,7 @@
               <w:rPr>
                 <w:i/>
               </w:rPr>
-              <w:t>Parent</w:t>
+              <w:t>Creation</w:t>
             </w:r>
           </w:p>
         </w:tc>
@@ -6170,7 +6354,10 @@
               <w:spacing w:line="240" w:lineRule="auto"/>
             </w:pPr>
             <w:r>
-              <w:t>Kolom ini berisi informasi kategori induk jika kategori memiliki keterkaitan dengan kategori lainnya</w:t>
+              <w:t xml:space="preserve">Kolom ini berisi informasi user pembuat kategori </w:t>
+            </w:r>
+            <w:r>
+              <w:t>foto album</w:t>
             </w:r>
           </w:p>
         </w:tc>
@@ -6191,7 +6378,7 @@
               <w:rPr>
                 <w:i/>
               </w:rPr>
-              <w:t>Articles</w:t>
+              <w:t>Creation Date</w:t>
             </w:r>
           </w:p>
         </w:tc>
@@ -6204,7 +6391,10 @@
               <w:spacing w:line="240" w:lineRule="auto"/>
             </w:pPr>
             <w:r>
-              <w:t>Kolom ini berisi jumlah konten artikel yang terdapat pada kategori artikel</w:t>
+              <w:t xml:space="preserve">Kolom ini berisi informasi tanggal pembuatan data kategori </w:t>
+            </w:r>
+            <w:r>
+              <w:t>foto album</w:t>
             </w:r>
           </w:p>
         </w:tc>
@@ -6225,7 +6415,7 @@
               <w:rPr>
                 <w:i/>
               </w:rPr>
-              <w:t>Creation</w:t>
+              <w:t>Albums</w:t>
             </w:r>
           </w:p>
         </w:tc>
@@ -6238,7 +6428,30 @@
               <w:spacing w:line="240" w:lineRule="auto"/>
             </w:pPr>
             <w:r>
-              <w:t>Kolom ini berisi informasi user pembuat kategori artikel</w:t>
+              <w:t>Kolom ini berisi jumlah konten foto album yang terdapat pada kategori foto album</w:t>
+            </w:r>
+          </w:p>
+          <w:p>
+            <w:pPr>
+              <w:spacing w:line="240" w:lineRule="auto"/>
+              <w:rPr>
+                <w:i/>
+              </w:rPr>
+            </w:pPr>
+            <w:r>
+              <w:rPr>
+                <w:b/>
+                <w:i/>
+                <w:sz w:val="18"/>
+              </w:rPr>
+              <w:t>Catatan:</w:t>
+            </w:r>
+            <w:r>
+              <w:rPr>
+                <w:i/>
+                <w:sz w:val="18"/>
+              </w:rPr>
+              <w:t xml:space="preserve"> klik jumlah konten foto album pada kolom Albums jika Anda ingin melihat daftar konten foto album yang masuk kedalam kategori tertentu</w:t>
             </w:r>
           </w:p>
         </w:tc>
@@ -6259,7 +6472,8 @@
               <w:rPr>
                 <w:i/>
               </w:rPr>
-              <w:t>Creation Date</w:t>
+              <w:lastRenderedPageBreak/>
+              <w:t>Default</w:t>
             </w:r>
           </w:p>
         </w:tc>
@@ -6272,7 +6486,37 @@
               <w:spacing w:line="240" w:lineRule="auto"/>
             </w:pPr>
             <w:r>
-              <w:t>Kolom ini berisi informasi tanggal pembuatan data kategori artikel</w:t>
+              <w:t>Kolom ini berisi informasi status default pada kategori album foto.</w:t>
+            </w:r>
+          </w:p>
+          <w:p>
+            <w:pPr>
+              <w:spacing w:line="240" w:lineRule="auto"/>
+              <w:rPr>
+                <w:i/>
+              </w:rPr>
+            </w:pPr>
+            <w:r>
+              <w:rPr>
+                <w:b/>
+                <w:i/>
+                <w:sz w:val="18"/>
+              </w:rPr>
+              <w:t>Catatan:</w:t>
+            </w:r>
+            <w:r>
+              <w:rPr>
+                <w:i/>
+                <w:sz w:val="18"/>
+              </w:rPr>
+              <w:t xml:space="preserve"> default adalah kondisi kategori akan dijadikan nilai utama jika sebuah konten foto album yang disunting tidak</w:t>
+            </w:r>
+            <w:r>
+              <w:rPr>
+                <w:i/>
+                <w:sz w:val="18"/>
+              </w:rPr>
+              <w:t xml:space="preserve"> memiliki kategori</w:t>
             </w:r>
           </w:p>
         </w:tc>
@@ -6293,8 +6537,7 @@
               <w:rPr>
                 <w:i/>
               </w:rPr>
-              <w:lastRenderedPageBreak/>
-              <w:t>Single Photo</w:t>
+              <w:t>Publish</w:t>
             </w:r>
           </w:p>
         </w:tc>
@@ -6307,13 +6550,78 @@
               <w:spacing w:line="240" w:lineRule="auto"/>
             </w:pPr>
             <w:r>
-              <w:t xml:space="preserve">Kolom ini berisi informasi keterangan </w:t>
-            </w:r>
-            <w:r>
-              <w:t xml:space="preserve">jumlah </w:t>
-            </w:r>
-            <w:r>
-              <w:t>photo yang dapat diupload pada konten artikel dengan kategori tertentu.</w:t>
+              <w:t xml:space="preserve">Kolom ini berisi informasi status tayang kategori </w:t>
+            </w:r>
+            <w:r>
+              <w:t>foto album</w:t>
+            </w:r>
+            <w:r>
+              <w:t xml:space="preserve"> pada aplikasi</w:t>
+            </w:r>
+          </w:p>
+          <w:p>
+            <w:pPr>
+              <w:spacing w:line="240" w:lineRule="auto"/>
+              <w:rPr>
+                <w:i/>
+              </w:rPr>
+            </w:pPr>
+            <w:r>
+              <w:rPr>
+                <w:b/>
+                <w:i/>
+                <w:sz w:val="18"/>
+              </w:rPr>
+              <w:t>Catatan:</w:t>
+            </w:r>
+            <w:r>
+              <w:rPr>
+                <w:i/>
+                <w:sz w:val="18"/>
+              </w:rPr>
+              <w:t xml:space="preserve"> Pada kolom ini Anda dapat memperbarui status aktif pada kategori </w:t>
+            </w:r>
+            <w:r>
+              <w:rPr>
+                <w:i/>
+                <w:sz w:val="18"/>
+              </w:rPr>
+              <w:t>foto album</w:t>
+            </w:r>
+            <w:r>
+              <w:rPr>
+                <w:i/>
+                <w:sz w:val="18"/>
+              </w:rPr>
+              <w:t xml:space="preserve"> dengan menggunakan fungsi quickupdate. Klik icon yang terdapat pada kolom </w:t>
+            </w:r>
+            <w:r>
+              <w:rPr>
+                <w:i/>
+                <w:sz w:val="18"/>
+              </w:rPr>
+              <w:t xml:space="preserve">publish </w:t>
+            </w:r>
+            <w:r>
+              <w:rPr>
+                <w:i/>
+                <w:sz w:val="18"/>
+              </w:rPr>
+              <w:t xml:space="preserve">untuk merubah status aktif pada kategori </w:t>
+            </w:r>
+            <w:r>
+              <w:rPr>
+                <w:i/>
+                <w:sz w:val="18"/>
+              </w:rPr>
+              <w:t>foto album</w:t>
+            </w:r>
+            <w:r>
+              <w:rPr>
+                <w:i/>
+                <w:sz w:val="18"/>
+              </w:rPr>
+              <w:t>.</w:t>
             </w:r>
           </w:p>
         </w:tc>
@@ -6334,7 +6642,7 @@
               <w:rPr>
                 <w:i/>
               </w:rPr>
-              <w:t>Publish</w:t>
+              <w:t>Options</w:t>
             </w:r>
           </w:p>
         </w:tc>
@@ -6347,111 +6655,6 @@
               <w:spacing w:line="240" w:lineRule="auto"/>
             </w:pPr>
             <w:r>
-              <w:t xml:space="preserve">Kolom ini berisi informasi status tayang kategori </w:t>
-            </w:r>
-            <w:r>
-              <w:t>artikel</w:t>
-            </w:r>
-            <w:r>
-              <w:t xml:space="preserve"> pada aplikasi</w:t>
-            </w:r>
-          </w:p>
-          <w:p>
-            <w:pPr>
-              <w:spacing w:line="240" w:lineRule="auto"/>
-              <w:rPr>
-                <w:i/>
-              </w:rPr>
-            </w:pPr>
-            <w:r>
-              <w:rPr>
-                <w:b/>
-                <w:i/>
-                <w:sz w:val="18"/>
-              </w:rPr>
-              <w:t>Catatan:</w:t>
-            </w:r>
-            <w:r>
-              <w:rPr>
-                <w:i/>
-                <w:sz w:val="18"/>
-              </w:rPr>
-              <w:t xml:space="preserve"> Pada kolom ini Anda dapat memperbarui status aktif pada kategori </w:t>
-            </w:r>
-            <w:r>
-              <w:rPr>
-                <w:i/>
-                <w:sz w:val="18"/>
-              </w:rPr>
-              <w:t>artikel</w:t>
-            </w:r>
-            <w:r>
-              <w:rPr>
-                <w:i/>
-                <w:sz w:val="18"/>
-              </w:rPr>
-              <w:t xml:space="preserve"> dengan menggunakan fungsi quickupdate. Klik icon yang terdapat pada kolom </w:t>
-            </w:r>
-            <w:r>
-              <w:rPr>
-                <w:i/>
-                <w:sz w:val="18"/>
-              </w:rPr>
-              <w:t xml:space="preserve">publish </w:t>
-            </w:r>
-            <w:r>
-              <w:rPr>
-                <w:i/>
-                <w:sz w:val="18"/>
-              </w:rPr>
-              <w:t xml:space="preserve">untuk merubah status aktif pada kategori </w:t>
-            </w:r>
-            <w:r>
-              <w:rPr>
-                <w:i/>
-                <w:sz w:val="18"/>
-              </w:rPr>
-              <w:t>artikel</w:t>
-            </w:r>
-            <w:r>
-              <w:rPr>
-                <w:i/>
-                <w:sz w:val="18"/>
-              </w:rPr>
-              <w:t>.</w:t>
-            </w:r>
-          </w:p>
-        </w:tc>
-      </w:tr>
-      <w:tr>
-        <w:tc>
-          <w:tcPr>
-            <w:tcW w:w="1555" w:type="dxa"/>
-          </w:tcPr>
-          <w:p>
-            <w:pPr>
-              <w:spacing w:line="240" w:lineRule="auto"/>
-              <w:rPr>
-                <w:i/>
-              </w:rPr>
-            </w:pPr>
-            <w:r>
-              <w:rPr>
-                <w:i/>
-              </w:rPr>
-              <w:t>Options</w:t>
-            </w:r>
-          </w:p>
-        </w:tc>
-        <w:tc>
-          <w:tcPr>
-            <w:tcW w:w="4961" w:type="dxa"/>
-          </w:tcPr>
-          <w:p>
-            <w:pPr>
-              <w:spacing w:line="240" w:lineRule="auto"/>
-            </w:pPr>
-            <w:r>
               <w:t xml:space="preserve">Kolom ini berisi </w:t>
             </w:r>
             <w:r>
@@ -6473,7 +6676,7 @@
               <w:t xml:space="preserve">kategori </w:t>
             </w:r>
             <w:r>
-              <w:t>artikel</w:t>
+              <w:t>foto album</w:t>
             </w:r>
             <w:r>
               <w:t xml:space="preserve">. </w:t>
@@ -6508,7 +6711,7 @@
               <w:t xml:space="preserve">yang dapat Anda gunakan pada tabel kelola kategori </w:t>
             </w:r>
             <w:r>
-              <w:t>artikel</w:t>
+              <w:t>foto album</w:t>
             </w:r>
             <w:r>
               <w:t xml:space="preserve"> ini yaitu </w:t>
@@ -6559,7 +6762,10 @@
               <w:contextualSpacing w:val="0"/>
             </w:pPr>
             <w:r>
-              <w:t>View, action ini dapat Anda gunakan jika ingin melihat informasi lengkap tentang kategori artikel</w:t>
+              <w:t xml:space="preserve">View, action ini dapat Anda gunakan jika ingin melihat informasi lengkap tentang kategori </w:t>
+            </w:r>
+            <w:r>
+              <w:t>foto album</w:t>
             </w:r>
           </w:p>
           <w:p>
@@ -6583,7 +6789,7 @@
               <w:t xml:space="preserve">kategori </w:t>
             </w:r>
             <w:r>
-              <w:t>artikel</w:t>
+              <w:t>foto album</w:t>
             </w:r>
           </w:p>
           <w:p>
@@ -6606,7 +6812,7 @@
               <w:t xml:space="preserve">kategori </w:t>
             </w:r>
             <w:r>
-              <w:t>artikel</w:t>
+              <w:t>foto album</w:t>
             </w:r>
           </w:p>
         </w:tc>
@@ -6621,7 +6827,13 @@
         <w:t>Tampilan halaman kelola</w:t>
       </w:r>
       <w:r>
-        <w:t xml:space="preserve"> kategori artikel dapat dilihat pada gambar dibawah ini:</w:t>
+        <w:t xml:space="preserve"> kategori </w:t>
+      </w:r>
+      <w:r>
+        <w:t>foto album</w:t>
+      </w:r>
+      <w:r>
+        <w:t xml:space="preserve"> dapat dilihat pada gambar dibawah ini:</w:t>
       </w:r>
     </w:p>
     <w:p>
@@ -6637,11 +6849,10 @@
         <w:rPr>
           <w:noProof/>
         </w:rPr>
-        <w:lastRenderedPageBreak/>
         <w:drawing>
           <wp:inline distT="0" distB="0" distL="0" distR="0" wp14:anchorId="076EA4B9" wp14:editId="3AB20867">
-            <wp:extent cx="4123638" cy="3253839"/>
-            <wp:effectExtent l="0" t="0" r="0" b="3810"/>
+            <wp:extent cx="4141868" cy="1182789"/>
+            <wp:effectExtent l="0" t="0" r="0" b="0"/>
             <wp:docPr id="2" name="Picture 2"/>
             <wp:cNvGraphicFramePr>
               <a:graphicFrameLocks xmlns:a="http://schemas.openxmlformats.org/drawingml/2006/main" noChangeAspect="1"/>
@@ -6654,7 +6865,7 @@
                     <pic:cNvPicPr/>
                   </pic:nvPicPr>
                   <pic:blipFill>
-                    <a:blip r:embed="rId11" cstate="print">
+                    <a:blip r:embed="rId11">
                       <a:extLst>
                         <a:ext uri="{28A0092B-C50C-407E-A947-70E740481C1C}">
                           <a14:useLocalDpi xmlns:a14="http://schemas.microsoft.com/office/drawing/2010/main" val="0"/>
@@ -6668,7 +6879,7 @@
                   <pic:spPr>
                     <a:xfrm>
                       <a:off x="0" y="0"/>
-                      <a:ext cx="4141868" cy="3268223"/>
+                      <a:ext cx="4141868" cy="1182789"/>
                     </a:xfrm>
                     <a:prstGeom prst="rect">
                       <a:avLst/>
@@ -6686,7 +6897,7 @@
         <w:pStyle w:val="Caption"/>
         <w:jc w:val="center"/>
       </w:pPr>
-      <w:bookmarkStart w:id="17" w:name="_Toc483986202"/>
+      <w:bookmarkStart w:id="19" w:name="_Toc483989696"/>
       <w:r>
         <w:t xml:space="preserve">Gambar </w:t>
       </w:r>
@@ -6703,7 +6914,7 @@
         <w:rPr>
           <w:noProof/>
         </w:rPr>
-        <w:t>3</w:t>
+        <w:t>4</w:t>
       </w:r>
       <w:r>
         <w:rPr>
@@ -6715,9 +6926,21 @@
         <w:rPr>
           <w:noProof/>
         </w:rPr>
-        <w:t xml:space="preserve"> Article Categories</w:t>
-      </w:r>
-      <w:bookmarkEnd w:id="17"/>
+        <w:t xml:space="preserve"> </w:t>
+      </w:r>
+      <w:r>
+        <w:rPr>
+          <w:noProof/>
+        </w:rPr>
+        <w:t>Album</w:t>
+      </w:r>
+      <w:r>
+        <w:rPr>
+          <w:noProof/>
+        </w:rPr>
+        <w:t xml:space="preserve"> Categories</w:t>
+      </w:r>
+      <w:bookmarkEnd w:id="19"/>
     </w:p>
     <w:p>
       <w:pPr>
@@ -6725,7 +6948,8 @@
         <w:ind w:firstLine="709"/>
       </w:pPr>
       <w:r>
-        <w:t xml:space="preserve">Pada </w:t>
+        <w:lastRenderedPageBreak/>
+        <w:t xml:space="preserve">Dengan menggunakan pilihan pada </w:t>
       </w:r>
       <w:r>
         <w:rPr>
@@ -6734,16 +6958,45 @@
         <w:t>option menu</w:t>
       </w:r>
       <w:r>
-        <w:t xml:space="preserve"> kelola kategori artikel Anda dapat melihat informasi lengkap tentang sebuah kategori artikel.</w:t>
-      </w:r>
-    </w:p>
-    <w:p>
-      <w:pPr>
-        <w:spacing w:before="240"/>
+        <w:t xml:space="preserve"> kelola kategori </w:t>
+      </w:r>
+      <w:r>
+        <w:t>foto album</w:t>
+      </w:r>
+      <w:r>
+        <w:t xml:space="preserve"> Anda dapat melihat informasi lengkap tentang sebuah kategori </w:t>
+      </w:r>
+      <w:r>
+        <w:t>foto album</w:t>
+      </w:r>
+      <w:r>
+        <w:t>.</w:t>
+      </w:r>
+      <w:r>
+        <w:t xml:space="preserve"> Klik icon “</w:t>
+      </w:r>
+      <w:r>
+        <w:rPr>
+          <w:i/>
+        </w:rPr>
+        <w:t>VIEW</w:t>
+      </w:r>
+      <w:r>
+        <w:t>” jika ingin melihat halaman detail kategori.</w:t>
+      </w:r>
+    </w:p>
+    <w:p>
+      <w:pPr>
         <w:ind w:firstLine="709"/>
       </w:pPr>
       <w:r>
-        <w:t xml:space="preserve">Tampilan halaman detail kategori artikel dapat </w:t>
+        <w:t xml:space="preserve">Tampilan halaman detail kategori </w:t>
+      </w:r>
+      <w:r>
+        <w:t>foto album</w:t>
+      </w:r>
+      <w:r>
+        <w:t xml:space="preserve"> dapat </w:t>
       </w:r>
       <w:r>
         <w:t>di</w:t>
@@ -6765,10 +7018,9 @@
         <w:rPr>
           <w:noProof/>
         </w:rPr>
-        <w:lastRenderedPageBreak/>
         <w:drawing>
           <wp:inline distT="0" distB="0" distL="0" distR="0">
-            <wp:extent cx="4177030" cy="3394710"/>
+            <wp:extent cx="4177030" cy="3073663"/>
             <wp:effectExtent l="0" t="0" r="0" b="0"/>
             <wp:docPr id="1" name="Picture 1"/>
             <wp:cNvGraphicFramePr>
@@ -6796,7 +7048,7 @@
                   <pic:spPr>
                     <a:xfrm>
                       <a:off x="0" y="0"/>
-                      <a:ext cx="4177030" cy="3394710"/>
+                      <a:ext cx="4177030" cy="3073663"/>
                     </a:xfrm>
                     <a:prstGeom prst="rect">
                       <a:avLst/>
@@ -6814,7 +7066,7 @@
         <w:pStyle w:val="Caption"/>
         <w:jc w:val="center"/>
       </w:pPr>
-      <w:bookmarkStart w:id="18" w:name="_Toc483986203"/>
+      <w:bookmarkStart w:id="20" w:name="_Toc483989697"/>
       <w:r>
         <w:t xml:space="preserve">Gambar </w:t>
       </w:r>
@@ -6831,7 +7083,7 @@
         <w:rPr>
           <w:noProof/>
         </w:rPr>
-        <w:t>4</w:t>
+        <w:t>5</w:t>
       </w:r>
       <w:r>
         <w:rPr>
@@ -6843,9 +7095,21 @@
         <w:rPr>
           <w:noProof/>
         </w:rPr>
-        <w:t xml:space="preserve"> Article Category Detail</w:t>
-      </w:r>
-      <w:bookmarkEnd w:id="18"/>
+        <w:t xml:space="preserve"> </w:t>
+      </w:r>
+      <w:r>
+        <w:rPr>
+          <w:noProof/>
+        </w:rPr>
+        <w:t>Album</w:t>
+      </w:r>
+      <w:r>
+        <w:rPr>
+          <w:noProof/>
+        </w:rPr>
+        <w:t xml:space="preserve"> Category Detail</w:t>
+      </w:r>
+      <w:bookmarkEnd w:id="20"/>
     </w:p>
     <w:p>
       <w:pPr>
@@ -6859,7 +7123,7 @@
         <w:t xml:space="preserve">Untuk dapat menambahkan kategori </w:t>
       </w:r>
       <w:r>
-        <w:t>artikel</w:t>
+        <w:t>foto album</w:t>
       </w:r>
       <w:r>
         <w:t xml:space="preserve"> pada aplikasi Anda dapat mengunakan fitur </w:t>
@@ -6889,7 +7153,7 @@
         <w:t xml:space="preserve">kategori </w:t>
       </w:r>
       <w:r>
-        <w:t>artikel</w:t>
+        <w:t>foto album</w:t>
       </w:r>
       <w:r>
         <w:t xml:space="preserve"> yang sudah</w:t>
@@ -6919,7 +7183,10 @@
         <w:t xml:space="preserve">. Input yang terdapat pada formulir kelola kategori </w:t>
       </w:r>
       <w:r>
-        <w:t xml:space="preserve">artikel </w:t>
+        <w:t>foto album</w:t>
+      </w:r>
+      <w:r>
+        <w:t xml:space="preserve"> </w:t>
       </w:r>
       <w:r>
         <w:t>ini, yaitu:</w:t>
@@ -6930,7 +7197,7 @@
         <w:pStyle w:val="Caption"/>
         <w:keepNext/>
       </w:pPr>
-      <w:bookmarkStart w:id="19" w:name="_Toc483986221"/>
+      <w:bookmarkStart w:id="21" w:name="_Toc483989687"/>
       <w:r>
         <w:t xml:space="preserve">Table </w:t>
       </w:r>
@@ -6956,9 +7223,15 @@
         <w:fldChar w:fldCharType="end"/>
       </w:r>
       <w:r>
-        <w:t xml:space="preserve"> Input Article Category Form</w:t>
-      </w:r>
-      <w:bookmarkEnd w:id="19"/>
+        <w:t xml:space="preserve"> Input </w:t>
+      </w:r>
+      <w:r>
+        <w:t>Album</w:t>
+      </w:r>
+      <w:r>
+        <w:t xml:space="preserve"> Category Form</w:t>
+      </w:r>
+      <w:bookmarkEnd w:id="21"/>
     </w:p>
     <w:tbl>
       <w:tblPr>
@@ -6989,7 +7262,20 @@
               <w:rPr>
                 <w:i/>
               </w:rPr>
-              <w:t>Parent</w:t>
+              <w:t>Category</w:t>
+            </w:r>
+            <w:r>
+              <w:rPr>
+                <w:i/>
+              </w:rPr>
+              <w:t xml:space="preserve"> </w:t>
+            </w:r>
+            <w:r>
+              <w:rPr>
+                <w:i/>
+                <w:color w:val="FF0000"/>
+              </w:rPr>
+              <w:t>*</w:t>
             </w:r>
           </w:p>
         </w:tc>
@@ -7002,25 +7288,13 @@
               <w:spacing w:line="240" w:lineRule="auto"/>
             </w:pPr>
             <w:r>
-              <w:t>Input ini berisi informasi kategori induk</w:t>
-            </w:r>
-            <w:r>
-              <w:t xml:space="preserve"> sebuah </w:t>
-            </w:r>
-            <w:r>
-              <w:t xml:space="preserve">kategori </w:t>
-            </w:r>
-            <w:r>
-              <w:t xml:space="preserve">artikel </w:t>
-            </w:r>
-            <w:r>
-              <w:t xml:space="preserve">yang akan ditambahkan atau diperbarui </w:t>
-            </w:r>
-            <w:r>
-              <w:t xml:space="preserve">jika </w:t>
-            </w:r>
-            <w:r>
-              <w:t>memiliki hubungan dengan kategori lainnya</w:t>
+              <w:t xml:space="preserve">Input ini berisi informasi nama kategori </w:t>
+            </w:r>
+            <w:r>
+              <w:t xml:space="preserve">yang akan digunakan untuk mengelompokkan informasi konten </w:t>
+            </w:r>
+            <w:r>
+              <w:t>foto album</w:t>
             </w:r>
           </w:p>
         </w:tc>
@@ -7041,13 +7315,8 @@
               <w:rPr>
                 <w:i/>
               </w:rPr>
-              <w:t>Category</w:t>
-            </w:r>
-            <w:r>
-              <w:rPr>
-                <w:i/>
-              </w:rPr>
-              <w:t xml:space="preserve"> </w:t>
+              <w:lastRenderedPageBreak/>
+              <w:t xml:space="preserve">Description </w:t>
             </w:r>
             <w:r>
               <w:rPr>
@@ -7067,10 +7336,13 @@
               <w:spacing w:line="240" w:lineRule="auto"/>
             </w:pPr>
             <w:r>
-              <w:t xml:space="preserve">Input ini berisi informasi nama kategori </w:t>
-            </w:r>
-            <w:r>
-              <w:t>yang akan digunakan untuk mengelompokkan informasi konten artikel</w:t>
+              <w:t xml:space="preserve">Input ini berisi informasi keterangan tentang kategori </w:t>
+            </w:r>
+            <w:r>
+              <w:t>foto album</w:t>
+            </w:r>
+            <w:r>
+              <w:t xml:space="preserve"> yang akan Anda sungting</w:t>
             </w:r>
           </w:p>
         </w:tc>
@@ -7091,8 +7363,7 @@
               <w:rPr>
                 <w:i/>
               </w:rPr>
-              <w:lastRenderedPageBreak/>
-              <w:t xml:space="preserve">Description </w:t>
+              <w:t xml:space="preserve">Settings </w:t>
             </w:r>
             <w:r>
               <w:rPr>
@@ -7112,10 +7383,54 @@
               <w:spacing w:line="240" w:lineRule="auto"/>
             </w:pPr>
             <w:r>
-              <w:t xml:space="preserve">Input ini berisi informasi keterangan tentang kategori </w:t>
-            </w:r>
-            <w:r>
-              <w:t>artikel</w:t>
+              <w:t xml:space="preserve">Setiap kategori memiliki pengaturan terhadap foto yang diunggah pada konten foto album. Input ini dapat Anda gunakan untuk merubah status pengaturan terhadap foto yang akan diunggah pada mode </w:t>
+            </w:r>
+            <w:r>
+              <w:rPr>
+                <w:i/>
+              </w:rPr>
+              <w:t>St</w:t>
+            </w:r>
+            <w:r>
+              <w:rPr>
+                <w:i/>
+              </w:rPr>
+              <w:t>andard</w:t>
+            </w:r>
+            <w:r>
+              <w:t xml:space="preserve"> atau </w:t>
+            </w:r>
+            <w:r>
+              <w:rPr>
+                <w:i/>
+              </w:rPr>
+              <w:t>Custom</w:t>
+            </w:r>
+            <w:r>
+              <w:t>.</w:t>
+            </w:r>
+          </w:p>
+          <w:p>
+            <w:pPr>
+              <w:spacing w:line="240" w:lineRule="auto"/>
+              <w:rPr>
+                <w:i/>
+              </w:rPr>
+            </w:pPr>
+            <w:r>
+              <w:rPr>
+                <w:b/>
+                <w:i/>
+                <w:sz w:val="18"/>
+              </w:rPr>
+              <w:t>Catatan:</w:t>
+            </w:r>
+            <w:r>
+              <w:rPr>
+                <w:i/>
+                <w:sz w:val="18"/>
+              </w:rPr>
+              <w:t xml:space="preserve"> Jika Anda menggunakan pengaturan custom maka foto yang akan diunggah pada kategori tertentu tidak akan mengikuti pengaturan umum pada module album ini. (baca: settings)</w:t>
             </w:r>
           </w:p>
         </w:tc>
@@ -7136,7 +7451,14 @@
               <w:rPr>
                 <w:i/>
               </w:rPr>
-              <w:t>Single Photo</w:t>
+              <w:t xml:space="preserve">Photo Limit </w:t>
+            </w:r>
+            <w:r>
+              <w:rPr>
+                <w:i/>
+                <w:color w:val="FF0000"/>
+              </w:rPr>
+              <w:t>*</w:t>
             </w:r>
           </w:p>
         </w:tc>
@@ -7149,7 +7471,7 @@
               <w:spacing w:line="240" w:lineRule="auto"/>
             </w:pPr>
             <w:r>
-              <w:t>Input ini berisi informasi tentang pengaturan photo yang dapat diupload pada konten artikel berdasarkan kategori</w:t>
+              <w:t>Isikan input ini dengan jumlah maksimal foto yang dapat unggah pada konten foto album pada kategori tertentu</w:t>
             </w:r>
           </w:p>
         </w:tc>
@@ -7170,13 +7492,7 @@
               <w:rPr>
                 <w:i/>
               </w:rPr>
-              <w:t>Publish</w:t>
-            </w:r>
-            <w:r>
-              <w:rPr>
-                <w:i/>
-              </w:rPr>
-              <w:t xml:space="preserve"> </w:t>
+              <w:t xml:space="preserve">Photo Settings </w:t>
             </w:r>
             <w:r>
               <w:rPr>
@@ -7193,10 +7509,306 @@
           </w:tcPr>
           <w:p>
             <w:pPr>
-              <w:spacing w:line="240" w:lineRule="auto"/>
-            </w:pPr>
-            <w:r>
-              <w:t xml:space="preserve">Input ini berisi informasi status tayang kategori artikel pada aplikasi </w:t>
+              <w:tabs>
+                <w:tab w:val="center" w:pos="-11199"/>
+              </w:tabs>
+              <w:spacing w:line="240" w:lineRule="auto"/>
+              <w:ind w:left="33"/>
+              <w:rPr>
+                <w:szCs w:val="20"/>
+              </w:rPr>
+            </w:pPr>
+            <w:r>
+              <w:rPr>
+                <w:szCs w:val="20"/>
+              </w:rPr>
+              <w:t>Dengan pengaturan ini Anda bisa menentukan ukuran gambar yang akan diupload dan juga ukuran gambar yang akan ditampilkan.</w:t>
+            </w:r>
+          </w:p>
+          <w:p>
+            <w:pPr>
+              <w:numPr>
+                <w:ilvl w:val="0"/>
+                <w:numId w:val="8"/>
+              </w:numPr>
+              <w:tabs>
+                <w:tab w:val="center" w:pos="-11199"/>
+                <w:tab w:val="left" w:pos="317"/>
+              </w:tabs>
+              <w:spacing w:line="240" w:lineRule="auto"/>
+              <w:ind w:left="317" w:hanging="283"/>
+              <w:rPr>
+                <w:i/>
+                <w:szCs w:val="20"/>
+              </w:rPr>
+            </w:pPr>
+            <w:r>
+              <w:rPr>
+                <w:i/>
+                <w:szCs w:val="20"/>
+              </w:rPr>
+              <w:t>Photo</w:t>
+            </w:r>
+            <w:r>
+              <w:rPr>
+                <w:i/>
+                <w:szCs w:val="20"/>
+              </w:rPr>
+              <w:t xml:space="preserve"> Resize</w:t>
+            </w:r>
+          </w:p>
+          <w:p>
+            <w:pPr>
+              <w:tabs>
+                <w:tab w:val="center" w:pos="-11199"/>
+                <w:tab w:val="left" w:pos="317"/>
+              </w:tabs>
+              <w:spacing w:line="240" w:lineRule="auto"/>
+              <w:ind w:left="317"/>
+              <w:rPr>
+                <w:szCs w:val="20"/>
+              </w:rPr>
+            </w:pPr>
+            <w:r>
+              <w:rPr>
+                <w:szCs w:val="20"/>
+              </w:rPr>
+              <w:t xml:space="preserve">Input ini bisa Anda gunakan untuk merubah ukuran gambar setelah upload atau menampilkan gambar </w:t>
+            </w:r>
+            <w:r>
+              <w:rPr>
+                <w:i/>
+                <w:szCs w:val="20"/>
+              </w:rPr>
+              <w:t>original</w:t>
+            </w:r>
+            <w:r>
+              <w:rPr>
+                <w:szCs w:val="20"/>
+              </w:rPr>
+              <w:t xml:space="preserve"> (asli). Pilih “</w:t>
+            </w:r>
+            <w:r>
+              <w:rPr>
+                <w:i/>
+                <w:szCs w:val="20"/>
+              </w:rPr>
+              <w:t>No, not resize photo after upload</w:t>
+            </w:r>
+            <w:r>
+              <w:rPr>
+                <w:szCs w:val="20"/>
+              </w:rPr>
+              <w:t xml:space="preserve">” </w:t>
+            </w:r>
+            <w:r>
+              <w:rPr>
+                <w:szCs w:val="20"/>
+              </w:rPr>
+              <w:t>jika Anda tidak ingin mengganti ukura</w:t>
+            </w:r>
+            <w:r>
+              <w:rPr>
+                <w:szCs w:val="20"/>
+              </w:rPr>
+              <w:t>n foto setelah diunggah. Pilih “</w:t>
+            </w:r>
+            <w:r>
+              <w:rPr>
+                <w:i/>
+                <w:szCs w:val="20"/>
+              </w:rPr>
+              <w:t>Yes, resize photo after upload</w:t>
+            </w:r>
+            <w:r>
+              <w:rPr>
+                <w:szCs w:val="20"/>
+              </w:rPr>
+              <w:t>”</w:t>
+            </w:r>
+            <w:r>
+              <w:rPr>
+                <w:szCs w:val="20"/>
+              </w:rPr>
+              <w:t xml:space="preserve"> jika Anda mengijinkan penggantian ukuran foto setelah diunggah.</w:t>
+            </w:r>
+          </w:p>
+          <w:p>
+            <w:pPr>
+              <w:numPr>
+                <w:ilvl w:val="0"/>
+                <w:numId w:val="8"/>
+              </w:numPr>
+              <w:tabs>
+                <w:tab w:val="center" w:pos="-11199"/>
+                <w:tab w:val="left" w:pos="317"/>
+              </w:tabs>
+              <w:spacing w:line="240" w:lineRule="auto"/>
+              <w:ind w:left="317" w:hanging="283"/>
+              <w:rPr>
+                <w:szCs w:val="20"/>
+              </w:rPr>
+            </w:pPr>
+            <w:r>
+              <w:rPr>
+                <w:i/>
+                <w:szCs w:val="20"/>
+              </w:rPr>
+              <w:t>Large Size</w:t>
+            </w:r>
+            <w:r>
+              <w:rPr>
+                <w:szCs w:val="20"/>
+              </w:rPr>
+              <w:t>, untuk menampilkan ukuran gambar dalam format besar</w:t>
+            </w:r>
+          </w:p>
+          <w:p>
+            <w:pPr>
+              <w:numPr>
+                <w:ilvl w:val="0"/>
+                <w:numId w:val="8"/>
+              </w:numPr>
+              <w:tabs>
+                <w:tab w:val="center" w:pos="-11199"/>
+                <w:tab w:val="left" w:pos="317"/>
+              </w:tabs>
+              <w:spacing w:line="240" w:lineRule="auto"/>
+              <w:ind w:left="317" w:hanging="283"/>
+              <w:rPr>
+                <w:szCs w:val="20"/>
+              </w:rPr>
+            </w:pPr>
+            <w:r>
+              <w:rPr>
+                <w:i/>
+                <w:szCs w:val="20"/>
+              </w:rPr>
+              <w:t>Medium Size</w:t>
+            </w:r>
+            <w:r>
+              <w:rPr>
+                <w:szCs w:val="20"/>
+              </w:rPr>
+              <w:t>, untuk menampilkan ukuran gambar dalam format standar</w:t>
+            </w:r>
+          </w:p>
+          <w:p>
+            <w:pPr>
+              <w:numPr>
+                <w:ilvl w:val="0"/>
+                <w:numId w:val="8"/>
+              </w:numPr>
+              <w:tabs>
+                <w:tab w:val="center" w:pos="-11199"/>
+                <w:tab w:val="left" w:pos="317"/>
+              </w:tabs>
+              <w:spacing w:line="240" w:lineRule="auto"/>
+              <w:ind w:left="317" w:hanging="283"/>
+            </w:pPr>
+            <w:r>
+              <w:rPr>
+                <w:i/>
+                <w:szCs w:val="20"/>
+              </w:rPr>
+              <w:t>Small Size</w:t>
+            </w:r>
+            <w:r>
+              <w:rPr>
+                <w:szCs w:val="20"/>
+              </w:rPr>
+              <w:t>, untuk menampilkan ukuran gambar dalam format kecil</w:t>
+            </w:r>
+          </w:p>
+        </w:tc>
+      </w:tr>
+      <w:tr>
+        <w:tc>
+          <w:tcPr>
+            <w:tcW w:w="1555" w:type="dxa"/>
+          </w:tcPr>
+          <w:p>
+            <w:pPr>
+              <w:spacing w:line="240" w:lineRule="auto"/>
+              <w:rPr>
+                <w:i/>
+              </w:rPr>
+            </w:pPr>
+            <w:r>
+              <w:rPr>
+                <w:i/>
+              </w:rPr>
+              <w:t xml:space="preserve">Default </w:t>
+            </w:r>
+            <w:r>
+              <w:rPr>
+                <w:i/>
+                <w:color w:val="FF0000"/>
+              </w:rPr>
+              <w:t>*</w:t>
+            </w:r>
+          </w:p>
+        </w:tc>
+        <w:tc>
+          <w:tcPr>
+            <w:tcW w:w="4961" w:type="dxa"/>
+          </w:tcPr>
+          <w:p>
+            <w:pPr>
+              <w:spacing w:line="240" w:lineRule="auto"/>
+            </w:pPr>
+            <w:r>
+              <w:t>Input ini berisi informasi status default pada ka</w:t>
+            </w:r>
+            <w:r>
+              <w:t>tegori foto album pada aplikasi</w:t>
+            </w:r>
+          </w:p>
+        </w:tc>
+      </w:tr>
+      <w:tr>
+        <w:tc>
+          <w:tcPr>
+            <w:tcW w:w="1555" w:type="dxa"/>
+          </w:tcPr>
+          <w:p>
+            <w:pPr>
+              <w:spacing w:line="240" w:lineRule="auto"/>
+              <w:rPr>
+                <w:i/>
+              </w:rPr>
+            </w:pPr>
+            <w:r>
+              <w:rPr>
+                <w:i/>
+              </w:rPr>
+              <w:t>Publish</w:t>
+            </w:r>
+            <w:r>
+              <w:rPr>
+                <w:i/>
+              </w:rPr>
+              <w:t xml:space="preserve"> </w:t>
+            </w:r>
+            <w:r>
+              <w:rPr>
+                <w:i/>
+                <w:color w:val="FF0000"/>
+              </w:rPr>
+              <w:t>*</w:t>
+            </w:r>
+          </w:p>
+        </w:tc>
+        <w:tc>
+          <w:tcPr>
+            <w:tcW w:w="4961" w:type="dxa"/>
+          </w:tcPr>
+          <w:p>
+            <w:pPr>
+              <w:spacing w:line="240" w:lineRule="auto"/>
+            </w:pPr>
+            <w:r>
+              <w:t xml:space="preserve">Input ini berisi informasi status tayang kategori foto album pada aplikasi </w:t>
             </w:r>
             <w:r>
               <w:rPr>
@@ -7217,6 +7829,7 @@
                 <w:b/>
                 <w:i/>
               </w:rPr>
+              <w:lastRenderedPageBreak/>
               <w:t>Catatan:</w:t>
             </w:r>
             <w:r>
@@ -7229,7 +7842,7 @@
               <w:rPr>
                 <w:i/>
               </w:rPr>
-              <w:t>artikel</w:t>
+              <w:t>foto album</w:t>
             </w:r>
             <w:r>
               <w:rPr>
@@ -7241,7 +7854,7 @@
               <w:rPr>
                 <w:i/>
               </w:rPr>
-              <w:t>konten artikel</w:t>
+              <w:t>konten foto album</w:t>
             </w:r>
             <w:r>
               <w:rPr>
@@ -7262,7 +7875,14 @@
         <w:ind w:firstLine="709"/>
       </w:pPr>
       <w:r>
-        <w:t>Tampilan halaman formulir kelola kategori artikel dapat dilihat pada gambar dibawah ini:</w:t>
+        <w:lastRenderedPageBreak/>
+        <w:t xml:space="preserve">Tampilan halaman formulir kelola kategori </w:t>
+      </w:r>
+      <w:r>
+        <w:t>foto album</w:t>
+      </w:r>
+      <w:r>
+        <w:t xml:space="preserve"> dapat dilihat pada gambar dibawah ini:</w:t>
       </w:r>
     </w:p>
     <w:p>
@@ -7280,7 +7900,7 @@
         </w:rPr>
         <w:drawing>
           <wp:inline distT="0" distB="0" distL="0" distR="0">
-            <wp:extent cx="4177030" cy="3030220"/>
+            <wp:extent cx="4136065" cy="3876111"/>
             <wp:effectExtent l="0" t="0" r="0" b="0"/>
             <wp:docPr id="5" name="Picture 5"/>
             <wp:cNvGraphicFramePr>
@@ -7308,7 +7928,7 @@
                   <pic:spPr>
                     <a:xfrm>
                       <a:off x="0" y="0"/>
-                      <a:ext cx="4177030" cy="3030220"/>
+                      <a:ext cx="4149236" cy="3888454"/>
                     </a:xfrm>
                     <a:prstGeom prst="rect">
                       <a:avLst/>
@@ -7326,7 +7946,7 @@
         <w:pStyle w:val="Caption"/>
         <w:jc w:val="center"/>
       </w:pPr>
-      <w:bookmarkStart w:id="20" w:name="_Toc483986204"/>
+      <w:bookmarkStart w:id="22" w:name="_Toc483989698"/>
       <w:r>
         <w:t xml:space="preserve">Gambar </w:t>
       </w:r>
@@ -7343,7 +7963,7 @@
         <w:rPr>
           <w:noProof/>
         </w:rPr>
-        <w:t>5</w:t>
+        <w:t>6</w:t>
       </w:r>
       <w:r>
         <w:rPr>
@@ -7355,78 +7975,92 @@
         <w:rPr>
           <w:noProof/>
         </w:rPr>
-        <w:t xml:space="preserve"> Article Category Form</w:t>
-      </w:r>
-      <w:bookmarkEnd w:id="20"/>
+        <w:t xml:space="preserve"> </w:t>
+      </w:r>
+      <w:r>
+        <w:rPr>
+          <w:noProof/>
+        </w:rPr>
+        <w:t>Album</w:t>
+      </w:r>
+      <w:r>
+        <w:rPr>
+          <w:noProof/>
+        </w:rPr>
+        <w:t xml:space="preserve"> Category Form</w:t>
+      </w:r>
+      <w:bookmarkEnd w:id="22"/>
     </w:p>
     <w:p>
       <w:pPr>
         <w:pStyle w:val="Heading3"/>
       </w:pPr>
-      <w:bookmarkStart w:id="21" w:name="_Toc483341657"/>
-      <w:bookmarkStart w:id="22" w:name="_Toc483719034"/>
-      <w:bookmarkStart w:id="23" w:name="_Toc483827491"/>
-      <w:bookmarkStart w:id="24" w:name="_Toc483827493"/>
+      <w:bookmarkStart w:id="23" w:name="_Toc483341657"/>
+      <w:bookmarkStart w:id="24" w:name="_Toc483719034"/>
+      <w:bookmarkStart w:id="25" w:name="_Toc483989677"/>
+      <w:r>
+        <w:t>Photos</w:t>
+      </w:r>
+      <w:bookmarkEnd w:id="25"/>
+    </w:p>
+    <w:p>
+      <w:pPr>
+        <w:ind w:firstLine="709"/>
+      </w:pPr>
+      <w:r>
+        <w:t xml:space="preserve">Fitur </w:t>
+      </w:r>
+      <w:r>
+        <w:rPr>
+          <w:i/>
+        </w:rPr>
+        <w:t>photos</w:t>
+      </w:r>
+      <w:r>
+        <w:t xml:space="preserve"> </w:t>
+      </w:r>
+      <w:r>
+        <w:t xml:space="preserve">ini dapat Anda gunakan untuk melihat </w:t>
+      </w:r>
+      <w:r>
+        <w:t xml:space="preserve">daftar </w:t>
+      </w:r>
+      <w:r>
+        <w:t xml:space="preserve">seluruh </w:t>
+      </w:r>
+      <w:r>
+        <w:t>foto</w:t>
+      </w:r>
+      <w:r>
+        <w:t xml:space="preserve"> yang </w:t>
+      </w:r>
+      <w:r>
+        <w:t>terdapat pada konten artikel</w:t>
+      </w:r>
+      <w:r>
+        <w:t xml:space="preserve">. </w:t>
+      </w:r>
+      <w:r>
+        <w:t>F</w:t>
+      </w:r>
+      <w:r>
+        <w:t xml:space="preserve">itur ini juga dapat Anda </w:t>
+      </w:r>
+      <w:r>
+        <w:t xml:space="preserve">gunakan untuk melakukan </w:t>
+      </w:r>
+      <w:r>
+        <w:t xml:space="preserve">kelola terhadap data </w:t>
+      </w:r>
+      <w:r>
+        <w:t>foto</w:t>
+      </w:r>
+      <w:r>
+        <w:t xml:space="preserve"> yang sudah pernah diupload. Gunakan </w:t>
+      </w:r>
       <w:r>
         <w:lastRenderedPageBreak/>
-        <w:t>Photos</w:t>
-      </w:r>
-      <w:bookmarkEnd w:id="24"/>
-    </w:p>
-    <w:p>
-      <w:pPr>
-        <w:ind w:firstLine="709"/>
-      </w:pPr>
-      <w:r>
-        <w:t xml:space="preserve">Fitur </w:t>
-      </w:r>
-      <w:r>
-        <w:rPr>
-          <w:i/>
-        </w:rPr>
-        <w:t>photos</w:t>
-      </w:r>
-      <w:r>
-        <w:t xml:space="preserve"> </w:t>
-      </w:r>
-      <w:r>
-        <w:t xml:space="preserve">ini dapat Anda gunakan untuk melihat </w:t>
-      </w:r>
-      <w:r>
-        <w:t xml:space="preserve">daftar </w:t>
-      </w:r>
-      <w:r>
-        <w:t xml:space="preserve">seluruh </w:t>
-      </w:r>
-      <w:r>
-        <w:t>foto</w:t>
-      </w:r>
-      <w:r>
-        <w:t xml:space="preserve"> yang </w:t>
-      </w:r>
-      <w:r>
-        <w:t>terdapat pada konten artikel</w:t>
-      </w:r>
-      <w:r>
-        <w:t xml:space="preserve">. </w:t>
-      </w:r>
-      <w:r>
-        <w:t>F</w:t>
-      </w:r>
-      <w:r>
-        <w:t xml:space="preserve">itur ini juga dapat Anda </w:t>
-      </w:r>
-      <w:r>
-        <w:t xml:space="preserve">gunakan untuk melakukan </w:t>
-      </w:r>
-      <w:r>
-        <w:t xml:space="preserve">kelola terhadap data </w:t>
-      </w:r>
-      <w:r>
-        <w:t>foto</w:t>
-      </w:r>
-      <w:r>
-        <w:t xml:space="preserve"> yang sudah pernah diupload. Gunakan tombol "</w:t>
+        <w:t>tombol "</w:t>
       </w:r>
       <w:r>
         <w:rPr>
@@ -7487,7 +8121,7 @@
         <w:pStyle w:val="Caption"/>
         <w:keepNext/>
       </w:pPr>
-      <w:bookmarkStart w:id="25" w:name="_Toc483986222"/>
+      <w:bookmarkStart w:id="26" w:name="_Toc483989688"/>
       <w:r>
         <w:t xml:space="preserve">Table </w:t>
       </w:r>
@@ -7504,7 +8138,7 @@
         <w:rPr>
           <w:noProof/>
         </w:rPr>
-        <w:t>8</w:t>
+        <w:t>6</w:t>
       </w:r>
       <w:r>
         <w:rPr>
@@ -7515,7 +8149,7 @@
       <w:r>
         <w:t xml:space="preserve"> Article Photos</w:t>
       </w:r>
-      <w:bookmarkEnd w:id="25"/>
+      <w:bookmarkEnd w:id="26"/>
     </w:p>
     <w:tbl>
       <w:tblPr>
@@ -7892,15 +8526,7 @@
                 <w:i/>
                 <w:sz w:val="18"/>
               </w:rPr>
-              <w:t xml:space="preserve"> Pada kolom ini Anda dapat memperbarui status tayang pada foto pada konten atikel dengan menggunakan fungsi </w:t>
-            </w:r>
-            <w:r>
-              <w:rPr>
-                <w:i/>
-                <w:sz w:val="18"/>
-              </w:rPr>
-              <w:lastRenderedPageBreak/>
-              <w:t>quickupdate. Klik icon yang terdapat pada kolom publish untuk merubah status tayang dari foto pada kategori artikel.</w:t>
+              <w:t xml:space="preserve"> Pada kolom ini Anda dapat memperbarui status tayang pada foto pada konten atikel dengan menggunakan fungsi quickupdate. Klik icon yang terdapat pada kolom publish untuk merubah status tayang dari foto pada kategori artikel.</w:t>
             </w:r>
           </w:p>
         </w:tc>
@@ -8151,7 +8777,7 @@
         <w:pStyle w:val="Caption"/>
         <w:jc w:val="center"/>
       </w:pPr>
-      <w:bookmarkStart w:id="26" w:name="_Toc483986205"/>
+      <w:bookmarkStart w:id="27" w:name="_Toc483989699"/>
       <w:r>
         <w:t xml:space="preserve">Gambar </w:t>
       </w:r>
@@ -8168,7 +8794,7 @@
         <w:rPr>
           <w:noProof/>
         </w:rPr>
-        <w:t>12</w:t>
+        <w:t>7</w:t>
       </w:r>
       <w:r>
         <w:rPr>
@@ -8179,7 +8805,7 @@
       <w:r>
         <w:t xml:space="preserve"> Article Photos</w:t>
       </w:r>
-      <w:bookmarkEnd w:id="26"/>
+      <w:bookmarkEnd w:id="27"/>
     </w:p>
     <w:p>
       <w:pPr>
@@ -8273,7 +8899,7 @@
         <w:pStyle w:val="Caption"/>
         <w:jc w:val="center"/>
       </w:pPr>
-      <w:bookmarkStart w:id="27" w:name="_Toc483986206"/>
+      <w:bookmarkStart w:id="28" w:name="_Toc483989700"/>
       <w:r>
         <w:t xml:space="preserve">Gambar </w:t>
       </w:r>
@@ -8290,7 +8916,7 @@
         <w:rPr>
           <w:noProof/>
         </w:rPr>
-        <w:t>13</w:t>
+        <w:t>8</w:t>
       </w:r>
       <w:r>
         <w:rPr>
@@ -8301,7 +8927,7 @@
       <w:r>
         <w:t xml:space="preserve"> Article Photo Detail</w:t>
       </w:r>
-      <w:bookmarkEnd w:id="27"/>
+      <w:bookmarkEnd w:id="28"/>
     </w:p>
     <w:p>
       <w:pPr>
@@ -8325,7 +8951,7 @@
         <w:pStyle w:val="Caption"/>
         <w:keepNext/>
       </w:pPr>
-      <w:bookmarkStart w:id="28" w:name="_Toc483986223"/>
+      <w:bookmarkStart w:id="29" w:name="_Toc483989689"/>
       <w:r>
         <w:t xml:space="preserve">Table </w:t>
       </w:r>
@@ -8342,7 +8968,7 @@
         <w:rPr>
           <w:noProof/>
         </w:rPr>
-        <w:t>9</w:t>
+        <w:t>7</w:t>
       </w:r>
       <w:r>
         <w:rPr>
@@ -8353,7 +8979,7 @@
       <w:r>
         <w:t xml:space="preserve"> Input Article Photo Form</w:t>
       </w:r>
-      <w:bookmarkEnd w:id="28"/>
+      <w:bookmarkEnd w:id="29"/>
     </w:p>
     <w:tbl>
       <w:tblPr>
@@ -8733,7 +9359,7 @@
         <w:pStyle w:val="Caption"/>
         <w:jc w:val="center"/>
       </w:pPr>
-      <w:bookmarkStart w:id="29" w:name="_Toc483986207"/>
+      <w:bookmarkStart w:id="30" w:name="_Toc483989701"/>
       <w:r>
         <w:t xml:space="preserve">Gambar </w:t>
       </w:r>
@@ -8750,7 +9376,7 @@
         <w:rPr>
           <w:noProof/>
         </w:rPr>
-        <w:t>14</w:t>
+        <w:t>9</w:t>
       </w:r>
       <w:r>
         <w:rPr>
@@ -8761,18 +9387,19 @@
       <w:r>
         <w:t xml:space="preserve"> Article Photo Form</w:t>
       </w:r>
-      <w:bookmarkEnd w:id="29"/>
+      <w:bookmarkEnd w:id="30"/>
     </w:p>
     <w:p>
       <w:pPr>
         <w:pStyle w:val="Heading3"/>
       </w:pPr>
+      <w:bookmarkStart w:id="31" w:name="_Toc483989678"/>
       <w:r>
         <w:t>Views</w:t>
       </w:r>
-      <w:bookmarkEnd w:id="21"/>
-      <w:bookmarkEnd w:id="22"/>
       <w:bookmarkEnd w:id="23"/>
+      <w:bookmarkEnd w:id="24"/>
+      <w:bookmarkEnd w:id="31"/>
     </w:p>
     <w:p>
       <w:pPr>
@@ -8805,8 +9432,8 @@
         <w:pStyle w:val="Caption"/>
         <w:keepNext/>
       </w:pPr>
-      <w:bookmarkStart w:id="30" w:name="_Toc483719042"/>
-      <w:bookmarkStart w:id="31" w:name="_Toc483986224"/>
+      <w:bookmarkStart w:id="32" w:name="_Toc483719042"/>
+      <w:bookmarkStart w:id="33" w:name="_Toc483989690"/>
       <w:r>
         <w:lastRenderedPageBreak/>
         <w:t xml:space="preserve">Table </w:t>
@@ -8824,7 +9451,7 @@
         <w:rPr>
           <w:noProof/>
         </w:rPr>
-        <w:t>6</w:t>
+        <w:t>8</w:t>
       </w:r>
       <w:r>
         <w:rPr>
@@ -8835,8 +9462,8 @@
       <w:r>
         <w:t xml:space="preserve"> Article History Views</w:t>
       </w:r>
-      <w:bookmarkEnd w:id="30"/>
-      <w:bookmarkEnd w:id="31"/>
+      <w:bookmarkEnd w:id="32"/>
+      <w:bookmarkEnd w:id="33"/>
     </w:p>
     <w:tbl>
       <w:tblPr>
@@ -9299,8 +9926,8 @@
         <w:pStyle w:val="Caption"/>
         <w:jc w:val="center"/>
       </w:pPr>
-      <w:bookmarkStart w:id="32" w:name="_Toc483719049"/>
-      <w:bookmarkStart w:id="33" w:name="_Toc483986208"/>
+      <w:bookmarkStart w:id="34" w:name="_Toc483719049"/>
+      <w:bookmarkStart w:id="35" w:name="_Toc483989702"/>
       <w:r>
         <w:t xml:space="preserve">Gambar </w:t>
       </w:r>
@@ -9317,7 +9944,7 @@
         <w:rPr>
           <w:noProof/>
         </w:rPr>
-        <w:t>6</w:t>
+        <w:t>10</w:t>
       </w:r>
       <w:r>
         <w:rPr>
@@ -9337,14 +9964,14 @@
       <w:r>
         <w:t>History Views</w:t>
       </w:r>
-      <w:bookmarkEnd w:id="32"/>
-      <w:bookmarkEnd w:id="33"/>
+      <w:bookmarkEnd w:id="34"/>
+      <w:bookmarkEnd w:id="35"/>
     </w:p>
     <w:p>
       <w:pPr>
         <w:ind w:firstLine="709"/>
       </w:pPr>
-      <w:bookmarkStart w:id="34" w:name="_Toc483341658"/>
+      <w:bookmarkStart w:id="36" w:name="_Toc483341658"/>
       <w:r>
         <w:t xml:space="preserve">Pada fitur ini Anda dapat </w:t>
       </w:r>
@@ -9511,8 +10138,8 @@
           <w:noProof/>
         </w:rPr>
       </w:pPr>
-      <w:bookmarkStart w:id="35" w:name="_Toc483719050"/>
-      <w:bookmarkStart w:id="36" w:name="_Toc483986209"/>
+      <w:bookmarkStart w:id="37" w:name="_Toc483719050"/>
+      <w:bookmarkStart w:id="38" w:name="_Toc483989703"/>
       <w:r>
         <w:t xml:space="preserve">Gambar </w:t>
       </w:r>
@@ -9529,7 +10156,7 @@
         <w:rPr>
           <w:noProof/>
         </w:rPr>
-        <w:t>7</w:t>
+        <w:t>11</w:t>
       </w:r>
       <w:r>
         <w:rPr>
@@ -9567,8 +10194,8 @@
         </w:rPr>
         <w:t>Data</w:t>
       </w:r>
-      <w:bookmarkEnd w:id="35"/>
-      <w:bookmarkEnd w:id="36"/>
+      <w:bookmarkEnd w:id="37"/>
+      <w:bookmarkEnd w:id="38"/>
     </w:p>
     <w:p>
       <w:pPr>
@@ -9646,8 +10273,8 @@
         <w:pStyle w:val="Caption"/>
         <w:jc w:val="center"/>
       </w:pPr>
-      <w:bookmarkStart w:id="37" w:name="_Toc483719051"/>
-      <w:bookmarkStart w:id="38" w:name="_Toc483986210"/>
+      <w:bookmarkStart w:id="39" w:name="_Toc483719051"/>
+      <w:bookmarkStart w:id="40" w:name="_Toc483989704"/>
       <w:r>
         <w:t xml:space="preserve">Gambar </w:t>
       </w:r>
@@ -9664,7 +10291,7 @@
         <w:rPr>
           <w:noProof/>
         </w:rPr>
-        <w:t>8</w:t>
+        <w:t>12</w:t>
       </w:r>
       <w:r>
         <w:rPr>
@@ -9687,24 +10314,24 @@
       <w:r>
         <w:t>Data</w:t>
       </w:r>
-      <w:bookmarkEnd w:id="37"/>
-      <w:bookmarkEnd w:id="38"/>
-    </w:p>
-    <w:p>
-      <w:pPr>
-        <w:pStyle w:val="Heading3"/>
-      </w:pPr>
-      <w:bookmarkStart w:id="39" w:name="_Toc483719035"/>
-      <w:bookmarkStart w:id="40" w:name="_Toc483827492"/>
-      <w:r>
-        <w:t>Downloads</w:t>
-      </w:r>
-      <w:bookmarkEnd w:id="34"/>
       <w:bookmarkEnd w:id="39"/>
       <w:bookmarkEnd w:id="40"/>
     </w:p>
     <w:p>
       <w:pPr>
+        <w:pStyle w:val="Heading3"/>
+      </w:pPr>
+      <w:bookmarkStart w:id="41" w:name="_Toc483719035"/>
+      <w:bookmarkStart w:id="42" w:name="_Toc483989679"/>
+      <w:r>
+        <w:t>Downloads</w:t>
+      </w:r>
+      <w:bookmarkEnd w:id="36"/>
+      <w:bookmarkEnd w:id="41"/>
+      <w:bookmarkEnd w:id="42"/>
+    </w:p>
+    <w:p>
+      <w:pPr>
         <w:ind w:firstLine="709"/>
       </w:pPr>
       <w:r>
@@ -9765,8 +10392,8 @@
         <w:pStyle w:val="Caption"/>
         <w:keepNext/>
       </w:pPr>
-      <w:bookmarkStart w:id="41" w:name="_Toc483719043"/>
-      <w:bookmarkStart w:id="42" w:name="_Toc483986225"/>
+      <w:bookmarkStart w:id="43" w:name="_Toc483719043"/>
+      <w:bookmarkStart w:id="44" w:name="_Toc483989691"/>
       <w:r>
         <w:t xml:space="preserve">Table </w:t>
       </w:r>
@@ -9783,7 +10410,7 @@
         <w:rPr>
           <w:noProof/>
         </w:rPr>
-        <w:t>7</w:t>
+        <w:t>9</w:t>
       </w:r>
       <w:r>
         <w:rPr>
@@ -9800,11 +10427,11 @@
       <w:r>
         <w:t xml:space="preserve">History </w:t>
       </w:r>
-      <w:bookmarkEnd w:id="41"/>
+      <w:bookmarkEnd w:id="43"/>
       <w:r>
         <w:t>Downlaods</w:t>
       </w:r>
-      <w:bookmarkEnd w:id="42"/>
+      <w:bookmarkEnd w:id="44"/>
     </w:p>
     <w:tbl>
       <w:tblPr>
@@ -10280,8 +10907,8 @@
         <w:pStyle w:val="Caption"/>
         <w:jc w:val="center"/>
       </w:pPr>
-      <w:bookmarkStart w:id="43" w:name="_Toc483719052"/>
-      <w:bookmarkStart w:id="44" w:name="_Toc483986211"/>
+      <w:bookmarkStart w:id="45" w:name="_Toc483719052"/>
+      <w:bookmarkStart w:id="46" w:name="_Toc483989705"/>
       <w:r>
         <w:t xml:space="preserve">Gambar </w:t>
       </w:r>
@@ -10298,7 +10925,7 @@
         <w:rPr>
           <w:noProof/>
         </w:rPr>
-        <w:t>9</w:t>
+        <w:t>13</w:t>
       </w:r>
       <w:r>
         <w:rPr>
@@ -10318,11 +10945,11 @@
       <w:r>
         <w:t xml:space="preserve">History </w:t>
       </w:r>
-      <w:bookmarkEnd w:id="43"/>
+      <w:bookmarkEnd w:id="45"/>
       <w:r>
         <w:t>Downlaods</w:t>
       </w:r>
-      <w:bookmarkEnd w:id="44"/>
+      <w:bookmarkEnd w:id="46"/>
     </w:p>
     <w:p>
       <w:pPr>
@@ -10514,8 +11141,8 @@
         <w:pStyle w:val="Caption"/>
         <w:jc w:val="center"/>
       </w:pPr>
-      <w:bookmarkStart w:id="45" w:name="_Toc483719053"/>
-      <w:bookmarkStart w:id="46" w:name="_Toc483986212"/>
+      <w:bookmarkStart w:id="47" w:name="_Toc483719053"/>
+      <w:bookmarkStart w:id="48" w:name="_Toc483989706"/>
       <w:r>
         <w:t xml:space="preserve">Gambar </w:t>
       </w:r>
@@ -10532,7 +11159,7 @@
         <w:rPr>
           <w:noProof/>
         </w:rPr>
-        <w:t>10</w:t>
+        <w:t>14</w:t>
       </w:r>
       <w:r>
         <w:rPr>
@@ -10549,8 +11176,8 @@
       <w:r>
         <w:t xml:space="preserve"> Data</w:t>
       </w:r>
-      <w:bookmarkEnd w:id="45"/>
-      <w:bookmarkEnd w:id="46"/>
+      <w:bookmarkEnd w:id="47"/>
+      <w:bookmarkEnd w:id="48"/>
     </w:p>
     <w:p>
       <w:pPr>
@@ -10647,8 +11274,8 @@
         <w:pStyle w:val="Caption"/>
         <w:jc w:val="center"/>
       </w:pPr>
-      <w:bookmarkStart w:id="47" w:name="_Toc483719054"/>
-      <w:bookmarkStart w:id="48" w:name="_Toc483986213"/>
+      <w:bookmarkStart w:id="49" w:name="_Toc483719054"/>
+      <w:bookmarkStart w:id="50" w:name="_Toc483989707"/>
       <w:r>
         <w:t xml:space="preserve">Gambar </w:t>
       </w:r>
@@ -10665,7 +11292,7 @@
         <w:rPr>
           <w:noProof/>
         </w:rPr>
-        <w:t>11</w:t>
+        <w:t>15</w:t>
       </w:r>
       <w:r>
         <w:rPr>
@@ -10682,18 +11309,18 @@
       <w:r>
         <w:t xml:space="preserve"> Spesifik Data</w:t>
       </w:r>
-      <w:bookmarkEnd w:id="47"/>
-      <w:bookmarkEnd w:id="48"/>
+      <w:bookmarkEnd w:id="49"/>
+      <w:bookmarkEnd w:id="50"/>
     </w:p>
     <w:p>
       <w:pPr>
         <w:pStyle w:val="Heading3"/>
       </w:pPr>
-      <w:bookmarkStart w:id="49" w:name="_Toc483827494"/>
+      <w:bookmarkStart w:id="51" w:name="_Toc483989680"/>
       <w:r>
         <w:t>Tags</w:t>
       </w:r>
-      <w:bookmarkEnd w:id="49"/>
+      <w:bookmarkEnd w:id="51"/>
     </w:p>
     <w:p>
       <w:pPr>
@@ -10729,7 +11356,7 @@
         <w:pStyle w:val="Caption"/>
         <w:keepNext/>
       </w:pPr>
-      <w:bookmarkStart w:id="50" w:name="_Toc483986226"/>
+      <w:bookmarkStart w:id="52" w:name="_Toc483989692"/>
       <w:r>
         <w:t xml:space="preserve">Table </w:t>
       </w:r>
@@ -10757,7 +11384,7 @@
       <w:r>
         <w:t xml:space="preserve"> Article Tags</w:t>
       </w:r>
-      <w:bookmarkEnd w:id="50"/>
+      <w:bookmarkEnd w:id="52"/>
     </w:p>
     <w:tbl>
       <w:tblPr>
@@ -11125,7 +11752,7 @@
         <w:pStyle w:val="Caption"/>
         <w:jc w:val="center"/>
       </w:pPr>
-      <w:bookmarkStart w:id="51" w:name="_Toc483986214"/>
+      <w:bookmarkStart w:id="53" w:name="_Toc483989708"/>
       <w:r>
         <w:t xml:space="preserve">Gambar </w:t>
       </w:r>
@@ -11142,7 +11769,7 @@
         <w:rPr>
           <w:noProof/>
         </w:rPr>
-        <w:t>15</w:t>
+        <w:t>16</w:t>
       </w:r>
       <w:r>
         <w:rPr>
@@ -11153,18 +11780,18 @@
       <w:r>
         <w:t xml:space="preserve"> Article Tags</w:t>
       </w:r>
-      <w:bookmarkEnd w:id="51"/>
+      <w:bookmarkEnd w:id="53"/>
     </w:p>
     <w:p>
       <w:pPr>
         <w:pStyle w:val="Heading2"/>
       </w:pPr>
-      <w:bookmarkStart w:id="52" w:name="_Toc483827495"/>
+      <w:bookmarkStart w:id="54" w:name="_Toc483989681"/>
       <w:r>
         <w:lastRenderedPageBreak/>
         <w:t>Settings</w:t>
       </w:r>
-      <w:bookmarkEnd w:id="14"/>
+      <w:bookmarkEnd w:id="15"/>
       <w:r>
         <w:t xml:space="preserve"> </w:t>
       </w:r>
@@ -11174,7 +11801,7 @@
         </w:rPr>
         <w:footnoteReference w:id="7"/>
       </w:r>
-      <w:bookmarkEnd w:id="52"/>
+      <w:bookmarkEnd w:id="54"/>
     </w:p>
     <w:p>
       <w:pPr>
@@ -11211,7 +11838,15 @@
         <w:t xml:space="preserve">data </w:t>
       </w:r>
       <w:r>
-        <w:t>tentang kategori atau yang biasa disebut rubik. Kategori ini digunakan untuk mengelompokkan konten artikel berdasarkan informasi yang akan disampaikan.</w:t>
+        <w:t xml:space="preserve">tentang kategori atau yang biasa disebut rubik. Kategori ini digunakan untuk mengelompokkan konten artikel berdasarkan informasi yang </w:t>
+      </w:r>
+      <w:proofErr w:type="gramStart"/>
+      <w:r>
+        <w:t>akan</w:t>
+      </w:r>
+      <w:proofErr w:type="gramEnd"/>
+      <w:r>
+        <w:t xml:space="preserve"> disampaikan.</w:t>
       </w:r>
     </w:p>
     <w:p>
@@ -11244,7 +11879,23 @@
           <w:i/>
           <w:sz w:val="18"/>
         </w:rPr>
-        <w:t>Lebih jelas tentang pengaturan ini Anda dapat membacaya di fitur kategori. (baca: datas/categories)</w:t>
+        <w:t>Lebih jelas tentang pengaturan ini Anda dapat membacaya di fitur kategori. (</w:t>
+      </w:r>
+      <w:proofErr w:type="gramStart"/>
+      <w:r>
+        <w:rPr>
+          <w:i/>
+          <w:sz w:val="18"/>
+        </w:rPr>
+        <w:t>baca</w:t>
+      </w:r>
+      <w:proofErr w:type="gramEnd"/>
+      <w:r>
+        <w:rPr>
+          <w:i/>
+          <w:sz w:val="18"/>
+        </w:rPr>
+        <w:t>: datas/categories)</w:t>
       </w:r>
     </w:p>
     <w:p>
@@ -11268,7 +11919,15 @@
         <w:contextualSpacing w:val="0"/>
       </w:pPr>
       <w:r>
-        <w:t xml:space="preserve">Pada fitur ini Anda dapat melakukan pengaturan terhadap konten artikel yang akan dimunculkan pada halaman front-end untuk selanjutnya dapat dilihat oleh pengunjung. </w:t>
+        <w:t xml:space="preserve">Pada fitur ini Anda dapat melakukan pengaturan terhadap konten artikel yang </w:t>
+      </w:r>
+      <w:proofErr w:type="gramStart"/>
+      <w:r>
+        <w:t>akan</w:t>
+      </w:r>
+      <w:proofErr w:type="gramEnd"/>
+      <w:r>
+        <w:t xml:space="preserve"> dimunculkan pada halaman front-end untuk selanjutnya dapat dilihat oleh pengunjung. </w:t>
       </w:r>
       <w:r>
         <w:t>Beberapa p</w:t>
@@ -11287,11 +11946,11 @@
       <w:pPr>
         <w:pStyle w:val="Heading3"/>
       </w:pPr>
-      <w:bookmarkStart w:id="53" w:name="_Toc483827496"/>
+      <w:bookmarkStart w:id="55" w:name="_Toc483989682"/>
       <w:r>
         <w:t>Public Settings</w:t>
       </w:r>
-      <w:bookmarkEnd w:id="53"/>
+      <w:bookmarkEnd w:id="55"/>
     </w:p>
     <w:p>
       <w:pPr>
@@ -11397,7 +12056,21 @@
         <w:rPr>
           <w:szCs w:val="20"/>
         </w:rPr>
-        <w:t>ini akan secara otomatis terisi dengan nomor lisensi module setalah anda melakukan install module/plugin.</w:t>
+        <w:t xml:space="preserve">ini </w:t>
+      </w:r>
+      <w:proofErr w:type="gramStart"/>
+      <w:r>
+        <w:rPr>
+          <w:szCs w:val="20"/>
+        </w:rPr>
+        <w:t>akan</w:t>
+      </w:r>
+      <w:proofErr w:type="gramEnd"/>
+      <w:r>
+        <w:rPr>
+          <w:szCs w:val="20"/>
+        </w:rPr>
+        <w:t xml:space="preserve"> secara otomatis terisi dengan nomor lisensi module setalah anda melakukan install module/plugin.</w:t>
       </w:r>
     </w:p>
     <w:p>
@@ -11631,7 +12304,15 @@
         <w:ind w:left="284"/>
       </w:pPr>
       <w:r>
-        <w:t xml:space="preserve">Input ini berisi informasi tentang deskripsi module konten artikel yang akan dimunculkan pada </w:t>
+        <w:t xml:space="preserve">Input ini berisi informasi tentang deskripsi module konten artikel yang </w:t>
+      </w:r>
+      <w:proofErr w:type="gramStart"/>
+      <w:r>
+        <w:t>akan</w:t>
+      </w:r>
+      <w:proofErr w:type="gramEnd"/>
+      <w:r>
+        <w:t xml:space="preserve"> dimunculkan pada </w:t>
       </w:r>
       <w:r>
         <w:rPr>
@@ -11692,7 +12373,15 @@
         <w:t>keyword</w:t>
       </w:r>
       <w:r>
-        <w:t xml:space="preserve"> (kata kunci) module konten artikel yang akan dimunculkan pada </w:t>
+        <w:t xml:space="preserve"> (kata kunci) module konten artikel yang </w:t>
+      </w:r>
+      <w:proofErr w:type="gramStart"/>
+      <w:r>
+        <w:t>akan</w:t>
+      </w:r>
+      <w:proofErr w:type="gramEnd"/>
+      <w:r>
+        <w:t xml:space="preserve"> dimunculkan pada </w:t>
       </w:r>
       <w:r>
         <w:rPr>
@@ -12065,13 +12754,23 @@
         </w:rPr>
         <w:t xml:space="preserve">yang Anda pilih </w:t>
       </w:r>
+      <w:proofErr w:type="gramStart"/>
       <w:r>
         <w:rPr>
           <w:i/>
           <w:sz w:val="18"/>
           <w:szCs w:val="20"/>
         </w:rPr>
-        <w:t xml:space="preserve">akan menentukan </w:t>
+        <w:t>akan</w:t>
+      </w:r>
+      <w:proofErr w:type="gramEnd"/>
+      <w:r>
+        <w:rPr>
+          <w:i/>
+          <w:sz w:val="18"/>
+          <w:szCs w:val="20"/>
+        </w:rPr>
+        <w:t xml:space="preserve"> menentukan </w:t>
       </w:r>
       <w:r>
         <w:rPr>
@@ -12453,7 +13152,14 @@
         <w:rPr>
           <w:szCs w:val="20"/>
         </w:rPr>
-        <w:t xml:space="preserve"> pada konten artikel </w:t>
+        <w:t xml:space="preserve"> pada konten </w:t>
+      </w:r>
+      <w:proofErr w:type="gramStart"/>
+      <w:r>
+        <w:rPr>
+          <w:szCs w:val="20"/>
+        </w:rPr>
+        <w:t xml:space="preserve">artikel </w:t>
       </w:r>
       <w:r>
         <w:rPr>
@@ -12461,6 +13167,7 @@
         </w:rPr>
         <w:t>.</w:t>
       </w:r>
+      <w:proofErr w:type="gramEnd"/>
     </w:p>
     <w:p>
       <w:pPr>
@@ -12598,7 +13305,25 @@
           <w:sz w:val="18"/>
           <w:szCs w:val="20"/>
         </w:rPr>
-        <w:t>) informasi yang ingin Anda munculkan pada halaman kelola konten artikel. (baca: view articles)</w:t>
+        <w:t>) informasi yang ingin Anda munculkan pada halaman kelola konten artikel. (</w:t>
+      </w:r>
+      <w:proofErr w:type="gramStart"/>
+      <w:r>
+        <w:rPr>
+          <w:i/>
+          <w:sz w:val="18"/>
+          <w:szCs w:val="20"/>
+        </w:rPr>
+        <w:t>baca</w:t>
+      </w:r>
+      <w:proofErr w:type="gramEnd"/>
+      <w:r>
+        <w:rPr>
+          <w:i/>
+          <w:sz w:val="18"/>
+          <w:szCs w:val="20"/>
+        </w:rPr>
+        <w:t>: view articles)</w:t>
       </w:r>
     </w:p>
     <w:p>
@@ -12792,7 +13517,21 @@
         <w:rPr>
           <w:szCs w:val="20"/>
         </w:rPr>
-        <w:t xml:space="preserve"> (baca: datas/categories)</w:t>
+        <w:t xml:space="preserve"> (</w:t>
+      </w:r>
+      <w:proofErr w:type="gramStart"/>
+      <w:r>
+        <w:rPr>
+          <w:szCs w:val="20"/>
+        </w:rPr>
+        <w:t>baca</w:t>
+      </w:r>
+      <w:proofErr w:type="gramEnd"/>
+      <w:r>
+        <w:rPr>
+          <w:szCs w:val="20"/>
+        </w:rPr>
+        <w:t>: datas/categories)</w:t>
       </w:r>
     </w:p>
     <w:p>
@@ -12962,7 +13701,21 @@
         <w:rPr>
           <w:szCs w:val="20"/>
         </w:rPr>
-        <w:t>Dengan pengaturan ini Anda bisa menentukan ukuran gambar yang akan diupload dan juga ukuran gambar yang akan ditampilkan.</w:t>
+        <w:t xml:space="preserve">Dengan pengaturan ini Anda bisa menentukan ukuran gambar yang </w:t>
+      </w:r>
+      <w:proofErr w:type="gramStart"/>
+      <w:r>
+        <w:rPr>
+          <w:szCs w:val="20"/>
+        </w:rPr>
+        <w:t>akan</w:t>
+      </w:r>
+      <w:proofErr w:type="gramEnd"/>
+      <w:r>
+        <w:rPr>
+          <w:szCs w:val="20"/>
+        </w:rPr>
+        <w:t xml:space="preserve"> diupload dan juga ukuran gambar yang akan ditampilkan.</w:t>
       </w:r>
     </w:p>
     <w:p>
@@ -13320,7 +14073,21 @@
         <w:rPr>
           <w:i/>
         </w:rPr>
-        <w:t xml:space="preserve"> pisahkan jenis file dengan koma (,). example: </w:t>
+        <w:t xml:space="preserve"> pisahkan jenis file dengan koma (,). </w:t>
+      </w:r>
+      <w:proofErr w:type="gramStart"/>
+      <w:r>
+        <w:rPr>
+          <w:i/>
+        </w:rPr>
+        <w:t>example</w:t>
+      </w:r>
+      <w:proofErr w:type="gramEnd"/>
+      <w:r>
+        <w:rPr>
+          <w:i/>
+        </w:rPr>
+        <w:t xml:space="preserve">: </w:t>
       </w:r>
       <w:r>
         <w:rPr>
@@ -13377,7 +14144,15 @@
         <w:contextualSpacing w:val="0"/>
       </w:pPr>
       <w:r>
-        <w:t xml:space="preserve">Input ini berisi pengaturan terhadap tipe file yang akan diizinkan untuk dapat ditambahkan pada konten artikel khususnya pada input </w:t>
+        <w:t xml:space="preserve">Input ini berisi pengaturan terhadap tipe file yang </w:t>
+      </w:r>
+      <w:proofErr w:type="gramStart"/>
+      <w:r>
+        <w:t>akan</w:t>
+      </w:r>
+      <w:proofErr w:type="gramEnd"/>
+      <w:r>
+        <w:t xml:space="preserve"> diizinkan untuk dapat ditambahkan pada konten artikel khususnya pada input </w:t>
       </w:r>
       <w:r>
         <w:rPr>
@@ -13412,12 +14187,26 @@
         <w:rPr>
           <w:i/>
         </w:rPr>
-        <w:t xml:space="preserve"> pisahkan type file dengan koma (,). example: </w:t>
-      </w:r>
+        <w:t xml:space="preserve"> pisahkan type file dengan koma (,). </w:t>
+      </w:r>
+      <w:proofErr w:type="gramStart"/>
       <w:r>
         <w:rPr>
           <w:i/>
         </w:rPr>
+        <w:t>example</w:t>
+      </w:r>
+      <w:proofErr w:type="gramEnd"/>
+      <w:r>
+        <w:rPr>
+          <w:i/>
+        </w:rPr>
+        <w:t xml:space="preserve">: </w:t>
+      </w:r>
+      <w:r>
+        <w:rPr>
+          <w:i/>
+        </w:rPr>
         <w:t>“</w:t>
       </w:r>
       <w:r>
@@ -13438,7 +14227,15 @@
         <w:ind w:firstLine="709"/>
       </w:pPr>
       <w:r>
-        <w:t>Tampilan halaman  pengaturan modue artikel dapat dilihat pada gambar dibawah ini:</w:t>
+        <w:t xml:space="preserve">Tampilan </w:t>
+      </w:r>
+      <w:proofErr w:type="gramStart"/>
+      <w:r>
+        <w:t>halaman  pengaturan</w:t>
+      </w:r>
+      <w:proofErr w:type="gramEnd"/>
+      <w:r>
+        <w:t xml:space="preserve"> modue artikel dapat dilihat pada gambar dibawah ini:</w:t>
       </w:r>
     </w:p>
     <w:p>
@@ -13499,7 +14296,7 @@
         <w:pStyle w:val="Caption"/>
         <w:jc w:val="center"/>
       </w:pPr>
-      <w:bookmarkStart w:id="54" w:name="_Toc483986215"/>
+      <w:bookmarkStart w:id="56" w:name="_Toc483989709"/>
       <w:r>
         <w:t xml:space="preserve">Gambar </w:t>
       </w:r>
@@ -13516,7 +14313,7 @@
         <w:rPr>
           <w:noProof/>
         </w:rPr>
-        <w:t>16</w:t>
+        <w:t>17</w:t>
       </w:r>
       <w:r>
         <w:rPr>
@@ -13533,7 +14330,7 @@
       <w:r>
         <w:t>Form</w:t>
       </w:r>
-      <w:bookmarkEnd w:id="54"/>
+      <w:bookmarkEnd w:id="56"/>
     </w:p>
     <w:p>
       <w:pPr>
@@ -13593,7 +14390,7 @@
         <w:pStyle w:val="Caption"/>
         <w:jc w:val="center"/>
       </w:pPr>
-      <w:bookmarkStart w:id="55" w:name="_Toc483986216"/>
+      <w:bookmarkStart w:id="57" w:name="_Toc483989710"/>
       <w:r>
         <w:t xml:space="preserve">Gambar </w:t>
       </w:r>
@@ -13610,7 +14407,7 @@
         <w:rPr>
           <w:noProof/>
         </w:rPr>
-        <w:t>17</w:t>
+        <w:t>18</w:t>
       </w:r>
       <w:r>
         <w:rPr>
@@ -13627,7 +14424,7 @@
       <w:r>
         <w:t>(Lanjutan)</w:t>
       </w:r>
-      <w:bookmarkEnd w:id="55"/>
+      <w:bookmarkEnd w:id="57"/>
     </w:p>
     <w:p/>
     <w:sectPr>
@@ -13840,37 +14637,7 @@
         <w:rPr>
           <w:sz w:val="18"/>
         </w:rPr>
-        <w:t xml:space="preserve">). </w:t>
-      </w:r>
-      <w:r>
-        <w:rPr>
-          <w:sz w:val="18"/>
-        </w:rPr>
-        <w:t>(</w:t>
-      </w:r>
-      <w:r>
-        <w:rPr>
-          <w:sz w:val="18"/>
-        </w:rPr>
-        <w:t xml:space="preserve">baca: </w:t>
-      </w:r>
-      <w:r>
-        <w:rPr>
-          <w:sz w:val="18"/>
-        </w:rPr>
-        <w:t>s</w:t>
-      </w:r>
-      <w:r>
-        <w:rPr>
-          <w:sz w:val="18"/>
-        </w:rPr>
-        <w:t>ettings</w:t>
-      </w:r>
-      <w:r>
-        <w:rPr>
-          <w:sz w:val="18"/>
-        </w:rPr>
-        <w:t>)</w:t>
+        <w:t>). (baca: settings)</w:t>
       </w:r>
     </w:p>
   </w:footnote>
@@ -14076,7 +14843,31 @@
         <w:rPr>
           <w:sz w:val="18"/>
         </w:rPr>
-        <w:t>Jika Anda menghapus kategori artikel, maka konten artikel yang termasuk pada kategori tersebut akan ikut terhapus</w:t>
+        <w:t xml:space="preserve">Jika Anda menghapus kategori </w:t>
+      </w:r>
+      <w:r>
+        <w:rPr>
+          <w:sz w:val="18"/>
+        </w:rPr>
+        <w:t>foto album</w:t>
+      </w:r>
+      <w:r>
+        <w:rPr>
+          <w:sz w:val="18"/>
+        </w:rPr>
+        <w:t xml:space="preserve">, maka konten </w:t>
+      </w:r>
+      <w:r>
+        <w:rPr>
+          <w:sz w:val="18"/>
+        </w:rPr>
+        <w:t xml:space="preserve">foto album </w:t>
+      </w:r>
+      <w:r>
+        <w:rPr>
+          <w:sz w:val="18"/>
+        </w:rPr>
+        <w:t>yang termasuk pada kategori tersebut akan ikut terhapus</w:t>
       </w:r>
     </w:p>
   </w:footnote>
@@ -14110,7 +14901,7 @@
         <w:rPr>
           <w:sz w:val="18"/>
         </w:rPr>
-        <w:t xml:space="preserve">artikel </w:t>
+        <w:t xml:space="preserve">foto album </w:t>
       </w:r>
       <w:r>
         <w:rPr>
@@ -14135,13 +14926,27 @@
         <w:rPr>
           <w:sz w:val="18"/>
         </w:rPr>
-        <w:t>konten artikel</w:t>
+        <w:t>konten foto album</w:t>
       </w:r>
       <w:r>
         <w:rPr>
           <w:sz w:val="18"/>
         </w:rPr>
-        <w:t xml:space="preserve"> yang termasuk pada kategori tersebut tidak akan ditayangkan pada aplikasi.</w:t>
+        <w:t xml:space="preserve"> yang termasuk pada kategori tersebut tidak </w:t>
+      </w:r>
+      <w:proofErr w:type="gramStart"/>
+      <w:r>
+        <w:rPr>
+          <w:sz w:val="18"/>
+        </w:rPr>
+        <w:t>akan</w:t>
+      </w:r>
+      <w:proofErr w:type="gramEnd"/>
+      <w:r>
+        <w:rPr>
+          <w:sz w:val="18"/>
+        </w:rPr>
+        <w:t xml:space="preserve"> ditayangkan pada aplikasi.</w:t>
       </w:r>
     </w:p>
   </w:footnote>
@@ -16428,7 +17233,7 @@
 </file>
 
 <file path=customXml/itemProps1.xml><?xml version="1.0" encoding="utf-8"?>
-<ds:datastoreItem xmlns:ds="http://schemas.openxmlformats.org/officeDocument/2006/customXml" ds:itemID="{8A3DA44A-418F-4461-9AAD-2565BF0C07B2}">
+<ds:datastoreItem xmlns:ds="http://schemas.openxmlformats.org/officeDocument/2006/customXml" ds:itemID="{828E79C4-018C-4981-8E77-A085473B0777}">
   <ds:schemaRefs>
     <ds:schemaRef ds:uri="http://schemas.openxmlformats.org/officeDocument/2006/bibliography"/>
   </ds:schemaRefs>

</xml_diff>

<commit_message>
manual: fixed photos manage
</commit_message>
<xml_diff>
--- a/modules/album/assets/manual/mod-album_CP.docx
+++ b/modules/album/assets/manual/mod-album_CP.docx
@@ -979,20 +979,16 @@
             <w:noProof/>
             <w:webHidden/>
           </w:rPr>
-        </w:r>
-        <w:r>
-          <w:rPr>
-            <w:noProof/>
-            <w:webHidden/>
-          </w:rPr>
           <w:fldChar w:fldCharType="separate"/>
         </w:r>
         <w:r>
           <w:rPr>
-            <w:noProof/>
-            <w:webHidden/>
-          </w:rPr>
-          <w:t>29</w:t>
+            <w:b/>
+            <w:bCs/>
+            <w:noProof/>
+            <w:webHidden/>
+          </w:rPr>
+          <w:t>Error! Bookmark not defined.</w:t>
         </w:r>
         <w:r>
           <w:rPr>
@@ -1050,7 +1046,7 @@
       <w:r>
         <w:fldChar w:fldCharType="separate"/>
       </w:r>
-      <w:hyperlink w:anchor="_Toc483989683" w:history="1">
+      <w:hyperlink w:anchor="_Toc483991419" w:history="1">
         <w:r>
           <w:rPr>
             <w:rStyle w:val="Hyperlink"/>
@@ -1077,7 +1073,7 @@
             <w:noProof/>
             <w:webHidden/>
           </w:rPr>
-          <w:instrText xml:space="preserve"> PAGEREF _Toc483989683 \h </w:instrText>
+          <w:instrText xml:space="preserve"> PAGEREF _Toc483991419 \h </w:instrText>
         </w:r>
         <w:r>
           <w:rPr>
@@ -1120,7 +1116,7 @@
           <w:sz w:val="22"/>
         </w:rPr>
       </w:pPr>
-      <w:hyperlink w:anchor="_Toc483989684" w:history="1">
+      <w:hyperlink w:anchor="_Toc483991420" w:history="1">
         <w:r>
           <w:rPr>
             <w:rStyle w:val="Hyperlink"/>
@@ -1147,7 +1143,7 @@
             <w:noProof/>
             <w:webHidden/>
           </w:rPr>
-          <w:instrText xml:space="preserve"> PAGEREF _Toc483989684 \h </w:instrText>
+          <w:instrText xml:space="preserve"> PAGEREF _Toc483991420 \h </w:instrText>
         </w:r>
         <w:r>
           <w:rPr>
@@ -1190,7 +1186,7 @@
           <w:sz w:val="22"/>
         </w:rPr>
       </w:pPr>
-      <w:hyperlink w:anchor="_Toc483989685" w:history="1">
+      <w:hyperlink w:anchor="_Toc483991421" w:history="1">
         <w:r>
           <w:rPr>
             <w:rStyle w:val="Hyperlink"/>
@@ -1217,7 +1213,7 @@
             <w:noProof/>
             <w:webHidden/>
           </w:rPr>
-          <w:instrText xml:space="preserve"> PAGEREF _Toc483989685 \h </w:instrText>
+          <w:instrText xml:space="preserve"> PAGEREF _Toc483991421 \h </w:instrText>
         </w:r>
         <w:r>
           <w:rPr>
@@ -1260,7 +1256,7 @@
           <w:sz w:val="22"/>
         </w:rPr>
       </w:pPr>
-      <w:hyperlink w:anchor="_Toc483989686" w:history="1">
+      <w:hyperlink w:anchor="_Toc483991422" w:history="1">
         <w:r>
           <w:rPr>
             <w:rStyle w:val="Hyperlink"/>
@@ -1287,7 +1283,7 @@
             <w:noProof/>
             <w:webHidden/>
           </w:rPr>
-          <w:instrText xml:space="preserve"> PAGEREF _Toc483989686 \h </w:instrText>
+          <w:instrText xml:space="preserve"> PAGEREF _Toc483991422 \h </w:instrText>
         </w:r>
         <w:r>
           <w:rPr>
@@ -1330,7 +1326,7 @@
           <w:sz w:val="22"/>
         </w:rPr>
       </w:pPr>
-      <w:hyperlink w:anchor="_Toc483989687" w:history="1">
+      <w:hyperlink w:anchor="_Toc483991423" w:history="1">
         <w:r>
           <w:rPr>
             <w:rStyle w:val="Hyperlink"/>
@@ -1357,7 +1353,7 @@
             <w:noProof/>
             <w:webHidden/>
           </w:rPr>
-          <w:instrText xml:space="preserve"> PAGEREF _Toc483989687 \h </w:instrText>
+          <w:instrText xml:space="preserve"> PAGEREF _Toc483991423 \h </w:instrText>
         </w:r>
         <w:r>
           <w:rPr>
@@ -1400,13 +1396,13 @@
           <w:sz w:val="22"/>
         </w:rPr>
       </w:pPr>
-      <w:hyperlink w:anchor="_Toc483989688" w:history="1">
+      <w:hyperlink w:anchor="_Toc483991424" w:history="1">
         <w:r>
           <w:rPr>
             <w:rStyle w:val="Hyperlink"/>
             <w:noProof/>
           </w:rPr>
-          <w:t>Table 6 Article Photos</w:t>
+          <w:t>Table 6 Album Photos</w:t>
         </w:r>
         <w:r>
           <w:rPr>
@@ -1427,7 +1423,7 @@
             <w:noProof/>
             <w:webHidden/>
           </w:rPr>
-          <w:instrText xml:space="preserve"> PAGEREF _Toc483989688 \h </w:instrText>
+          <w:instrText xml:space="preserve"> PAGEREF _Toc483991424 \h </w:instrText>
         </w:r>
         <w:r>
           <w:rPr>
@@ -1470,13 +1466,13 @@
           <w:sz w:val="22"/>
         </w:rPr>
       </w:pPr>
-      <w:hyperlink w:anchor="_Toc483989689" w:history="1">
+      <w:hyperlink w:anchor="_Toc483991425" w:history="1">
         <w:r>
           <w:rPr>
             <w:rStyle w:val="Hyperlink"/>
             <w:noProof/>
           </w:rPr>
-          <w:t>Table 7 Input Article Photo Form</w:t>
+          <w:t>Table 7 Input Album Photo Form</w:t>
         </w:r>
         <w:r>
           <w:rPr>
@@ -1497,7 +1493,7 @@
             <w:noProof/>
             <w:webHidden/>
           </w:rPr>
-          <w:instrText xml:space="preserve"> PAGEREF _Toc483989689 \h </w:instrText>
+          <w:instrText xml:space="preserve"> PAGEREF _Toc483991425 \h </w:instrText>
         </w:r>
         <w:r>
           <w:rPr>
@@ -1540,7 +1536,7 @@
           <w:sz w:val="22"/>
         </w:rPr>
       </w:pPr>
-      <w:hyperlink w:anchor="_Toc483989690" w:history="1">
+      <w:hyperlink w:anchor="_Toc483991426" w:history="1">
         <w:r>
           <w:rPr>
             <w:rStyle w:val="Hyperlink"/>
@@ -1567,7 +1563,7 @@
             <w:noProof/>
             <w:webHidden/>
           </w:rPr>
-          <w:instrText xml:space="preserve"> PAGEREF _Toc483989690 \h </w:instrText>
+          <w:instrText xml:space="preserve"> PAGEREF _Toc483991426 \h </w:instrText>
         </w:r>
         <w:r>
           <w:rPr>
@@ -1587,7 +1583,7 @@
             <w:noProof/>
             <w:webHidden/>
           </w:rPr>
-          <w:t>21</w:t>
+          <w:t>20</w:t>
         </w:r>
         <w:r>
           <w:rPr>
@@ -1610,7 +1606,7 @@
           <w:sz w:val="22"/>
         </w:rPr>
       </w:pPr>
-      <w:hyperlink w:anchor="_Toc483989691" w:history="1">
+      <w:hyperlink w:anchor="_Toc483991427" w:history="1">
         <w:r>
           <w:rPr>
             <w:rStyle w:val="Hyperlink"/>
@@ -1637,7 +1633,7 @@
             <w:noProof/>
             <w:webHidden/>
           </w:rPr>
-          <w:instrText xml:space="preserve"> PAGEREF _Toc483989691 \h </w:instrText>
+          <w:instrText xml:space="preserve"> PAGEREF _Toc483991427 \h </w:instrText>
         </w:r>
         <w:r>
           <w:rPr>
@@ -1680,7 +1676,7 @@
           <w:sz w:val="22"/>
         </w:rPr>
       </w:pPr>
-      <w:hyperlink w:anchor="_Toc483989692" w:history="1">
+      <w:hyperlink w:anchor="_Toc483991428" w:history="1">
         <w:r>
           <w:rPr>
             <w:rStyle w:val="Hyperlink"/>
@@ -1707,7 +1703,7 @@
             <w:noProof/>
             <w:webHidden/>
           </w:rPr>
-          <w:instrText xml:space="preserve"> PAGEREF _Toc483989692 \h </w:instrText>
+          <w:instrText xml:space="preserve"> PAGEREF _Toc483991428 \h </w:instrText>
         </w:r>
         <w:r>
           <w:rPr>
@@ -1790,7 +1786,7 @@
       <w:r>
         <w:fldChar w:fldCharType="separate"/>
       </w:r>
-      <w:hyperlink w:anchor="_Toc483989693" w:history="1">
+      <w:hyperlink w:anchor="_Toc483991446" w:history="1">
         <w:r>
           <w:rPr>
             <w:rStyle w:val="Hyperlink"/>
@@ -1817,7 +1813,7 @@
             <w:noProof/>
             <w:webHidden/>
           </w:rPr>
-          <w:instrText xml:space="preserve"> PAGEREF _Toc483989693 \h </w:instrText>
+          <w:instrText xml:space="preserve"> PAGEREF _Toc483991446 \h </w:instrText>
         </w:r>
         <w:r>
           <w:rPr>
@@ -1860,7 +1856,7 @@
           <w:sz w:val="22"/>
         </w:rPr>
       </w:pPr>
-      <w:hyperlink w:anchor="_Toc483989694" w:history="1">
+      <w:hyperlink w:anchor="_Toc483991447" w:history="1">
         <w:r>
           <w:rPr>
             <w:rStyle w:val="Hyperlink"/>
@@ -1887,7 +1883,7 @@
             <w:noProof/>
             <w:webHidden/>
           </w:rPr>
-          <w:instrText xml:space="preserve"> PAGEREF _Toc483989694 \h </w:instrText>
+          <w:instrText xml:space="preserve"> PAGEREF _Toc483991447 \h </w:instrText>
         </w:r>
         <w:r>
           <w:rPr>
@@ -1930,7 +1926,7 @@
           <w:sz w:val="22"/>
         </w:rPr>
       </w:pPr>
-      <w:hyperlink w:anchor="_Toc483989695" w:history="1">
+      <w:hyperlink w:anchor="_Toc483991448" w:history="1">
         <w:r>
           <w:rPr>
             <w:rStyle w:val="Hyperlink"/>
@@ -1957,7 +1953,7 @@
             <w:noProof/>
             <w:webHidden/>
           </w:rPr>
-          <w:instrText xml:space="preserve"> PAGEREF _Toc483989695 \h </w:instrText>
+          <w:instrText xml:space="preserve"> PAGEREF _Toc483991448 \h </w:instrText>
         </w:r>
         <w:r>
           <w:rPr>
@@ -2000,7 +1996,7 @@
           <w:sz w:val="22"/>
         </w:rPr>
       </w:pPr>
-      <w:hyperlink w:anchor="_Toc483989696" w:history="1">
+      <w:hyperlink w:anchor="_Toc483991449" w:history="1">
         <w:r>
           <w:rPr>
             <w:rStyle w:val="Hyperlink"/>
@@ -2027,7 +2023,7 @@
             <w:noProof/>
             <w:webHidden/>
           </w:rPr>
-          <w:instrText xml:space="preserve"> PAGEREF _Toc483989696 \h </w:instrText>
+          <w:instrText xml:space="preserve"> PAGEREF _Toc483991449 \h </w:instrText>
         </w:r>
         <w:r>
           <w:rPr>
@@ -2070,7 +2066,7 @@
           <w:sz w:val="22"/>
         </w:rPr>
       </w:pPr>
-      <w:hyperlink w:anchor="_Toc483989697" w:history="1">
+      <w:hyperlink w:anchor="_Toc483991450" w:history="1">
         <w:r>
           <w:rPr>
             <w:rStyle w:val="Hyperlink"/>
@@ -2097,7 +2093,7 @@
             <w:noProof/>
             <w:webHidden/>
           </w:rPr>
-          <w:instrText xml:space="preserve"> PAGEREF _Toc483989697 \h </w:instrText>
+          <w:instrText xml:space="preserve"> PAGEREF _Toc483991450 \h </w:instrText>
         </w:r>
         <w:r>
           <w:rPr>
@@ -2140,7 +2136,7 @@
           <w:sz w:val="22"/>
         </w:rPr>
       </w:pPr>
-      <w:hyperlink w:anchor="_Toc483989698" w:history="1">
+      <w:hyperlink w:anchor="_Toc483991451" w:history="1">
         <w:r>
           <w:rPr>
             <w:rStyle w:val="Hyperlink"/>
@@ -2167,7 +2163,7 @@
             <w:noProof/>
             <w:webHidden/>
           </w:rPr>
-          <w:instrText xml:space="preserve"> PAGEREF _Toc483989698 \h </w:instrText>
+          <w:instrText xml:space="preserve"> PAGEREF _Toc483991451 \h </w:instrText>
         </w:r>
         <w:r>
           <w:rPr>
@@ -2210,13 +2206,13 @@
           <w:sz w:val="22"/>
         </w:rPr>
       </w:pPr>
-      <w:hyperlink w:anchor="_Toc483989699" w:history="1">
+      <w:hyperlink w:anchor="_Toc483991452" w:history="1">
         <w:r>
           <w:rPr>
             <w:rStyle w:val="Hyperlink"/>
             <w:noProof/>
           </w:rPr>
-          <w:t>Gambar 7 Article Photos</w:t>
+          <w:t>Gambar 7 ALbum Photos</w:t>
         </w:r>
         <w:r>
           <w:rPr>
@@ -2237,7 +2233,7 @@
             <w:noProof/>
             <w:webHidden/>
           </w:rPr>
-          <w:instrText xml:space="preserve"> PAGEREF _Toc483989699 \h </w:instrText>
+          <w:instrText xml:space="preserve"> PAGEREF _Toc483991452 \h </w:instrText>
         </w:r>
         <w:r>
           <w:rPr>
@@ -2257,7 +2253,7 @@
             <w:noProof/>
             <w:webHidden/>
           </w:rPr>
-          <w:t>18</w:t>
+          <w:t>17</w:t>
         </w:r>
         <w:r>
           <w:rPr>
@@ -2280,13 +2276,27 @@
           <w:sz w:val="22"/>
         </w:rPr>
       </w:pPr>
-      <w:hyperlink w:anchor="_Toc483989700" w:history="1">
+      <w:hyperlink w:anchor="_Toc483991453" w:history="1">
         <w:r>
           <w:rPr>
             <w:rStyle w:val="Hyperlink"/>
             <w:noProof/>
           </w:rPr>
-          <w:t>Gambar 8 Article Photo Detail</w:t>
+          <w:t>Gambar 8 Article Pho</w:t>
+        </w:r>
+        <w:r>
+          <w:rPr>
+            <w:rStyle w:val="Hyperlink"/>
+            <w:noProof/>
+          </w:rPr>
+          <w:t>t</w:t>
+        </w:r>
+        <w:r>
+          <w:rPr>
+            <w:rStyle w:val="Hyperlink"/>
+            <w:noProof/>
+          </w:rPr>
+          <w:t>o Detail</w:t>
         </w:r>
         <w:r>
           <w:rPr>
@@ -2307,7 +2317,7 @@
             <w:noProof/>
             <w:webHidden/>
           </w:rPr>
-          <w:instrText xml:space="preserve"> PAGEREF _Toc483989700 \h </w:instrText>
+          <w:instrText xml:space="preserve"> PAGEREF _Toc483991453 \h </w:instrText>
         </w:r>
         <w:r>
           <w:rPr>
@@ -2327,7 +2337,7 @@
             <w:noProof/>
             <w:webHidden/>
           </w:rPr>
-          <w:t>19</w:t>
+          <w:t>18</w:t>
         </w:r>
         <w:r>
           <w:rPr>
@@ -2350,7 +2360,7 @@
           <w:sz w:val="22"/>
         </w:rPr>
       </w:pPr>
-      <w:hyperlink w:anchor="_Toc483989701" w:history="1">
+      <w:hyperlink w:anchor="_Toc483991454" w:history="1">
         <w:r>
           <w:rPr>
             <w:rStyle w:val="Hyperlink"/>
@@ -2377,7 +2387,7 @@
             <w:noProof/>
             <w:webHidden/>
           </w:rPr>
-          <w:instrText xml:space="preserve"> PAGEREF _Toc483989701 \h </w:instrText>
+          <w:instrText xml:space="preserve"> PAGEREF _Toc483991454 \h </w:instrText>
         </w:r>
         <w:r>
           <w:rPr>
@@ -2420,7 +2430,7 @@
           <w:sz w:val="22"/>
         </w:rPr>
       </w:pPr>
-      <w:hyperlink w:anchor="_Toc483989702" w:history="1">
+      <w:hyperlink w:anchor="_Toc483991455" w:history="1">
         <w:r>
           <w:rPr>
             <w:rStyle w:val="Hyperlink"/>
@@ -2447,7 +2457,7 @@
             <w:noProof/>
             <w:webHidden/>
           </w:rPr>
-          <w:instrText xml:space="preserve"> PAGEREF _Toc483989702 \h </w:instrText>
+          <w:instrText xml:space="preserve"> PAGEREF _Toc483991455 \h </w:instrText>
         </w:r>
         <w:r>
           <w:rPr>
@@ -2490,7 +2500,7 @@
           <w:sz w:val="22"/>
         </w:rPr>
       </w:pPr>
-      <w:hyperlink w:anchor="_Toc483989703" w:history="1">
+      <w:hyperlink w:anchor="_Toc483991456" w:history="1">
         <w:r>
           <w:rPr>
             <w:rStyle w:val="Hyperlink"/>
@@ -2517,7 +2527,7 @@
             <w:noProof/>
             <w:webHidden/>
           </w:rPr>
-          <w:instrText xml:space="preserve"> PAGEREF _Toc483989703 \h </w:instrText>
+          <w:instrText xml:space="preserve"> PAGEREF _Toc483991456 \h </w:instrText>
         </w:r>
         <w:r>
           <w:rPr>
@@ -2560,7 +2570,7 @@
           <w:sz w:val="22"/>
         </w:rPr>
       </w:pPr>
-      <w:hyperlink w:anchor="_Toc483989704" w:history="1">
+      <w:hyperlink w:anchor="_Toc483991457" w:history="1">
         <w:r>
           <w:rPr>
             <w:rStyle w:val="Hyperlink"/>
@@ -2587,7 +2597,7 @@
             <w:noProof/>
             <w:webHidden/>
           </w:rPr>
-          <w:instrText xml:space="preserve"> PAGEREF _Toc483989704 \h </w:instrText>
+          <w:instrText xml:space="preserve"> PAGEREF _Toc483991457 \h </w:instrText>
         </w:r>
         <w:r>
           <w:rPr>
@@ -2630,7 +2640,7 @@
           <w:sz w:val="22"/>
         </w:rPr>
       </w:pPr>
-      <w:hyperlink w:anchor="_Toc483989705" w:history="1">
+      <w:hyperlink w:anchor="_Toc483991458" w:history="1">
         <w:r>
           <w:rPr>
             <w:rStyle w:val="Hyperlink"/>
@@ -2657,7 +2667,7 @@
             <w:noProof/>
             <w:webHidden/>
           </w:rPr>
-          <w:instrText xml:space="preserve"> PAGEREF _Toc483989705 \h </w:instrText>
+          <w:instrText xml:space="preserve"> PAGEREF _Toc483991458 \h </w:instrText>
         </w:r>
         <w:r>
           <w:rPr>
@@ -2700,7 +2710,7 @@
           <w:sz w:val="22"/>
         </w:rPr>
       </w:pPr>
-      <w:hyperlink w:anchor="_Toc483989706" w:history="1">
+      <w:hyperlink w:anchor="_Toc483991459" w:history="1">
         <w:r>
           <w:rPr>
             <w:rStyle w:val="Hyperlink"/>
@@ -2727,7 +2737,7 @@
             <w:noProof/>
             <w:webHidden/>
           </w:rPr>
-          <w:instrText xml:space="preserve"> PAGEREF _Toc483989706 \h </w:instrText>
+          <w:instrText xml:space="preserve"> PAGEREF _Toc483991459 \h </w:instrText>
         </w:r>
         <w:r>
           <w:rPr>
@@ -2770,7 +2780,7 @@
           <w:sz w:val="22"/>
         </w:rPr>
       </w:pPr>
-      <w:hyperlink w:anchor="_Toc483989707" w:history="1">
+      <w:hyperlink w:anchor="_Toc483991460" w:history="1">
         <w:r>
           <w:rPr>
             <w:rStyle w:val="Hyperlink"/>
@@ -2797,7 +2807,7 @@
             <w:noProof/>
             <w:webHidden/>
           </w:rPr>
-          <w:instrText xml:space="preserve"> PAGEREF _Toc483989707 \h </w:instrText>
+          <w:instrText xml:space="preserve"> PAGEREF _Toc483991460 \h </w:instrText>
         </w:r>
         <w:r>
           <w:rPr>
@@ -2840,7 +2850,7 @@
           <w:sz w:val="22"/>
         </w:rPr>
       </w:pPr>
-      <w:hyperlink w:anchor="_Toc483989708" w:history="1">
+      <w:hyperlink w:anchor="_Toc483991461" w:history="1">
         <w:r>
           <w:rPr>
             <w:rStyle w:val="Hyperlink"/>
@@ -2867,7 +2877,7 @@
             <w:noProof/>
             <w:webHidden/>
           </w:rPr>
-          <w:instrText xml:space="preserve"> PAGEREF _Toc483989708 \h </w:instrText>
+          <w:instrText xml:space="preserve"> PAGEREF _Toc483991461 \h </w:instrText>
         </w:r>
         <w:r>
           <w:rPr>
@@ -2910,13 +2920,13 @@
           <w:sz w:val="22"/>
         </w:rPr>
       </w:pPr>
-      <w:hyperlink w:anchor="_Toc483989709" w:history="1">
+      <w:hyperlink w:anchor="_Toc483991462" w:history="1">
         <w:r>
           <w:rPr>
             <w:rStyle w:val="Hyperlink"/>
             <w:noProof/>
           </w:rPr>
-          <w:t>Gambar 17 Article Setting Form</w:t>
+          <w:t>Gambar 17 Album Setting Form</w:t>
         </w:r>
         <w:r>
           <w:rPr>
@@ -2937,7 +2947,7 @@
             <w:noProof/>
             <w:webHidden/>
           </w:rPr>
-          <w:instrText xml:space="preserve"> PAGEREF _Toc483989709 \h </w:instrText>
+          <w:instrText xml:space="preserve"> PAGEREF _Toc483991462 \h </w:instrText>
         </w:r>
         <w:r>
           <w:rPr>
@@ -2957,77 +2967,7 @@
             <w:noProof/>
             <w:webHidden/>
           </w:rPr>
-          <w:t>33</w:t>
-        </w:r>
-        <w:r>
-          <w:rPr>
-            <w:noProof/>
-            <w:webHidden/>
-          </w:rPr>
-          <w:fldChar w:fldCharType="end"/>
-        </w:r>
-      </w:hyperlink>
-    </w:p>
-    <w:p>
-      <w:pPr>
-        <w:pStyle w:val="TableofFigures"/>
-        <w:tabs>
-          <w:tab w:val="right" w:leader="dot" w:pos="6568"/>
-        </w:tabs>
-        <w:rPr>
-          <w:rFonts w:eastAsiaTheme="minorEastAsia"/>
-          <w:noProof/>
-          <w:sz w:val="22"/>
-        </w:rPr>
-      </w:pPr>
-      <w:hyperlink w:anchor="_Toc483989710" w:history="1">
-        <w:r>
-          <w:rPr>
-            <w:rStyle w:val="Hyperlink"/>
-            <w:noProof/>
-          </w:rPr>
-          <w:t>Gambar 18 Article Setting Form (Lanjutan)</w:t>
-        </w:r>
-        <w:r>
-          <w:rPr>
-            <w:noProof/>
-            <w:webHidden/>
-          </w:rPr>
-          <w:tab/>
-        </w:r>
-        <w:r>
-          <w:rPr>
-            <w:noProof/>
-            <w:webHidden/>
-          </w:rPr>
-          <w:fldChar w:fldCharType="begin"/>
-        </w:r>
-        <w:r>
-          <w:rPr>
-            <w:noProof/>
-            <w:webHidden/>
-          </w:rPr>
-          <w:instrText xml:space="preserve"> PAGEREF _Toc483989710 \h </w:instrText>
-        </w:r>
-        <w:r>
-          <w:rPr>
-            <w:noProof/>
-            <w:webHidden/>
-          </w:rPr>
-        </w:r>
-        <w:r>
-          <w:rPr>
-            <w:noProof/>
-            <w:webHidden/>
-          </w:rPr>
-          <w:fldChar w:fldCharType="separate"/>
-        </w:r>
-        <w:r>
-          <w:rPr>
-            <w:noProof/>
-            <w:webHidden/>
-          </w:rPr>
-          <w:t>34</w:t>
+          <w:t>32</w:t>
         </w:r>
         <w:r>
           <w:rPr>
@@ -3197,7 +3137,7 @@
         <w:pStyle w:val="Caption"/>
         <w:keepNext/>
       </w:pPr>
-      <w:bookmarkStart w:id="7" w:name="_Toc483989683"/>
+      <w:bookmarkStart w:id="7" w:name="_Toc483991419"/>
       <w:r>
         <w:t xml:space="preserve">Table </w:t>
       </w:r>
@@ -4091,7 +4031,7 @@
         <w:pStyle w:val="Caption"/>
         <w:keepNext/>
       </w:pPr>
-      <w:bookmarkStart w:id="9" w:name="_Toc483989684"/>
+      <w:bookmarkStart w:id="9" w:name="_Toc483991420"/>
       <w:r>
         <w:t xml:space="preserve">Table </w:t>
       </w:r>
@@ -4900,7 +4840,7 @@
         <w:pStyle w:val="Caption"/>
         <w:jc w:val="center"/>
       </w:pPr>
-      <w:bookmarkStart w:id="10" w:name="_Toc483989693"/>
+      <w:bookmarkStart w:id="10" w:name="_Toc483991446"/>
       <w:r>
         <w:t xml:space="preserve">Gambar </w:t>
       </w:r>
@@ -4988,7 +4928,7 @@
         <w:pStyle w:val="Caption"/>
         <w:keepNext/>
       </w:pPr>
-      <w:bookmarkStart w:id="11" w:name="_Toc483989685"/>
+      <w:bookmarkStart w:id="11" w:name="_Toc483991421"/>
       <w:r>
         <w:t xml:space="preserve">Table </w:t>
       </w:r>
@@ -5831,7 +5771,7 @@
         <w:pStyle w:val="Caption"/>
         <w:jc w:val="center"/>
       </w:pPr>
-      <w:bookmarkStart w:id="12" w:name="_Toc483989694"/>
+      <w:bookmarkStart w:id="12" w:name="_Toc483991447"/>
       <w:r>
         <w:t xml:space="preserve">Gambar </w:t>
       </w:r>
@@ -5990,7 +5930,7 @@
         <w:pStyle w:val="Caption"/>
         <w:jc w:val="center"/>
       </w:pPr>
-      <w:bookmarkStart w:id="13" w:name="_Toc483989695"/>
+      <w:bookmarkStart w:id="13" w:name="_Toc483991448"/>
       <w:r>
         <w:t xml:space="preserve">Gambar </w:t>
       </w:r>
@@ -6173,7 +6113,7 @@
         <w:pStyle w:val="Caption"/>
         <w:keepNext/>
       </w:pPr>
-      <w:bookmarkStart w:id="17" w:name="_Toc483989686"/>
+      <w:bookmarkStart w:id="17" w:name="_Toc483991422"/>
       <w:r>
         <w:t xml:space="preserve">Table </w:t>
       </w:r>
@@ -6895,7 +6835,7 @@
         <w:pStyle w:val="Caption"/>
         <w:jc w:val="center"/>
       </w:pPr>
-      <w:bookmarkStart w:id="18" w:name="_Toc483989696"/>
+      <w:bookmarkStart w:id="18" w:name="_Toc483991449"/>
       <w:r>
         <w:t xml:space="preserve">Gambar </w:t>
       </w:r>
@@ -7064,7 +7004,7 @@
         <w:pStyle w:val="Caption"/>
         <w:jc w:val="center"/>
       </w:pPr>
-      <w:bookmarkStart w:id="19" w:name="_Toc483989697"/>
+      <w:bookmarkStart w:id="19" w:name="_Toc483991450"/>
       <w:r>
         <w:t xml:space="preserve">Gambar </w:t>
       </w:r>
@@ -7195,7 +7135,7 @@
         <w:pStyle w:val="Caption"/>
         <w:keepNext/>
       </w:pPr>
-      <w:bookmarkStart w:id="20" w:name="_Toc483989687"/>
+      <w:bookmarkStart w:id="20" w:name="_Toc483991423"/>
       <w:r>
         <w:t xml:space="preserve">Table </w:t>
       </w:r>
@@ -7947,7 +7887,7 @@
         <w:pStyle w:val="Caption"/>
         <w:jc w:val="center"/>
       </w:pPr>
-      <w:bookmarkStart w:id="21" w:name="_Toc483989698"/>
+      <w:bookmarkStart w:id="21" w:name="_Toc483991451"/>
       <w:r>
         <w:t xml:space="preserve">Gambar </w:t>
       </w:r>
@@ -8036,7 +7976,10 @@
         <w:t xml:space="preserve"> yang </w:t>
       </w:r>
       <w:r>
-        <w:t>terdapat pada konten artikel</w:t>
+        <w:t xml:space="preserve">terdapat pada konten </w:t>
+      </w:r>
+      <w:r>
+        <w:t>foto album</w:t>
       </w:r>
       <w:r>
         <w:t xml:space="preserve">. </w:t>
@@ -8111,7 +8054,10 @@
         <w:t xml:space="preserve">Data yang dapat Anda lihat pada tabel daftar </w:t>
       </w:r>
       <w:r>
-        <w:t>foto yang terdapat pada konten artikel</w:t>
+        <w:t xml:space="preserve">foto yang terdapat pada konten </w:t>
+      </w:r>
+      <w:r>
+        <w:t>foto album</w:t>
       </w:r>
       <w:r>
         <w:t>, yaitu:</w:t>
@@ -8122,7 +8068,7 @@
         <w:pStyle w:val="Caption"/>
         <w:keepNext/>
       </w:pPr>
-      <w:bookmarkStart w:id="25" w:name="_Toc483989688"/>
+      <w:bookmarkStart w:id="25" w:name="_Toc483991424"/>
       <w:r>
         <w:t xml:space="preserve">Table </w:t>
       </w:r>
@@ -8148,7 +8094,13 @@
         <w:fldChar w:fldCharType="end"/>
       </w:r>
       <w:r>
-        <w:t xml:space="preserve"> Article Photos</w:t>
+        <w:t xml:space="preserve"> </w:t>
+      </w:r>
+      <w:r>
+        <w:t>Album</w:t>
+      </w:r>
+      <w:r>
+        <w:t xml:space="preserve"> Photos</w:t>
       </w:r>
       <w:bookmarkEnd w:id="25"/>
     </w:p>
@@ -8197,7 +8149,13 @@
               <w:t xml:space="preserve">Nomor urut </w:t>
             </w:r>
             <w:r>
-              <w:t xml:space="preserve">daftar foto pada konten artikel </w:t>
+              <w:t xml:space="preserve">daftar foto pada konten </w:t>
+            </w:r>
+            <w:r>
+              <w:t>foto album</w:t>
+            </w:r>
+            <w:r>
+              <w:t xml:space="preserve"> </w:t>
             </w:r>
             <w:r>
               <w:t>berdasarkan data terbaru yang telah dibuat</w:t>
@@ -8234,7 +8192,13 @@
               <w:spacing w:line="240" w:lineRule="auto"/>
             </w:pPr>
             <w:r>
-              <w:t>Kolom ini berisi informasi nama kategori dari konten artikel yang memiliki foto</w:t>
+              <w:t xml:space="preserve">Kolom ini berisi informasi nama kategori dari konten </w:t>
+            </w:r>
+            <w:r>
+              <w:t>foto album</w:t>
+            </w:r>
+            <w:r>
+              <w:t xml:space="preserve"> yang memiliki foto</w:t>
             </w:r>
           </w:p>
         </w:tc>
@@ -8255,7 +8219,7 @@
               <w:rPr>
                 <w:i/>
               </w:rPr>
-              <w:t>Article</w:t>
+              <w:t>Album</w:t>
             </w:r>
           </w:p>
         </w:tc>
@@ -8268,7 +8232,13 @@
               <w:spacing w:line="240" w:lineRule="auto"/>
             </w:pPr>
             <w:r>
-              <w:t>Kolom ini berisi informasi judul dari konten artikel yang memilki foto</w:t>
+              <w:t xml:space="preserve">Kolom ini berisi informasi judul dari konten </w:t>
+            </w:r>
+            <w:r>
+              <w:t>foto album</w:t>
+            </w:r>
+            <w:r>
+              <w:t xml:space="preserve"> yang memilki foto</w:t>
             </w:r>
           </w:p>
         </w:tc>
@@ -8289,7 +8259,7 @@
               <w:rPr>
                 <w:i/>
               </w:rPr>
-              <w:t>Article Type</w:t>
+              <w:t>Photos</w:t>
             </w:r>
           </w:p>
         </w:tc>
@@ -8302,7 +8272,36 @@
               <w:spacing w:line="240" w:lineRule="auto"/>
             </w:pPr>
             <w:r>
-              <w:t>Kolom ini berisi informasi tipe dari konten artikel yang memiliki foto</w:t>
+              <w:t xml:space="preserve">Kolom ini berisi informasi nama file pada foto yang dimiliki oleh konten </w:t>
+            </w:r>
+            <w:r>
+              <w:t>foto album</w:t>
+            </w:r>
+            <w:r>
+              <w:t>.</w:t>
+            </w:r>
+          </w:p>
+          <w:p>
+            <w:pPr>
+              <w:spacing w:line="240" w:lineRule="auto"/>
+              <w:rPr>
+                <w:i/>
+              </w:rPr>
+            </w:pPr>
+            <w:r>
+              <w:rPr>
+                <w:b/>
+                <w:i/>
+                <w:sz w:val="18"/>
+              </w:rPr>
+              <w:t>Catatan:</w:t>
+            </w:r>
+            <w:r>
+              <w:rPr>
+                <w:i/>
+                <w:sz w:val="18"/>
+              </w:rPr>
+              <w:t xml:space="preserve"> Anda dapat melihat tampilan photo dengan mengklik nama yang terdapat pada kolom Media (Photo)</w:t>
             </w:r>
           </w:p>
         </w:tc>
@@ -8323,7 +8322,7 @@
               <w:rPr>
                 <w:i/>
               </w:rPr>
-              <w:t>Users</w:t>
+              <w:t>Caption</w:t>
             </w:r>
           </w:p>
         </w:tc>
@@ -8336,7 +8335,19 @@
               <w:spacing w:line="240" w:lineRule="auto"/>
             </w:pPr>
             <w:r>
-              <w:t>Kolom ini berisi informasi user yang mengupload foto pada konten artikel.</w:t>
+              <w:t>Kolom ini berisi informasi status kepemilikan keterangan (</w:t>
+            </w:r>
+            <w:r>
+              <w:rPr>
+                <w:i/>
+              </w:rPr>
+              <w:t>caption</w:t>
+            </w:r>
+            <w:r>
+              <w:t xml:space="preserve">) pada foto yang dimiliki oleh konten </w:t>
+            </w:r>
+            <w:r>
+              <w:t>foto album</w:t>
             </w:r>
           </w:p>
         </w:tc>
@@ -8357,7 +8368,7 @@
               <w:rPr>
                 <w:i/>
               </w:rPr>
-              <w:t>Media (Photo)</w:t>
+              <w:t>Tag</w:t>
             </w:r>
           </w:p>
         </w:tc>
@@ -8370,30 +8381,22 @@
               <w:spacing w:line="240" w:lineRule="auto"/>
             </w:pPr>
             <w:r>
-              <w:t>Kolom ini berisi informasi nama file pada foto yang dimiliki oleh konten artikel.</w:t>
-            </w:r>
-          </w:p>
-          <w:p>
-            <w:pPr>
-              <w:spacing w:line="240" w:lineRule="auto"/>
-              <w:rPr>
-                <w:i/>
-              </w:rPr>
-            </w:pPr>
-            <w:r>
-              <w:rPr>
-                <w:b/>
-                <w:i/>
-                <w:sz w:val="18"/>
-              </w:rPr>
-              <w:t>Catatan:</w:t>
-            </w:r>
-            <w:r>
-              <w:rPr>
-                <w:i/>
-                <w:sz w:val="18"/>
-              </w:rPr>
-              <w:t xml:space="preserve"> Anda dapat melihat tampilan photo dengan mengklik nama yang terdapat pada kolom Media (Photo)</w:t>
+              <w:t xml:space="preserve">Kolom ini berisi informasi status kepemilikan </w:t>
+            </w:r>
+            <w:r>
+              <w:t xml:space="preserve">kata kunci </w:t>
+            </w:r>
+            <w:r>
+              <w:t>(</w:t>
+            </w:r>
+            <w:r>
+              <w:rPr>
+                <w:i/>
+              </w:rPr>
+              <w:t>tag</w:t>
+            </w:r>
+            <w:r>
+              <w:t>) pada foto yang dimiliki oleh konten foto album</w:t>
             </w:r>
           </w:p>
         </w:tc>
@@ -8414,7 +8417,7 @@
               <w:rPr>
                 <w:i/>
               </w:rPr>
-              <w:t>Caption</w:t>
+              <w:t>Cover</w:t>
             </w:r>
           </w:p>
         </w:tc>
@@ -8427,16 +8430,10 @@
               <w:spacing w:line="240" w:lineRule="auto"/>
             </w:pPr>
             <w:r>
-              <w:t>Kolom ini berisi informasi status kepemilikan keterangan (</w:t>
-            </w:r>
-            <w:r>
-              <w:rPr>
-                <w:i/>
-              </w:rPr>
-              <w:t>caption</w:t>
-            </w:r>
-            <w:r>
-              <w:t>) pada foto yang dimiliki oleh konten artikel</w:t>
+              <w:t xml:space="preserve">Kolom ini berisi informasi status cover pada foto yang dimiliki oleh konten </w:t>
+            </w:r>
+            <w:r>
+              <w:t>foto album</w:t>
             </w:r>
           </w:p>
         </w:tc>
@@ -8457,7 +8454,7 @@
               <w:rPr>
                 <w:i/>
               </w:rPr>
-              <w:t>Cover</w:t>
+              <w:t>Publish</w:t>
             </w:r>
           </w:p>
         </w:tc>
@@ -8470,7 +8467,61 @@
               <w:spacing w:line="240" w:lineRule="auto"/>
             </w:pPr>
             <w:r>
-              <w:t>Kolom ini berisi informasi status cover pada foto yang dimiliki oleh konten artikel</w:t>
+              <w:t>Kolom ini berisi informasi status tayang</w:t>
+            </w:r>
+            <w:r>
+              <w:t xml:space="preserve"> dari foto yang terdapat pada konten </w:t>
+            </w:r>
+            <w:r>
+              <w:t>foto album</w:t>
+            </w:r>
+          </w:p>
+          <w:p>
+            <w:pPr>
+              <w:spacing w:line="240" w:lineRule="auto"/>
+            </w:pPr>
+            <w:r>
+              <w:rPr>
+                <w:b/>
+                <w:i/>
+                <w:sz w:val="18"/>
+              </w:rPr>
+              <w:t>Catatan:</w:t>
+            </w:r>
+            <w:r>
+              <w:rPr>
+                <w:i/>
+                <w:sz w:val="18"/>
+              </w:rPr>
+              <w:t xml:space="preserve"> Pada kolom ini Anda dapat memperbarui status tayang pada foto pada konten </w:t>
+            </w:r>
+            <w:r>
+              <w:rPr>
+                <w:i/>
+                <w:sz w:val="18"/>
+              </w:rPr>
+              <w:t xml:space="preserve">foto album </w:t>
+            </w:r>
+            <w:r>
+              <w:rPr>
+                <w:i/>
+                <w:sz w:val="18"/>
+              </w:rPr>
+              <w:t xml:space="preserve">dengan menggunakan fungsi quickupdate. Klik icon yang terdapat pada kolom publish untuk merubah status tayang dari foto pada kategori </w:t>
+            </w:r>
+            <w:r>
+              <w:rPr>
+                <w:i/>
+                <w:sz w:val="18"/>
+              </w:rPr>
+              <w:t>foto album</w:t>
+            </w:r>
+            <w:r>
+              <w:rPr>
+                <w:i/>
+                <w:sz w:val="18"/>
+              </w:rPr>
+              <w:t>.</w:t>
             </w:r>
           </w:p>
         </w:tc>
@@ -8491,7 +8542,7 @@
               <w:rPr>
                 <w:i/>
               </w:rPr>
-              <w:t>Publish</w:t>
+              <w:t>Options</w:t>
             </w:r>
           </w:p>
         </w:tc>
@@ -8504,90 +8555,39 @@
               <w:spacing w:line="240" w:lineRule="auto"/>
             </w:pPr>
             <w:r>
-              <w:t>Kolom ini berisi informasi status tayang</w:t>
-            </w:r>
-            <w:r>
-              <w:t xml:space="preserve"> dari foto yang terdapat pada konten artikel</w:t>
-            </w:r>
-          </w:p>
-          <w:p>
-            <w:pPr>
-              <w:spacing w:line="240" w:lineRule="auto"/>
-            </w:pPr>
-            <w:r>
-              <w:rPr>
-                <w:b/>
-                <w:i/>
-                <w:sz w:val="18"/>
-              </w:rPr>
-              <w:t>Catatan:</w:t>
-            </w:r>
-            <w:r>
-              <w:rPr>
-                <w:i/>
-                <w:sz w:val="18"/>
-              </w:rPr>
-              <w:t xml:space="preserve"> Pada kolom ini Anda dapat memperbarui status tayang pada foto pada konten atikel dengan menggunakan fungsi quickupdate. Klik icon yang terdapat pada kolom publish untuk merubah status tayang dari foto pada kategori artikel.</w:t>
-            </w:r>
-          </w:p>
-        </w:tc>
-      </w:tr>
-      <w:tr>
-        <w:tc>
-          <w:tcPr>
-            <w:tcW w:w="1555" w:type="dxa"/>
-          </w:tcPr>
-          <w:p>
-            <w:pPr>
-              <w:spacing w:line="240" w:lineRule="auto"/>
-              <w:rPr>
-                <w:i/>
-              </w:rPr>
-            </w:pPr>
-            <w:r>
-              <w:rPr>
-                <w:i/>
-              </w:rPr>
+              <w:t xml:space="preserve">Kolom ini berisi </w:t>
+            </w:r>
+            <w:r>
+              <w:rPr>
+                <w:i/>
+              </w:rPr>
+              <w:t>action</w:t>
+            </w:r>
+            <w:r>
+              <w:t xml:space="preserve"> yang dapat</w:t>
+            </w:r>
+            <w:r>
+              <w:t xml:space="preserve"> Anda gunakan untuk</w:t>
+            </w:r>
+            <w:r>
+              <w:t xml:space="preserve"> melakukan kelola terhadap </w:t>
+            </w:r>
+            <w:r>
+              <w:t xml:space="preserve">foto yang terdapat pada konten </w:t>
+            </w:r>
+            <w:r>
+              <w:t>foto album</w:t>
+            </w:r>
+            <w:r>
+              <w:t xml:space="preserve">. </w:t>
+            </w:r>
+          </w:p>
+          <w:p>
+            <w:pPr>
+              <w:spacing w:line="240" w:lineRule="auto"/>
+            </w:pPr>
+            <w:r>
               <w:lastRenderedPageBreak/>
-              <w:t>Options</w:t>
-            </w:r>
-          </w:p>
-        </w:tc>
-        <w:tc>
-          <w:tcPr>
-            <w:tcW w:w="4961" w:type="dxa"/>
-          </w:tcPr>
-          <w:p>
-            <w:pPr>
-              <w:spacing w:line="240" w:lineRule="auto"/>
-            </w:pPr>
-            <w:r>
-              <w:t xml:space="preserve">Kolom ini berisi </w:t>
-            </w:r>
-            <w:r>
-              <w:rPr>
-                <w:i/>
-              </w:rPr>
-              <w:t>action</w:t>
-            </w:r>
-            <w:r>
-              <w:t xml:space="preserve"> yang dapat</w:t>
-            </w:r>
-            <w:r>
-              <w:t xml:space="preserve"> Anda gunakan untuk</w:t>
-            </w:r>
-            <w:r>
-              <w:t xml:space="preserve"> melakukan kelola terhadap </w:t>
-            </w:r>
-            <w:r>
-              <w:t xml:space="preserve">foto yang terdapat pada konten artikel. </w:t>
-            </w:r>
-          </w:p>
-          <w:p>
-            <w:pPr>
-              <w:spacing w:line="240" w:lineRule="auto"/>
-            </w:pPr>
-            <w:r>
               <w:t>Terdapat 3</w:t>
             </w:r>
             <w:r>
@@ -8606,7 +8606,13 @@
               <w:t xml:space="preserve">yang dapat Anda gunakan pada tabel kelola </w:t>
             </w:r>
             <w:r>
-              <w:t xml:space="preserve">foto yang dimiliki oleh konten artikel </w:t>
+              <w:t xml:space="preserve">foto yang dimiliki oleh konten </w:t>
+            </w:r>
+            <w:r>
+              <w:t>foto album</w:t>
+            </w:r>
+            <w:r>
+              <w:t xml:space="preserve"> </w:t>
             </w:r>
             <w:r>
               <w:t xml:space="preserve">ini yaitu </w:t>
@@ -8657,7 +8663,13 @@
               <w:t>View</w:t>
             </w:r>
             <w:r>
-              <w:t>, action ini dapat Anda gunakan jika ingin melihat data foto yang dimiliki konten artikel secara lebih detail</w:t>
+              <w:t xml:space="preserve">, action ini dapat Anda gunakan jika ingin melihat data foto yang dimiliki konten </w:t>
+            </w:r>
+            <w:r>
+              <w:t>foto album</w:t>
+            </w:r>
+            <w:r>
+              <w:t xml:space="preserve"> secara lebih detail</w:t>
             </w:r>
           </w:p>
           <w:p>
@@ -8678,7 +8690,10 @@
               <w:t>Edit</w:t>
             </w:r>
             <w:r>
-              <w:t>, action ini dapat Anda gunakan jika ingin memperbarui data pada foto yang dimiliki oleh konten artikel</w:t>
+              <w:t xml:space="preserve">, action ini dapat Anda gunakan jika ingin memperbarui data pada foto yang dimiliki oleh konten </w:t>
+            </w:r>
+            <w:r>
+              <w:t>foto album</w:t>
             </w:r>
           </w:p>
           <w:p>
@@ -8705,7 +8720,10 @@
               <w:t xml:space="preserve">foto yang dimiliki oleh </w:t>
             </w:r>
             <w:r>
-              <w:t>konten artikel</w:t>
+              <w:t xml:space="preserve">konten </w:t>
+            </w:r>
+            <w:r>
+              <w:t>foto album</w:t>
             </w:r>
           </w:p>
         </w:tc>
@@ -8717,7 +8735,14 @@
         <w:ind w:firstLine="709"/>
       </w:pPr>
       <w:r>
-        <w:t>Tampilan halaman daftar foto yang dimiliki oleh konten artikel dapat dilihat pada gambar dibawah ini:</w:t>
+        <w:lastRenderedPageBreak/>
+        <w:t xml:space="preserve">Tampilan halaman daftar foto yang dimiliki oleh konten </w:t>
+      </w:r>
+      <w:r>
+        <w:t>foto album</w:t>
+      </w:r>
+      <w:r>
+        <w:t xml:space="preserve"> dapat dilihat pada gambar dibawah ini:</w:t>
       </w:r>
     </w:p>
     <w:p>
@@ -8729,11 +8754,10 @@
         <w:rPr>
           <w:noProof/>
         </w:rPr>
-        <w:lastRenderedPageBreak/>
         <w:drawing>
           <wp:inline distT="0" distB="0" distL="0" distR="0" wp14:anchorId="5FF67009" wp14:editId="0C34E4FC">
-            <wp:extent cx="4177030" cy="3923665"/>
-            <wp:effectExtent l="0" t="0" r="0" b="635"/>
+            <wp:extent cx="4177030" cy="3167814"/>
+            <wp:effectExtent l="0" t="0" r="0" b="0"/>
             <wp:docPr id="14" name="Picture 14"/>
             <wp:cNvGraphicFramePr>
               <a:graphicFrameLocks xmlns:a="http://schemas.openxmlformats.org/drawingml/2006/main" noChangeAspect="1"/>
@@ -8760,7 +8784,7 @@
                   <pic:spPr>
                     <a:xfrm>
                       <a:off x="0" y="0"/>
-                      <a:ext cx="4177030" cy="3923665"/>
+                      <a:ext cx="4177030" cy="3167814"/>
                     </a:xfrm>
                     <a:prstGeom prst="rect">
                       <a:avLst/>
@@ -8778,7 +8802,7 @@
         <w:pStyle w:val="Caption"/>
         <w:jc w:val="center"/>
       </w:pPr>
-      <w:bookmarkStart w:id="26" w:name="_Toc483989699"/>
+      <w:bookmarkStart w:id="26" w:name="_Toc483991452"/>
       <w:r>
         <w:t xml:space="preserve">Gambar </w:t>
       </w:r>
@@ -8804,7 +8828,13 @@
         <w:fldChar w:fldCharType="end"/>
       </w:r>
       <w:r>
-        <w:t xml:space="preserve"> Article Photos</w:t>
+        <w:t xml:space="preserve"> </w:t>
+      </w:r>
+      <w:r>
+        <w:t>ALbum</w:t>
+      </w:r>
+      <w:r>
+        <w:t xml:space="preserve"> Photos</w:t>
       </w:r>
       <w:bookmarkEnd w:id="26"/>
     </w:p>
@@ -8813,7 +8843,14 @@
         <w:ind w:firstLine="709"/>
       </w:pPr>
       <w:r>
-        <w:t>Hanya sebagian data yang ditampilkan pada tabel daftar foto yang dimiliki oleh konten artikel, Anda dapat melihat keseluruhan data pada foto secara lebih detail dengan mengklik icon “</w:t>
+        <w:lastRenderedPageBreak/>
+        <w:t xml:space="preserve">Hanya sebagian data yang ditampilkan pada tabel daftar foto yang dimiliki oleh konten </w:t>
+      </w:r>
+      <w:r>
+        <w:t>foto album</w:t>
+      </w:r>
+      <w:r>
+        <w:t>, Anda dapat melihat keseluruhan data pada foto secara lebih detail dengan mengklik icon “</w:t>
       </w:r>
       <w:r>
         <w:rPr>
@@ -8831,7 +8868,13 @@
         <w:t>option menu</w:t>
       </w:r>
       <w:r>
-        <w:t xml:space="preserve"> untuk menampilkan halaman detail foto yang dimiliki oleh konten artikel. </w:t>
+        <w:t xml:space="preserve"> untuk menampilkan halaman detail foto yang dimiliki oleh konten </w:t>
+      </w:r>
+      <w:r>
+        <w:t>foto album</w:t>
+      </w:r>
+      <w:r>
+        <w:t xml:space="preserve">. </w:t>
       </w:r>
     </w:p>
     <w:p>
@@ -8839,7 +8882,13 @@
         <w:ind w:firstLine="709"/>
       </w:pPr>
       <w:r>
-        <w:t>Tampilan halaman detail foto yang dimiliki oleh konten artikel dapat dilihat pada gambar dibawah ini:</w:t>
+        <w:t xml:space="preserve">Tampilan halaman detail foto yang dimiliki oleh konten </w:t>
+      </w:r>
+      <w:r>
+        <w:t>foto album</w:t>
+      </w:r>
+      <w:r>
+        <w:t xml:space="preserve"> dapat dilihat pada gambar dibawah ini:</w:t>
       </w:r>
     </w:p>
     <w:p>
@@ -8851,11 +8900,10 @@
         <w:rPr>
           <w:noProof/>
         </w:rPr>
-        <w:lastRenderedPageBreak/>
         <w:drawing>
           <wp:inline distT="0" distB="0" distL="0" distR="0" wp14:anchorId="6441579C" wp14:editId="39CAE120">
-            <wp:extent cx="4177030" cy="3224530"/>
-            <wp:effectExtent l="0" t="0" r="0" b="0"/>
+            <wp:extent cx="4010345" cy="4944140"/>
+            <wp:effectExtent l="0" t="0" r="9525" b="8890"/>
             <wp:docPr id="15" name="Picture 15"/>
             <wp:cNvGraphicFramePr>
               <a:graphicFrameLocks xmlns:a="http://schemas.openxmlformats.org/drawingml/2006/main" noChangeAspect="1"/>
@@ -8868,7 +8916,7 @@
                     <pic:cNvPicPr/>
                   </pic:nvPicPr>
                   <pic:blipFill>
-                    <a:blip r:embed="rId15" cstate="print">
+                    <a:blip r:embed="rId15">
                       <a:extLst>
                         <a:ext uri="{28A0092B-C50C-407E-A947-70E740481C1C}">
                           <a14:useLocalDpi xmlns:a14="http://schemas.microsoft.com/office/drawing/2010/main" val="0"/>
@@ -8882,7 +8930,7 @@
                   <pic:spPr>
                     <a:xfrm>
                       <a:off x="0" y="0"/>
-                      <a:ext cx="4177030" cy="3224530"/>
+                      <a:ext cx="4031852" cy="4970654"/>
                     </a:xfrm>
                     <a:prstGeom prst="rect">
                       <a:avLst/>
@@ -8900,7 +8948,7 @@
         <w:pStyle w:val="Caption"/>
         <w:jc w:val="center"/>
       </w:pPr>
-      <w:bookmarkStart w:id="27" w:name="_Toc483989700"/>
+      <w:bookmarkStart w:id="27" w:name="_Toc483991453"/>
       <w:r>
         <w:t xml:space="preserve">Gambar </w:t>
       </w:r>
@@ -8926,7 +8974,13 @@
         <w:fldChar w:fldCharType="end"/>
       </w:r>
       <w:r>
-        <w:t xml:space="preserve"> Article Photo Detail</w:t>
+        <w:t xml:space="preserve"> </w:t>
+      </w:r>
+      <w:r>
+        <w:t>Album</w:t>
+      </w:r>
+      <w:r>
+        <w:t xml:space="preserve"> Photo Detail</w:t>
       </w:r>
       <w:bookmarkEnd w:id="27"/>
     </w:p>
@@ -8935,7 +8989,14 @@
         <w:ind w:firstLine="709"/>
       </w:pPr>
       <w:r>
-        <w:t xml:space="preserve">Untuk dapat memperbarui data pada foto yang dimiliki oleh konten artikel dapat menggunakan fasilitas formulir kelola foto. Anda dapat mengklik icon “UPDATE” pada </w:t>
+        <w:lastRenderedPageBreak/>
+        <w:t xml:space="preserve">Untuk dapat memperbarui data pada foto yang dimiliki oleh konten </w:t>
+      </w:r>
+      <w:r>
+        <w:t>foto album</w:t>
+      </w:r>
+      <w:r>
+        <w:t xml:space="preserve"> dapat menggunakan fasilitas formulir kelola foto. Anda dapat mengklik icon “UPDATE” pada </w:t>
       </w:r>
       <w:r>
         <w:rPr>
@@ -8952,7 +9013,7 @@
         <w:pStyle w:val="Caption"/>
         <w:keepNext/>
       </w:pPr>
-      <w:bookmarkStart w:id="28" w:name="_Toc483989689"/>
+      <w:bookmarkStart w:id="28" w:name="_Toc483991425"/>
       <w:r>
         <w:t xml:space="preserve">Table </w:t>
       </w:r>
@@ -8978,7 +9039,13 @@
         <w:fldChar w:fldCharType="end"/>
       </w:r>
       <w:r>
-        <w:t xml:space="preserve"> Input Article Photo Form</w:t>
+        <w:t xml:space="preserve"> Input </w:t>
+      </w:r>
+      <w:r>
+        <w:t>Album</w:t>
+      </w:r>
+      <w:r>
+        <w:t xml:space="preserve"> Photo Form</w:t>
       </w:r>
       <w:bookmarkEnd w:id="28"/>
     </w:p>
@@ -9011,7 +9078,13 @@
               <w:rPr>
                 <w:i/>
               </w:rPr>
-              <w:t>Old Media</w:t>
+              <w:t xml:space="preserve">Old </w:t>
+            </w:r>
+            <w:r>
+              <w:rPr>
+                <w:i/>
+              </w:rPr>
+              <w:t>Photo</w:t>
             </w:r>
           </w:p>
         </w:tc>
@@ -9033,7 +9106,10 @@
               <w:t xml:space="preserve"> </w:t>
             </w:r>
             <w:r>
-              <w:t>foto yang dimiliki oleh konten artikel</w:t>
+              <w:t xml:space="preserve">foto yang dimiliki oleh konten </w:t>
+            </w:r>
+            <w:r>
+              <w:t>foto album</w:t>
             </w:r>
           </w:p>
         </w:tc>
@@ -9054,7 +9130,7 @@
               <w:rPr>
                 <w:i/>
               </w:rPr>
-              <w:t>Media (Photo)</w:t>
+              <w:t>Photo</w:t>
             </w:r>
             <w:r>
               <w:rPr>
@@ -9080,7 +9156,10 @@
               <w:spacing w:line="240" w:lineRule="auto"/>
             </w:pPr>
             <w:r>
-              <w:t>Isikan input ini dengan foto yang akan Anda gunakan sebagai pengganti dari foto sebelumnya yang dimiliki oleh konten artikel</w:t>
+              <w:t xml:space="preserve">Isikan input ini dengan foto yang akan Anda gunakan sebagai pengganti dari foto sebelumnya yang dimiliki oleh konten </w:t>
+            </w:r>
+            <w:r>
+              <w:t>foto album</w:t>
             </w:r>
           </w:p>
         </w:tc>
@@ -9130,7 +9209,10 @@
               <w:t xml:space="preserve">Input ini berisi </w:t>
             </w:r>
             <w:r>
-              <w:t>keterangan atau penjelasan yang ingin Anda berikan untuk foto yang dimiliki oleh konten artikel</w:t>
+              <w:t xml:space="preserve">keterangan atau penjelasan yang ingin Anda berikan untuk foto yang dimiliki oleh konten </w:t>
+            </w:r>
+            <w:r>
+              <w:t>foto album</w:t>
             </w:r>
           </w:p>
         </w:tc>
@@ -9151,15 +9233,7 @@
               <w:rPr>
                 <w:i/>
               </w:rPr>
-              <w:lastRenderedPageBreak/>
-              <w:t xml:space="preserve">Cover </w:t>
-            </w:r>
-            <w:r>
-              <w:rPr>
-                <w:i/>
-                <w:color w:val="FF0000"/>
-              </w:rPr>
-              <w:t>*</w:t>
+              <w:t>Tags</w:t>
             </w:r>
           </w:p>
         </w:tc>
@@ -9172,37 +9246,16 @@
               <w:spacing w:line="240" w:lineRule="auto"/>
             </w:pPr>
             <w:r>
-              <w:t xml:space="preserve">Input ini berisi informasi </w:t>
-            </w:r>
-            <w:r>
-              <w:t>status cover pada foto yang dimiliki oleh konten artikel</w:t>
-            </w:r>
-            <w:r>
-              <w:t>.</w:t>
-            </w:r>
-          </w:p>
-          <w:p>
-            <w:pPr>
-              <w:spacing w:line="240" w:lineRule="auto"/>
-            </w:pPr>
-            <w:r>
-              <w:rPr>
-                <w:b/>
-                <w:i/>
-              </w:rPr>
-              <w:t>Catatan:</w:t>
-            </w:r>
-            <w:r>
-              <w:rPr>
-                <w:i/>
-              </w:rPr>
-              <w:t xml:space="preserve"> status pada input ini menentukan foto yang yang akan ditayangkan pada konten artikel pada halaman front-end</w:t>
-            </w:r>
-            <w:r>
-              <w:rPr>
-                <w:i/>
-              </w:rPr>
-              <w:t>.</w:t>
+              <w:t>Input ini dapat Anda isikan dengan kata kunci (</w:t>
+            </w:r>
+            <w:r>
+              <w:rPr>
+                <w:i/>
+              </w:rPr>
+              <w:t>tag</w:t>
+            </w:r>
+            <w:r>
+              <w:t>) yang akan digunakan pada foto yang dimiliki oleh konten foto album</w:t>
             </w:r>
           </w:p>
         </w:tc>
@@ -9223,6 +9276,93 @@
               <w:rPr>
                 <w:i/>
               </w:rPr>
+              <w:t xml:space="preserve">Cover </w:t>
+            </w:r>
+            <w:r>
+              <w:rPr>
+                <w:i/>
+                <w:color w:val="FF0000"/>
+              </w:rPr>
+              <w:t>*</w:t>
+            </w:r>
+          </w:p>
+        </w:tc>
+        <w:tc>
+          <w:tcPr>
+            <w:tcW w:w="4961" w:type="dxa"/>
+          </w:tcPr>
+          <w:p>
+            <w:pPr>
+              <w:spacing w:line="240" w:lineRule="auto"/>
+            </w:pPr>
+            <w:r>
+              <w:t xml:space="preserve">Input ini berisi informasi </w:t>
+            </w:r>
+            <w:r>
+              <w:t xml:space="preserve">status cover pada foto yang dimiliki oleh konten </w:t>
+            </w:r>
+            <w:r>
+              <w:t>foto album</w:t>
+            </w:r>
+            <w:r>
+              <w:t>.</w:t>
+            </w:r>
+          </w:p>
+          <w:p>
+            <w:pPr>
+              <w:spacing w:line="240" w:lineRule="auto"/>
+              <w:rPr>
+                <w:i/>
+              </w:rPr>
+            </w:pPr>
+            <w:r>
+              <w:rPr>
+                <w:b/>
+                <w:i/>
+                <w:sz w:val="18"/>
+              </w:rPr>
+              <w:t>Catatan:</w:t>
+            </w:r>
+            <w:r>
+              <w:rPr>
+                <w:i/>
+                <w:sz w:val="18"/>
+              </w:rPr>
+              <w:t xml:space="preserve"> status pada input ini menentukan foto yang yang akan ditayangkan pada konten </w:t>
+            </w:r>
+            <w:r>
+              <w:rPr>
+                <w:i/>
+                <w:sz w:val="18"/>
+              </w:rPr>
+              <w:t>foto album</w:t>
+            </w:r>
+            <w:r>
+              <w:rPr>
+                <w:i/>
+                <w:sz w:val="18"/>
+              </w:rPr>
+              <w:t xml:space="preserve"> pada halaman front-end.</w:t>
+            </w:r>
+          </w:p>
+        </w:tc>
+      </w:tr>
+      <w:tr>
+        <w:tc>
+          <w:tcPr>
+            <w:tcW w:w="1555" w:type="dxa"/>
+          </w:tcPr>
+          <w:p>
+            <w:pPr>
+              <w:spacing w:line="240" w:lineRule="auto"/>
+              <w:rPr>
+                <w:i/>
+              </w:rPr>
+            </w:pPr>
+            <w:r>
+              <w:rPr>
+                <w:i/>
+              </w:rPr>
               <w:t>Publish</w:t>
             </w:r>
             <w:r>
@@ -9249,7 +9389,13 @@
               <w:spacing w:line="240" w:lineRule="auto"/>
             </w:pPr>
             <w:r>
-              <w:t>Input ini berisi informasi status tayang foto pada konten artikel.</w:t>
+              <w:t xml:space="preserve">Input ini berisi informasi status tayang foto pada konten </w:t>
+            </w:r>
+            <w:r>
+              <w:t>foto album</w:t>
+            </w:r>
+            <w:r>
+              <w:t>.</w:t>
             </w:r>
           </w:p>
           <w:p>
@@ -9263,32 +9409,30 @@
               <w:rPr>
                 <w:b/>
                 <w:i/>
+                <w:sz w:val="18"/>
               </w:rPr>
               <w:t>Catatan:</w:t>
             </w:r>
             <w:r>
               <w:rPr>
                 <w:i/>
-              </w:rPr>
-              <w:t xml:space="preserve"> </w:t>
-            </w:r>
-            <w:r>
-              <w:rPr>
-                <w:i/>
-              </w:rPr>
-              <w:t>status pada i</w:t>
-            </w:r>
-            <w:r>
-              <w:rPr>
-                <w:i/>
-              </w:rPr>
-              <w:t xml:space="preserve">nput ini menentukan muncul atau tidaknya </w:t>
-            </w:r>
-            <w:r>
-              <w:rPr>
-                <w:i/>
-              </w:rPr>
-              <w:t>foto pada konten artikel.</w:t>
+                <w:sz w:val="18"/>
+              </w:rPr>
+              <w:t xml:space="preserve"> status pada input ini menentukan muncul atau tidaknya foto pada konten </w:t>
+            </w:r>
+            <w:r>
+              <w:rPr>
+                <w:i/>
+                <w:sz w:val="18"/>
+              </w:rPr>
+              <w:t>foto album</w:t>
+            </w:r>
+            <w:r>
+              <w:rPr>
+                <w:i/>
+                <w:sz w:val="18"/>
+              </w:rPr>
+              <w:t>.</w:t>
             </w:r>
           </w:p>
         </w:tc>
@@ -9300,7 +9444,18 @@
         <w:ind w:firstLine="709"/>
       </w:pPr>
       <w:r>
-        <w:t>Tampilan halaman formulir memperbarui foto yang dimiliki oleh konten artikel dapat dilihat pada gambar dibawah ini:</w:t>
+        <w:t>Tampilan halaman formulir memperbarui foto y</w:t>
+      </w:r>
+      <w:bookmarkStart w:id="29" w:name="_GoBack"/>
+      <w:bookmarkEnd w:id="29"/>
+      <w:r>
+        <w:t xml:space="preserve">ang dimiliki oleh konten </w:t>
+      </w:r>
+      <w:r>
+        <w:t>foto album</w:t>
+      </w:r>
+      <w:r>
+        <w:t xml:space="preserve"> dapat dilihat pada gambar dibawah ini:</w:t>
       </w:r>
     </w:p>
     <w:p>
@@ -9312,10 +9467,11 @@
         <w:rPr>
           <w:noProof/>
         </w:rPr>
+        <w:lastRenderedPageBreak/>
         <w:drawing>
           <wp:inline distT="0" distB="0" distL="0" distR="0" wp14:anchorId="372B6038" wp14:editId="161704C9">
-            <wp:extent cx="4146404" cy="2472662"/>
-            <wp:effectExtent l="0" t="0" r="6985" b="4445"/>
+            <wp:extent cx="4127420" cy="4284921"/>
+            <wp:effectExtent l="0" t="0" r="6985" b="1905"/>
             <wp:docPr id="16" name="Picture 16"/>
             <wp:cNvGraphicFramePr>
               <a:graphicFrameLocks xmlns:a="http://schemas.openxmlformats.org/drawingml/2006/main" noChangeAspect="1"/>
@@ -9328,7 +9484,7 @@
                     <pic:cNvPicPr/>
                   </pic:nvPicPr>
                   <pic:blipFill>
-                    <a:blip r:embed="rId16" cstate="print">
+                    <a:blip r:embed="rId16">
                       <a:extLst>
                         <a:ext uri="{28A0092B-C50C-407E-A947-70E740481C1C}">
                           <a14:useLocalDpi xmlns:a14="http://schemas.microsoft.com/office/drawing/2010/main" val="0"/>
@@ -9342,7 +9498,7 @@
                   <pic:spPr>
                     <a:xfrm>
                       <a:off x="0" y="0"/>
-                      <a:ext cx="4153363" cy="2476812"/>
+                      <a:ext cx="4138914" cy="4296854"/>
                     </a:xfrm>
                     <a:prstGeom prst="rect">
                       <a:avLst/>
@@ -9360,7 +9516,7 @@
         <w:pStyle w:val="Caption"/>
         <w:jc w:val="center"/>
       </w:pPr>
-      <w:bookmarkStart w:id="29" w:name="_Toc483989701"/>
+      <w:bookmarkStart w:id="30" w:name="_Toc483991454"/>
       <w:r>
         <w:t xml:space="preserve">Gambar </w:t>
       </w:r>
@@ -9386,21 +9542,27 @@
         <w:fldChar w:fldCharType="end"/>
       </w:r>
       <w:r>
-        <w:t xml:space="preserve"> Article Photo Form</w:t>
-      </w:r>
-      <w:bookmarkEnd w:id="29"/>
+        <w:t xml:space="preserve"> </w:t>
+      </w:r>
+      <w:r>
+        <w:t>Album</w:t>
+      </w:r>
+      <w:r>
+        <w:t xml:space="preserve"> Photo Form</w:t>
+      </w:r>
+      <w:bookmarkEnd w:id="30"/>
     </w:p>
     <w:p>
       <w:pPr>
         <w:pStyle w:val="Heading3"/>
       </w:pPr>
-      <w:bookmarkStart w:id="30" w:name="_Toc483989678"/>
+      <w:bookmarkStart w:id="31" w:name="_Toc483989678"/>
       <w:r>
         <w:t>Views</w:t>
       </w:r>
       <w:bookmarkEnd w:id="22"/>
       <w:bookmarkEnd w:id="23"/>
-      <w:bookmarkEnd w:id="30"/>
+      <w:bookmarkEnd w:id="31"/>
     </w:p>
     <w:p>
       <w:pPr>
@@ -9433,10 +9595,9 @@
         <w:pStyle w:val="Caption"/>
         <w:keepNext/>
       </w:pPr>
-      <w:bookmarkStart w:id="31" w:name="_Toc483719042"/>
-      <w:bookmarkStart w:id="32" w:name="_Toc483989690"/>
-      <w:r>
-        <w:lastRenderedPageBreak/>
+      <w:bookmarkStart w:id="32" w:name="_Toc483719042"/>
+      <w:bookmarkStart w:id="33" w:name="_Toc483991426"/>
+      <w:r>
         <w:t xml:space="preserve">Table </w:t>
       </w:r>
       <w:r>
@@ -9463,8 +9624,8 @@
       <w:r>
         <w:t xml:space="preserve"> Article History Views</w:t>
       </w:r>
-      <w:bookmarkEnd w:id="31"/>
       <w:bookmarkEnd w:id="32"/>
+      <w:bookmarkEnd w:id="33"/>
     </w:p>
     <w:tbl>
       <w:tblPr>
@@ -9535,6 +9696,7 @@
               <w:rPr>
                 <w:i/>
               </w:rPr>
+              <w:lastRenderedPageBreak/>
               <w:t>Category</w:t>
             </w:r>
           </w:p>
@@ -9927,8 +10089,8 @@
         <w:pStyle w:val="Caption"/>
         <w:jc w:val="center"/>
       </w:pPr>
-      <w:bookmarkStart w:id="33" w:name="_Toc483719049"/>
-      <w:bookmarkStart w:id="34" w:name="_Toc483989702"/>
+      <w:bookmarkStart w:id="34" w:name="_Toc483719049"/>
+      <w:bookmarkStart w:id="35" w:name="_Toc483991455"/>
       <w:r>
         <w:t xml:space="preserve">Gambar </w:t>
       </w:r>
@@ -9965,14 +10127,14 @@
       <w:r>
         <w:t>History Views</w:t>
       </w:r>
-      <w:bookmarkEnd w:id="33"/>
       <w:bookmarkEnd w:id="34"/>
+      <w:bookmarkEnd w:id="35"/>
     </w:p>
     <w:p>
       <w:pPr>
         <w:ind w:firstLine="709"/>
       </w:pPr>
-      <w:bookmarkStart w:id="35" w:name="_Toc483341658"/>
+      <w:bookmarkStart w:id="36" w:name="_Toc483341658"/>
       <w:r>
         <w:t xml:space="preserve">Pada fitur ini Anda dapat </w:t>
       </w:r>
@@ -10139,8 +10301,8 @@
           <w:noProof/>
         </w:rPr>
       </w:pPr>
-      <w:bookmarkStart w:id="36" w:name="_Toc483719050"/>
-      <w:bookmarkStart w:id="37" w:name="_Toc483989703"/>
+      <w:bookmarkStart w:id="37" w:name="_Toc483719050"/>
+      <w:bookmarkStart w:id="38" w:name="_Toc483991456"/>
       <w:r>
         <w:t xml:space="preserve">Gambar </w:t>
       </w:r>
@@ -10195,8 +10357,8 @@
         </w:rPr>
         <w:t>Data</w:t>
       </w:r>
-      <w:bookmarkEnd w:id="36"/>
       <w:bookmarkEnd w:id="37"/>
+      <w:bookmarkEnd w:id="38"/>
     </w:p>
     <w:p>
       <w:pPr>
@@ -10274,8 +10436,8 @@
         <w:pStyle w:val="Caption"/>
         <w:jc w:val="center"/>
       </w:pPr>
-      <w:bookmarkStart w:id="38" w:name="_Toc483719051"/>
-      <w:bookmarkStart w:id="39" w:name="_Toc483989704"/>
+      <w:bookmarkStart w:id="39" w:name="_Toc483719051"/>
+      <w:bookmarkStart w:id="40" w:name="_Toc483991457"/>
       <w:r>
         <w:t xml:space="preserve">Gambar </w:t>
       </w:r>
@@ -10315,21 +10477,21 @@
       <w:r>
         <w:t>Data</w:t>
       </w:r>
-      <w:bookmarkEnd w:id="38"/>
       <w:bookmarkEnd w:id="39"/>
+      <w:bookmarkEnd w:id="40"/>
     </w:p>
     <w:p>
       <w:pPr>
         <w:pStyle w:val="Heading3"/>
       </w:pPr>
-      <w:bookmarkStart w:id="40" w:name="_Toc483719035"/>
-      <w:bookmarkStart w:id="41" w:name="_Toc483989679"/>
+      <w:bookmarkStart w:id="41" w:name="_Toc483719035"/>
+      <w:bookmarkStart w:id="42" w:name="_Toc483989679"/>
       <w:r>
         <w:t>Downloads</w:t>
       </w:r>
-      <w:bookmarkEnd w:id="35"/>
-      <w:bookmarkEnd w:id="40"/>
+      <w:bookmarkEnd w:id="36"/>
       <w:bookmarkEnd w:id="41"/>
+      <w:bookmarkEnd w:id="42"/>
     </w:p>
     <w:p>
       <w:pPr>
@@ -10393,8 +10555,8 @@
         <w:pStyle w:val="Caption"/>
         <w:keepNext/>
       </w:pPr>
-      <w:bookmarkStart w:id="42" w:name="_Toc483719043"/>
-      <w:bookmarkStart w:id="43" w:name="_Toc483989691"/>
+      <w:bookmarkStart w:id="43" w:name="_Toc483719043"/>
+      <w:bookmarkStart w:id="44" w:name="_Toc483991427"/>
       <w:r>
         <w:t xml:space="preserve">Table </w:t>
       </w:r>
@@ -10428,11 +10590,11 @@
       <w:r>
         <w:t xml:space="preserve">History </w:t>
       </w:r>
-      <w:bookmarkEnd w:id="42"/>
+      <w:bookmarkEnd w:id="43"/>
       <w:r>
         <w:t>Downlaods</w:t>
       </w:r>
-      <w:bookmarkEnd w:id="43"/>
+      <w:bookmarkEnd w:id="44"/>
     </w:p>
     <w:tbl>
       <w:tblPr>
@@ -10908,8 +11070,8 @@
         <w:pStyle w:val="Caption"/>
         <w:jc w:val="center"/>
       </w:pPr>
-      <w:bookmarkStart w:id="44" w:name="_Toc483719052"/>
-      <w:bookmarkStart w:id="45" w:name="_Toc483989705"/>
+      <w:bookmarkStart w:id="45" w:name="_Toc483719052"/>
+      <w:bookmarkStart w:id="46" w:name="_Toc483991458"/>
       <w:r>
         <w:t xml:space="preserve">Gambar </w:t>
       </w:r>
@@ -10946,11 +11108,11 @@
       <w:r>
         <w:t xml:space="preserve">History </w:t>
       </w:r>
-      <w:bookmarkEnd w:id="44"/>
+      <w:bookmarkEnd w:id="45"/>
       <w:r>
         <w:t>Downlaods</w:t>
       </w:r>
-      <w:bookmarkEnd w:id="45"/>
+      <w:bookmarkEnd w:id="46"/>
     </w:p>
     <w:p>
       <w:pPr>
@@ -11142,8 +11304,8 @@
         <w:pStyle w:val="Caption"/>
         <w:jc w:val="center"/>
       </w:pPr>
-      <w:bookmarkStart w:id="46" w:name="_Toc483719053"/>
-      <w:bookmarkStart w:id="47" w:name="_Toc483989706"/>
+      <w:bookmarkStart w:id="47" w:name="_Toc483719053"/>
+      <w:bookmarkStart w:id="48" w:name="_Toc483991459"/>
       <w:r>
         <w:t xml:space="preserve">Gambar </w:t>
       </w:r>
@@ -11177,8 +11339,8 @@
       <w:r>
         <w:t xml:space="preserve"> Data</w:t>
       </w:r>
-      <w:bookmarkEnd w:id="46"/>
       <w:bookmarkEnd w:id="47"/>
+      <w:bookmarkEnd w:id="48"/>
     </w:p>
     <w:p>
       <w:pPr>
@@ -11275,8 +11437,8 @@
         <w:pStyle w:val="Caption"/>
         <w:jc w:val="center"/>
       </w:pPr>
-      <w:bookmarkStart w:id="48" w:name="_Toc483719054"/>
-      <w:bookmarkStart w:id="49" w:name="_Toc483989707"/>
+      <w:bookmarkStart w:id="49" w:name="_Toc483719054"/>
+      <w:bookmarkStart w:id="50" w:name="_Toc483991460"/>
       <w:r>
         <w:t xml:space="preserve">Gambar </w:t>
       </w:r>
@@ -11310,18 +11472,18 @@
       <w:r>
         <w:t xml:space="preserve"> Spesifik Data</w:t>
       </w:r>
-      <w:bookmarkEnd w:id="48"/>
       <w:bookmarkEnd w:id="49"/>
+      <w:bookmarkEnd w:id="50"/>
     </w:p>
     <w:p>
       <w:pPr>
         <w:pStyle w:val="Heading3"/>
       </w:pPr>
-      <w:bookmarkStart w:id="50" w:name="_Toc483989680"/>
+      <w:bookmarkStart w:id="51" w:name="_Toc483989680"/>
       <w:r>
         <w:t>Tags</w:t>
       </w:r>
-      <w:bookmarkEnd w:id="50"/>
+      <w:bookmarkEnd w:id="51"/>
     </w:p>
     <w:p>
       <w:pPr>
@@ -11357,7 +11519,7 @@
         <w:pStyle w:val="Caption"/>
         <w:keepNext/>
       </w:pPr>
-      <w:bookmarkStart w:id="51" w:name="_Toc483989692"/>
+      <w:bookmarkStart w:id="52" w:name="_Toc483991428"/>
       <w:r>
         <w:t xml:space="preserve">Table </w:t>
       </w:r>
@@ -11385,7 +11547,7 @@
       <w:r>
         <w:t xml:space="preserve"> Article Tags</w:t>
       </w:r>
-      <w:bookmarkEnd w:id="51"/>
+      <w:bookmarkEnd w:id="52"/>
     </w:p>
     <w:tbl>
       <w:tblPr>
@@ -11753,7 +11915,7 @@
         <w:pStyle w:val="Caption"/>
         <w:jc w:val="center"/>
       </w:pPr>
-      <w:bookmarkStart w:id="52" w:name="_Toc483989708"/>
+      <w:bookmarkStart w:id="53" w:name="_Toc483991461"/>
       <w:r>
         <w:t xml:space="preserve">Gambar </w:t>
       </w:r>
@@ -11781,13 +11943,13 @@
       <w:r>
         <w:t xml:space="preserve"> Article Tags</w:t>
       </w:r>
-      <w:bookmarkEnd w:id="52"/>
+      <w:bookmarkEnd w:id="53"/>
     </w:p>
     <w:p>
       <w:pPr>
         <w:pStyle w:val="Heading2"/>
       </w:pPr>
-      <w:bookmarkStart w:id="53" w:name="_Toc483989681"/>
+      <w:bookmarkStart w:id="54" w:name="_Toc483989681"/>
       <w:r>
         <w:lastRenderedPageBreak/>
         <w:t>Settings</w:t>
@@ -11802,7 +11964,7 @@
         </w:rPr>
         <w:footnoteReference w:id="7"/>
       </w:r>
-      <w:bookmarkEnd w:id="53"/>
+      <w:bookmarkEnd w:id="54"/>
     </w:p>
     <w:p>
       <w:pPr>
@@ -13816,8 +13978,6 @@
       <w:r>
         <w:t xml:space="preserve"> dapat dilihat pada gambar dibawah ini:</w:t>
       </w:r>
-      <w:bookmarkStart w:id="54" w:name="_GoBack"/>
-      <w:bookmarkEnd w:id="54"/>
     </w:p>
     <w:p>
       <w:pPr>
@@ -13877,7 +14037,7 @@
         <w:pStyle w:val="Caption"/>
         <w:jc w:val="center"/>
       </w:pPr>
-      <w:bookmarkStart w:id="55" w:name="_Toc483989709"/>
+      <w:bookmarkStart w:id="55" w:name="_Toc483991462"/>
       <w:r>
         <w:t xml:space="preserve">Gambar </w:t>
       </w:r>
@@ -16725,7 +16885,7 @@
 </file>
 
 <file path=customXml/itemProps1.xml><?xml version="1.0" encoding="utf-8"?>
-<ds:datastoreItem xmlns:ds="http://schemas.openxmlformats.org/officeDocument/2006/customXml" ds:itemID="{463FD788-586A-49B2-88D9-4D896B38CC55}">
+<ds:datastoreItem xmlns:ds="http://schemas.openxmlformats.org/officeDocument/2006/customXml" ds:itemID="{164940EF-8B4A-4965-A27A-A5EA11D17FC6}">
   <ds:schemaRefs>
     <ds:schemaRef ds:uri="http://schemas.openxmlformats.org/officeDocument/2006/bibliography"/>
   </ds:schemaRefs>

</xml_diff>

<commit_message>
manual: fixed album and photo tags
</commit_message>
<xml_diff>
--- a/modules/album/assets/manual/mod-album_CP.docx
+++ b/modules/album/assets/manual/mod-album_CP.docx
@@ -3541,7 +3541,10 @@
           </w:tcPr>
           <w:p>
             <w:r>
-              <w:t>Views</w:t>
+              <w:t xml:space="preserve">Album </w:t>
+            </w:r>
+            <w:r>
+              <w:t>Tags</w:t>
             </w:r>
           </w:p>
         </w:tc>
@@ -3554,6 +3557,9 @@
             <w:pPr>
               <w:spacing w:after="0" w:line="240" w:lineRule="auto"/>
               <w:jc w:val="center"/>
+              <w:rPr>
+                <w:rFonts w:ascii="Adobe Caslon Pro Bold" w:hAnsi="Adobe Caslon Pro Bold"/>
+              </w:rPr>
             </w:pPr>
             <w:r>
               <w:rPr>
@@ -3572,6 +3578,9 @@
             <w:pPr>
               <w:spacing w:after="0" w:line="240" w:lineRule="auto"/>
               <w:jc w:val="center"/>
+              <w:rPr>
+                <w:rFonts w:ascii="Adobe Caslon Pro Bold" w:hAnsi="Adobe Caslon Pro Bold"/>
+              </w:rPr>
             </w:pPr>
             <w:r>
               <w:rPr>
@@ -3599,10 +3608,7 @@
           </w:tcPr>
           <w:p>
             <w:r>
-              <w:t xml:space="preserve">Album </w:t>
-            </w:r>
-            <w:r>
-              <w:t>Tags</w:t>
+              <w:t>Photo Tags</w:t>
             </w:r>
           </w:p>
         </w:tc>
@@ -3666,7 +3672,7 @@
           </w:tcPr>
           <w:p>
             <w:r>
-              <w:t>Photo Tags</w:t>
+              <w:t>Views</w:t>
             </w:r>
           </w:p>
         </w:tc>
@@ -3679,9 +3685,6 @@
             <w:pPr>
               <w:spacing w:after="0" w:line="240" w:lineRule="auto"/>
               <w:jc w:val="center"/>
-              <w:rPr>
-                <w:rFonts w:ascii="Adobe Caslon Pro Bold" w:hAnsi="Adobe Caslon Pro Bold"/>
-              </w:rPr>
             </w:pPr>
             <w:r>
               <w:rPr>
@@ -3700,9 +3703,6 @@
             <w:pPr>
               <w:spacing w:after="0" w:line="240" w:lineRule="auto"/>
               <w:jc w:val="center"/>
-              <w:rPr>
-                <w:rFonts w:ascii="Adobe Caslon Pro Bold" w:hAnsi="Adobe Caslon Pro Bold"/>
-              </w:rPr>
             </w:pPr>
             <w:r>
               <w:rPr>
@@ -9444,12 +9444,7 @@
         <w:ind w:firstLine="709"/>
       </w:pPr>
       <w:r>
-        <w:t>Tampilan halaman formulir memperbarui foto y</w:t>
-      </w:r>
-      <w:bookmarkStart w:id="29" w:name="_GoBack"/>
-      <w:bookmarkEnd w:id="29"/>
-      <w:r>
-        <w:t xml:space="preserve">ang dimiliki oleh konten </w:t>
+        <w:t xml:space="preserve">Tampilan halaman formulir memperbarui foto yang dimiliki oleh konten </w:t>
       </w:r>
       <w:r>
         <w:t>foto album</w:t>
@@ -9516,7 +9511,7 @@
         <w:pStyle w:val="Caption"/>
         <w:jc w:val="center"/>
       </w:pPr>
-      <w:bookmarkStart w:id="30" w:name="_Toc483991454"/>
+      <w:bookmarkStart w:id="29" w:name="_Toc483991454"/>
       <w:r>
         <w:t xml:space="preserve">Gambar </w:t>
       </w:r>
@@ -9550,32 +9545,33 @@
       <w:r>
         <w:t xml:space="preserve"> Photo Form</w:t>
       </w:r>
-      <w:bookmarkEnd w:id="30"/>
+      <w:bookmarkEnd w:id="29"/>
     </w:p>
     <w:p>
       <w:pPr>
         <w:pStyle w:val="Heading3"/>
       </w:pPr>
-      <w:bookmarkStart w:id="31" w:name="_Toc483989678"/>
-      <w:r>
-        <w:t>Views</w:t>
-      </w:r>
-      <w:bookmarkEnd w:id="22"/>
-      <w:bookmarkEnd w:id="23"/>
-      <w:bookmarkEnd w:id="31"/>
-    </w:p>
-    <w:p>
-      <w:pPr>
-        <w:ind w:right="-85" w:firstLine="709"/>
-      </w:pPr>
-      <w:r>
-        <w:t xml:space="preserve">Pada fitur </w:t>
+      <w:bookmarkStart w:id="30" w:name="_Toc483989678"/>
+      <w:bookmarkStart w:id="31" w:name="_Toc483989680"/>
+      <w:r>
+        <w:t xml:space="preserve">Album </w:t>
+      </w:r>
+      <w:r>
+        <w:t>Tags</w:t>
+      </w:r>
+    </w:p>
+    <w:p>
+      <w:pPr>
+        <w:ind w:firstLine="709"/>
+      </w:pPr>
+      <w:r>
+        <w:t xml:space="preserve">Fitur </w:t>
       </w:r>
       <w:r>
         <w:rPr>
           <w:i/>
         </w:rPr>
-        <w:t>history</w:t>
+        <w:t>album</w:t>
       </w:r>
       <w:r>
         <w:t xml:space="preserve"> </w:t>
@@ -9584,10 +9580,28 @@
         <w:rPr>
           <w:i/>
         </w:rPr>
-        <w:t>views</w:t>
-      </w:r>
-      <w:r>
-        <w:t xml:space="preserve"> ini Anda dapat melihat informasi dan statistik konten artikel yang dilihat oleh pengunjung aplikasi. Data yang dapat Anda lihat pada tabel daftar konten artikel yang dilihat oleh pengunjung aplikasi, yaitu:</w:t>
+        <w:t>tags</w:t>
+      </w:r>
+      <w:r>
+        <w:t xml:space="preserve"> ini dapat Anda gunakan untuk melihat daftar </w:t>
+      </w:r>
+      <w:r>
+        <w:t xml:space="preserve">tag yang digunakan pada konten </w:t>
+      </w:r>
+      <w:r>
+        <w:t>foto album</w:t>
+      </w:r>
+      <w:r>
+        <w:t xml:space="preserve">. </w:t>
+      </w:r>
+      <w:r>
+        <w:t xml:space="preserve">Data yang dapat Anda lihat pada tabel daftar </w:t>
+      </w:r>
+      <w:r>
+        <w:t>tag ini</w:t>
+      </w:r>
+      <w:r>
+        <w:t>, yaitu:</w:t>
       </w:r>
     </w:p>
     <w:p>
@@ -9595,8 +9609,6 @@
         <w:pStyle w:val="Caption"/>
         <w:keepNext/>
       </w:pPr>
-      <w:bookmarkStart w:id="32" w:name="_Toc483719042"/>
-      <w:bookmarkStart w:id="33" w:name="_Toc483991426"/>
       <w:r>
         <w:t xml:space="preserve">Table </w:t>
       </w:r>
@@ -9613,7 +9625,7 @@
         <w:rPr>
           <w:noProof/>
         </w:rPr>
-        <w:t>8</w:t>
+        <w:t>10</w:t>
       </w:r>
       <w:r>
         <w:rPr>
@@ -9622,10 +9634,14 @@
         <w:fldChar w:fldCharType="end"/>
       </w:r>
       <w:r>
-        <w:t xml:space="preserve"> Article History Views</w:t>
-      </w:r>
-      <w:bookmarkEnd w:id="32"/>
-      <w:bookmarkEnd w:id="33"/>
+        <w:t xml:space="preserve"> </w:t>
+      </w:r>
+      <w:r>
+        <w:t>Album</w:t>
+      </w:r>
+      <w:r>
+        <w:t xml:space="preserve"> Tags</w:t>
+      </w:r>
     </w:p>
     <w:tbl>
       <w:tblPr>
@@ -9672,7 +9688,13 @@
               <w:t xml:space="preserve">Nomor urut </w:t>
             </w:r>
             <w:r>
-              <w:t xml:space="preserve">daftar konten artikel yang dilihat oleh pengunjung aplikasi </w:t>
+              <w:t xml:space="preserve">daftar tag yang digunakan pada konten </w:t>
+            </w:r>
+            <w:r>
+              <w:t>foto album</w:t>
+            </w:r>
+            <w:r>
+              <w:t xml:space="preserve"> </w:t>
             </w:r>
             <w:r>
               <w:t>berdasarkan data terbaru yang telah dibuat</w:t>
@@ -9710,7 +9732,13 @@
               <w:spacing w:line="240" w:lineRule="auto"/>
             </w:pPr>
             <w:r>
-              <w:t>Kolom ini berisi informasi nama kategori artikel dari konten artikel yang dilihat oleh pengunjung aplikasi</w:t>
+              <w:t xml:space="preserve">Kolom ini berisi informasi nama kategori dari konten </w:t>
+            </w:r>
+            <w:r>
+              <w:t>foto album</w:t>
+            </w:r>
+            <w:r>
+              <w:t xml:space="preserve"> yang menggunakan tag</w:t>
             </w:r>
           </w:p>
         </w:tc>
@@ -9731,6 +9759,1145 @@
               <w:rPr>
                 <w:i/>
               </w:rPr>
+              <w:t>Album</w:t>
+            </w:r>
+          </w:p>
+        </w:tc>
+        <w:tc>
+          <w:tcPr>
+            <w:tcW w:w="4961" w:type="dxa"/>
+          </w:tcPr>
+          <w:p>
+            <w:pPr>
+              <w:spacing w:line="240" w:lineRule="auto"/>
+            </w:pPr>
+            <w:r>
+              <w:t xml:space="preserve">Kolom ini berisi informasi judul dari konten </w:t>
+            </w:r>
+            <w:r>
+              <w:t>foto album</w:t>
+            </w:r>
+            <w:r>
+              <w:t xml:space="preserve"> yang menggunakan tag</w:t>
+            </w:r>
+          </w:p>
+        </w:tc>
+      </w:tr>
+      <w:tr>
+        <w:tc>
+          <w:tcPr>
+            <w:tcW w:w="1555" w:type="dxa"/>
+          </w:tcPr>
+          <w:p>
+            <w:pPr>
+              <w:spacing w:line="240" w:lineRule="auto"/>
+              <w:rPr>
+                <w:i/>
+              </w:rPr>
+            </w:pPr>
+            <w:r>
+              <w:rPr>
+                <w:i/>
+              </w:rPr>
+              <w:t>Tag</w:t>
+            </w:r>
+          </w:p>
+        </w:tc>
+        <w:tc>
+          <w:tcPr>
+            <w:tcW w:w="4961" w:type="dxa"/>
+          </w:tcPr>
+          <w:p>
+            <w:pPr>
+              <w:spacing w:line="240" w:lineRule="auto"/>
+            </w:pPr>
+            <w:r>
+              <w:t xml:space="preserve">Kolom ini berisi informasi tag yang digunakan pada konten </w:t>
+            </w:r>
+            <w:r>
+              <w:t>foto album</w:t>
+            </w:r>
+          </w:p>
+        </w:tc>
+      </w:tr>
+      <w:tr>
+        <w:tc>
+          <w:tcPr>
+            <w:tcW w:w="1555" w:type="dxa"/>
+          </w:tcPr>
+          <w:p>
+            <w:pPr>
+              <w:spacing w:line="240" w:lineRule="auto"/>
+              <w:rPr>
+                <w:i/>
+              </w:rPr>
+            </w:pPr>
+            <w:r>
+              <w:rPr>
+                <w:i/>
+              </w:rPr>
+              <w:t>Creation</w:t>
+            </w:r>
+          </w:p>
+        </w:tc>
+        <w:tc>
+          <w:tcPr>
+            <w:tcW w:w="4961" w:type="dxa"/>
+          </w:tcPr>
+          <w:p>
+            <w:pPr>
+              <w:spacing w:line="240" w:lineRule="auto"/>
+            </w:pPr>
+            <w:r>
+              <w:t xml:space="preserve">Kolom ini berisi informasi user yang memberikan tag pada konten </w:t>
+            </w:r>
+            <w:r>
+              <w:t>foto album</w:t>
+            </w:r>
+            <w:r>
+              <w:t>.</w:t>
+            </w:r>
+          </w:p>
+        </w:tc>
+      </w:tr>
+      <w:tr>
+        <w:tc>
+          <w:tcPr>
+            <w:tcW w:w="1555" w:type="dxa"/>
+          </w:tcPr>
+          <w:p>
+            <w:pPr>
+              <w:spacing w:line="240" w:lineRule="auto"/>
+              <w:rPr>
+                <w:i/>
+              </w:rPr>
+            </w:pPr>
+            <w:r>
+              <w:rPr>
+                <w:i/>
+              </w:rPr>
+              <w:t>Creation Date</w:t>
+            </w:r>
+          </w:p>
+        </w:tc>
+        <w:tc>
+          <w:tcPr>
+            <w:tcW w:w="4961" w:type="dxa"/>
+          </w:tcPr>
+          <w:p>
+            <w:pPr>
+              <w:spacing w:line="240" w:lineRule="auto"/>
+            </w:pPr>
+            <w:r>
+              <w:t xml:space="preserve">Kolom ini berisi informasi tanggal pemberian tag pada </w:t>
+            </w:r>
+            <w:r>
+              <w:t xml:space="preserve">konten </w:t>
+            </w:r>
+            <w:r>
+              <w:t>foto album</w:t>
+            </w:r>
+          </w:p>
+        </w:tc>
+      </w:tr>
+      <w:tr>
+        <w:tc>
+          <w:tcPr>
+            <w:tcW w:w="1555" w:type="dxa"/>
+          </w:tcPr>
+          <w:p>
+            <w:pPr>
+              <w:spacing w:line="240" w:lineRule="auto"/>
+              <w:rPr>
+                <w:i/>
+              </w:rPr>
+            </w:pPr>
+            <w:r>
+              <w:rPr>
+                <w:i/>
+              </w:rPr>
+              <w:t>Options</w:t>
+            </w:r>
+          </w:p>
+        </w:tc>
+        <w:tc>
+          <w:tcPr>
+            <w:tcW w:w="4961" w:type="dxa"/>
+          </w:tcPr>
+          <w:p>
+            <w:pPr>
+              <w:spacing w:line="240" w:lineRule="auto"/>
+            </w:pPr>
+            <w:r>
+              <w:t xml:space="preserve">Kolom ini berisi </w:t>
+            </w:r>
+            <w:r>
+              <w:rPr>
+                <w:i/>
+              </w:rPr>
+              <w:t>action</w:t>
+            </w:r>
+            <w:r>
+              <w:t xml:space="preserve"> yang dapat</w:t>
+            </w:r>
+            <w:r>
+              <w:t xml:space="preserve"> Anda gunakan untuk</w:t>
+            </w:r>
+            <w:r>
+              <w:t xml:space="preserve"> melakukan kelola terhadap </w:t>
+            </w:r>
+            <w:r>
+              <w:t xml:space="preserve">data tag yang terdapat pada konten </w:t>
+            </w:r>
+            <w:r>
+              <w:t>foto album</w:t>
+            </w:r>
+            <w:r>
+              <w:t xml:space="preserve">. </w:t>
+            </w:r>
+          </w:p>
+          <w:p>
+            <w:pPr>
+              <w:spacing w:line="240" w:lineRule="auto"/>
+            </w:pPr>
+            <w:r>
+              <w:t xml:space="preserve">Terdapat 1 (satu) </w:t>
+            </w:r>
+            <w:r>
+              <w:t>piihan</w:t>
+            </w:r>
+            <w:r>
+              <w:t xml:space="preserve"> yang dapat Anda gunakan pada tabel daftar tag yang digunakan oleh konten </w:t>
+            </w:r>
+            <w:r>
+              <w:t>foto album</w:t>
+            </w:r>
+            <w:r>
+              <w:t xml:space="preserve"> yaitu </w:t>
+            </w:r>
+            <w:r>
+              <w:rPr>
+                <w:i/>
+              </w:rPr>
+              <w:t>Delete</w:t>
+            </w:r>
+            <w:r>
+              <w:t>.</w:t>
+            </w:r>
+          </w:p>
+        </w:tc>
+      </w:tr>
+    </w:tbl>
+    <w:p>
+      <w:pPr>
+        <w:spacing w:before="240"/>
+        <w:ind w:firstLine="709"/>
+      </w:pPr>
+      <w:r>
+        <w:t xml:space="preserve">Tampilan halaman daftar tag yang digunakan pada konten </w:t>
+      </w:r>
+      <w:r>
+        <w:t>foto album</w:t>
+      </w:r>
+      <w:r>
+        <w:t xml:space="preserve"> dapat dilihat pada gambar dibawah ini:</w:t>
+      </w:r>
+    </w:p>
+    <w:p>
+      <w:pPr>
+        <w:keepNext/>
+        <w:jc w:val="center"/>
+      </w:pPr>
+      <w:r>
+        <w:rPr>
+          <w:noProof/>
+        </w:rPr>
+        <w:drawing>
+          <wp:inline distT="0" distB="0" distL="0" distR="0" wp14:anchorId="36295D20" wp14:editId="6BE653A3">
+            <wp:extent cx="4177030" cy="1598616"/>
+            <wp:effectExtent l="0" t="0" r="0" b="1905"/>
+            <wp:docPr id="18" name="Picture 18"/>
+            <wp:cNvGraphicFramePr>
+              <a:graphicFrameLocks xmlns:a="http://schemas.openxmlformats.org/drawingml/2006/main" noChangeAspect="1"/>
+            </wp:cNvGraphicFramePr>
+            <a:graphic xmlns:a="http://schemas.openxmlformats.org/drawingml/2006/main">
+              <a:graphicData uri="http://schemas.openxmlformats.org/drawingml/2006/picture">
+                <pic:pic xmlns:pic="http://schemas.openxmlformats.org/drawingml/2006/picture">
+                  <pic:nvPicPr>
+                    <pic:cNvPr id="17" name="tags.png"/>
+                    <pic:cNvPicPr/>
+                  </pic:nvPicPr>
+                  <pic:blipFill>
+                    <a:blip r:embed="rId17">
+                      <a:extLst>
+                        <a:ext uri="{28A0092B-C50C-407E-A947-70E740481C1C}">
+                          <a14:useLocalDpi xmlns:a14="http://schemas.microsoft.com/office/drawing/2010/main" val="0"/>
+                        </a:ext>
+                      </a:extLst>
+                    </a:blip>
+                    <a:stretch>
+                      <a:fillRect/>
+                    </a:stretch>
+                  </pic:blipFill>
+                  <pic:spPr>
+                    <a:xfrm>
+                      <a:off x="0" y="0"/>
+                      <a:ext cx="4177030" cy="1598616"/>
+                    </a:xfrm>
+                    <a:prstGeom prst="rect">
+                      <a:avLst/>
+                    </a:prstGeom>
+                  </pic:spPr>
+                </pic:pic>
+              </a:graphicData>
+            </a:graphic>
+          </wp:inline>
+        </w:drawing>
+      </w:r>
+    </w:p>
+    <w:p>
+      <w:pPr>
+        <w:pStyle w:val="Caption"/>
+        <w:jc w:val="center"/>
+      </w:pPr>
+      <w:r>
+        <w:t xml:space="preserve">Gambar </w:t>
+      </w:r>
+      <w:r>
+        <w:fldChar w:fldCharType="begin"/>
+      </w:r>
+      <w:r>
+        <w:instrText xml:space="preserve"> SEQ Gambar \* ARABIC </w:instrText>
+      </w:r>
+      <w:r>
+        <w:fldChar w:fldCharType="separate"/>
+      </w:r>
+      <w:r>
+        <w:rPr>
+          <w:noProof/>
+        </w:rPr>
+        <w:t>16</w:t>
+      </w:r>
+      <w:r>
+        <w:rPr>
+          <w:noProof/>
+        </w:rPr>
+        <w:fldChar w:fldCharType="end"/>
+      </w:r>
+      <w:r>
+        <w:t xml:space="preserve"> Article Tags</w:t>
+      </w:r>
+    </w:p>
+    <w:p>
+      <w:pPr>
+        <w:pStyle w:val="Heading3"/>
+      </w:pPr>
+      <w:r>
+        <w:lastRenderedPageBreak/>
+        <w:t xml:space="preserve">Photo </w:t>
+      </w:r>
+      <w:r>
+        <w:t>Tags</w:t>
+      </w:r>
+      <w:bookmarkEnd w:id="31"/>
+    </w:p>
+    <w:p>
+      <w:pPr>
+        <w:ind w:firstLine="709"/>
+      </w:pPr>
+      <w:r>
+        <w:t xml:space="preserve">Fitur </w:t>
+      </w:r>
+      <w:r>
+        <w:rPr>
+          <w:i/>
+        </w:rPr>
+        <w:t>photo</w:t>
+      </w:r>
+      <w:r>
+        <w:t xml:space="preserve"> </w:t>
+      </w:r>
+      <w:r>
+        <w:rPr>
+          <w:i/>
+        </w:rPr>
+        <w:t>tags</w:t>
+      </w:r>
+      <w:r>
+        <w:t xml:space="preserve"> ini dapat Anda gunakan untuk melihat daftar </w:t>
+      </w:r>
+      <w:r>
+        <w:t>tag yang digunakan pada</w:t>
+      </w:r>
+      <w:r>
+        <w:t xml:space="preserve"> foto yang dimiliki oleh</w:t>
+      </w:r>
+      <w:r>
+        <w:t xml:space="preserve"> konten </w:t>
+      </w:r>
+      <w:r>
+        <w:t>foto album</w:t>
+      </w:r>
+      <w:r>
+        <w:t xml:space="preserve">. </w:t>
+      </w:r>
+      <w:r>
+        <w:t xml:space="preserve">Data yang dapat Anda lihat pada tabel daftar </w:t>
+      </w:r>
+      <w:r>
+        <w:t>tag ini</w:t>
+      </w:r>
+      <w:r>
+        <w:t>, yaitu:</w:t>
+      </w:r>
+    </w:p>
+    <w:p>
+      <w:pPr>
+        <w:pStyle w:val="Caption"/>
+        <w:keepNext/>
+      </w:pPr>
+      <w:bookmarkStart w:id="32" w:name="_Toc483991428"/>
+      <w:r>
+        <w:t xml:space="preserve">Table </w:t>
+      </w:r>
+      <w:r>
+        <w:fldChar w:fldCharType="begin"/>
+      </w:r>
+      <w:r>
+        <w:instrText xml:space="preserve"> SEQ Table \* ARABIC </w:instrText>
+      </w:r>
+      <w:r>
+        <w:fldChar w:fldCharType="separate"/>
+      </w:r>
+      <w:r>
+        <w:rPr>
+          <w:noProof/>
+        </w:rPr>
+        <w:t>10</w:t>
+      </w:r>
+      <w:r>
+        <w:rPr>
+          <w:noProof/>
+        </w:rPr>
+        <w:fldChar w:fldCharType="end"/>
+      </w:r>
+      <w:r>
+        <w:t xml:space="preserve"> </w:t>
+      </w:r>
+      <w:r>
+        <w:t xml:space="preserve">Album </w:t>
+      </w:r>
+      <w:proofErr w:type="gramStart"/>
+      <w:r>
+        <w:t xml:space="preserve">Photo </w:t>
+      </w:r>
+      <w:r>
+        <w:t xml:space="preserve"> Tags</w:t>
+      </w:r>
+      <w:bookmarkEnd w:id="32"/>
+      <w:proofErr w:type="gramEnd"/>
+    </w:p>
+    <w:tbl>
+      <w:tblPr>
+        <w:tblStyle w:val="TableGrid"/>
+        <w:tblW w:w="0" w:type="auto"/>
+        <w:tblCellMar>
+          <w:top w:w="85" w:type="dxa"/>
+        </w:tblCellMar>
+        <w:tblLook w:val="04A0" w:firstRow="1" w:lastRow="0" w:firstColumn="1" w:lastColumn="0" w:noHBand="0" w:noVBand="1"/>
+      </w:tblPr>
+      <w:tblGrid>
+        <w:gridCol w:w="1555"/>
+        <w:gridCol w:w="4961"/>
+      </w:tblGrid>
+      <w:tr>
+        <w:tc>
+          <w:tcPr>
+            <w:tcW w:w="1555" w:type="dxa"/>
+          </w:tcPr>
+          <w:p>
+            <w:pPr>
+              <w:spacing w:line="240" w:lineRule="auto"/>
+              <w:rPr>
+                <w:i/>
+              </w:rPr>
+            </w:pPr>
+            <w:r>
+              <w:rPr>
+                <w:i/>
+              </w:rPr>
+              <w:t>No</w:t>
+            </w:r>
+          </w:p>
+        </w:tc>
+        <w:tc>
+          <w:tcPr>
+            <w:tcW w:w="4961" w:type="dxa"/>
+          </w:tcPr>
+          <w:p>
+            <w:pPr>
+              <w:spacing w:line="240" w:lineRule="auto"/>
+            </w:pPr>
+            <w:r>
+              <w:t xml:space="preserve">Nomor urut </w:t>
+            </w:r>
+            <w:r>
+              <w:t xml:space="preserve">daftar tag yang digunakan pada </w:t>
+            </w:r>
+            <w:r>
+              <w:t xml:space="preserve">foto </w:t>
+            </w:r>
+            <w:r>
+              <w:t xml:space="preserve">yang dimiliki oleh </w:t>
+            </w:r>
+            <w:r>
+              <w:t xml:space="preserve">konten </w:t>
+            </w:r>
+            <w:r>
+              <w:t>foto album</w:t>
+            </w:r>
+            <w:r>
+              <w:t xml:space="preserve"> </w:t>
+            </w:r>
+            <w:r>
+              <w:t>berdasarkan data terbaru yang telah dibuat</w:t>
+            </w:r>
+          </w:p>
+        </w:tc>
+      </w:tr>
+      <w:tr>
+        <w:tc>
+          <w:tcPr>
+            <w:tcW w:w="1555" w:type="dxa"/>
+          </w:tcPr>
+          <w:p>
+            <w:pPr>
+              <w:spacing w:line="240" w:lineRule="auto"/>
+              <w:rPr>
+                <w:i/>
+              </w:rPr>
+            </w:pPr>
+            <w:r>
+              <w:rPr>
+                <w:i/>
+              </w:rPr>
+              <w:t>Category</w:t>
+            </w:r>
+          </w:p>
+        </w:tc>
+        <w:tc>
+          <w:tcPr>
+            <w:tcW w:w="4961" w:type="dxa"/>
+          </w:tcPr>
+          <w:p>
+            <w:pPr>
+              <w:spacing w:line="240" w:lineRule="auto"/>
+            </w:pPr>
+            <w:r>
+              <w:t xml:space="preserve">Kolom ini berisi informasi nama kategori dari konten </w:t>
+            </w:r>
+            <w:r>
+              <w:t>foto album</w:t>
+            </w:r>
+            <w:r>
+              <w:t xml:space="preserve"> pemiliki foto</w:t>
+            </w:r>
+            <w:r>
+              <w:t xml:space="preserve"> yang menggunakan tag</w:t>
+            </w:r>
+          </w:p>
+        </w:tc>
+      </w:tr>
+      <w:tr>
+        <w:tc>
+          <w:tcPr>
+            <w:tcW w:w="1555" w:type="dxa"/>
+          </w:tcPr>
+          <w:p>
+            <w:pPr>
+              <w:spacing w:line="240" w:lineRule="auto"/>
+              <w:rPr>
+                <w:i/>
+              </w:rPr>
+            </w:pPr>
+            <w:r>
+              <w:rPr>
+                <w:i/>
+              </w:rPr>
+              <w:t>Album</w:t>
+            </w:r>
+          </w:p>
+        </w:tc>
+        <w:tc>
+          <w:tcPr>
+            <w:tcW w:w="4961" w:type="dxa"/>
+          </w:tcPr>
+          <w:p>
+            <w:pPr>
+              <w:spacing w:line="240" w:lineRule="auto"/>
+            </w:pPr>
+            <w:r>
+              <w:t xml:space="preserve">Kolom ini berisi informasi judul dari konten </w:t>
+            </w:r>
+            <w:r>
+              <w:t>foto album</w:t>
+            </w:r>
+            <w:r>
+              <w:t xml:space="preserve"> </w:t>
+            </w:r>
+            <w:r>
+              <w:t>dari foto yang menggunakan tag</w:t>
+            </w:r>
+          </w:p>
+        </w:tc>
+      </w:tr>
+      <w:tr>
+        <w:tc>
+          <w:tcPr>
+            <w:tcW w:w="1555" w:type="dxa"/>
+          </w:tcPr>
+          <w:p>
+            <w:pPr>
+              <w:spacing w:line="240" w:lineRule="auto"/>
+              <w:rPr>
+                <w:i/>
+              </w:rPr>
+            </w:pPr>
+            <w:r>
+              <w:rPr>
+                <w:i/>
+              </w:rPr>
+              <w:t>Photo</w:t>
+            </w:r>
+          </w:p>
+        </w:tc>
+        <w:tc>
+          <w:tcPr>
+            <w:tcW w:w="4961" w:type="dxa"/>
+          </w:tcPr>
+          <w:p>
+            <w:pPr>
+              <w:spacing w:line="240" w:lineRule="auto"/>
+            </w:pPr>
+            <w:r>
+              <w:t>Kolom ini berisi informasi foto pada konten foto album yang menggunakan tag</w:t>
+            </w:r>
+          </w:p>
+        </w:tc>
+      </w:tr>
+      <w:tr>
+        <w:tc>
+          <w:tcPr>
+            <w:tcW w:w="1555" w:type="dxa"/>
+          </w:tcPr>
+          <w:p>
+            <w:pPr>
+              <w:spacing w:line="240" w:lineRule="auto"/>
+              <w:rPr>
+                <w:i/>
+              </w:rPr>
+            </w:pPr>
+            <w:r>
+              <w:rPr>
+                <w:i/>
+              </w:rPr>
+              <w:t>Tag</w:t>
+            </w:r>
+          </w:p>
+        </w:tc>
+        <w:tc>
+          <w:tcPr>
+            <w:tcW w:w="4961" w:type="dxa"/>
+          </w:tcPr>
+          <w:p>
+            <w:pPr>
+              <w:spacing w:line="240" w:lineRule="auto"/>
+            </w:pPr>
+            <w:r>
+              <w:t xml:space="preserve">Kolom ini berisi informasi tag yang digunakan pada </w:t>
+            </w:r>
+            <w:r>
+              <w:t xml:space="preserve">foto pada </w:t>
+            </w:r>
+            <w:r>
+              <w:t xml:space="preserve">konten </w:t>
+            </w:r>
+            <w:r>
+              <w:t>foto album</w:t>
+            </w:r>
+          </w:p>
+        </w:tc>
+      </w:tr>
+      <w:tr>
+        <w:tc>
+          <w:tcPr>
+            <w:tcW w:w="1555" w:type="dxa"/>
+          </w:tcPr>
+          <w:p>
+            <w:pPr>
+              <w:spacing w:line="240" w:lineRule="auto"/>
+              <w:rPr>
+                <w:i/>
+              </w:rPr>
+            </w:pPr>
+            <w:r>
+              <w:rPr>
+                <w:i/>
+              </w:rPr>
+              <w:t>Creation</w:t>
+            </w:r>
+          </w:p>
+        </w:tc>
+        <w:tc>
+          <w:tcPr>
+            <w:tcW w:w="4961" w:type="dxa"/>
+          </w:tcPr>
+          <w:p>
+            <w:pPr>
+              <w:spacing w:line="240" w:lineRule="auto"/>
+            </w:pPr>
+            <w:r>
+              <w:t xml:space="preserve">Kolom ini berisi informasi user yang memberikan tag pada </w:t>
+            </w:r>
+            <w:r>
+              <w:t xml:space="preserve">foto yang dimiliki </w:t>
+            </w:r>
+            <w:r>
+              <w:t xml:space="preserve">konten </w:t>
+            </w:r>
+            <w:r>
+              <w:t>foto album</w:t>
+            </w:r>
+            <w:r>
+              <w:t>.</w:t>
+            </w:r>
+          </w:p>
+        </w:tc>
+      </w:tr>
+      <w:tr>
+        <w:tc>
+          <w:tcPr>
+            <w:tcW w:w="1555" w:type="dxa"/>
+          </w:tcPr>
+          <w:p>
+            <w:pPr>
+              <w:spacing w:line="240" w:lineRule="auto"/>
+              <w:rPr>
+                <w:i/>
+              </w:rPr>
+            </w:pPr>
+            <w:r>
+              <w:rPr>
+                <w:i/>
+              </w:rPr>
+              <w:t>Creation Date</w:t>
+            </w:r>
+          </w:p>
+        </w:tc>
+        <w:tc>
+          <w:tcPr>
+            <w:tcW w:w="4961" w:type="dxa"/>
+          </w:tcPr>
+          <w:p>
+            <w:pPr>
+              <w:spacing w:line="240" w:lineRule="auto"/>
+            </w:pPr>
+            <w:r>
+              <w:t xml:space="preserve">Kolom ini berisi informasi tanggal pemberian tag pada </w:t>
+            </w:r>
+            <w:r>
+              <w:t xml:space="preserve">foto yang dimiliki oleh konten </w:t>
+            </w:r>
+            <w:r>
+              <w:t>foto album</w:t>
+            </w:r>
+          </w:p>
+        </w:tc>
+      </w:tr>
+      <w:tr>
+        <w:tc>
+          <w:tcPr>
+            <w:tcW w:w="1555" w:type="dxa"/>
+          </w:tcPr>
+          <w:p>
+            <w:pPr>
+              <w:spacing w:line="240" w:lineRule="auto"/>
+              <w:rPr>
+                <w:i/>
+              </w:rPr>
+            </w:pPr>
+            <w:r>
+              <w:rPr>
+                <w:i/>
+              </w:rPr>
+              <w:t>Options</w:t>
+            </w:r>
+          </w:p>
+        </w:tc>
+        <w:tc>
+          <w:tcPr>
+            <w:tcW w:w="4961" w:type="dxa"/>
+          </w:tcPr>
+          <w:p>
+            <w:pPr>
+              <w:spacing w:line="240" w:lineRule="auto"/>
+            </w:pPr>
+            <w:r>
+              <w:t xml:space="preserve">Kolom ini berisi </w:t>
+            </w:r>
+            <w:r>
+              <w:rPr>
+                <w:i/>
+              </w:rPr>
+              <w:t>action</w:t>
+            </w:r>
+            <w:r>
+              <w:t xml:space="preserve"> yang dapat</w:t>
+            </w:r>
+            <w:r>
+              <w:t xml:space="preserve"> Anda gunakan untuk</w:t>
+            </w:r>
+            <w:r>
+              <w:t xml:space="preserve"> melakukan kelola terhadap </w:t>
+            </w:r>
+            <w:r>
+              <w:t xml:space="preserve">data tag yang terdapat pada konten </w:t>
+            </w:r>
+            <w:r>
+              <w:t>foto album</w:t>
+            </w:r>
+            <w:r>
+              <w:t xml:space="preserve">. </w:t>
+            </w:r>
+          </w:p>
+          <w:p>
+            <w:pPr>
+              <w:spacing w:line="240" w:lineRule="auto"/>
+            </w:pPr>
+            <w:r>
+              <w:t xml:space="preserve">Terdapat 1 (satu) </w:t>
+            </w:r>
+            <w:r>
+              <w:t>piihan</w:t>
+            </w:r>
+            <w:r>
+              <w:t xml:space="preserve"> yang dapat Anda gunakan pada tabel daftar tag yang digunakan oleh konten </w:t>
+            </w:r>
+            <w:r>
+              <w:t>foto album</w:t>
+            </w:r>
+            <w:r>
+              <w:t xml:space="preserve"> yaitu </w:t>
+            </w:r>
+            <w:r>
+              <w:rPr>
+                <w:i/>
+              </w:rPr>
+              <w:t>Delete</w:t>
+            </w:r>
+            <w:r>
+              <w:t>.</w:t>
+            </w:r>
+          </w:p>
+        </w:tc>
+      </w:tr>
+    </w:tbl>
+    <w:p>
+      <w:pPr>
+        <w:spacing w:before="240"/>
+        <w:ind w:firstLine="709"/>
+      </w:pPr>
+      <w:r>
+        <w:t xml:space="preserve">Tampilan halaman daftar tag yang digunakan </w:t>
+      </w:r>
+      <w:r>
+        <w:t xml:space="preserve">oleh foto </w:t>
+      </w:r>
+      <w:r>
+        <w:t xml:space="preserve">pada konten </w:t>
+      </w:r>
+      <w:r>
+        <w:t>foto album</w:t>
+      </w:r>
+      <w:r>
+        <w:t xml:space="preserve"> dapat dilihat pada gambar dibawah ini:</w:t>
+      </w:r>
+    </w:p>
+    <w:p>
+      <w:pPr>
+        <w:keepNext/>
+        <w:jc w:val="center"/>
+      </w:pPr>
+      <w:r>
+        <w:rPr>
+          <w:noProof/>
+        </w:rPr>
+        <w:lastRenderedPageBreak/>
+        <w:drawing>
+          <wp:inline distT="0" distB="0" distL="0" distR="0" wp14:anchorId="7E238B33" wp14:editId="34A00E73">
+            <wp:extent cx="4002139" cy="3164840"/>
+            <wp:effectExtent l="0" t="0" r="0" b="0"/>
+            <wp:docPr id="17" name="Picture 17"/>
+            <wp:cNvGraphicFramePr>
+              <a:graphicFrameLocks xmlns:a="http://schemas.openxmlformats.org/drawingml/2006/main" noChangeAspect="1"/>
+            </wp:cNvGraphicFramePr>
+            <a:graphic xmlns:a="http://schemas.openxmlformats.org/drawingml/2006/main">
+              <a:graphicData uri="http://schemas.openxmlformats.org/drawingml/2006/picture">
+                <pic:pic xmlns:pic="http://schemas.openxmlformats.org/drawingml/2006/picture">
+                  <pic:nvPicPr>
+                    <pic:cNvPr id="17" name="tags.png"/>
+                    <pic:cNvPicPr/>
+                  </pic:nvPicPr>
+                  <pic:blipFill>
+                    <a:blip r:embed="rId18" cstate="print">
+                      <a:extLst>
+                        <a:ext uri="{28A0092B-C50C-407E-A947-70E740481C1C}">
+                          <a14:useLocalDpi xmlns:a14="http://schemas.microsoft.com/office/drawing/2010/main" val="0"/>
+                        </a:ext>
+                      </a:extLst>
+                    </a:blip>
+                    <a:stretch>
+                      <a:fillRect/>
+                    </a:stretch>
+                  </pic:blipFill>
+                  <pic:spPr>
+                    <a:xfrm>
+                      <a:off x="0" y="0"/>
+                      <a:ext cx="4002139" cy="3164840"/>
+                    </a:xfrm>
+                    <a:prstGeom prst="rect">
+                      <a:avLst/>
+                    </a:prstGeom>
+                  </pic:spPr>
+                </pic:pic>
+              </a:graphicData>
+            </a:graphic>
+          </wp:inline>
+        </w:drawing>
+      </w:r>
+    </w:p>
+    <w:p>
+      <w:pPr>
+        <w:pStyle w:val="Caption"/>
+        <w:jc w:val="center"/>
+      </w:pPr>
+      <w:bookmarkStart w:id="33" w:name="_Toc483991461"/>
+      <w:r>
+        <w:t xml:space="preserve">Gambar </w:t>
+      </w:r>
+      <w:r>
+        <w:fldChar w:fldCharType="begin"/>
+      </w:r>
+      <w:r>
+        <w:instrText xml:space="preserve"> SEQ Gambar \* ARABIC </w:instrText>
+      </w:r>
+      <w:r>
+        <w:fldChar w:fldCharType="separate"/>
+      </w:r>
+      <w:r>
+        <w:rPr>
+          <w:noProof/>
+        </w:rPr>
+        <w:t>16</w:t>
+      </w:r>
+      <w:r>
+        <w:rPr>
+          <w:noProof/>
+        </w:rPr>
+        <w:fldChar w:fldCharType="end"/>
+      </w:r>
+      <w:r>
+        <w:t xml:space="preserve"> </w:t>
+      </w:r>
+      <w:r>
+        <w:t>Album Photo</w:t>
+      </w:r>
+      <w:r>
+        <w:t xml:space="preserve"> Tags</w:t>
+      </w:r>
+      <w:bookmarkStart w:id="34" w:name="_GoBack"/>
+      <w:bookmarkEnd w:id="33"/>
+      <w:bookmarkEnd w:id="34"/>
+    </w:p>
+    <w:p/>
+    <w:p>
+      <w:pPr>
+        <w:pStyle w:val="Heading3"/>
+      </w:pPr>
+      <w:r>
+        <w:t>Views</w:t>
+      </w:r>
+      <w:bookmarkEnd w:id="22"/>
+      <w:bookmarkEnd w:id="23"/>
+      <w:bookmarkEnd w:id="30"/>
+    </w:p>
+    <w:p>
+      <w:pPr>
+        <w:ind w:right="-85" w:firstLine="709"/>
+      </w:pPr>
+      <w:r>
+        <w:t xml:space="preserve">Pada fitur </w:t>
+      </w:r>
+      <w:r>
+        <w:rPr>
+          <w:i/>
+        </w:rPr>
+        <w:t>history</w:t>
+      </w:r>
+      <w:r>
+        <w:t xml:space="preserve"> </w:t>
+      </w:r>
+      <w:r>
+        <w:rPr>
+          <w:i/>
+        </w:rPr>
+        <w:t>views</w:t>
+      </w:r>
+      <w:r>
+        <w:t xml:space="preserve"> ini Anda dapat melihat informasi dan statistik konten artikel yang dilihat oleh pengunjung aplikasi. Data yang dapat Anda lihat pada tabel daftar konten artikel yang dilihat oleh pengunjung aplikasi, yaitu:</w:t>
+      </w:r>
+    </w:p>
+    <w:p>
+      <w:pPr>
+        <w:pStyle w:val="Caption"/>
+        <w:keepNext/>
+      </w:pPr>
+      <w:bookmarkStart w:id="35" w:name="_Toc483719042"/>
+      <w:bookmarkStart w:id="36" w:name="_Toc483991426"/>
+      <w:r>
+        <w:t xml:space="preserve">Table </w:t>
+      </w:r>
+      <w:r>
+        <w:fldChar w:fldCharType="begin"/>
+      </w:r>
+      <w:r>
+        <w:instrText xml:space="preserve"> SEQ Table \* ARABIC </w:instrText>
+      </w:r>
+      <w:r>
+        <w:fldChar w:fldCharType="separate"/>
+      </w:r>
+      <w:r>
+        <w:rPr>
+          <w:noProof/>
+        </w:rPr>
+        <w:t>8</w:t>
+      </w:r>
+      <w:r>
+        <w:rPr>
+          <w:noProof/>
+        </w:rPr>
+        <w:fldChar w:fldCharType="end"/>
+      </w:r>
+      <w:r>
+        <w:t xml:space="preserve"> Article History Views</w:t>
+      </w:r>
+      <w:bookmarkEnd w:id="35"/>
+      <w:bookmarkEnd w:id="36"/>
+    </w:p>
+    <w:tbl>
+      <w:tblPr>
+        <w:tblStyle w:val="TableGrid"/>
+        <w:tblW w:w="0" w:type="auto"/>
+        <w:tblCellMar>
+          <w:top w:w="85" w:type="dxa"/>
+        </w:tblCellMar>
+        <w:tblLook w:val="04A0" w:firstRow="1" w:lastRow="0" w:firstColumn="1" w:lastColumn="0" w:noHBand="0" w:noVBand="1"/>
+      </w:tblPr>
+      <w:tblGrid>
+        <w:gridCol w:w="1555"/>
+        <w:gridCol w:w="4961"/>
+      </w:tblGrid>
+      <w:tr>
+        <w:tc>
+          <w:tcPr>
+            <w:tcW w:w="1555" w:type="dxa"/>
+          </w:tcPr>
+          <w:p>
+            <w:pPr>
+              <w:spacing w:line="240" w:lineRule="auto"/>
+              <w:rPr>
+                <w:i/>
+              </w:rPr>
+            </w:pPr>
+            <w:r>
+              <w:rPr>
+                <w:i/>
+              </w:rPr>
+              <w:t>No</w:t>
+            </w:r>
+          </w:p>
+        </w:tc>
+        <w:tc>
+          <w:tcPr>
+            <w:tcW w:w="4961" w:type="dxa"/>
+          </w:tcPr>
+          <w:p>
+            <w:pPr>
+              <w:spacing w:line="240" w:lineRule="auto"/>
+            </w:pPr>
+            <w:r>
+              <w:t xml:space="preserve">Nomor urut </w:t>
+            </w:r>
+            <w:r>
+              <w:t xml:space="preserve">daftar konten artikel yang dilihat oleh pengunjung aplikasi </w:t>
+            </w:r>
+            <w:r>
+              <w:t>berdasarkan data terbaru yang telah dibuat</w:t>
+            </w:r>
+          </w:p>
+        </w:tc>
+      </w:tr>
+      <w:tr>
+        <w:tc>
+          <w:tcPr>
+            <w:tcW w:w="1555" w:type="dxa"/>
+          </w:tcPr>
+          <w:p>
+            <w:pPr>
+              <w:spacing w:line="240" w:lineRule="auto"/>
+              <w:rPr>
+                <w:i/>
+              </w:rPr>
+            </w:pPr>
+            <w:r>
+              <w:rPr>
+                <w:i/>
+              </w:rPr>
+              <w:t>Category</w:t>
+            </w:r>
+          </w:p>
+        </w:tc>
+        <w:tc>
+          <w:tcPr>
+            <w:tcW w:w="4961" w:type="dxa"/>
+          </w:tcPr>
+          <w:p>
+            <w:pPr>
+              <w:spacing w:line="240" w:lineRule="auto"/>
+            </w:pPr>
+            <w:r>
+              <w:t>Kolom ini berisi informasi nama kategori artikel dari konten artikel yang dilihat oleh pengunjung aplikasi</w:t>
+            </w:r>
+          </w:p>
+        </w:tc>
+      </w:tr>
+      <w:tr>
+        <w:tc>
+          <w:tcPr>
+            <w:tcW w:w="1555" w:type="dxa"/>
+          </w:tcPr>
+          <w:p>
+            <w:pPr>
+              <w:spacing w:line="240" w:lineRule="auto"/>
+              <w:rPr>
+                <w:i/>
+              </w:rPr>
+            </w:pPr>
+            <w:r>
+              <w:rPr>
+                <w:i/>
+              </w:rPr>
+              <w:lastRenderedPageBreak/>
               <w:t>Article</w:t>
             </w:r>
           </w:p>
@@ -10057,7 +11224,7 @@
                     <pic:cNvPicPr/>
                   </pic:nvPicPr>
                   <pic:blipFill>
-                    <a:blip r:embed="rId17" cstate="print">
+                    <a:blip r:embed="rId19" cstate="print">
                       <a:extLst>
                         <a:ext uri="{28A0092B-C50C-407E-A947-70E740481C1C}">
                           <a14:useLocalDpi xmlns:a14="http://schemas.microsoft.com/office/drawing/2010/main" val="0"/>
@@ -10089,8 +11256,8 @@
         <w:pStyle w:val="Caption"/>
         <w:jc w:val="center"/>
       </w:pPr>
-      <w:bookmarkStart w:id="34" w:name="_Toc483719049"/>
-      <w:bookmarkStart w:id="35" w:name="_Toc483991455"/>
+      <w:bookmarkStart w:id="37" w:name="_Toc483719049"/>
+      <w:bookmarkStart w:id="38" w:name="_Toc483991455"/>
       <w:r>
         <w:t xml:space="preserve">Gambar </w:t>
       </w:r>
@@ -10127,14 +11294,14 @@
       <w:r>
         <w:t>History Views</w:t>
       </w:r>
-      <w:bookmarkEnd w:id="34"/>
-      <w:bookmarkEnd w:id="35"/>
+      <w:bookmarkEnd w:id="37"/>
+      <w:bookmarkEnd w:id="38"/>
     </w:p>
     <w:p>
       <w:pPr>
         <w:ind w:firstLine="709"/>
       </w:pPr>
-      <w:bookmarkStart w:id="36" w:name="_Toc483341658"/>
+      <w:bookmarkStart w:id="39" w:name="_Toc483341658"/>
       <w:r>
         <w:t xml:space="preserve">Pada fitur ini Anda dapat </w:t>
       </w:r>
@@ -10266,7 +11433,7 @@
                     <pic:cNvPicPr/>
                   </pic:nvPicPr>
                   <pic:blipFill>
-                    <a:blip r:embed="rId18">
+                    <a:blip r:embed="rId20">
                       <a:extLst>
                         <a:ext uri="{28A0092B-C50C-407E-A947-70E740481C1C}">
                           <a14:useLocalDpi xmlns:a14="http://schemas.microsoft.com/office/drawing/2010/main" val="0"/>
@@ -10301,8 +11468,8 @@
           <w:noProof/>
         </w:rPr>
       </w:pPr>
-      <w:bookmarkStart w:id="37" w:name="_Toc483719050"/>
-      <w:bookmarkStart w:id="38" w:name="_Toc483991456"/>
+      <w:bookmarkStart w:id="40" w:name="_Toc483719050"/>
+      <w:bookmarkStart w:id="41" w:name="_Toc483991456"/>
       <w:r>
         <w:t xml:space="preserve">Gambar </w:t>
       </w:r>
@@ -10357,8 +11524,8 @@
         </w:rPr>
         <w:t>Data</w:t>
       </w:r>
-      <w:bookmarkEnd w:id="37"/>
-      <w:bookmarkEnd w:id="38"/>
+      <w:bookmarkEnd w:id="40"/>
+      <w:bookmarkEnd w:id="41"/>
     </w:p>
     <w:p>
       <w:pPr>
@@ -10404,7 +11571,7 @@
                     <pic:cNvPicPr/>
                   </pic:nvPicPr>
                   <pic:blipFill>
-                    <a:blip r:embed="rId19">
+                    <a:blip r:embed="rId21">
                       <a:extLst>
                         <a:ext uri="{28A0092B-C50C-407E-A947-70E740481C1C}">
                           <a14:useLocalDpi xmlns:a14="http://schemas.microsoft.com/office/drawing/2010/main" val="0"/>
@@ -10436,8 +11603,8 @@
         <w:pStyle w:val="Caption"/>
         <w:jc w:val="center"/>
       </w:pPr>
-      <w:bookmarkStart w:id="39" w:name="_Toc483719051"/>
-      <w:bookmarkStart w:id="40" w:name="_Toc483991457"/>
+      <w:bookmarkStart w:id="42" w:name="_Toc483719051"/>
+      <w:bookmarkStart w:id="43" w:name="_Toc483991457"/>
       <w:r>
         <w:t xml:space="preserve">Gambar </w:t>
       </w:r>
@@ -10477,21 +11644,21 @@
       <w:r>
         <w:t>Data</w:t>
       </w:r>
+      <w:bookmarkEnd w:id="42"/>
+      <w:bookmarkEnd w:id="43"/>
+    </w:p>
+    <w:p>
+      <w:pPr>
+        <w:pStyle w:val="Heading3"/>
+      </w:pPr>
+      <w:bookmarkStart w:id="44" w:name="_Toc483719035"/>
+      <w:bookmarkStart w:id="45" w:name="_Toc483989679"/>
+      <w:r>
+        <w:t>Downloads</w:t>
+      </w:r>
       <w:bookmarkEnd w:id="39"/>
-      <w:bookmarkEnd w:id="40"/>
-    </w:p>
-    <w:p>
-      <w:pPr>
-        <w:pStyle w:val="Heading3"/>
-      </w:pPr>
-      <w:bookmarkStart w:id="41" w:name="_Toc483719035"/>
-      <w:bookmarkStart w:id="42" w:name="_Toc483989679"/>
-      <w:r>
-        <w:t>Downloads</w:t>
-      </w:r>
-      <w:bookmarkEnd w:id="36"/>
-      <w:bookmarkEnd w:id="41"/>
-      <w:bookmarkEnd w:id="42"/>
+      <w:bookmarkEnd w:id="44"/>
+      <w:bookmarkEnd w:id="45"/>
     </w:p>
     <w:p>
       <w:pPr>
@@ -10555,8 +11722,8 @@
         <w:pStyle w:val="Caption"/>
         <w:keepNext/>
       </w:pPr>
-      <w:bookmarkStart w:id="43" w:name="_Toc483719043"/>
-      <w:bookmarkStart w:id="44" w:name="_Toc483991427"/>
+      <w:bookmarkStart w:id="46" w:name="_Toc483719043"/>
+      <w:bookmarkStart w:id="47" w:name="_Toc483991427"/>
       <w:r>
         <w:t xml:space="preserve">Table </w:t>
       </w:r>
@@ -10590,11 +11757,11 @@
       <w:r>
         <w:t xml:space="preserve">History </w:t>
       </w:r>
-      <w:bookmarkEnd w:id="43"/>
+      <w:bookmarkEnd w:id="46"/>
       <w:r>
         <w:t>Downlaods</w:t>
       </w:r>
-      <w:bookmarkEnd w:id="44"/>
+      <w:bookmarkEnd w:id="47"/>
     </w:p>
     <w:tbl>
       <w:tblPr>
@@ -11038,7 +12205,7 @@
                     <pic:cNvPicPr/>
                   </pic:nvPicPr>
                   <pic:blipFill>
-                    <a:blip r:embed="rId20" cstate="print">
+                    <a:blip r:embed="rId22" cstate="print">
                       <a:extLst>
                         <a:ext uri="{28A0092B-C50C-407E-A947-70E740481C1C}">
                           <a14:useLocalDpi xmlns:a14="http://schemas.microsoft.com/office/drawing/2010/main" val="0"/>
@@ -11070,8 +12237,8 @@
         <w:pStyle w:val="Caption"/>
         <w:jc w:val="center"/>
       </w:pPr>
-      <w:bookmarkStart w:id="45" w:name="_Toc483719052"/>
-      <w:bookmarkStart w:id="46" w:name="_Toc483991458"/>
+      <w:bookmarkStart w:id="48" w:name="_Toc483719052"/>
+      <w:bookmarkStart w:id="49" w:name="_Toc483991458"/>
       <w:r>
         <w:t xml:space="preserve">Gambar </w:t>
       </w:r>
@@ -11108,11 +12275,11 @@
       <w:r>
         <w:t xml:space="preserve">History </w:t>
       </w:r>
-      <w:bookmarkEnd w:id="45"/>
+      <w:bookmarkEnd w:id="48"/>
       <w:r>
         <w:t>Downlaods</w:t>
       </w:r>
-      <w:bookmarkEnd w:id="46"/>
+      <w:bookmarkEnd w:id="49"/>
     </w:p>
     <w:p>
       <w:pPr>
@@ -11272,7 +12439,7 @@
                     <pic:cNvPicPr/>
                   </pic:nvPicPr>
                   <pic:blipFill>
-                    <a:blip r:embed="rId21">
+                    <a:blip r:embed="rId23">
                       <a:extLst>
                         <a:ext uri="{28A0092B-C50C-407E-A947-70E740481C1C}">
                           <a14:useLocalDpi xmlns:a14="http://schemas.microsoft.com/office/drawing/2010/main" val="0"/>
@@ -11304,8 +12471,8 @@
         <w:pStyle w:val="Caption"/>
         <w:jc w:val="center"/>
       </w:pPr>
-      <w:bookmarkStart w:id="47" w:name="_Toc483719053"/>
-      <w:bookmarkStart w:id="48" w:name="_Toc483991459"/>
+      <w:bookmarkStart w:id="50" w:name="_Toc483719053"/>
+      <w:bookmarkStart w:id="51" w:name="_Toc483991459"/>
       <w:r>
         <w:t xml:space="preserve">Gambar </w:t>
       </w:r>
@@ -11339,8 +12506,8 @@
       <w:r>
         <w:t xml:space="preserve"> Data</w:t>
       </w:r>
-      <w:bookmarkEnd w:id="47"/>
-      <w:bookmarkEnd w:id="48"/>
+      <w:bookmarkEnd w:id="50"/>
+      <w:bookmarkEnd w:id="51"/>
     </w:p>
     <w:p>
       <w:pPr>
@@ -11405,7 +12572,7 @@
                     <pic:cNvPicPr/>
                   </pic:nvPicPr>
                   <pic:blipFill>
-                    <a:blip r:embed="rId22">
+                    <a:blip r:embed="rId24">
                       <a:extLst>
                         <a:ext uri="{28A0092B-C50C-407E-A947-70E740481C1C}">
                           <a14:useLocalDpi xmlns:a14="http://schemas.microsoft.com/office/drawing/2010/main" val="0"/>
@@ -11437,8 +12604,8 @@
         <w:pStyle w:val="Caption"/>
         <w:jc w:val="center"/>
       </w:pPr>
-      <w:bookmarkStart w:id="49" w:name="_Toc483719054"/>
-      <w:bookmarkStart w:id="50" w:name="_Toc483991460"/>
+      <w:bookmarkStart w:id="52" w:name="_Toc483719054"/>
+      <w:bookmarkStart w:id="53" w:name="_Toc483991460"/>
       <w:r>
         <w:t xml:space="preserve">Gambar </w:t>
       </w:r>
@@ -11472,477 +12639,7 @@
       <w:r>
         <w:t xml:space="preserve"> Spesifik Data</w:t>
       </w:r>
-      <w:bookmarkEnd w:id="49"/>
-      <w:bookmarkEnd w:id="50"/>
-    </w:p>
-    <w:p>
-      <w:pPr>
-        <w:pStyle w:val="Heading3"/>
-      </w:pPr>
-      <w:bookmarkStart w:id="51" w:name="_Toc483989680"/>
-      <w:r>
-        <w:t>Tags</w:t>
-      </w:r>
-      <w:bookmarkEnd w:id="51"/>
-    </w:p>
-    <w:p>
-      <w:pPr>
-        <w:ind w:firstLine="709"/>
-      </w:pPr>
-      <w:r>
-        <w:t xml:space="preserve">Fitur </w:t>
-      </w:r>
-      <w:r>
-        <w:rPr>
-          <w:i/>
-        </w:rPr>
-        <w:t>tags</w:t>
-      </w:r>
-      <w:r>
-        <w:t xml:space="preserve"> ini dapat Anda gunakan untuk melihat daftar </w:t>
-      </w:r>
-      <w:r>
-        <w:t xml:space="preserve">tag yang digunakan pada konten artikel. </w:t>
-      </w:r>
-      <w:r>
-        <w:t xml:space="preserve">Data yang dapat Anda lihat pada tabel daftar </w:t>
-      </w:r>
-      <w:r>
-        <w:t>tag ini</w:t>
-      </w:r>
-      <w:r>
-        <w:t>, yaitu:</w:t>
-      </w:r>
-    </w:p>
-    <w:p>
-      <w:pPr>
-        <w:pStyle w:val="Caption"/>
-        <w:keepNext/>
-      </w:pPr>
-      <w:bookmarkStart w:id="52" w:name="_Toc483991428"/>
-      <w:r>
-        <w:t xml:space="preserve">Table </w:t>
-      </w:r>
-      <w:r>
-        <w:fldChar w:fldCharType="begin"/>
-      </w:r>
-      <w:r>
-        <w:instrText xml:space="preserve"> SEQ Table \* ARABIC </w:instrText>
-      </w:r>
-      <w:r>
-        <w:fldChar w:fldCharType="separate"/>
-      </w:r>
-      <w:r>
-        <w:rPr>
-          <w:noProof/>
-        </w:rPr>
-        <w:t>10</w:t>
-      </w:r>
-      <w:r>
-        <w:rPr>
-          <w:noProof/>
-        </w:rPr>
-        <w:fldChar w:fldCharType="end"/>
-      </w:r>
-      <w:r>
-        <w:t xml:space="preserve"> Article Tags</w:t>
-      </w:r>
       <w:bookmarkEnd w:id="52"/>
-    </w:p>
-    <w:tbl>
-      <w:tblPr>
-        <w:tblStyle w:val="TableGrid"/>
-        <w:tblW w:w="0" w:type="auto"/>
-        <w:tblCellMar>
-          <w:top w:w="85" w:type="dxa"/>
-        </w:tblCellMar>
-        <w:tblLook w:val="04A0" w:firstRow="1" w:lastRow="0" w:firstColumn="1" w:lastColumn="0" w:noHBand="0" w:noVBand="1"/>
-      </w:tblPr>
-      <w:tblGrid>
-        <w:gridCol w:w="1555"/>
-        <w:gridCol w:w="4961"/>
-      </w:tblGrid>
-      <w:tr>
-        <w:tc>
-          <w:tcPr>
-            <w:tcW w:w="1555" w:type="dxa"/>
-          </w:tcPr>
-          <w:p>
-            <w:pPr>
-              <w:spacing w:line="240" w:lineRule="auto"/>
-              <w:rPr>
-                <w:i/>
-              </w:rPr>
-            </w:pPr>
-            <w:r>
-              <w:rPr>
-                <w:i/>
-              </w:rPr>
-              <w:t>No</w:t>
-            </w:r>
-          </w:p>
-        </w:tc>
-        <w:tc>
-          <w:tcPr>
-            <w:tcW w:w="4961" w:type="dxa"/>
-          </w:tcPr>
-          <w:p>
-            <w:pPr>
-              <w:spacing w:line="240" w:lineRule="auto"/>
-            </w:pPr>
-            <w:r>
-              <w:t xml:space="preserve">Nomor urut </w:t>
-            </w:r>
-            <w:r>
-              <w:t xml:space="preserve">daftar tag yang digunakan pada konten artikel </w:t>
-            </w:r>
-            <w:r>
-              <w:t>berdasarkan data terbaru yang telah dibuat</w:t>
-            </w:r>
-          </w:p>
-        </w:tc>
-      </w:tr>
-      <w:tr>
-        <w:tc>
-          <w:tcPr>
-            <w:tcW w:w="1555" w:type="dxa"/>
-          </w:tcPr>
-          <w:p>
-            <w:pPr>
-              <w:spacing w:line="240" w:lineRule="auto"/>
-              <w:rPr>
-                <w:i/>
-              </w:rPr>
-            </w:pPr>
-            <w:r>
-              <w:rPr>
-                <w:i/>
-              </w:rPr>
-              <w:t>Category</w:t>
-            </w:r>
-          </w:p>
-        </w:tc>
-        <w:tc>
-          <w:tcPr>
-            <w:tcW w:w="4961" w:type="dxa"/>
-          </w:tcPr>
-          <w:p>
-            <w:pPr>
-              <w:spacing w:line="240" w:lineRule="auto"/>
-            </w:pPr>
-            <w:r>
-              <w:t>Kolom ini berisi informasi nama kategori dari konten artikel yang menggunakan tag</w:t>
-            </w:r>
-          </w:p>
-        </w:tc>
-      </w:tr>
-      <w:tr>
-        <w:tc>
-          <w:tcPr>
-            <w:tcW w:w="1555" w:type="dxa"/>
-          </w:tcPr>
-          <w:p>
-            <w:pPr>
-              <w:spacing w:line="240" w:lineRule="auto"/>
-              <w:rPr>
-                <w:i/>
-              </w:rPr>
-            </w:pPr>
-            <w:r>
-              <w:rPr>
-                <w:i/>
-              </w:rPr>
-              <w:t>Article</w:t>
-            </w:r>
-          </w:p>
-        </w:tc>
-        <w:tc>
-          <w:tcPr>
-            <w:tcW w:w="4961" w:type="dxa"/>
-          </w:tcPr>
-          <w:p>
-            <w:pPr>
-              <w:spacing w:line="240" w:lineRule="auto"/>
-            </w:pPr>
-            <w:r>
-              <w:t>Kolom ini berisi informasi judul dari konten artikel yang menggunakan tag</w:t>
-            </w:r>
-          </w:p>
-        </w:tc>
-      </w:tr>
-      <w:tr>
-        <w:tc>
-          <w:tcPr>
-            <w:tcW w:w="1555" w:type="dxa"/>
-          </w:tcPr>
-          <w:p>
-            <w:pPr>
-              <w:spacing w:line="240" w:lineRule="auto"/>
-              <w:rPr>
-                <w:i/>
-              </w:rPr>
-            </w:pPr>
-            <w:r>
-              <w:rPr>
-                <w:i/>
-              </w:rPr>
-              <w:t>Tag</w:t>
-            </w:r>
-          </w:p>
-        </w:tc>
-        <w:tc>
-          <w:tcPr>
-            <w:tcW w:w="4961" w:type="dxa"/>
-          </w:tcPr>
-          <w:p>
-            <w:pPr>
-              <w:spacing w:line="240" w:lineRule="auto"/>
-            </w:pPr>
-            <w:r>
-              <w:t>Kolom ini berisi informasi tag yang digunakan pada konten artikel</w:t>
-            </w:r>
-          </w:p>
-        </w:tc>
-      </w:tr>
-      <w:tr>
-        <w:tc>
-          <w:tcPr>
-            <w:tcW w:w="1555" w:type="dxa"/>
-          </w:tcPr>
-          <w:p>
-            <w:pPr>
-              <w:spacing w:line="240" w:lineRule="auto"/>
-              <w:rPr>
-                <w:i/>
-              </w:rPr>
-            </w:pPr>
-            <w:r>
-              <w:rPr>
-                <w:i/>
-              </w:rPr>
-              <w:t>Creation</w:t>
-            </w:r>
-          </w:p>
-        </w:tc>
-        <w:tc>
-          <w:tcPr>
-            <w:tcW w:w="4961" w:type="dxa"/>
-          </w:tcPr>
-          <w:p>
-            <w:pPr>
-              <w:spacing w:line="240" w:lineRule="auto"/>
-            </w:pPr>
-            <w:r>
-              <w:t>Kolom ini berisi informasi user yang memberikan tag pada konten artikel.</w:t>
-            </w:r>
-          </w:p>
-        </w:tc>
-      </w:tr>
-      <w:tr>
-        <w:tc>
-          <w:tcPr>
-            <w:tcW w:w="1555" w:type="dxa"/>
-          </w:tcPr>
-          <w:p>
-            <w:pPr>
-              <w:spacing w:line="240" w:lineRule="auto"/>
-              <w:rPr>
-                <w:i/>
-              </w:rPr>
-            </w:pPr>
-            <w:r>
-              <w:rPr>
-                <w:i/>
-              </w:rPr>
-              <w:lastRenderedPageBreak/>
-              <w:t>Creation Date</w:t>
-            </w:r>
-          </w:p>
-        </w:tc>
-        <w:tc>
-          <w:tcPr>
-            <w:tcW w:w="4961" w:type="dxa"/>
-          </w:tcPr>
-          <w:p>
-            <w:pPr>
-              <w:spacing w:line="240" w:lineRule="auto"/>
-            </w:pPr>
-            <w:r>
-              <w:t>Kolom ini berisi informasi tanggal pemberian tag pada kategori artikel</w:t>
-            </w:r>
-          </w:p>
-        </w:tc>
-      </w:tr>
-      <w:tr>
-        <w:tc>
-          <w:tcPr>
-            <w:tcW w:w="1555" w:type="dxa"/>
-          </w:tcPr>
-          <w:p>
-            <w:pPr>
-              <w:spacing w:line="240" w:lineRule="auto"/>
-              <w:rPr>
-                <w:i/>
-              </w:rPr>
-            </w:pPr>
-            <w:r>
-              <w:rPr>
-                <w:i/>
-              </w:rPr>
-              <w:t>Options</w:t>
-            </w:r>
-          </w:p>
-        </w:tc>
-        <w:tc>
-          <w:tcPr>
-            <w:tcW w:w="4961" w:type="dxa"/>
-          </w:tcPr>
-          <w:p>
-            <w:pPr>
-              <w:spacing w:line="240" w:lineRule="auto"/>
-            </w:pPr>
-            <w:r>
-              <w:t xml:space="preserve">Kolom ini berisi </w:t>
-            </w:r>
-            <w:r>
-              <w:rPr>
-                <w:i/>
-              </w:rPr>
-              <w:t>action</w:t>
-            </w:r>
-            <w:r>
-              <w:t xml:space="preserve"> yang dapat</w:t>
-            </w:r>
-            <w:r>
-              <w:t xml:space="preserve"> Anda gunakan untuk</w:t>
-            </w:r>
-            <w:r>
-              <w:t xml:space="preserve"> melakukan kelola terhadap </w:t>
-            </w:r>
-            <w:r>
-              <w:t xml:space="preserve">data tag yang terdapat pada konten artikel. </w:t>
-            </w:r>
-          </w:p>
-          <w:p>
-            <w:pPr>
-              <w:spacing w:line="240" w:lineRule="auto"/>
-            </w:pPr>
-            <w:r>
-              <w:t xml:space="preserve">Terdapat 1 (satu) </w:t>
-            </w:r>
-            <w:r>
-              <w:t>piihan</w:t>
-            </w:r>
-            <w:r>
-              <w:t xml:space="preserve"> yang dapat Anda gunakan pada tabel daftar tag yang digunakan oleh konten artikel yaitu </w:t>
-            </w:r>
-            <w:r>
-              <w:rPr>
-                <w:i/>
-              </w:rPr>
-              <w:t>Delete</w:t>
-            </w:r>
-            <w:r>
-              <w:t>.</w:t>
-            </w:r>
-          </w:p>
-        </w:tc>
-      </w:tr>
-    </w:tbl>
-    <w:p>
-      <w:pPr>
-        <w:spacing w:before="240"/>
-        <w:ind w:firstLine="709"/>
-      </w:pPr>
-      <w:r>
-        <w:t>Tampilan halaman daftar tag yang digunakan pada konten artikel dapat dilihat pada gambar dibawah ini:</w:t>
-      </w:r>
-    </w:p>
-    <w:p>
-      <w:pPr>
-        <w:keepNext/>
-        <w:jc w:val="center"/>
-      </w:pPr>
-      <w:r>
-        <w:rPr>
-          <w:noProof/>
-        </w:rPr>
-        <w:drawing>
-          <wp:inline distT="0" distB="0" distL="0" distR="0">
-            <wp:extent cx="4177030" cy="3164840"/>
-            <wp:effectExtent l="0" t="0" r="0" b="0"/>
-            <wp:docPr id="17" name="Picture 17"/>
-            <wp:cNvGraphicFramePr>
-              <a:graphicFrameLocks xmlns:a="http://schemas.openxmlformats.org/drawingml/2006/main" noChangeAspect="1"/>
-            </wp:cNvGraphicFramePr>
-            <a:graphic xmlns:a="http://schemas.openxmlformats.org/drawingml/2006/main">
-              <a:graphicData uri="http://schemas.openxmlformats.org/drawingml/2006/picture">
-                <pic:pic xmlns:pic="http://schemas.openxmlformats.org/drawingml/2006/picture">
-                  <pic:nvPicPr>
-                    <pic:cNvPr id="17" name="tags.png"/>
-                    <pic:cNvPicPr/>
-                  </pic:nvPicPr>
-                  <pic:blipFill>
-                    <a:blip r:embed="rId23" cstate="print">
-                      <a:extLst>
-                        <a:ext uri="{28A0092B-C50C-407E-A947-70E740481C1C}">
-                          <a14:useLocalDpi xmlns:a14="http://schemas.microsoft.com/office/drawing/2010/main" val="0"/>
-                        </a:ext>
-                      </a:extLst>
-                    </a:blip>
-                    <a:stretch>
-                      <a:fillRect/>
-                    </a:stretch>
-                  </pic:blipFill>
-                  <pic:spPr>
-                    <a:xfrm>
-                      <a:off x="0" y="0"/>
-                      <a:ext cx="4177030" cy="3164840"/>
-                    </a:xfrm>
-                    <a:prstGeom prst="rect">
-                      <a:avLst/>
-                    </a:prstGeom>
-                  </pic:spPr>
-                </pic:pic>
-              </a:graphicData>
-            </a:graphic>
-          </wp:inline>
-        </w:drawing>
-      </w:r>
-    </w:p>
-    <w:p>
-      <w:pPr>
-        <w:pStyle w:val="Caption"/>
-        <w:jc w:val="center"/>
-      </w:pPr>
-      <w:bookmarkStart w:id="53" w:name="_Toc483991461"/>
-      <w:r>
-        <w:t xml:space="preserve">Gambar </w:t>
-      </w:r>
-      <w:r>
-        <w:fldChar w:fldCharType="begin"/>
-      </w:r>
-      <w:r>
-        <w:instrText xml:space="preserve"> SEQ Gambar \* ARABIC </w:instrText>
-      </w:r>
-      <w:r>
-        <w:fldChar w:fldCharType="separate"/>
-      </w:r>
-      <w:r>
-        <w:rPr>
-          <w:noProof/>
-        </w:rPr>
-        <w:t>16</w:t>
-      </w:r>
-      <w:r>
-        <w:rPr>
-          <w:noProof/>
-        </w:rPr>
-        <w:fldChar w:fldCharType="end"/>
-      </w:r>
-      <w:r>
-        <w:t xml:space="preserve"> Article Tags</w:t>
-      </w:r>
       <w:bookmarkEnd w:id="53"/>
     </w:p>
     <w:p>
@@ -11951,7 +12648,6 @@
       </w:pPr>
       <w:bookmarkStart w:id="54" w:name="_Toc483989681"/>
       <w:r>
-        <w:lastRenderedPageBreak/>
         <w:t>Settings</w:t>
       </w:r>
       <w:bookmarkEnd w:id="14"/>
@@ -12161,6 +12857,7 @@
         <w:rPr>
           <w:szCs w:val="20"/>
         </w:rPr>
+        <w:lastRenderedPageBreak/>
         <w:t xml:space="preserve">Input ini berisi pengaturan ketersediaan </w:t>
       </w:r>
       <w:r>
@@ -12521,7 +13218,6 @@
         <w:rPr>
           <w:szCs w:val="20"/>
         </w:rPr>
-        <w:lastRenderedPageBreak/>
         <w:t xml:space="preserve">Gridview Column </w:t>
       </w:r>
       <w:r>
@@ -12999,6 +13695,7 @@
           <w:sz w:val="18"/>
           <w:szCs w:val="20"/>
         </w:rPr>
+        <w:lastRenderedPageBreak/>
         <w:t>Catatan:</w:t>
       </w:r>
       <w:r>
@@ -13437,7 +14134,6 @@
         <w:rPr>
           <w:szCs w:val="20"/>
         </w:rPr>
-        <w:lastRenderedPageBreak/>
         <w:t xml:space="preserve">Isikan kolom ini dengan jumlah </w:t>
       </w:r>
       <w:r>
@@ -13840,6 +14536,7 @@
         <w:contextualSpacing w:val="0"/>
       </w:pPr>
       <w:r>
+        <w:lastRenderedPageBreak/>
         <w:t>Photo</w:t>
       </w:r>
       <w:r>
@@ -14005,7 +14702,7 @@
                     <pic:cNvPicPr/>
                   </pic:nvPicPr>
                   <pic:blipFill>
-                    <a:blip r:embed="rId24">
+                    <a:blip r:embed="rId25">
                       <a:extLst>
                         <a:ext uri="{28A0092B-C50C-407E-A947-70E740481C1C}">
                           <a14:useLocalDpi xmlns:a14="http://schemas.microsoft.com/office/drawing/2010/main" val="0"/>
@@ -14080,7 +14777,7 @@
       <w:bookmarkEnd w:id="55"/>
     </w:p>
     <w:sectPr>
-      <w:footerReference w:type="default" r:id="rId25"/>
+      <w:footerReference w:type="default" r:id="rId26"/>
       <w:pgSz w:w="8392" w:h="11907" w:code="11"/>
       <w:pgMar w:top="680" w:right="680" w:bottom="851" w:left="1134" w:header="720" w:footer="397" w:gutter="0"/>
       <w:cols w:space="720"/>
@@ -16885,7 +17582,7 @@
 </file>
 
 <file path=customXml/itemProps1.xml><?xml version="1.0" encoding="utf-8"?>
-<ds:datastoreItem xmlns:ds="http://schemas.openxmlformats.org/officeDocument/2006/customXml" ds:itemID="{164940EF-8B4A-4965-A27A-A5EA11D17FC6}">
+<ds:datastoreItem xmlns:ds="http://schemas.openxmlformats.org/officeDocument/2006/customXml" ds:itemID="{7CF15DB7-4F01-4C21-B549-7192F7070D4A}">
   <ds:schemaRefs>
     <ds:schemaRef ds:uri="http://schemas.openxmlformats.org/officeDocument/2006/bibliography"/>
   </ds:schemaRefs>

</xml_diff>

<commit_message>
manual: fixed views manage nb. final manual book for album photo module version 1.0.0
</commit_message>
<xml_diff>
--- a/modules/album/assets/manual/mod-album_CP.docx
+++ b/modules/album/assets/manual/mod-album_CP.docx
@@ -8,7 +8,7 @@
         <w:spacing w:before="0" w:after="240"/>
       </w:pPr>
       <w:bookmarkStart w:id="0" w:name="_Toc463254369"/>
-      <w:bookmarkStart w:id="1" w:name="_Toc483989669"/>
+      <w:bookmarkStart w:id="1" w:name="_Toc483997724"/>
       <w:r>
         <w:t>DAFTAR ISI</w:t>
       </w:r>
@@ -35,7 +35,7 @@
       <w:r>
         <w:fldChar w:fldCharType="separate"/>
       </w:r>
-      <w:hyperlink w:anchor="_Toc483989669" w:history="1">
+      <w:hyperlink w:anchor="_Toc483997724" w:history="1">
         <w:r>
           <w:rPr>
             <w:rStyle w:val="Hyperlink"/>
@@ -62,7 +62,7 @@
             <w:noProof/>
             <w:webHidden/>
           </w:rPr>
-          <w:instrText xml:space="preserve"> PAGEREF _Toc483989669 \h </w:instrText>
+          <w:instrText xml:space="preserve"> PAGEREF _Toc483997724 \h </w:instrText>
         </w:r>
         <w:r>
           <w:rPr>
@@ -105,7 +105,7 @@
           <w:sz w:val="22"/>
         </w:rPr>
       </w:pPr>
-      <w:hyperlink w:anchor="_Toc483989670" w:history="1">
+      <w:hyperlink w:anchor="_Toc483997725" w:history="1">
         <w:r>
           <w:rPr>
             <w:rStyle w:val="Hyperlink"/>
@@ -132,7 +132,7 @@
             <w:noProof/>
             <w:webHidden/>
           </w:rPr>
-          <w:instrText xml:space="preserve"> PAGEREF _Toc483989670 \h </w:instrText>
+          <w:instrText xml:space="preserve"> PAGEREF _Toc483997725 \h </w:instrText>
         </w:r>
         <w:r>
           <w:rPr>
@@ -175,7 +175,7 @@
           <w:sz w:val="22"/>
         </w:rPr>
       </w:pPr>
-      <w:hyperlink w:anchor="_Toc483989671" w:history="1">
+      <w:hyperlink w:anchor="_Toc483997726" w:history="1">
         <w:r>
           <w:rPr>
             <w:rStyle w:val="Hyperlink"/>
@@ -202,7 +202,7 @@
             <w:noProof/>
             <w:webHidden/>
           </w:rPr>
-          <w:instrText xml:space="preserve"> PAGEREF _Toc483989671 \h </w:instrText>
+          <w:instrText xml:space="preserve"> PAGEREF _Toc483997726 \h </w:instrText>
         </w:r>
         <w:r>
           <w:rPr>
@@ -245,7 +245,7 @@
           <w:sz w:val="22"/>
         </w:rPr>
       </w:pPr>
-      <w:hyperlink w:anchor="_Toc483989672" w:history="1">
+      <w:hyperlink w:anchor="_Toc483997727" w:history="1">
         <w:r>
           <w:rPr>
             <w:rStyle w:val="Hyperlink"/>
@@ -272,7 +272,7 @@
             <w:noProof/>
             <w:webHidden/>
           </w:rPr>
-          <w:instrText xml:space="preserve"> PAGEREF _Toc483989672 \h </w:instrText>
+          <w:instrText xml:space="preserve"> PAGEREF _Toc483997727 \h </w:instrText>
         </w:r>
         <w:r>
           <w:rPr>
@@ -315,7 +315,7 @@
           <w:sz w:val="22"/>
         </w:rPr>
       </w:pPr>
-      <w:hyperlink w:anchor="_Toc483989673" w:history="1">
+      <w:hyperlink w:anchor="_Toc483997728" w:history="1">
         <w:r>
           <w:rPr>
             <w:rStyle w:val="Hyperlink"/>
@@ -342,7 +342,7 @@
             <w:noProof/>
             <w:webHidden/>
           </w:rPr>
-          <w:instrText xml:space="preserve"> PAGEREF _Toc483989673 \h </w:instrText>
+          <w:instrText xml:space="preserve"> PAGEREF _Toc483997728 \h </w:instrText>
         </w:r>
         <w:r>
           <w:rPr>
@@ -385,7 +385,7 @@
           <w:sz w:val="22"/>
         </w:rPr>
       </w:pPr>
-      <w:hyperlink w:anchor="_Toc483989674" w:history="1">
+      <w:hyperlink w:anchor="_Toc483997729" w:history="1">
         <w:r>
           <w:rPr>
             <w:rStyle w:val="Hyperlink"/>
@@ -412,7 +412,7 @@
             <w:noProof/>
             <w:webHidden/>
           </w:rPr>
-          <w:instrText xml:space="preserve"> PAGEREF _Toc483989674 \h </w:instrText>
+          <w:instrText xml:space="preserve"> PAGEREF _Toc483997729 \h </w:instrText>
         </w:r>
         <w:r>
           <w:rPr>
@@ -455,7 +455,7 @@
           <w:sz w:val="22"/>
         </w:rPr>
       </w:pPr>
-      <w:hyperlink w:anchor="_Toc483989675" w:history="1">
+      <w:hyperlink w:anchor="_Toc483997730" w:history="1">
         <w:r>
           <w:rPr>
             <w:rStyle w:val="Hyperlink"/>
@@ -482,7 +482,7 @@
             <w:noProof/>
             <w:webHidden/>
           </w:rPr>
-          <w:instrText xml:space="preserve"> PAGEREF _Toc483989675 \h </w:instrText>
+          <w:instrText xml:space="preserve"> PAGEREF _Toc483997730 \h </w:instrText>
         </w:r>
         <w:r>
           <w:rPr>
@@ -525,7 +525,7 @@
           <w:sz w:val="22"/>
         </w:rPr>
       </w:pPr>
-      <w:hyperlink w:anchor="_Toc483989676" w:history="1">
+      <w:hyperlink w:anchor="_Toc483997731" w:history="1">
         <w:r>
           <w:rPr>
             <w:rStyle w:val="Hyperlink"/>
@@ -552,7 +552,7 @@
             <w:noProof/>
             <w:webHidden/>
           </w:rPr>
-          <w:instrText xml:space="preserve"> PAGEREF _Toc483989676 \h </w:instrText>
+          <w:instrText xml:space="preserve"> PAGEREF _Toc483997731 \h </w:instrText>
         </w:r>
         <w:r>
           <w:rPr>
@@ -595,7 +595,7 @@
           <w:sz w:val="22"/>
         </w:rPr>
       </w:pPr>
-      <w:hyperlink w:anchor="_Toc483989677" w:history="1">
+      <w:hyperlink w:anchor="_Toc483997732" w:history="1">
         <w:r>
           <w:rPr>
             <w:rStyle w:val="Hyperlink"/>
@@ -622,7 +622,7 @@
             <w:noProof/>
             <w:webHidden/>
           </w:rPr>
-          <w:instrText xml:space="preserve"> PAGEREF _Toc483989677 \h </w:instrText>
+          <w:instrText xml:space="preserve"> PAGEREF _Toc483997732 \h </w:instrText>
         </w:r>
         <w:r>
           <w:rPr>
@@ -665,13 +665,13 @@
           <w:sz w:val="22"/>
         </w:rPr>
       </w:pPr>
-      <w:hyperlink w:anchor="_Toc483989678" w:history="1">
+      <w:hyperlink w:anchor="_Toc483997733" w:history="1">
         <w:r>
           <w:rPr>
             <w:rStyle w:val="Hyperlink"/>
             <w:noProof/>
           </w:rPr>
-          <w:t>Views</w:t>
+          <w:t>Album Tags</w:t>
         </w:r>
         <w:r>
           <w:rPr>
@@ -692,7 +692,7 @@
             <w:noProof/>
             <w:webHidden/>
           </w:rPr>
-          <w:instrText xml:space="preserve"> PAGEREF _Toc483989678 \h </w:instrText>
+          <w:instrText xml:space="preserve"> PAGEREF _Toc483997733 \h </w:instrText>
         </w:r>
         <w:r>
           <w:rPr>
@@ -735,13 +735,13 @@
           <w:sz w:val="22"/>
         </w:rPr>
       </w:pPr>
-      <w:hyperlink w:anchor="_Toc483989679" w:history="1">
+      <w:hyperlink w:anchor="_Toc483997734" w:history="1">
         <w:r>
           <w:rPr>
             <w:rStyle w:val="Hyperlink"/>
             <w:noProof/>
           </w:rPr>
-          <w:t>Downloads</w:t>
+          <w:t>Photo Tags</w:t>
         </w:r>
         <w:r>
           <w:rPr>
@@ -762,7 +762,7 @@
             <w:noProof/>
             <w:webHidden/>
           </w:rPr>
-          <w:instrText xml:space="preserve"> PAGEREF _Toc483989679 \h </w:instrText>
+          <w:instrText xml:space="preserve"> PAGEREF _Toc483997734 \h </w:instrText>
         </w:r>
         <w:r>
           <w:rPr>
@@ -782,7 +782,7 @@
             <w:noProof/>
             <w:webHidden/>
           </w:rPr>
-          <w:t>23</w:t>
+          <w:t>22</w:t>
         </w:r>
         <w:r>
           <w:rPr>
@@ -805,13 +805,13 @@
           <w:sz w:val="22"/>
         </w:rPr>
       </w:pPr>
-      <w:hyperlink w:anchor="_Toc483989680" w:history="1">
+      <w:hyperlink w:anchor="_Toc483997735" w:history="1">
         <w:r>
           <w:rPr>
             <w:rStyle w:val="Hyperlink"/>
             <w:noProof/>
           </w:rPr>
-          <w:t>Tags</w:t>
+          <w:t>Views</w:t>
         </w:r>
         <w:r>
           <w:rPr>
@@ -832,7 +832,7 @@
             <w:noProof/>
             <w:webHidden/>
           </w:rPr>
-          <w:instrText xml:space="preserve"> PAGEREF _Toc483989680 \h </w:instrText>
+          <w:instrText xml:space="preserve"> PAGEREF _Toc483997735 \h </w:instrText>
         </w:r>
         <w:r>
           <w:rPr>
@@ -852,7 +852,7 @@
             <w:noProof/>
             <w:webHidden/>
           </w:rPr>
-          <w:t>27</w:t>
+          <w:t>23</w:t>
         </w:r>
         <w:r>
           <w:rPr>
@@ -875,7 +875,7 @@
           <w:sz w:val="22"/>
         </w:rPr>
       </w:pPr>
-      <w:hyperlink w:anchor="_Toc483989681" w:history="1">
+      <w:hyperlink w:anchor="_Toc483997736" w:history="1">
         <w:r>
           <w:rPr>
             <w:rStyle w:val="Hyperlink"/>
@@ -902,7 +902,7 @@
             <w:noProof/>
             <w:webHidden/>
           </w:rPr>
-          <w:instrText xml:space="preserve"> PAGEREF _Toc483989681 \h </w:instrText>
+          <w:instrText xml:space="preserve"> PAGEREF _Toc483997736 \h </w:instrText>
         </w:r>
         <w:r>
           <w:rPr>
@@ -922,73 +922,7 @@
             <w:noProof/>
             <w:webHidden/>
           </w:rPr>
-          <w:t>29</w:t>
-        </w:r>
-        <w:r>
-          <w:rPr>
-            <w:noProof/>
-            <w:webHidden/>
-          </w:rPr>
-          <w:fldChar w:fldCharType="end"/>
-        </w:r>
-      </w:hyperlink>
-    </w:p>
-    <w:p>
-      <w:pPr>
-        <w:pStyle w:val="TOC3"/>
-        <w:tabs>
-          <w:tab w:val="right" w:leader="dot" w:pos="6568"/>
-        </w:tabs>
-        <w:rPr>
-          <w:rFonts w:eastAsiaTheme="minorEastAsia"/>
-          <w:noProof/>
-          <w:sz w:val="22"/>
-        </w:rPr>
-      </w:pPr>
-      <w:hyperlink w:anchor="_Toc483989682" w:history="1">
-        <w:r>
-          <w:rPr>
-            <w:rStyle w:val="Hyperlink"/>
-            <w:noProof/>
-          </w:rPr>
-          <w:t>Public Settings</w:t>
-        </w:r>
-        <w:r>
-          <w:rPr>
-            <w:noProof/>
-            <w:webHidden/>
-          </w:rPr>
-          <w:tab/>
-        </w:r>
-        <w:r>
-          <w:rPr>
-            <w:noProof/>
-            <w:webHidden/>
-          </w:rPr>
-          <w:fldChar w:fldCharType="begin"/>
-        </w:r>
-        <w:r>
-          <w:rPr>
-            <w:noProof/>
-            <w:webHidden/>
-          </w:rPr>
-          <w:instrText xml:space="preserve"> PAGEREF _Toc483989682 \h </w:instrText>
-        </w:r>
-        <w:r>
-          <w:rPr>
-            <w:noProof/>
-            <w:webHidden/>
-          </w:rPr>
-          <w:fldChar w:fldCharType="separate"/>
-        </w:r>
-        <w:r>
-          <w:rPr>
-            <w:b/>
-            <w:bCs/>
-            <w:noProof/>
-            <w:webHidden/>
-          </w:rPr>
-          <w:t>Error! Bookmark not defined.</w:t>
+          <w:t>27</w:t>
         </w:r>
         <w:r>
           <w:rPr>
@@ -1018,7 +952,7 @@
         <w:pStyle w:val="Heading1"/>
         <w:spacing w:before="0" w:after="240"/>
       </w:pPr>
-      <w:bookmarkStart w:id="2" w:name="_Toc483989670"/>
+      <w:bookmarkStart w:id="2" w:name="_Toc483997725"/>
       <w:r>
         <w:lastRenderedPageBreak/>
         <w:t>DAFTAR TABEL</w:t>
@@ -1046,7 +980,7 @@
       <w:r>
         <w:fldChar w:fldCharType="separate"/>
       </w:r>
-      <w:hyperlink w:anchor="_Toc483991419" w:history="1">
+      <w:hyperlink w:anchor="_Toc483997647" w:history="1">
         <w:r>
           <w:rPr>
             <w:rStyle w:val="Hyperlink"/>
@@ -1073,7 +1007,7 @@
             <w:noProof/>
             <w:webHidden/>
           </w:rPr>
-          <w:instrText xml:space="preserve"> PAGEREF _Toc483991419 \h </w:instrText>
+          <w:instrText xml:space="preserve"> PAGEREF _Toc483997647 \h </w:instrText>
         </w:r>
         <w:r>
           <w:rPr>
@@ -1116,7 +1050,7 @@
           <w:sz w:val="22"/>
         </w:rPr>
       </w:pPr>
-      <w:hyperlink w:anchor="_Toc483991420" w:history="1">
+      <w:hyperlink w:anchor="_Toc483997648" w:history="1">
         <w:r>
           <w:rPr>
             <w:rStyle w:val="Hyperlink"/>
@@ -1143,7 +1077,7 @@
             <w:noProof/>
             <w:webHidden/>
           </w:rPr>
-          <w:instrText xml:space="preserve"> PAGEREF _Toc483991420 \h </w:instrText>
+          <w:instrText xml:space="preserve"> PAGEREF _Toc483997648 \h </w:instrText>
         </w:r>
         <w:r>
           <w:rPr>
@@ -1186,7 +1120,7 @@
           <w:sz w:val="22"/>
         </w:rPr>
       </w:pPr>
-      <w:hyperlink w:anchor="_Toc483991421" w:history="1">
+      <w:hyperlink w:anchor="_Toc483997649" w:history="1">
         <w:r>
           <w:rPr>
             <w:rStyle w:val="Hyperlink"/>
@@ -1213,7 +1147,7 @@
             <w:noProof/>
             <w:webHidden/>
           </w:rPr>
-          <w:instrText xml:space="preserve"> PAGEREF _Toc483991421 \h </w:instrText>
+          <w:instrText xml:space="preserve"> PAGEREF _Toc483997649 \h </w:instrText>
         </w:r>
         <w:r>
           <w:rPr>
@@ -1256,7 +1190,7 @@
           <w:sz w:val="22"/>
         </w:rPr>
       </w:pPr>
-      <w:hyperlink w:anchor="_Toc483991422" w:history="1">
+      <w:hyperlink w:anchor="_Toc483997650" w:history="1">
         <w:r>
           <w:rPr>
             <w:rStyle w:val="Hyperlink"/>
@@ -1283,7 +1217,7 @@
             <w:noProof/>
             <w:webHidden/>
           </w:rPr>
-          <w:instrText xml:space="preserve"> PAGEREF _Toc483991422 \h </w:instrText>
+          <w:instrText xml:space="preserve"> PAGEREF _Toc483997650 \h </w:instrText>
         </w:r>
         <w:r>
           <w:rPr>
@@ -1326,7 +1260,7 @@
           <w:sz w:val="22"/>
         </w:rPr>
       </w:pPr>
-      <w:hyperlink w:anchor="_Toc483991423" w:history="1">
+      <w:hyperlink w:anchor="_Toc483997651" w:history="1">
         <w:r>
           <w:rPr>
             <w:rStyle w:val="Hyperlink"/>
@@ -1353,7 +1287,7 @@
             <w:noProof/>
             <w:webHidden/>
           </w:rPr>
-          <w:instrText xml:space="preserve"> PAGEREF _Toc483991423 \h </w:instrText>
+          <w:instrText xml:space="preserve"> PAGEREF _Toc483997651 \h </w:instrText>
         </w:r>
         <w:r>
           <w:rPr>
@@ -1396,7 +1330,7 @@
           <w:sz w:val="22"/>
         </w:rPr>
       </w:pPr>
-      <w:hyperlink w:anchor="_Toc483991424" w:history="1">
+      <w:hyperlink w:anchor="_Toc483997652" w:history="1">
         <w:r>
           <w:rPr>
             <w:rStyle w:val="Hyperlink"/>
@@ -1423,7 +1357,7 @@
             <w:noProof/>
             <w:webHidden/>
           </w:rPr>
-          <w:instrText xml:space="preserve"> PAGEREF _Toc483991424 \h </w:instrText>
+          <w:instrText xml:space="preserve"> PAGEREF _Toc483997652 \h </w:instrText>
         </w:r>
         <w:r>
           <w:rPr>
@@ -1466,7 +1400,7 @@
           <w:sz w:val="22"/>
         </w:rPr>
       </w:pPr>
-      <w:hyperlink w:anchor="_Toc483991425" w:history="1">
+      <w:hyperlink w:anchor="_Toc483997653" w:history="1">
         <w:r>
           <w:rPr>
             <w:rStyle w:val="Hyperlink"/>
@@ -1493,7 +1427,7 @@
             <w:noProof/>
             <w:webHidden/>
           </w:rPr>
-          <w:instrText xml:space="preserve"> PAGEREF _Toc483991425 \h </w:instrText>
+          <w:instrText xml:space="preserve"> PAGEREF _Toc483997653 \h </w:instrText>
         </w:r>
         <w:r>
           <w:rPr>
@@ -1536,13 +1470,13 @@
           <w:sz w:val="22"/>
         </w:rPr>
       </w:pPr>
-      <w:hyperlink w:anchor="_Toc483991426" w:history="1">
+      <w:hyperlink w:anchor="_Toc483997654" w:history="1">
         <w:r>
           <w:rPr>
             <w:rStyle w:val="Hyperlink"/>
             <w:noProof/>
           </w:rPr>
-          <w:t>Table 8 Article History Views</w:t>
+          <w:t>Table 8 Album Tags</w:t>
         </w:r>
         <w:r>
           <w:rPr>
@@ -1563,7 +1497,7 @@
             <w:noProof/>
             <w:webHidden/>
           </w:rPr>
-          <w:instrText xml:space="preserve"> PAGEREF _Toc483991426 \h </w:instrText>
+          <w:instrText xml:space="preserve"> PAGEREF _Toc483997654 \h </w:instrText>
         </w:r>
         <w:r>
           <w:rPr>
@@ -1606,13 +1540,13 @@
           <w:sz w:val="22"/>
         </w:rPr>
       </w:pPr>
-      <w:hyperlink w:anchor="_Toc483991427" w:history="1">
+      <w:hyperlink w:anchor="_Toc483997655" w:history="1">
         <w:r>
           <w:rPr>
             <w:rStyle w:val="Hyperlink"/>
             <w:noProof/>
           </w:rPr>
-          <w:t>Table 9 Article History Downlaods</w:t>
+          <w:t>Table 9 Album Photo  Tags</w:t>
         </w:r>
         <w:r>
           <w:rPr>
@@ -1633,7 +1567,7 @@
             <w:noProof/>
             <w:webHidden/>
           </w:rPr>
-          <w:instrText xml:space="preserve"> PAGEREF _Toc483991427 \h </w:instrText>
+          <w:instrText xml:space="preserve"> PAGEREF _Toc483997655 \h </w:instrText>
         </w:r>
         <w:r>
           <w:rPr>
@@ -1653,7 +1587,7 @@
             <w:noProof/>
             <w:webHidden/>
           </w:rPr>
-          <w:t>24</w:t>
+          <w:t>22</w:t>
         </w:r>
         <w:r>
           <w:rPr>
@@ -1676,13 +1610,13 @@
           <w:sz w:val="22"/>
         </w:rPr>
       </w:pPr>
-      <w:hyperlink w:anchor="_Toc483991428" w:history="1">
+      <w:hyperlink w:anchor="_Toc483997656" w:history="1">
         <w:r>
           <w:rPr>
             <w:rStyle w:val="Hyperlink"/>
             <w:noProof/>
           </w:rPr>
-          <w:t>Table 10 Article Tags</w:t>
+          <w:t>Table 10 Album History Views</w:t>
         </w:r>
         <w:r>
           <w:rPr>
@@ -1703,7 +1637,7 @@
             <w:noProof/>
             <w:webHidden/>
           </w:rPr>
-          <w:instrText xml:space="preserve"> PAGEREF _Toc483991428 \h </w:instrText>
+          <w:instrText xml:space="preserve"> PAGEREF _Toc483997656 \h </w:instrText>
         </w:r>
         <w:r>
           <w:rPr>
@@ -1723,7 +1657,7 @@
             <w:noProof/>
             <w:webHidden/>
           </w:rPr>
-          <w:t>27</w:t>
+          <w:t>23</w:t>
         </w:r>
         <w:r>
           <w:rPr>
@@ -1758,7 +1692,7 @@
         <w:pStyle w:val="Heading1"/>
         <w:spacing w:before="0" w:after="240"/>
       </w:pPr>
-      <w:bookmarkStart w:id="3" w:name="_Toc483989671"/>
+      <w:bookmarkStart w:id="3" w:name="_Toc483997726"/>
       <w:r>
         <w:lastRenderedPageBreak/>
         <w:t>DAFTAR GAMBAR</w:t>
@@ -1786,7 +1720,7 @@
       <w:r>
         <w:fldChar w:fldCharType="separate"/>
       </w:r>
-      <w:hyperlink w:anchor="_Toc483991446" w:history="1">
+      <w:hyperlink w:anchor="_Toc483997684" w:history="1">
         <w:r>
           <w:rPr>
             <w:rStyle w:val="Hyperlink"/>
@@ -1813,7 +1747,7 @@
             <w:noProof/>
             <w:webHidden/>
           </w:rPr>
-          <w:instrText xml:space="preserve"> PAGEREF _Toc483991446 \h </w:instrText>
+          <w:instrText xml:space="preserve"> PAGEREF _Toc483997684 \h </w:instrText>
         </w:r>
         <w:r>
           <w:rPr>
@@ -1856,7 +1790,7 @@
           <w:sz w:val="22"/>
         </w:rPr>
       </w:pPr>
-      <w:hyperlink w:anchor="_Toc483991447" w:history="1">
+      <w:hyperlink w:anchor="_Toc483997685" w:history="1">
         <w:r>
           <w:rPr>
             <w:rStyle w:val="Hyperlink"/>
@@ -1883,7 +1817,7 @@
             <w:noProof/>
             <w:webHidden/>
           </w:rPr>
-          <w:instrText xml:space="preserve"> PAGEREF _Toc483991447 \h </w:instrText>
+          <w:instrText xml:space="preserve"> PAGEREF _Toc483997685 \h </w:instrText>
         </w:r>
         <w:r>
           <w:rPr>
@@ -1926,7 +1860,7 @@
           <w:sz w:val="22"/>
         </w:rPr>
       </w:pPr>
-      <w:hyperlink w:anchor="_Toc483991448" w:history="1">
+      <w:hyperlink w:anchor="_Toc483997686" w:history="1">
         <w:r>
           <w:rPr>
             <w:rStyle w:val="Hyperlink"/>
@@ -1953,7 +1887,7 @@
             <w:noProof/>
             <w:webHidden/>
           </w:rPr>
-          <w:instrText xml:space="preserve"> PAGEREF _Toc483991448 \h </w:instrText>
+          <w:instrText xml:space="preserve"> PAGEREF _Toc483997686 \h </w:instrText>
         </w:r>
         <w:r>
           <w:rPr>
@@ -1996,7 +1930,7 @@
           <w:sz w:val="22"/>
         </w:rPr>
       </w:pPr>
-      <w:hyperlink w:anchor="_Toc483991449" w:history="1">
+      <w:hyperlink w:anchor="_Toc483997687" w:history="1">
         <w:r>
           <w:rPr>
             <w:rStyle w:val="Hyperlink"/>
@@ -2023,7 +1957,7 @@
             <w:noProof/>
             <w:webHidden/>
           </w:rPr>
-          <w:instrText xml:space="preserve"> PAGEREF _Toc483991449 \h </w:instrText>
+          <w:instrText xml:space="preserve"> PAGEREF _Toc483997687 \h </w:instrText>
         </w:r>
         <w:r>
           <w:rPr>
@@ -2066,7 +2000,7 @@
           <w:sz w:val="22"/>
         </w:rPr>
       </w:pPr>
-      <w:hyperlink w:anchor="_Toc483991450" w:history="1">
+      <w:hyperlink w:anchor="_Toc483997688" w:history="1">
         <w:r>
           <w:rPr>
             <w:rStyle w:val="Hyperlink"/>
@@ -2093,7 +2027,7 @@
             <w:noProof/>
             <w:webHidden/>
           </w:rPr>
-          <w:instrText xml:space="preserve"> PAGEREF _Toc483991450 \h </w:instrText>
+          <w:instrText xml:space="preserve"> PAGEREF _Toc483997688 \h </w:instrText>
         </w:r>
         <w:r>
           <w:rPr>
@@ -2136,7 +2070,7 @@
           <w:sz w:val="22"/>
         </w:rPr>
       </w:pPr>
-      <w:hyperlink w:anchor="_Toc483991451" w:history="1">
+      <w:hyperlink w:anchor="_Toc483997689" w:history="1">
         <w:r>
           <w:rPr>
             <w:rStyle w:val="Hyperlink"/>
@@ -2163,7 +2097,7 @@
             <w:noProof/>
             <w:webHidden/>
           </w:rPr>
-          <w:instrText xml:space="preserve"> PAGEREF _Toc483991451 \h </w:instrText>
+          <w:instrText xml:space="preserve"> PAGEREF _Toc483997689 \h </w:instrText>
         </w:r>
         <w:r>
           <w:rPr>
@@ -2206,7 +2140,7 @@
           <w:sz w:val="22"/>
         </w:rPr>
       </w:pPr>
-      <w:hyperlink w:anchor="_Toc483991452" w:history="1">
+      <w:hyperlink w:anchor="_Toc483997690" w:history="1">
         <w:r>
           <w:rPr>
             <w:rStyle w:val="Hyperlink"/>
@@ -2233,7 +2167,7 @@
             <w:noProof/>
             <w:webHidden/>
           </w:rPr>
-          <w:instrText xml:space="preserve"> PAGEREF _Toc483991452 \h </w:instrText>
+          <w:instrText xml:space="preserve"> PAGEREF _Toc483997690 \h </w:instrText>
         </w:r>
         <w:r>
           <w:rPr>
@@ -2276,27 +2210,13 @@
           <w:sz w:val="22"/>
         </w:rPr>
       </w:pPr>
-      <w:hyperlink w:anchor="_Toc483991453" w:history="1">
+      <w:hyperlink w:anchor="_Toc483997691" w:history="1">
         <w:r>
           <w:rPr>
             <w:rStyle w:val="Hyperlink"/>
             <w:noProof/>
           </w:rPr>
-          <w:t>Gambar 8 Article Pho</w:t>
-        </w:r>
-        <w:r>
-          <w:rPr>
-            <w:rStyle w:val="Hyperlink"/>
-            <w:noProof/>
-          </w:rPr>
-          <w:t>t</w:t>
-        </w:r>
-        <w:r>
-          <w:rPr>
-            <w:rStyle w:val="Hyperlink"/>
-            <w:noProof/>
-          </w:rPr>
-          <w:t>o Detail</w:t>
+          <w:t>Gambar 8 Album Photo Detail</w:t>
         </w:r>
         <w:r>
           <w:rPr>
@@ -2317,7 +2237,7 @@
             <w:noProof/>
             <w:webHidden/>
           </w:rPr>
-          <w:instrText xml:space="preserve"> PAGEREF _Toc483991453 \h </w:instrText>
+          <w:instrText xml:space="preserve"> PAGEREF _Toc483997691 \h </w:instrText>
         </w:r>
         <w:r>
           <w:rPr>
@@ -2360,13 +2280,13 @@
           <w:sz w:val="22"/>
         </w:rPr>
       </w:pPr>
-      <w:hyperlink w:anchor="_Toc483991454" w:history="1">
+      <w:hyperlink w:anchor="_Toc483997692" w:history="1">
         <w:r>
           <w:rPr>
             <w:rStyle w:val="Hyperlink"/>
             <w:noProof/>
           </w:rPr>
-          <w:t>Gambar 9 Article Photo Form</w:t>
+          <w:t>Gambar 9 Album Photo Form</w:t>
         </w:r>
         <w:r>
           <w:rPr>
@@ -2387,7 +2307,7 @@
             <w:noProof/>
             <w:webHidden/>
           </w:rPr>
-          <w:instrText xml:space="preserve"> PAGEREF _Toc483991454 \h </w:instrText>
+          <w:instrText xml:space="preserve"> PAGEREF _Toc483997692 \h </w:instrText>
         </w:r>
         <w:r>
           <w:rPr>
@@ -2430,13 +2350,13 @@
           <w:sz w:val="22"/>
         </w:rPr>
       </w:pPr>
-      <w:hyperlink w:anchor="_Toc483991455" w:history="1">
+      <w:hyperlink w:anchor="_Toc483997693" w:history="1">
         <w:r>
           <w:rPr>
             <w:rStyle w:val="Hyperlink"/>
             <w:noProof/>
           </w:rPr>
-          <w:t>Gambar 10 Article History Views</w:t>
+          <w:t>Gambar 10 Album Tags</w:t>
         </w:r>
         <w:r>
           <w:rPr>
@@ -2457,7 +2377,7 @@
             <w:noProof/>
             <w:webHidden/>
           </w:rPr>
-          <w:instrText xml:space="preserve"> PAGEREF _Toc483991455 \h </w:instrText>
+          <w:instrText xml:space="preserve"> PAGEREF _Toc483997693 \h </w:instrText>
         </w:r>
         <w:r>
           <w:rPr>
@@ -2477,7 +2397,7 @@
             <w:noProof/>
             <w:webHidden/>
           </w:rPr>
-          <w:t>22</w:t>
+          <w:t>21</w:t>
         </w:r>
         <w:r>
           <w:rPr>
@@ -2500,13 +2420,13 @@
           <w:sz w:val="22"/>
         </w:rPr>
       </w:pPr>
-      <w:hyperlink w:anchor="_Toc483991456" w:history="1">
+      <w:hyperlink w:anchor="_Toc483997694" w:history="1">
         <w:r>
           <w:rPr>
             <w:rStyle w:val="Hyperlink"/>
             <w:noProof/>
           </w:rPr>
-          <w:t>Gambar 11 Article View Data</w:t>
+          <w:t>Gambar 11 Album Photo Tags</w:t>
         </w:r>
         <w:r>
           <w:rPr>
@@ -2527,7 +2447,7 @@
             <w:noProof/>
             <w:webHidden/>
           </w:rPr>
-          <w:instrText xml:space="preserve"> PAGEREF _Toc483991456 \h </w:instrText>
+          <w:instrText xml:space="preserve"> PAGEREF _Toc483997694 \h </w:instrText>
         </w:r>
         <w:r>
           <w:rPr>
@@ -2570,13 +2490,13 @@
           <w:sz w:val="22"/>
         </w:rPr>
       </w:pPr>
-      <w:hyperlink w:anchor="_Toc483991457" w:history="1">
+      <w:hyperlink w:anchor="_Toc483997695" w:history="1">
         <w:r>
           <w:rPr>
             <w:rStyle w:val="Hyperlink"/>
             <w:noProof/>
           </w:rPr>
-          <w:t>Gambar 12 Article View Spesifik Data</w:t>
+          <w:t>Gambar 12 Album History Views</w:t>
         </w:r>
         <w:r>
           <w:rPr>
@@ -2597,7 +2517,7 @@
             <w:noProof/>
             <w:webHidden/>
           </w:rPr>
-          <w:instrText xml:space="preserve"> PAGEREF _Toc483991457 \h </w:instrText>
+          <w:instrText xml:space="preserve"> PAGEREF _Toc483997695 \h </w:instrText>
         </w:r>
         <w:r>
           <w:rPr>
@@ -2617,7 +2537,7 @@
             <w:noProof/>
             <w:webHidden/>
           </w:rPr>
-          <w:t>23</w:t>
+          <w:t>25</w:t>
         </w:r>
         <w:r>
           <w:rPr>
@@ -2640,13 +2560,13 @@
           <w:sz w:val="22"/>
         </w:rPr>
       </w:pPr>
-      <w:hyperlink w:anchor="_Toc483991458" w:history="1">
+      <w:hyperlink w:anchor="_Toc483997696" w:history="1">
         <w:r>
           <w:rPr>
             <w:rStyle w:val="Hyperlink"/>
             <w:noProof/>
           </w:rPr>
-          <w:t>Gambar 13 Article History Downlaods</w:t>
+          <w:t>Gambar 13 ALbum View Data</w:t>
         </w:r>
         <w:r>
           <w:rPr>
@@ -2667,7 +2587,7 @@
             <w:noProof/>
             <w:webHidden/>
           </w:rPr>
-          <w:instrText xml:space="preserve"> PAGEREF _Toc483991458 \h </w:instrText>
+          <w:instrText xml:space="preserve"> PAGEREF _Toc483997696 \h </w:instrText>
         </w:r>
         <w:r>
           <w:rPr>
@@ -2687,7 +2607,7 @@
             <w:noProof/>
             <w:webHidden/>
           </w:rPr>
-          <w:t>25</w:t>
+          <w:t>26</w:t>
         </w:r>
         <w:r>
           <w:rPr>
@@ -2710,13 +2630,13 @@
           <w:sz w:val="22"/>
         </w:rPr>
       </w:pPr>
-      <w:hyperlink w:anchor="_Toc483991459" w:history="1">
+      <w:hyperlink w:anchor="_Toc483997697" w:history="1">
         <w:r>
           <w:rPr>
             <w:rStyle w:val="Hyperlink"/>
             <w:noProof/>
           </w:rPr>
-          <w:t>Gambar 14 Article Download Data</w:t>
+          <w:t>Gambar 14 Album View Spesifik Data</w:t>
         </w:r>
         <w:r>
           <w:rPr>
@@ -2737,7 +2657,7 @@
             <w:noProof/>
             <w:webHidden/>
           </w:rPr>
-          <w:instrText xml:space="preserve"> PAGEREF _Toc483991459 \h </w:instrText>
+          <w:instrText xml:space="preserve"> PAGEREF _Toc483997697 \h </w:instrText>
         </w:r>
         <w:r>
           <w:rPr>
@@ -2757,7 +2677,7 @@
             <w:noProof/>
             <w:webHidden/>
           </w:rPr>
-          <w:t>26</w:t>
+          <w:t>27</w:t>
         </w:r>
         <w:r>
           <w:rPr>
@@ -2780,13 +2700,13 @@
           <w:sz w:val="22"/>
         </w:rPr>
       </w:pPr>
-      <w:hyperlink w:anchor="_Toc483991460" w:history="1">
+      <w:hyperlink w:anchor="_Toc483997698" w:history="1">
         <w:r>
           <w:rPr>
             <w:rStyle w:val="Hyperlink"/>
             <w:noProof/>
           </w:rPr>
-          <w:t>Gambar 15 Article Download Spesifik Data</w:t>
+          <w:t>Gambar 18 Album Setting Form</w:t>
         </w:r>
         <w:r>
           <w:rPr>
@@ -2807,7 +2727,7 @@
             <w:noProof/>
             <w:webHidden/>
           </w:rPr>
-          <w:instrText xml:space="preserve"> PAGEREF _Toc483991460 \h </w:instrText>
+          <w:instrText xml:space="preserve"> PAGEREF _Toc483997698 \h </w:instrText>
         </w:r>
         <w:r>
           <w:rPr>
@@ -2827,147 +2747,7 @@
             <w:noProof/>
             <w:webHidden/>
           </w:rPr>
-          <w:t>27</w:t>
-        </w:r>
-        <w:r>
-          <w:rPr>
-            <w:noProof/>
-            <w:webHidden/>
-          </w:rPr>
-          <w:fldChar w:fldCharType="end"/>
-        </w:r>
-      </w:hyperlink>
-    </w:p>
-    <w:p>
-      <w:pPr>
-        <w:pStyle w:val="TableofFigures"/>
-        <w:tabs>
-          <w:tab w:val="right" w:leader="dot" w:pos="6568"/>
-        </w:tabs>
-        <w:rPr>
-          <w:rFonts w:eastAsiaTheme="minorEastAsia"/>
-          <w:noProof/>
-          <w:sz w:val="22"/>
-        </w:rPr>
-      </w:pPr>
-      <w:hyperlink w:anchor="_Toc483991461" w:history="1">
-        <w:r>
-          <w:rPr>
-            <w:rStyle w:val="Hyperlink"/>
-            <w:noProof/>
-          </w:rPr>
-          <w:t>Gambar 16 Article Tags</w:t>
-        </w:r>
-        <w:r>
-          <w:rPr>
-            <w:noProof/>
-            <w:webHidden/>
-          </w:rPr>
-          <w:tab/>
-        </w:r>
-        <w:r>
-          <w:rPr>
-            <w:noProof/>
-            <w:webHidden/>
-          </w:rPr>
-          <w:fldChar w:fldCharType="begin"/>
-        </w:r>
-        <w:r>
-          <w:rPr>
-            <w:noProof/>
-            <w:webHidden/>
-          </w:rPr>
-          <w:instrText xml:space="preserve"> PAGEREF _Toc483991461 \h </w:instrText>
-        </w:r>
-        <w:r>
-          <w:rPr>
-            <w:noProof/>
-            <w:webHidden/>
-          </w:rPr>
-        </w:r>
-        <w:r>
-          <w:rPr>
-            <w:noProof/>
-            <w:webHidden/>
-          </w:rPr>
-          <w:fldChar w:fldCharType="separate"/>
-        </w:r>
-        <w:r>
-          <w:rPr>
-            <w:noProof/>
-            <w:webHidden/>
-          </w:rPr>
-          <w:t>28</w:t>
-        </w:r>
-        <w:r>
-          <w:rPr>
-            <w:noProof/>
-            <w:webHidden/>
-          </w:rPr>
-          <w:fldChar w:fldCharType="end"/>
-        </w:r>
-      </w:hyperlink>
-    </w:p>
-    <w:p>
-      <w:pPr>
-        <w:pStyle w:val="TableofFigures"/>
-        <w:tabs>
-          <w:tab w:val="right" w:leader="dot" w:pos="6568"/>
-        </w:tabs>
-        <w:rPr>
-          <w:rFonts w:eastAsiaTheme="minorEastAsia"/>
-          <w:noProof/>
-          <w:sz w:val="22"/>
-        </w:rPr>
-      </w:pPr>
-      <w:hyperlink w:anchor="_Toc483991462" w:history="1">
-        <w:r>
-          <w:rPr>
-            <w:rStyle w:val="Hyperlink"/>
-            <w:noProof/>
-          </w:rPr>
-          <w:t>Gambar 17 Album Setting Form</w:t>
-        </w:r>
-        <w:r>
-          <w:rPr>
-            <w:noProof/>
-            <w:webHidden/>
-          </w:rPr>
-          <w:tab/>
-        </w:r>
-        <w:r>
-          <w:rPr>
-            <w:noProof/>
-            <w:webHidden/>
-          </w:rPr>
-          <w:fldChar w:fldCharType="begin"/>
-        </w:r>
-        <w:r>
-          <w:rPr>
-            <w:noProof/>
-            <w:webHidden/>
-          </w:rPr>
-          <w:instrText xml:space="preserve"> PAGEREF _Toc483991462 \h </w:instrText>
-        </w:r>
-        <w:r>
-          <w:rPr>
-            <w:noProof/>
-            <w:webHidden/>
-          </w:rPr>
-        </w:r>
-        <w:r>
-          <w:rPr>
-            <w:noProof/>
-            <w:webHidden/>
-          </w:rPr>
-          <w:fldChar w:fldCharType="separate"/>
-        </w:r>
-        <w:r>
-          <w:rPr>
-            <w:noProof/>
-            <w:webHidden/>
-          </w:rPr>
-          <w:t>32</w:t>
+          <w:t>31</w:t>
         </w:r>
         <w:r>
           <w:rPr>
@@ -3019,7 +2799,7 @@
       <w:pPr>
         <w:pStyle w:val="Heading1"/>
       </w:pPr>
-      <w:bookmarkStart w:id="4" w:name="_Toc483989672"/>
+      <w:bookmarkStart w:id="4" w:name="_Toc483997727"/>
       <w:r>
         <w:lastRenderedPageBreak/>
         <w:t>Albums</w:t>
@@ -3082,7 +2862,7 @@
         <w:pStyle w:val="Heading2"/>
       </w:pPr>
       <w:bookmarkStart w:id="5" w:name="_Toc463254370"/>
-      <w:bookmarkStart w:id="6" w:name="_Toc483989673"/>
+      <w:bookmarkStart w:id="6" w:name="_Toc483997728"/>
       <w:r>
         <w:t>Menu Permissions</w:t>
       </w:r>
@@ -3137,31 +2917,18 @@
         <w:pStyle w:val="Caption"/>
         <w:keepNext/>
       </w:pPr>
-      <w:bookmarkStart w:id="7" w:name="_Toc483991419"/>
+      <w:bookmarkStart w:id="7" w:name="_Toc483997647"/>
       <w:r>
         <w:t xml:space="preserve">Table </w:t>
       </w:r>
-      <w:r>
-        <w:fldChar w:fldCharType="begin"/>
-      </w:r>
-      <w:r>
-        <w:instrText xml:space="preserve"> SEQ Table \* ARABIC </w:instrText>
-      </w:r>
-      <w:r>
-        <w:fldChar w:fldCharType="separate"/>
-      </w:r>
-      <w:r>
-        <w:rPr>
-          <w:noProof/>
-        </w:rPr>
-        <w:t>1</w:t>
-      </w:r>
-      <w:r>
-        <w:rPr>
-          <w:noProof/>
-        </w:rPr>
-        <w:fldChar w:fldCharType="end"/>
-      </w:r>
+      <w:fldSimple w:instr=" SEQ Table \* ARABIC ">
+        <w:r>
+          <w:rPr>
+            <w:noProof/>
+          </w:rPr>
+          <w:t>1</w:t>
+        </w:r>
+      </w:fldSimple>
       <w:r>
         <w:t xml:space="preserve"> </w:t>
       </w:r>
@@ -3767,7 +3534,7 @@
       <w:pPr>
         <w:pStyle w:val="Heading2"/>
       </w:pPr>
-      <w:bookmarkStart w:id="8" w:name="_Toc483989674"/>
+      <w:bookmarkStart w:id="8" w:name="_Toc483997729"/>
       <w:r>
         <w:t xml:space="preserve">View </w:t>
       </w:r>
@@ -4031,31 +3798,18 @@
         <w:pStyle w:val="Caption"/>
         <w:keepNext/>
       </w:pPr>
-      <w:bookmarkStart w:id="9" w:name="_Toc483991420"/>
+      <w:bookmarkStart w:id="9" w:name="_Toc483997648"/>
       <w:r>
         <w:t xml:space="preserve">Table </w:t>
       </w:r>
-      <w:r>
-        <w:fldChar w:fldCharType="begin"/>
-      </w:r>
-      <w:r>
-        <w:instrText xml:space="preserve"> SEQ Table \* ARABIC </w:instrText>
-      </w:r>
-      <w:r>
-        <w:fldChar w:fldCharType="separate"/>
-      </w:r>
-      <w:r>
-        <w:rPr>
-          <w:noProof/>
-        </w:rPr>
-        <w:t>2</w:t>
-      </w:r>
-      <w:r>
-        <w:rPr>
-          <w:noProof/>
-        </w:rPr>
-        <w:fldChar w:fldCharType="end"/>
-      </w:r>
+      <w:fldSimple w:instr=" SEQ Table \* ARABIC ">
+        <w:r>
+          <w:rPr>
+            <w:noProof/>
+          </w:rPr>
+          <w:t>2</w:t>
+        </w:r>
+      </w:fldSimple>
       <w:r>
         <w:t xml:space="preserve"> </w:t>
       </w:r>
@@ -4840,31 +4594,18 @@
         <w:pStyle w:val="Caption"/>
         <w:jc w:val="center"/>
       </w:pPr>
-      <w:bookmarkStart w:id="10" w:name="_Toc483991446"/>
+      <w:bookmarkStart w:id="10" w:name="_Toc483997684"/>
       <w:r>
         <w:t xml:space="preserve">Gambar </w:t>
       </w:r>
-      <w:r>
-        <w:fldChar w:fldCharType="begin"/>
-      </w:r>
-      <w:r>
-        <w:instrText xml:space="preserve"> SEQ Gambar \* ARABIC </w:instrText>
-      </w:r>
-      <w:r>
-        <w:fldChar w:fldCharType="separate"/>
-      </w:r>
-      <w:r>
-        <w:rPr>
-          <w:noProof/>
-        </w:rPr>
-        <w:t>1</w:t>
-      </w:r>
-      <w:r>
-        <w:rPr>
-          <w:noProof/>
-        </w:rPr>
-        <w:fldChar w:fldCharType="end"/>
-      </w:r>
+      <w:fldSimple w:instr=" SEQ Gambar \* ARABIC ">
+        <w:r>
+          <w:rPr>
+            <w:noProof/>
+          </w:rPr>
+          <w:t>1</w:t>
+        </w:r>
+      </w:fldSimple>
       <w:r>
         <w:t xml:space="preserve"> </w:t>
       </w:r>
@@ -4928,31 +4669,18 @@
         <w:pStyle w:val="Caption"/>
         <w:keepNext/>
       </w:pPr>
-      <w:bookmarkStart w:id="11" w:name="_Toc483991421"/>
+      <w:bookmarkStart w:id="11" w:name="_Toc483997649"/>
       <w:r>
         <w:t xml:space="preserve">Table </w:t>
       </w:r>
-      <w:r>
-        <w:fldChar w:fldCharType="begin"/>
-      </w:r>
-      <w:r>
-        <w:instrText xml:space="preserve"> SEQ Table \* ARABIC </w:instrText>
-      </w:r>
-      <w:r>
-        <w:fldChar w:fldCharType="separate"/>
-      </w:r>
-      <w:r>
-        <w:rPr>
-          <w:noProof/>
-        </w:rPr>
-        <w:t>3</w:t>
-      </w:r>
-      <w:r>
-        <w:rPr>
-          <w:noProof/>
-        </w:rPr>
-        <w:fldChar w:fldCharType="end"/>
-      </w:r>
+      <w:fldSimple w:instr=" SEQ Table \* ARABIC ">
+        <w:r>
+          <w:rPr>
+            <w:noProof/>
+          </w:rPr>
+          <w:t>3</w:t>
+        </w:r>
+      </w:fldSimple>
       <w:r>
         <w:t xml:space="preserve"> Input </w:t>
       </w:r>
@@ -5771,31 +5499,18 @@
         <w:pStyle w:val="Caption"/>
         <w:jc w:val="center"/>
       </w:pPr>
-      <w:bookmarkStart w:id="12" w:name="_Toc483991447"/>
+      <w:bookmarkStart w:id="12" w:name="_Toc483997685"/>
       <w:r>
         <w:t xml:space="preserve">Gambar </w:t>
       </w:r>
-      <w:r>
-        <w:fldChar w:fldCharType="begin"/>
-      </w:r>
-      <w:r>
-        <w:instrText xml:space="preserve"> SEQ Gambar \* ARABIC </w:instrText>
-      </w:r>
-      <w:r>
-        <w:fldChar w:fldCharType="separate"/>
-      </w:r>
-      <w:r>
-        <w:rPr>
-          <w:noProof/>
-        </w:rPr>
-        <w:t>2</w:t>
-      </w:r>
-      <w:r>
-        <w:rPr>
-          <w:noProof/>
-        </w:rPr>
-        <w:fldChar w:fldCharType="end"/>
-      </w:r>
+      <w:fldSimple w:instr=" SEQ Gambar \* ARABIC ">
+        <w:r>
+          <w:rPr>
+            <w:noProof/>
+          </w:rPr>
+          <w:t>2</w:t>
+        </w:r>
+      </w:fldSimple>
       <w:r>
         <w:t xml:space="preserve"> </w:t>
       </w:r>
@@ -5930,28 +5645,18 @@
         <w:pStyle w:val="Caption"/>
         <w:jc w:val="center"/>
       </w:pPr>
-      <w:bookmarkStart w:id="13" w:name="_Toc483991448"/>
+      <w:bookmarkStart w:id="13" w:name="_Toc483997686"/>
       <w:r>
         <w:t xml:space="preserve">Gambar </w:t>
       </w:r>
-      <w:r>
-        <w:fldChar w:fldCharType="begin"/>
-      </w:r>
-      <w:r>
-        <w:instrText xml:space="preserve"> SEQ Gambar \* ARABIC </w:instrText>
-      </w:r>
-      <w:r>
-        <w:fldChar w:fldCharType="separate"/>
-      </w:r>
-      <w:r>
-        <w:rPr>
-          <w:noProof/>
-        </w:rPr>
-        <w:t>3</w:t>
-      </w:r>
-      <w:r>
-        <w:fldChar w:fldCharType="end"/>
-      </w:r>
+      <w:fldSimple w:instr=" SEQ Gambar \* ARABIC ">
+        <w:r>
+          <w:rPr>
+            <w:noProof/>
+          </w:rPr>
+          <w:t>3</w:t>
+        </w:r>
+      </w:fldSimple>
       <w:r>
         <w:t xml:space="preserve"> Album Manage Update Form</w:t>
       </w:r>
@@ -5962,7 +5667,7 @@
         <w:pStyle w:val="Heading2"/>
       </w:pPr>
       <w:bookmarkStart w:id="14" w:name="_Toc463254371"/>
-      <w:bookmarkStart w:id="15" w:name="_Toc483989675"/>
+      <w:bookmarkStart w:id="15" w:name="_Toc483997730"/>
       <w:r>
         <w:lastRenderedPageBreak/>
         <w:t>Datas</w:t>
@@ -5973,7 +5678,7 @@
       <w:pPr>
         <w:pStyle w:val="Heading3"/>
       </w:pPr>
-      <w:bookmarkStart w:id="16" w:name="_Toc483989676"/>
+      <w:bookmarkStart w:id="16" w:name="_Toc483997731"/>
       <w:r>
         <w:t>Categories</w:t>
       </w:r>
@@ -6113,31 +5818,18 @@
         <w:pStyle w:val="Caption"/>
         <w:keepNext/>
       </w:pPr>
-      <w:bookmarkStart w:id="17" w:name="_Toc483991422"/>
+      <w:bookmarkStart w:id="17" w:name="_Toc483997650"/>
       <w:r>
         <w:t xml:space="preserve">Table </w:t>
       </w:r>
-      <w:r>
-        <w:fldChar w:fldCharType="begin"/>
-      </w:r>
-      <w:r>
-        <w:instrText xml:space="preserve"> SEQ Table \* ARABIC </w:instrText>
-      </w:r>
-      <w:r>
-        <w:fldChar w:fldCharType="separate"/>
-      </w:r>
-      <w:r>
-        <w:rPr>
-          <w:noProof/>
-        </w:rPr>
-        <w:t>4</w:t>
-      </w:r>
-      <w:r>
-        <w:rPr>
-          <w:noProof/>
-        </w:rPr>
-        <w:fldChar w:fldCharType="end"/>
-      </w:r>
+      <w:fldSimple w:instr=" SEQ Table \* ARABIC ">
+        <w:r>
+          <w:rPr>
+            <w:noProof/>
+          </w:rPr>
+          <w:t>4</w:t>
+        </w:r>
+      </w:fldSimple>
       <w:r>
         <w:t xml:space="preserve"> </w:t>
       </w:r>
@@ -6835,31 +6527,18 @@
         <w:pStyle w:val="Caption"/>
         <w:jc w:val="center"/>
       </w:pPr>
-      <w:bookmarkStart w:id="18" w:name="_Toc483991449"/>
+      <w:bookmarkStart w:id="18" w:name="_Toc483997687"/>
       <w:r>
         <w:t xml:space="preserve">Gambar </w:t>
       </w:r>
-      <w:r>
-        <w:fldChar w:fldCharType="begin"/>
-      </w:r>
-      <w:r>
-        <w:instrText xml:space="preserve"> SEQ Gambar \* ARABIC </w:instrText>
-      </w:r>
-      <w:r>
-        <w:fldChar w:fldCharType="separate"/>
-      </w:r>
-      <w:r>
-        <w:rPr>
-          <w:noProof/>
-        </w:rPr>
-        <w:t>4</w:t>
-      </w:r>
-      <w:r>
-        <w:rPr>
-          <w:noProof/>
-        </w:rPr>
-        <w:fldChar w:fldCharType="end"/>
-      </w:r>
+      <w:fldSimple w:instr=" SEQ Gambar \* ARABIC ">
+        <w:r>
+          <w:rPr>
+            <w:noProof/>
+          </w:rPr>
+          <w:t>4</w:t>
+        </w:r>
+      </w:fldSimple>
       <w:r>
         <w:rPr>
           <w:noProof/>
@@ -7004,31 +6683,18 @@
         <w:pStyle w:val="Caption"/>
         <w:jc w:val="center"/>
       </w:pPr>
-      <w:bookmarkStart w:id="19" w:name="_Toc483991450"/>
+      <w:bookmarkStart w:id="19" w:name="_Toc483997688"/>
       <w:r>
         <w:t xml:space="preserve">Gambar </w:t>
       </w:r>
-      <w:r>
-        <w:fldChar w:fldCharType="begin"/>
-      </w:r>
-      <w:r>
-        <w:instrText xml:space="preserve"> SEQ Gambar \* ARABIC </w:instrText>
-      </w:r>
-      <w:r>
-        <w:fldChar w:fldCharType="separate"/>
-      </w:r>
-      <w:r>
-        <w:rPr>
-          <w:noProof/>
-        </w:rPr>
-        <w:t>5</w:t>
-      </w:r>
-      <w:r>
-        <w:rPr>
-          <w:noProof/>
-        </w:rPr>
-        <w:fldChar w:fldCharType="end"/>
-      </w:r>
+      <w:fldSimple w:instr=" SEQ Gambar \* ARABIC ">
+        <w:r>
+          <w:rPr>
+            <w:noProof/>
+          </w:rPr>
+          <w:t>5</w:t>
+        </w:r>
+      </w:fldSimple>
       <w:r>
         <w:rPr>
           <w:noProof/>
@@ -7135,31 +6801,18 @@
         <w:pStyle w:val="Caption"/>
         <w:keepNext/>
       </w:pPr>
-      <w:bookmarkStart w:id="20" w:name="_Toc483991423"/>
+      <w:bookmarkStart w:id="20" w:name="_Toc483997651"/>
       <w:r>
         <w:t xml:space="preserve">Table </w:t>
       </w:r>
-      <w:r>
-        <w:fldChar w:fldCharType="begin"/>
-      </w:r>
-      <w:r>
-        <w:instrText xml:space="preserve"> SEQ Table \* ARABIC </w:instrText>
-      </w:r>
-      <w:r>
-        <w:fldChar w:fldCharType="separate"/>
-      </w:r>
-      <w:r>
-        <w:rPr>
-          <w:noProof/>
-        </w:rPr>
-        <w:t>5</w:t>
-      </w:r>
-      <w:r>
-        <w:rPr>
-          <w:noProof/>
-        </w:rPr>
-        <w:fldChar w:fldCharType="end"/>
-      </w:r>
+      <w:fldSimple w:instr=" SEQ Table \* ARABIC ">
+        <w:r>
+          <w:rPr>
+            <w:noProof/>
+          </w:rPr>
+          <w:t>5</w:t>
+        </w:r>
+      </w:fldSimple>
       <w:r>
         <w:t xml:space="preserve"> Input </w:t>
       </w:r>
@@ -7887,31 +7540,18 @@
         <w:pStyle w:val="Caption"/>
         <w:jc w:val="center"/>
       </w:pPr>
-      <w:bookmarkStart w:id="21" w:name="_Toc483991451"/>
+      <w:bookmarkStart w:id="21" w:name="_Toc483997689"/>
       <w:r>
         <w:t xml:space="preserve">Gambar </w:t>
       </w:r>
-      <w:r>
-        <w:fldChar w:fldCharType="begin"/>
-      </w:r>
-      <w:r>
-        <w:instrText xml:space="preserve"> SEQ Gambar \* ARABIC </w:instrText>
-      </w:r>
-      <w:r>
-        <w:fldChar w:fldCharType="separate"/>
-      </w:r>
-      <w:r>
-        <w:rPr>
-          <w:noProof/>
-        </w:rPr>
-        <w:t>6</w:t>
-      </w:r>
-      <w:r>
-        <w:rPr>
-          <w:noProof/>
-        </w:rPr>
-        <w:fldChar w:fldCharType="end"/>
-      </w:r>
+      <w:fldSimple w:instr=" SEQ Gambar \* ARABIC ">
+        <w:r>
+          <w:rPr>
+            <w:noProof/>
+          </w:rPr>
+          <w:t>6</w:t>
+        </w:r>
+      </w:fldSimple>
       <w:r>
         <w:rPr>
           <w:noProof/>
@@ -7938,7 +7578,7 @@
       </w:pPr>
       <w:bookmarkStart w:id="22" w:name="_Toc483341657"/>
       <w:bookmarkStart w:id="23" w:name="_Toc483719034"/>
-      <w:bookmarkStart w:id="24" w:name="_Toc483989677"/>
+      <w:bookmarkStart w:id="24" w:name="_Toc483997732"/>
       <w:r>
         <w:t>Photos</w:t>
       </w:r>
@@ -8068,31 +7708,18 @@
         <w:pStyle w:val="Caption"/>
         <w:keepNext/>
       </w:pPr>
-      <w:bookmarkStart w:id="25" w:name="_Toc483991424"/>
+      <w:bookmarkStart w:id="25" w:name="_Toc483997652"/>
       <w:r>
         <w:t xml:space="preserve">Table </w:t>
       </w:r>
-      <w:r>
-        <w:fldChar w:fldCharType="begin"/>
-      </w:r>
-      <w:r>
-        <w:instrText xml:space="preserve"> SEQ Table \* ARABIC </w:instrText>
-      </w:r>
-      <w:r>
-        <w:fldChar w:fldCharType="separate"/>
-      </w:r>
-      <w:r>
-        <w:rPr>
-          <w:noProof/>
-        </w:rPr>
-        <w:t>6</w:t>
-      </w:r>
-      <w:r>
-        <w:rPr>
-          <w:noProof/>
-        </w:rPr>
-        <w:fldChar w:fldCharType="end"/>
-      </w:r>
+      <w:fldSimple w:instr=" SEQ Table \* ARABIC ">
+        <w:r>
+          <w:rPr>
+            <w:noProof/>
+          </w:rPr>
+          <w:t>6</w:t>
+        </w:r>
+      </w:fldSimple>
       <w:r>
         <w:t xml:space="preserve"> </w:t>
       </w:r>
@@ -8381,13 +8008,7 @@
               <w:spacing w:line="240" w:lineRule="auto"/>
             </w:pPr>
             <w:r>
-              <w:t xml:space="preserve">Kolom ini berisi informasi status kepemilikan </w:t>
-            </w:r>
-            <w:r>
-              <w:t xml:space="preserve">kata kunci </w:t>
-            </w:r>
-            <w:r>
-              <w:t>(</w:t>
+              <w:t>Kolom ini berisi informasi status kepemilikan kata kunci (</w:t>
             </w:r>
             <w:r>
               <w:rPr>
@@ -8735,7 +8356,6 @@
         <w:ind w:firstLine="709"/>
       </w:pPr>
       <w:r>
-        <w:lastRenderedPageBreak/>
         <w:t xml:space="preserve">Tampilan halaman daftar foto yang dimiliki oleh konten </w:t>
       </w:r>
       <w:r>
@@ -8802,31 +8422,18 @@
         <w:pStyle w:val="Caption"/>
         <w:jc w:val="center"/>
       </w:pPr>
-      <w:bookmarkStart w:id="26" w:name="_Toc483991452"/>
+      <w:bookmarkStart w:id="26" w:name="_Toc483997690"/>
       <w:r>
         <w:t xml:space="preserve">Gambar </w:t>
       </w:r>
-      <w:r>
-        <w:fldChar w:fldCharType="begin"/>
-      </w:r>
-      <w:r>
-        <w:instrText xml:space="preserve"> SEQ Gambar \* ARABIC </w:instrText>
-      </w:r>
-      <w:r>
-        <w:fldChar w:fldCharType="separate"/>
-      </w:r>
-      <w:r>
-        <w:rPr>
-          <w:noProof/>
-        </w:rPr>
-        <w:t>7</w:t>
-      </w:r>
-      <w:r>
-        <w:rPr>
-          <w:noProof/>
-        </w:rPr>
-        <w:fldChar w:fldCharType="end"/>
-      </w:r>
+      <w:fldSimple w:instr=" SEQ Gambar \* ARABIC ">
+        <w:r>
+          <w:rPr>
+            <w:noProof/>
+          </w:rPr>
+          <w:t>7</w:t>
+        </w:r>
+      </w:fldSimple>
       <w:r>
         <w:t xml:space="preserve"> </w:t>
       </w:r>
@@ -8948,31 +8555,18 @@
         <w:pStyle w:val="Caption"/>
         <w:jc w:val="center"/>
       </w:pPr>
-      <w:bookmarkStart w:id="27" w:name="_Toc483991453"/>
+      <w:bookmarkStart w:id="27" w:name="_Toc483997691"/>
       <w:r>
         <w:t xml:space="preserve">Gambar </w:t>
       </w:r>
-      <w:r>
-        <w:fldChar w:fldCharType="begin"/>
-      </w:r>
-      <w:r>
-        <w:instrText xml:space="preserve"> SEQ Gambar \* ARABIC </w:instrText>
-      </w:r>
-      <w:r>
-        <w:fldChar w:fldCharType="separate"/>
-      </w:r>
-      <w:r>
-        <w:rPr>
-          <w:noProof/>
-        </w:rPr>
-        <w:t>8</w:t>
-      </w:r>
-      <w:r>
-        <w:rPr>
-          <w:noProof/>
-        </w:rPr>
-        <w:fldChar w:fldCharType="end"/>
-      </w:r>
+      <w:fldSimple w:instr=" SEQ Gambar \* ARABIC ">
+        <w:r>
+          <w:rPr>
+            <w:noProof/>
+          </w:rPr>
+          <w:t>8</w:t>
+        </w:r>
+      </w:fldSimple>
       <w:r>
         <w:t xml:space="preserve"> </w:t>
       </w:r>
@@ -9013,31 +8607,18 @@
         <w:pStyle w:val="Caption"/>
         <w:keepNext/>
       </w:pPr>
-      <w:bookmarkStart w:id="28" w:name="_Toc483991425"/>
+      <w:bookmarkStart w:id="28" w:name="_Toc483997653"/>
       <w:r>
         <w:t xml:space="preserve">Table </w:t>
       </w:r>
-      <w:r>
-        <w:fldChar w:fldCharType="begin"/>
-      </w:r>
-      <w:r>
-        <w:instrText xml:space="preserve"> SEQ Table \* ARABIC </w:instrText>
-      </w:r>
-      <w:r>
-        <w:fldChar w:fldCharType="separate"/>
-      </w:r>
-      <w:r>
-        <w:rPr>
-          <w:noProof/>
-        </w:rPr>
-        <w:t>7</w:t>
-      </w:r>
-      <w:r>
-        <w:rPr>
-          <w:noProof/>
-        </w:rPr>
-        <w:fldChar w:fldCharType="end"/>
-      </w:r>
+      <w:fldSimple w:instr=" SEQ Table \* ARABIC ">
+        <w:r>
+          <w:rPr>
+            <w:noProof/>
+          </w:rPr>
+          <w:t>7</w:t>
+        </w:r>
+      </w:fldSimple>
       <w:r>
         <w:t xml:space="preserve"> Input </w:t>
       </w:r>
@@ -9511,31 +9092,18 @@
         <w:pStyle w:val="Caption"/>
         <w:jc w:val="center"/>
       </w:pPr>
-      <w:bookmarkStart w:id="29" w:name="_Toc483991454"/>
+      <w:bookmarkStart w:id="29" w:name="_Toc483997692"/>
       <w:r>
         <w:t xml:space="preserve">Gambar </w:t>
       </w:r>
-      <w:r>
-        <w:fldChar w:fldCharType="begin"/>
-      </w:r>
-      <w:r>
-        <w:instrText xml:space="preserve"> SEQ Gambar \* ARABIC </w:instrText>
-      </w:r>
-      <w:r>
-        <w:fldChar w:fldCharType="separate"/>
-      </w:r>
-      <w:r>
-        <w:rPr>
-          <w:noProof/>
-        </w:rPr>
-        <w:t>9</w:t>
-      </w:r>
-      <w:r>
-        <w:rPr>
-          <w:noProof/>
-        </w:rPr>
-        <w:fldChar w:fldCharType="end"/>
-      </w:r>
+      <w:fldSimple w:instr=" SEQ Gambar \* ARABIC ">
+        <w:r>
+          <w:rPr>
+            <w:noProof/>
+          </w:rPr>
+          <w:t>9</w:t>
+        </w:r>
+      </w:fldSimple>
       <w:r>
         <w:t xml:space="preserve"> </w:t>
       </w:r>
@@ -9551,14 +9119,11 @@
       <w:pPr>
         <w:pStyle w:val="Heading3"/>
       </w:pPr>
-      <w:bookmarkStart w:id="30" w:name="_Toc483989678"/>
-      <w:bookmarkStart w:id="31" w:name="_Toc483989680"/>
-      <w:r>
-        <w:t xml:space="preserve">Album </w:t>
-      </w:r>
-      <w:r>
-        <w:t>Tags</w:t>
-      </w:r>
+      <w:bookmarkStart w:id="30" w:name="_Toc483997733"/>
+      <w:r>
+        <w:t>Album Tags</w:t>
+      </w:r>
+      <w:bookmarkEnd w:id="30"/>
     </w:p>
     <w:p>
       <w:pPr>
@@ -9609,30 +9174,18 @@
         <w:pStyle w:val="Caption"/>
         <w:keepNext/>
       </w:pPr>
+      <w:bookmarkStart w:id="31" w:name="_Toc483997654"/>
       <w:r>
         <w:t xml:space="preserve">Table </w:t>
       </w:r>
-      <w:r>
-        <w:fldChar w:fldCharType="begin"/>
-      </w:r>
-      <w:r>
-        <w:instrText xml:space="preserve"> SEQ Table \* ARABIC </w:instrText>
-      </w:r>
-      <w:r>
-        <w:fldChar w:fldCharType="separate"/>
-      </w:r>
-      <w:r>
-        <w:rPr>
-          <w:noProof/>
-        </w:rPr>
-        <w:t>10</w:t>
-      </w:r>
-      <w:r>
-        <w:rPr>
-          <w:noProof/>
-        </w:rPr>
-        <w:fldChar w:fldCharType="end"/>
-      </w:r>
+      <w:fldSimple w:instr=" SEQ Table \* ARABIC ">
+        <w:r>
+          <w:rPr>
+            <w:noProof/>
+          </w:rPr>
+          <w:t>8</w:t>
+        </w:r>
+      </w:fldSimple>
       <w:r>
         <w:t xml:space="preserve"> </w:t>
       </w:r>
@@ -9642,6 +9195,7 @@
       <w:r>
         <w:t xml:space="preserve"> Tags</w:t>
       </w:r>
+      <w:bookmarkEnd w:id="31"/>
     </w:p>
     <w:tbl>
       <w:tblPr>
@@ -10060,46 +9614,39 @@
         <w:pStyle w:val="Caption"/>
         <w:jc w:val="center"/>
       </w:pPr>
+      <w:bookmarkStart w:id="32" w:name="_Toc483997693"/>
       <w:r>
         <w:t xml:space="preserve">Gambar </w:t>
       </w:r>
-      <w:r>
-        <w:fldChar w:fldCharType="begin"/>
-      </w:r>
-      <w:r>
-        <w:instrText xml:space="preserve"> SEQ Gambar \* ARABIC </w:instrText>
-      </w:r>
-      <w:r>
-        <w:fldChar w:fldCharType="separate"/>
-      </w:r>
-      <w:r>
-        <w:rPr>
-          <w:noProof/>
-        </w:rPr>
-        <w:t>16</w:t>
-      </w:r>
-      <w:r>
-        <w:rPr>
-          <w:noProof/>
-        </w:rPr>
-        <w:fldChar w:fldCharType="end"/>
-      </w:r>
-      <w:r>
-        <w:t xml:space="preserve"> Article Tags</w:t>
-      </w:r>
+      <w:fldSimple w:instr=" SEQ Gambar \* ARABIC ">
+        <w:r>
+          <w:rPr>
+            <w:noProof/>
+          </w:rPr>
+          <w:t>10</w:t>
+        </w:r>
+      </w:fldSimple>
+      <w:r>
+        <w:t xml:space="preserve"> </w:t>
+      </w:r>
+      <w:r>
+        <w:t>Album</w:t>
+      </w:r>
+      <w:r>
+        <w:t xml:space="preserve"> Tags</w:t>
+      </w:r>
+      <w:bookmarkEnd w:id="32"/>
     </w:p>
     <w:p>
       <w:pPr>
         <w:pStyle w:val="Heading3"/>
       </w:pPr>
+      <w:bookmarkStart w:id="33" w:name="_Toc483997734"/>
       <w:r>
         <w:lastRenderedPageBreak/>
-        <w:t xml:space="preserve">Photo </w:t>
-      </w:r>
-      <w:r>
-        <w:t>Tags</w:t>
-      </w:r>
-      <w:bookmarkEnd w:id="31"/>
+        <w:t>Photo Tags</w:t>
+      </w:r>
+      <w:bookmarkEnd w:id="33"/>
     </w:p>
     <w:p>
       <w:pPr>
@@ -10156,31 +9703,18 @@
         <w:pStyle w:val="Caption"/>
         <w:keepNext/>
       </w:pPr>
-      <w:bookmarkStart w:id="32" w:name="_Toc483991428"/>
+      <w:bookmarkStart w:id="34" w:name="_Toc483997655"/>
       <w:r>
         <w:t xml:space="preserve">Table </w:t>
       </w:r>
-      <w:r>
-        <w:fldChar w:fldCharType="begin"/>
-      </w:r>
-      <w:r>
-        <w:instrText xml:space="preserve"> SEQ Table \* ARABIC </w:instrText>
-      </w:r>
-      <w:r>
-        <w:fldChar w:fldCharType="separate"/>
-      </w:r>
-      <w:r>
-        <w:rPr>
-          <w:noProof/>
-        </w:rPr>
-        <w:t>10</w:t>
-      </w:r>
-      <w:r>
-        <w:rPr>
-          <w:noProof/>
-        </w:rPr>
-        <w:fldChar w:fldCharType="end"/>
-      </w:r>
+      <w:fldSimple w:instr=" SEQ Table \* ARABIC ">
+        <w:r>
+          <w:rPr>
+            <w:noProof/>
+          </w:rPr>
+          <w:t>9</w:t>
+        </w:r>
+      </w:fldSimple>
       <w:r>
         <w:t xml:space="preserve"> </w:t>
       </w:r>
@@ -10194,7 +9728,7 @@
       <w:r>
         <w:t xml:space="preserve"> Tags</w:t>
       </w:r>
-      <w:bookmarkEnd w:id="32"/>
+      <w:bookmarkEnd w:id="34"/>
       <w:proofErr w:type="gramEnd"/>
     </w:p>
     <w:tbl>
@@ -10245,10 +9779,7 @@
               <w:t xml:space="preserve">daftar tag yang digunakan pada </w:t>
             </w:r>
             <w:r>
-              <w:t xml:space="preserve">foto </w:t>
-            </w:r>
-            <w:r>
-              <w:t xml:space="preserve">yang dimiliki oleh </w:t>
+              <w:t xml:space="preserve">foto yang dimiliki oleh </w:t>
             </w:r>
             <w:r>
               <w:t xml:space="preserve">konten </w:t>
@@ -10681,31 +10212,18 @@
         <w:pStyle w:val="Caption"/>
         <w:jc w:val="center"/>
       </w:pPr>
-      <w:bookmarkStart w:id="33" w:name="_Toc483991461"/>
+      <w:bookmarkStart w:id="35" w:name="_Toc483997694"/>
       <w:r>
         <w:t xml:space="preserve">Gambar </w:t>
       </w:r>
-      <w:r>
-        <w:fldChar w:fldCharType="begin"/>
-      </w:r>
-      <w:r>
-        <w:instrText xml:space="preserve"> SEQ Gambar \* ARABIC </w:instrText>
-      </w:r>
-      <w:r>
-        <w:fldChar w:fldCharType="separate"/>
-      </w:r>
-      <w:r>
-        <w:rPr>
-          <w:noProof/>
-        </w:rPr>
-        <w:t>16</w:t>
-      </w:r>
-      <w:r>
-        <w:rPr>
-          <w:noProof/>
-        </w:rPr>
-        <w:fldChar w:fldCharType="end"/>
-      </w:r>
+      <w:fldSimple w:instr=" SEQ Gambar \* ARABIC ">
+        <w:r>
+          <w:rPr>
+            <w:noProof/>
+          </w:rPr>
+          <w:t>11</w:t>
+        </w:r>
+      </w:fldSimple>
       <w:r>
         <w:t xml:space="preserve"> </w:t>
       </w:r>
@@ -10715,21 +10233,19 @@
       <w:r>
         <w:t xml:space="preserve"> Tags</w:t>
       </w:r>
-      <w:bookmarkStart w:id="34" w:name="_GoBack"/>
-      <w:bookmarkEnd w:id="33"/>
-      <w:bookmarkEnd w:id="34"/>
-    </w:p>
-    <w:p/>
+      <w:bookmarkEnd w:id="35"/>
+    </w:p>
     <w:p>
       <w:pPr>
         <w:pStyle w:val="Heading3"/>
       </w:pPr>
+      <w:bookmarkStart w:id="36" w:name="_Toc483997735"/>
       <w:r>
         <w:t>Views</w:t>
       </w:r>
       <w:bookmarkEnd w:id="22"/>
       <w:bookmarkEnd w:id="23"/>
-      <w:bookmarkEnd w:id="30"/>
+      <w:bookmarkEnd w:id="36"/>
     </w:p>
     <w:p>
       <w:pPr>
@@ -10754,7 +10270,19 @@
         <w:t>views</w:t>
       </w:r>
       <w:r>
-        <w:t xml:space="preserve"> ini Anda dapat melihat informasi dan statistik konten artikel yang dilihat oleh pengunjung aplikasi. Data yang dapat Anda lihat pada tabel daftar konten artikel yang dilihat oleh pengunjung aplikasi, yaitu:</w:t>
+        <w:t xml:space="preserve"> ini Anda dapat melihat informasi dan statistik konten </w:t>
+      </w:r>
+      <w:r>
+        <w:t>foto album</w:t>
+      </w:r>
+      <w:r>
+        <w:t xml:space="preserve"> yang dilihat oleh pengunjung aplikasi. Data yang dapat Anda lihat pada tabel daftar konten </w:t>
+      </w:r>
+      <w:r>
+        <w:t>foto album</w:t>
+      </w:r>
+      <w:r>
+        <w:t xml:space="preserve"> yang dilihat oleh pengunjung aplikasi, yaitu:</w:t>
       </w:r>
     </w:p>
     <w:p>
@@ -10762,37 +10290,30 @@
         <w:pStyle w:val="Caption"/>
         <w:keepNext/>
       </w:pPr>
-      <w:bookmarkStart w:id="35" w:name="_Toc483719042"/>
-      <w:bookmarkStart w:id="36" w:name="_Toc483991426"/>
+      <w:bookmarkStart w:id="37" w:name="_Toc483719042"/>
+      <w:bookmarkStart w:id="38" w:name="_Toc483997656"/>
       <w:r>
         <w:t xml:space="preserve">Table </w:t>
       </w:r>
-      <w:r>
-        <w:fldChar w:fldCharType="begin"/>
-      </w:r>
-      <w:r>
-        <w:instrText xml:space="preserve"> SEQ Table \* ARABIC </w:instrText>
-      </w:r>
-      <w:r>
-        <w:fldChar w:fldCharType="separate"/>
-      </w:r>
-      <w:r>
-        <w:rPr>
-          <w:noProof/>
-        </w:rPr>
-        <w:t>8</w:t>
-      </w:r>
-      <w:r>
-        <w:rPr>
-          <w:noProof/>
-        </w:rPr>
-        <w:fldChar w:fldCharType="end"/>
-      </w:r>
-      <w:r>
-        <w:t xml:space="preserve"> Article History Views</w:t>
-      </w:r>
-      <w:bookmarkEnd w:id="35"/>
-      <w:bookmarkEnd w:id="36"/>
+      <w:fldSimple w:instr=" SEQ Table \* ARABIC ">
+        <w:r>
+          <w:rPr>
+            <w:noProof/>
+          </w:rPr>
+          <w:t>10</w:t>
+        </w:r>
+      </w:fldSimple>
+      <w:r>
+        <w:t xml:space="preserve"> </w:t>
+      </w:r>
+      <w:r>
+        <w:t>Album</w:t>
+      </w:r>
+      <w:r>
+        <w:t xml:space="preserve"> History Views</w:t>
+      </w:r>
+      <w:bookmarkEnd w:id="37"/>
+      <w:bookmarkEnd w:id="38"/>
     </w:p>
     <w:tbl>
       <w:tblPr>
@@ -10839,7 +10360,13 @@
               <w:t xml:space="preserve">Nomor urut </w:t>
             </w:r>
             <w:r>
-              <w:t xml:space="preserve">daftar konten artikel yang dilihat oleh pengunjung aplikasi </w:t>
+              <w:t xml:space="preserve">daftar konten </w:t>
+            </w:r>
+            <w:r>
+              <w:t>foto album</w:t>
+            </w:r>
+            <w:r>
+              <w:t xml:space="preserve"> yang dilihat oleh pengunjung aplikasi </w:t>
             </w:r>
             <w:r>
               <w:t>berdasarkan data terbaru yang telah dibuat</w:t>
@@ -10876,7 +10403,13 @@
               <w:spacing w:line="240" w:lineRule="auto"/>
             </w:pPr>
             <w:r>
-              <w:t>Kolom ini berisi informasi nama kategori artikel dari konten artikel yang dilihat oleh pengunjung aplikasi</w:t>
+              <w:t xml:space="preserve">Kolom ini berisi informasi nama kategori dari konten </w:t>
+            </w:r>
+            <w:r>
+              <w:t>foto album</w:t>
+            </w:r>
+            <w:r>
+              <w:t xml:space="preserve"> yang dilihat oleh pengunjung aplikasi</w:t>
             </w:r>
           </w:p>
         </w:tc>
@@ -10897,8 +10430,7 @@
               <w:rPr>
                 <w:i/>
               </w:rPr>
-              <w:lastRenderedPageBreak/>
-              <w:t>Article</w:t>
+              <w:t>Album</w:t>
             </w:r>
           </w:p>
         </w:tc>
@@ -10914,7 +10446,13 @@
               <w:t xml:space="preserve">Kolom ini berisi informasi </w:t>
             </w:r>
             <w:r>
-              <w:t>judul dari konten artikel yang dilihat oleh pengunjung aplikasi</w:t>
+              <w:t xml:space="preserve">judul dari konten </w:t>
+            </w:r>
+            <w:r>
+              <w:t>foto album</w:t>
+            </w:r>
+            <w:r>
+              <w:t xml:space="preserve"> yang dilihat oleh pengunjung aplikasi</w:t>
             </w:r>
           </w:p>
         </w:tc>
@@ -10935,6 +10473,7 @@
               <w:rPr>
                 <w:i/>
               </w:rPr>
+              <w:lastRenderedPageBreak/>
               <w:t>Users</w:t>
             </w:r>
           </w:p>
@@ -10951,7 +10490,10 @@
               <w:t xml:space="preserve">Kolom ini berisi informasi user yang </w:t>
             </w:r>
             <w:r>
-              <w:t>melihat konten artikel</w:t>
+              <w:t xml:space="preserve">melihat konten </w:t>
+            </w:r>
+            <w:r>
+              <w:t>foto album</w:t>
             </w:r>
             <w:r>
               <w:t>.</w:t>
@@ -10960,14 +10502,58 @@
           <w:p>
             <w:pPr>
               <w:spacing w:line="240" w:lineRule="auto"/>
-            </w:pPr>
-            <w:r>
+              <w:rPr>
+                <w:i/>
+              </w:rPr>
+            </w:pPr>
+            <w:r>
+              <w:rPr>
+                <w:b/>
+                <w:i/>
+                <w:sz w:val="18"/>
+              </w:rPr>
+              <w:t>Catatan:</w:t>
+            </w:r>
+            <w:r>
+              <w:rPr>
+                <w:i/>
+                <w:sz w:val="18"/>
+              </w:rPr>
+              <w:t xml:space="preserve"> </w:t>
+            </w:r>
+            <w:r>
+              <w:rPr>
+                <w:i/>
+                <w:sz w:val="18"/>
+              </w:rPr>
               <w:t xml:space="preserve">Kolom akan menampilkan data “-” jika yang melihat </w:t>
             </w:r>
             <w:r>
-              <w:t xml:space="preserve">konten artikel adalah </w:t>
-            </w:r>
-            <w:r>
+              <w:rPr>
+                <w:i/>
+                <w:sz w:val="18"/>
+              </w:rPr>
+              <w:t xml:space="preserve">konten </w:t>
+            </w:r>
+            <w:r>
+              <w:rPr>
+                <w:i/>
+                <w:sz w:val="18"/>
+              </w:rPr>
+              <w:t>foto album</w:t>
+            </w:r>
+            <w:r>
+              <w:rPr>
+                <w:i/>
+                <w:sz w:val="18"/>
+              </w:rPr>
+              <w:t xml:space="preserve"> adalah </w:t>
+            </w:r>
+            <w:r>
+              <w:rPr>
+                <w:i/>
+                <w:sz w:val="18"/>
+              </w:rPr>
               <w:t>pengunjung public.</w:t>
             </w:r>
           </w:p>
@@ -11005,7 +10591,13 @@
               <w:t xml:space="preserve">Kolom ini berisi informasi </w:t>
             </w:r>
             <w:r>
-              <w:t xml:space="preserve">jumlah banyaknya konten artikel tertentu dilihat </w:t>
+              <w:t xml:space="preserve">jumlah banyaknya konten </w:t>
+            </w:r>
+            <w:r>
+              <w:t>foto album</w:t>
+            </w:r>
+            <w:r>
+              <w:t xml:space="preserve"> tertentu dilihat </w:t>
             </w:r>
             <w:r>
               <w:t>berdasarkan user yang melihat</w:t>
@@ -11045,7 +10637,10 @@
               <w:t>Kolom ini berisi informasi tanggal</w:t>
             </w:r>
             <w:r>
-              <w:t xml:space="preserve"> terakhir konten artikel</w:t>
+              <w:t xml:space="preserve"> terakhir konten </w:t>
+            </w:r>
+            <w:r>
+              <w:t>foto album</w:t>
             </w:r>
             <w:r>
               <w:t xml:space="preserve"> </w:t>
@@ -11091,7 +10686,10 @@
               <w:t xml:space="preserve">Kolom ini berisi informasi alamat IP terakhir </w:t>
             </w:r>
             <w:r>
-              <w:t>pengunjung yang melihat konten artikel</w:t>
+              <w:t xml:space="preserve">pengunjung yang melihat konten </w:t>
+            </w:r>
+            <w:r>
+              <w:t>foto album</w:t>
             </w:r>
           </w:p>
         </w:tc>
@@ -11143,7 +10741,13 @@
               <w:t xml:space="preserve"> melakukan kelola terhadap data </w:t>
             </w:r>
             <w:r>
-              <w:t>daftar konten artikel yang dilihat oleh pengunjung aplikasi</w:t>
+              <w:t xml:space="preserve">daftar konten </w:t>
+            </w:r>
+            <w:r>
+              <w:t>foto album</w:t>
+            </w:r>
+            <w:r>
+              <w:t xml:space="preserve"> yang dilihat oleh pengunjung aplikasi</w:t>
             </w:r>
             <w:r>
               <w:t xml:space="preserve">. </w:t>
@@ -11163,7 +10767,13 @@
               <w:t xml:space="preserve"> yang dapat Anda gunakan pada tabel </w:t>
             </w:r>
             <w:r>
-              <w:t xml:space="preserve">daftar konten artikel yang dilihat oleh pengunjung </w:t>
+              <w:t xml:space="preserve">daftar konten </w:t>
+            </w:r>
+            <w:r>
+              <w:t>foto album</w:t>
+            </w:r>
+            <w:r>
+              <w:t xml:space="preserve"> yang dilihat oleh pengunjung </w:t>
             </w:r>
             <w:r>
               <w:t xml:space="preserve">yaitu </w:t>
@@ -11190,7 +10800,13 @@
         <w:t xml:space="preserve">Tampilan halaman </w:t>
       </w:r>
       <w:r>
-        <w:t xml:space="preserve">daftar konten artikel yang dilihat oleh pengunjung aplikasi berdasarkan user yang melihat </w:t>
+        <w:t xml:space="preserve">daftar konten </w:t>
+      </w:r>
+      <w:r>
+        <w:t>foto album</w:t>
+      </w:r>
+      <w:r>
+        <w:t xml:space="preserve"> yang dilihat oleh pengunjung aplikasi berdasarkan user yang melihat </w:t>
       </w:r>
       <w:r>
         <w:t>dapat dilihat pada gambar dibawah ini:</w:t>
@@ -11210,8 +10826,8 @@
         <w:lastRenderedPageBreak/>
         <w:drawing>
           <wp:inline distT="0" distB="0" distL="0" distR="0" wp14:anchorId="21476ACF" wp14:editId="4BD9520D">
-            <wp:extent cx="4194324" cy="3395207"/>
-            <wp:effectExtent l="0" t="0" r="0" b="0"/>
+            <wp:extent cx="4200667" cy="3135368"/>
+            <wp:effectExtent l="0" t="0" r="0" b="8255"/>
             <wp:docPr id="11" name="Picture 11"/>
             <wp:cNvGraphicFramePr>
               <a:graphicFrameLocks xmlns:a="http://schemas.openxmlformats.org/drawingml/2006/main" noChangeAspect="1"/>
@@ -11238,7 +10854,7 @@
                   <pic:spPr>
                     <a:xfrm>
                       <a:off x="0" y="0"/>
-                      <a:ext cx="4200667" cy="3400342"/>
+                      <a:ext cx="4200667" cy="3135368"/>
                     </a:xfrm>
                     <a:prstGeom prst="rect">
                       <a:avLst/>
@@ -11256,141 +10872,152 @@
         <w:pStyle w:val="Caption"/>
         <w:jc w:val="center"/>
       </w:pPr>
-      <w:bookmarkStart w:id="37" w:name="_Toc483719049"/>
-      <w:bookmarkStart w:id="38" w:name="_Toc483991455"/>
+      <w:bookmarkStart w:id="39" w:name="_Toc483719049"/>
+      <w:bookmarkStart w:id="40" w:name="_Toc483997695"/>
       <w:r>
         <w:t xml:space="preserve">Gambar </w:t>
       </w:r>
-      <w:r>
-        <w:fldChar w:fldCharType="begin"/>
-      </w:r>
-      <w:r>
-        <w:instrText xml:space="preserve"> SEQ Gambar \* ARABIC </w:instrText>
-      </w:r>
-      <w:r>
-        <w:fldChar w:fldCharType="separate"/>
-      </w:r>
-      <w:r>
-        <w:rPr>
-          <w:noProof/>
-        </w:rPr>
-        <w:t>10</w:t>
-      </w:r>
-      <w:r>
-        <w:rPr>
-          <w:noProof/>
-        </w:rPr>
-        <w:fldChar w:fldCharType="end"/>
-      </w:r>
+      <w:fldSimple w:instr=" SEQ Gambar \* ARABIC ">
+        <w:r>
+          <w:rPr>
+            <w:noProof/>
+          </w:rPr>
+          <w:t>12</w:t>
+        </w:r>
+      </w:fldSimple>
       <w:r>
         <w:t xml:space="preserve"> </w:t>
       </w:r>
       <w:r>
+        <w:t>Album</w:t>
+      </w:r>
+      <w:r>
+        <w:t xml:space="preserve"> </w:t>
+      </w:r>
+      <w:r>
+        <w:t>History Views</w:t>
+      </w:r>
+      <w:bookmarkEnd w:id="39"/>
+      <w:bookmarkEnd w:id="40"/>
+    </w:p>
+    <w:p>
+      <w:pPr>
+        <w:ind w:firstLine="709"/>
+      </w:pPr>
+      <w:bookmarkStart w:id="41" w:name="_Toc483341658"/>
+      <w:r>
+        <w:t xml:space="preserve">Pada fitur ini Anda dapat </w:t>
+      </w:r>
+      <w:r>
+        <w:t xml:space="preserve">juga </w:t>
+      </w:r>
+      <w:r>
+        <w:t xml:space="preserve">melihat </w:t>
+      </w:r>
+      <w:r>
+        <w:t xml:space="preserve">daftar konten </w:t>
+      </w:r>
+      <w:r>
+        <w:t>foto album</w:t>
+      </w:r>
+      <w:r>
+        <w:t xml:space="preserve"> yang dilihat oleh pengunjung </w:t>
+      </w:r>
+      <w:r>
+        <w:t>secara lebih detail. Anda dapat menggunakan fungsi “</w:t>
+      </w:r>
+      <w:r>
+        <w:rPr>
+          <w:i/>
+        </w:rPr>
+        <w:t xml:space="preserve">View </w:t>
+      </w:r>
+      <w:r>
+        <w:rPr>
+          <w:i/>
+        </w:rPr>
         <w:t>Article</w:t>
       </w:r>
       <w:r>
-        <w:t xml:space="preserve"> </w:t>
-      </w:r>
-      <w:r>
-        <w:t>History Views</w:t>
-      </w:r>
-      <w:bookmarkEnd w:id="37"/>
-      <w:bookmarkEnd w:id="38"/>
+        <w:rPr>
+          <w:i/>
+        </w:rPr>
+        <w:t xml:space="preserve"> Views Data</w:t>
+      </w:r>
+      <w:r>
+        <w:t xml:space="preserve">” pada </w:t>
+      </w:r>
+      <w:r>
+        <w:rPr>
+          <w:i/>
+        </w:rPr>
+        <w:t>content menu</w:t>
+      </w:r>
+      <w:r>
+        <w:t xml:space="preserve"> untuk melihat seluruh data </w:t>
+      </w:r>
+      <w:r>
+        <w:t xml:space="preserve">konten </w:t>
+      </w:r>
+      <w:r>
+        <w:t>foto album</w:t>
+      </w:r>
+      <w:r>
+        <w:t xml:space="preserve"> yang dilihat oleh pengunjung</w:t>
+      </w:r>
+      <w:r>
+        <w:t xml:space="preserve">. Anda juga dapat melihat data </w:t>
+      </w:r>
+      <w:r>
+        <w:t xml:space="preserve">konten </w:t>
+      </w:r>
+      <w:r>
+        <w:t>foto album</w:t>
+      </w:r>
+      <w:r>
+        <w:t xml:space="preserve"> yang dilihat oleh pengunjung </w:t>
+      </w:r>
+      <w:r>
+        <w:t xml:space="preserve">secara lebih spesifik berdasarkan </w:t>
+      </w:r>
+      <w:r>
+        <w:t xml:space="preserve">konten </w:t>
+      </w:r>
+      <w:r>
+        <w:t>foto album</w:t>
+      </w:r>
+      <w:r>
+        <w:t xml:space="preserve"> dan peng</w:t>
+      </w:r>
+      <w:r>
+        <w:t>un</w:t>
+      </w:r>
+      <w:r>
+        <w:t xml:space="preserve">jung aplikasi </w:t>
+      </w:r>
+      <w:r>
+        <w:t xml:space="preserve">dengan mengklik jumlah </w:t>
+      </w:r>
+      <w:r>
+        <w:t xml:space="preserve">lihat </w:t>
+      </w:r>
+      <w:r>
+        <w:t xml:space="preserve">yang terletak pada kolom </w:t>
+      </w:r>
+      <w:r>
+        <w:rPr>
+          <w:i/>
+        </w:rPr>
+        <w:t>views</w:t>
+      </w:r>
+      <w:r>
+        <w:t>.</w:t>
+      </w:r>
     </w:p>
     <w:p>
       <w:pPr>
         <w:ind w:firstLine="709"/>
       </w:pPr>
-      <w:bookmarkStart w:id="39" w:name="_Toc483341658"/>
-      <w:r>
-        <w:t xml:space="preserve">Pada fitur ini Anda dapat </w:t>
-      </w:r>
-      <w:r>
-        <w:t xml:space="preserve">juga </w:t>
-      </w:r>
-      <w:r>
-        <w:t xml:space="preserve">melihat </w:t>
-      </w:r>
-      <w:r>
-        <w:t xml:space="preserve">daftar konten artikel yang dilihat oleh pengunjung </w:t>
-      </w:r>
-      <w:r>
-        <w:t>secara lebih detail. Anda dapat menggunakan fungsi “</w:t>
-      </w:r>
-      <w:r>
-        <w:rPr>
-          <w:i/>
-        </w:rPr>
-        <w:t xml:space="preserve">View </w:t>
-      </w:r>
-      <w:r>
-        <w:rPr>
-          <w:i/>
-        </w:rPr>
-        <w:t>Article</w:t>
-      </w:r>
-      <w:r>
-        <w:rPr>
-          <w:i/>
-        </w:rPr>
-        <w:t xml:space="preserve"> Views Data</w:t>
-      </w:r>
-      <w:r>
-        <w:t xml:space="preserve">” pada </w:t>
-      </w:r>
-      <w:r>
-        <w:rPr>
-          <w:i/>
-        </w:rPr>
-        <w:t>content menu</w:t>
-      </w:r>
-      <w:r>
-        <w:t xml:space="preserve"> untuk melihat seluruh data </w:t>
-      </w:r>
-      <w:r>
-        <w:t>konten artikel yang dilihat oleh pengunjung</w:t>
-      </w:r>
-      <w:r>
-        <w:t xml:space="preserve">. Anda juga dapat melihat data </w:t>
-      </w:r>
-      <w:r>
-        <w:t xml:space="preserve">konten artikel yang dilihat oleh pengunjung </w:t>
-      </w:r>
-      <w:r>
-        <w:t xml:space="preserve">secara lebih spesifik berdasarkan </w:t>
-      </w:r>
-      <w:r>
-        <w:t>konten artikel dan peng</w:t>
-      </w:r>
-      <w:r>
-        <w:t>un</w:t>
-      </w:r>
-      <w:r>
-        <w:t xml:space="preserve">jung aplikasi </w:t>
-      </w:r>
-      <w:r>
-        <w:t xml:space="preserve">dengan mengklik jumlah </w:t>
-      </w:r>
-      <w:r>
-        <w:t xml:space="preserve">lihat </w:t>
-      </w:r>
-      <w:r>
-        <w:t xml:space="preserve">yang terletak pada kolom </w:t>
-      </w:r>
-      <w:r>
-        <w:rPr>
-          <w:i/>
-        </w:rPr>
-        <w:t>views</w:t>
-      </w:r>
-      <w:r>
-        <w:t>.</w:t>
-      </w:r>
-    </w:p>
-    <w:p>
-      <w:pPr>
-        <w:ind w:firstLine="709"/>
-      </w:pPr>
       <w:r>
         <w:t>Tampilan</w:t>
       </w:r>
@@ -11398,7 +11025,13 @@
         <w:t xml:space="preserve"> halaman seluruh </w:t>
       </w:r>
       <w:r>
-        <w:t>data konten artikel yang dilihat oleh pengunjung aplikasi</w:t>
+        <w:t xml:space="preserve">data konten </w:t>
+      </w:r>
+      <w:r>
+        <w:t>foto album</w:t>
+      </w:r>
+      <w:r>
+        <w:t xml:space="preserve"> yang dilihat oleh pengunjung aplikasi</w:t>
       </w:r>
       <w:r>
         <w:t xml:space="preserve"> </w:t>
@@ -11419,8 +11052,8 @@
         <w:lastRenderedPageBreak/>
         <w:drawing>
           <wp:inline distT="0" distB="0" distL="0" distR="0" wp14:anchorId="6B2DA82B" wp14:editId="51996598">
-            <wp:extent cx="4177924" cy="2729632"/>
-            <wp:effectExtent l="0" t="0" r="0" b="0"/>
+            <wp:extent cx="4087238" cy="3398428"/>
+            <wp:effectExtent l="0" t="0" r="8890" b="0"/>
             <wp:docPr id="8" name="Picture 8"/>
             <wp:cNvGraphicFramePr>
               <a:graphicFrameLocks xmlns:a="http://schemas.openxmlformats.org/drawingml/2006/main" noChangeAspect="1"/>
@@ -11447,7 +11080,7 @@
                   <pic:spPr>
                     <a:xfrm>
                       <a:off x="0" y="0"/>
-                      <a:ext cx="4177924" cy="2729632"/>
+                      <a:ext cx="4100211" cy="3409215"/>
                     </a:xfrm>
                     <a:prstGeom prst="rect">
                       <a:avLst/>
@@ -11468,31 +11101,30 @@
           <w:noProof/>
         </w:rPr>
       </w:pPr>
-      <w:bookmarkStart w:id="40" w:name="_Toc483719050"/>
-      <w:bookmarkStart w:id="41" w:name="_Toc483991456"/>
+      <w:bookmarkStart w:id="42" w:name="_Toc483719050"/>
+      <w:bookmarkStart w:id="43" w:name="_Toc483997696"/>
       <w:r>
         <w:t xml:space="preserve">Gambar </w:t>
       </w:r>
-      <w:r>
-        <w:fldChar w:fldCharType="begin"/>
-      </w:r>
-      <w:r>
-        <w:instrText xml:space="preserve"> SEQ Gambar \* ARABIC </w:instrText>
-      </w:r>
-      <w:r>
-        <w:fldChar w:fldCharType="separate"/>
-      </w:r>
+      <w:fldSimple w:instr=" SEQ Gambar \* ARABIC ">
+        <w:r>
+          <w:rPr>
+            <w:noProof/>
+          </w:rPr>
+          <w:t>13</w:t>
+        </w:r>
+      </w:fldSimple>
       <w:r>
         <w:rPr>
           <w:noProof/>
         </w:rPr>
-        <w:t>11</w:t>
+        <w:t xml:space="preserve"> </w:t>
       </w:r>
       <w:r>
         <w:rPr>
           <w:noProof/>
         </w:rPr>
-        <w:fldChar w:fldCharType="end"/>
+        <w:t>ALbum</w:t>
       </w:r>
       <w:r>
         <w:rPr>
@@ -11504,61 +11136,62 @@
         <w:rPr>
           <w:noProof/>
         </w:rPr>
-        <w:t>Article</w:t>
+        <w:t xml:space="preserve">View </w:t>
       </w:r>
       <w:r>
         <w:rPr>
           <w:noProof/>
         </w:rPr>
-        <w:t xml:space="preserve"> </w:t>
-      </w:r>
+        <w:t>Data</w:t>
+      </w:r>
+      <w:bookmarkEnd w:id="42"/>
+      <w:bookmarkEnd w:id="43"/>
+    </w:p>
+    <w:p>
+      <w:pPr>
+        <w:ind w:firstLine="709"/>
+      </w:pPr>
+      <w:r>
+        <w:t xml:space="preserve">Tampilan halaman </w:t>
+      </w:r>
+      <w:r>
+        <w:t xml:space="preserve">data konten </w:t>
+      </w:r>
+      <w:r>
+        <w:t>foto album</w:t>
+      </w:r>
+      <w:r>
+        <w:t xml:space="preserve"> yang dilihat oleh pengunjung secara lebih spesifik ber</w:t>
+      </w:r>
+      <w:r>
+        <w:t xml:space="preserve">dasarkan </w:t>
+      </w:r>
+      <w:r>
+        <w:t xml:space="preserve">konten </w:t>
+      </w:r>
+      <w:r>
+        <w:t>foto album</w:t>
+      </w:r>
+      <w:r>
+        <w:t xml:space="preserve"> dan user </w:t>
+      </w:r>
+      <w:r>
+        <w:t>pengunjung aplikasi dapat dilihat pada gambar dibawah ini:</w:t>
+      </w:r>
+    </w:p>
+    <w:p>
+      <w:pPr>
+        <w:keepNext/>
+      </w:pPr>
       <w:r>
         <w:rPr>
           <w:noProof/>
         </w:rPr>
-        <w:t xml:space="preserve">View </w:t>
-      </w:r>
-      <w:r>
-        <w:rPr>
-          <w:noProof/>
-        </w:rPr>
-        <w:t>Data</w:t>
-      </w:r>
-      <w:bookmarkEnd w:id="40"/>
-      <w:bookmarkEnd w:id="41"/>
-    </w:p>
-    <w:p>
-      <w:pPr>
-        <w:ind w:firstLine="709"/>
-      </w:pPr>
-      <w:r>
-        <w:t xml:space="preserve">Tampilan halaman </w:t>
-      </w:r>
-      <w:r>
-        <w:t>data konten artikel yang dilihat oleh pengunjung secara lebih spesifik ber</w:t>
-      </w:r>
-      <w:r>
-        <w:t xml:space="preserve">dasarkan </w:t>
-      </w:r>
-      <w:r>
-        <w:t xml:space="preserve">konten artikel dan user </w:t>
-      </w:r>
-      <w:r>
-        <w:t>pengunjung aplikasi dapat dilihat pada gambar dibawah ini:</w:t>
-      </w:r>
-    </w:p>
-    <w:p>
-      <w:pPr>
-        <w:keepNext/>
-      </w:pPr>
-      <w:r>
-        <w:rPr>
-          <w:noProof/>
-        </w:rPr>
+        <w:lastRenderedPageBreak/>
         <w:drawing>
           <wp:inline distT="0" distB="0" distL="0" distR="0" wp14:anchorId="04DB4852" wp14:editId="6B722BEE">
-            <wp:extent cx="4177030" cy="1132250"/>
-            <wp:effectExtent l="0" t="0" r="0" b="0"/>
+            <wp:extent cx="4144488" cy="3899061"/>
+            <wp:effectExtent l="0" t="0" r="8890" b="6350"/>
             <wp:docPr id="12" name="Picture 12"/>
             <wp:cNvGraphicFramePr>
               <a:graphicFrameLocks xmlns:a="http://schemas.openxmlformats.org/drawingml/2006/main" noChangeAspect="1"/>
@@ -11585,7 +11218,7 @@
                   <pic:spPr>
                     <a:xfrm>
                       <a:off x="0" y="0"/>
-                      <a:ext cx="4177030" cy="1132250"/>
+                      <a:ext cx="4158773" cy="3912500"/>
                     </a:xfrm>
                     <a:prstGeom prst="rect">
                       <a:avLst/>
@@ -11603,37 +11236,24 @@
         <w:pStyle w:val="Caption"/>
         <w:jc w:val="center"/>
       </w:pPr>
-      <w:bookmarkStart w:id="42" w:name="_Toc483719051"/>
-      <w:bookmarkStart w:id="43" w:name="_Toc483991457"/>
+      <w:bookmarkStart w:id="44" w:name="_Toc483719051"/>
+      <w:bookmarkStart w:id="45" w:name="_Toc483997697"/>
       <w:r>
         <w:t xml:space="preserve">Gambar </w:t>
       </w:r>
-      <w:r>
-        <w:fldChar w:fldCharType="begin"/>
-      </w:r>
-      <w:r>
-        <w:instrText xml:space="preserve"> SEQ Gambar \* ARABIC </w:instrText>
-      </w:r>
-      <w:r>
-        <w:fldChar w:fldCharType="separate"/>
-      </w:r>
-      <w:r>
-        <w:rPr>
-          <w:noProof/>
-        </w:rPr>
-        <w:t>12</w:t>
-      </w:r>
-      <w:r>
-        <w:rPr>
-          <w:noProof/>
-        </w:rPr>
-        <w:fldChar w:fldCharType="end"/>
-      </w:r>
+      <w:fldSimple w:instr=" SEQ Gambar \* ARABIC ">
+        <w:r>
+          <w:rPr>
+            <w:noProof/>
+          </w:rPr>
+          <w:t>14</w:t>
+        </w:r>
+      </w:fldSimple>
       <w:r>
         <w:t xml:space="preserve"> </w:t>
       </w:r>
       <w:r>
-        <w:t>Article</w:t>
+        <w:t>Album</w:t>
       </w:r>
       <w:r>
         <w:t xml:space="preserve"> View </w:t>
@@ -11644,1062 +11264,69 @@
       <w:r>
         <w:t>Data</w:t>
       </w:r>
-      <w:bookmarkEnd w:id="42"/>
-      <w:bookmarkEnd w:id="43"/>
-    </w:p>
-    <w:p>
-      <w:pPr>
-        <w:pStyle w:val="Heading3"/>
-      </w:pPr>
-      <w:bookmarkStart w:id="44" w:name="_Toc483719035"/>
-      <w:bookmarkStart w:id="45" w:name="_Toc483989679"/>
-      <w:r>
-        <w:t>Downloads</w:t>
-      </w:r>
-      <w:bookmarkEnd w:id="39"/>
       <w:bookmarkEnd w:id="44"/>
       <w:bookmarkEnd w:id="45"/>
     </w:p>
     <w:p>
       <w:pPr>
+        <w:pStyle w:val="Heading2"/>
+      </w:pPr>
+      <w:bookmarkStart w:id="46" w:name="_Toc483997736"/>
+      <w:bookmarkEnd w:id="41"/>
+      <w:r>
+        <w:t>Settings</w:t>
+      </w:r>
+      <w:bookmarkEnd w:id="14"/>
+      <w:r>
+        <w:t xml:space="preserve"> </w:t>
+      </w:r>
+      <w:r>
+        <w:rPr>
+          <w:rStyle w:val="FootnoteReference"/>
+        </w:rPr>
+        <w:footnoteReference w:id="7"/>
+      </w:r>
+      <w:bookmarkEnd w:id="46"/>
+    </w:p>
+    <w:p>
+      <w:pPr>
         <w:ind w:firstLine="709"/>
       </w:pPr>
       <w:r>
-        <w:t xml:space="preserve">Pada fitur </w:t>
-      </w:r>
-      <w:r>
-        <w:rPr>
-          <w:i/>
-        </w:rPr>
-        <w:t>history download</w:t>
-      </w:r>
-      <w:r>
-        <w:rPr>
-          <w:i/>
-        </w:rPr>
-        <w:t>s</w:t>
-      </w:r>
-      <w:r>
-        <w:t xml:space="preserve"> ini Anda dapat </w:t>
-      </w:r>
-      <w:r>
-        <w:t xml:space="preserve">melihat informasi dan statistik </w:t>
-      </w:r>
-      <w:r>
-        <w:t xml:space="preserve">banyaknya </w:t>
-      </w:r>
-      <w:r>
-        <w:t>file pada konten artikel yang diunduh oleh pengunjung aplikasi</w:t>
+        <w:t xml:space="preserve">Pada fitur ini Anda bisa melakukan seluruh pengaturan untuk fitur-fitur lainnya yang terdapat dalam module </w:t>
+      </w:r>
+      <w:r>
+        <w:t>foto album</w:t>
       </w:r>
       <w:r>
         <w:t xml:space="preserve">. </w:t>
       </w:r>
       <w:r>
-        <w:t xml:space="preserve">Konten artikel yang masuk kedalam daftar unduh adalah konten artikel yang memiliki file (download) untuk dapat diunduh oleh pengujung aplikasi. </w:t>
-      </w:r>
-      <w:r>
-        <w:t xml:space="preserve">Data </w:t>
-      </w:r>
+        <w:t xml:space="preserve">Pada fitur ini Anda dapat melakukan pengaturan terhadap konten foto album yang </w:t>
+      </w:r>
+      <w:proofErr w:type="gramStart"/>
+      <w:r>
+        <w:t>akan</w:t>
+      </w:r>
+      <w:proofErr w:type="gramEnd"/>
+      <w:r>
+        <w:t xml:space="preserve"> dimunculkan pada halaman front-end untuk selanjutnya dapat dilihat oleh pengunjung. Beberapa pengaturan yang terdapat pada fitur ini seperti hak akses terhadap konten, limit foto yang dapat </w:t>
+      </w:r>
+      <w:proofErr w:type="gramStart"/>
+      <w:r>
+        <w:t>diunggah ,</w:t>
+      </w:r>
+      <w:proofErr w:type="gramEnd"/>
+      <w:r>
+        <w:t xml:space="preserve"> tipe file yang dapat diunggah dan pengaturan-pengaturan lainnya.</w:t>
+      </w:r>
+    </w:p>
+    <w:p>
+      <w:pPr>
+        <w:ind w:firstLine="709"/>
+      </w:pPr>
       <w:r>
         <w:lastRenderedPageBreak/>
-        <w:t xml:space="preserve">yang dapat Anda lihat pada tabel daftar </w:t>
-      </w:r>
-      <w:r>
-        <w:t xml:space="preserve">file pada </w:t>
-      </w:r>
-      <w:r>
-        <w:t xml:space="preserve">konten artikel yang </w:t>
-      </w:r>
-      <w:r>
-        <w:t xml:space="preserve">diunduh </w:t>
-      </w:r>
-      <w:r>
-        <w:t>oleh pengunjung aplikasi, yaitu:</w:t>
-      </w:r>
-    </w:p>
-    <w:p>
-      <w:pPr>
-        <w:pStyle w:val="Caption"/>
-        <w:keepNext/>
-      </w:pPr>
-      <w:bookmarkStart w:id="46" w:name="_Toc483719043"/>
-      <w:bookmarkStart w:id="47" w:name="_Toc483991427"/>
-      <w:r>
-        <w:t xml:space="preserve">Table </w:t>
-      </w:r>
-      <w:r>
-        <w:fldChar w:fldCharType="begin"/>
-      </w:r>
-      <w:r>
-        <w:instrText xml:space="preserve"> SEQ Table \* ARABIC </w:instrText>
-      </w:r>
-      <w:r>
-        <w:fldChar w:fldCharType="separate"/>
-      </w:r>
-      <w:r>
-        <w:rPr>
-          <w:noProof/>
-        </w:rPr>
-        <w:t>9</w:t>
-      </w:r>
-      <w:r>
-        <w:rPr>
-          <w:noProof/>
-        </w:rPr>
-        <w:fldChar w:fldCharType="end"/>
-      </w:r>
-      <w:r>
-        <w:t xml:space="preserve"> </w:t>
-      </w:r>
-      <w:r>
-        <w:t xml:space="preserve">Article </w:t>
-      </w:r>
-      <w:r>
-        <w:t xml:space="preserve">History </w:t>
-      </w:r>
-      <w:bookmarkEnd w:id="46"/>
-      <w:r>
-        <w:t>Downlaods</w:t>
-      </w:r>
-      <w:bookmarkEnd w:id="47"/>
-    </w:p>
-    <w:tbl>
-      <w:tblPr>
-        <w:tblStyle w:val="TableGrid"/>
-        <w:tblW w:w="0" w:type="auto"/>
-        <w:tblCellMar>
-          <w:top w:w="85" w:type="dxa"/>
-        </w:tblCellMar>
-        <w:tblLook w:val="04A0" w:firstRow="1" w:lastRow="0" w:firstColumn="1" w:lastColumn="0" w:noHBand="0" w:noVBand="1"/>
-      </w:tblPr>
-      <w:tblGrid>
-        <w:gridCol w:w="1555"/>
-        <w:gridCol w:w="4961"/>
-      </w:tblGrid>
-      <w:tr>
-        <w:tc>
-          <w:tcPr>
-            <w:tcW w:w="1555" w:type="dxa"/>
-          </w:tcPr>
-          <w:p>
-            <w:pPr>
-              <w:spacing w:line="240" w:lineRule="auto"/>
-              <w:rPr>
-                <w:i/>
-              </w:rPr>
-            </w:pPr>
-            <w:r>
-              <w:rPr>
-                <w:i/>
-              </w:rPr>
-              <w:t>No</w:t>
-            </w:r>
-          </w:p>
-        </w:tc>
-        <w:tc>
-          <w:tcPr>
-            <w:tcW w:w="4961" w:type="dxa"/>
-          </w:tcPr>
-          <w:p>
-            <w:pPr>
-              <w:spacing w:line="240" w:lineRule="auto"/>
-            </w:pPr>
-            <w:r>
-              <w:t xml:space="preserve">Nomor urut </w:t>
-            </w:r>
-            <w:r>
-              <w:t xml:space="preserve">daftar konten artikel yang memiliki file dan diunduh oleh pengunjung aplikasi </w:t>
-            </w:r>
-            <w:r>
-              <w:t>berdasarkan data terbaru yang telah dibuat</w:t>
-            </w:r>
-          </w:p>
-        </w:tc>
-      </w:tr>
-      <w:tr>
-        <w:tc>
-          <w:tcPr>
-            <w:tcW w:w="1555" w:type="dxa"/>
-          </w:tcPr>
-          <w:p>
-            <w:pPr>
-              <w:spacing w:line="240" w:lineRule="auto"/>
-              <w:rPr>
-                <w:i/>
-              </w:rPr>
-            </w:pPr>
-            <w:r>
-              <w:rPr>
-                <w:i/>
-              </w:rPr>
-              <w:t>Category</w:t>
-            </w:r>
-          </w:p>
-        </w:tc>
-        <w:tc>
-          <w:tcPr>
-            <w:tcW w:w="4961" w:type="dxa"/>
-          </w:tcPr>
-          <w:p>
-            <w:pPr>
-              <w:spacing w:line="240" w:lineRule="auto"/>
-            </w:pPr>
-            <w:r>
-              <w:t>Kolom ini berisi informasi nama kategori artikel dari konten artikel yang memiliki file dan diunduh oleh pengunjung aplikasi</w:t>
-            </w:r>
-          </w:p>
-        </w:tc>
-      </w:tr>
-      <w:tr>
-        <w:tc>
-          <w:tcPr>
-            <w:tcW w:w="1555" w:type="dxa"/>
-          </w:tcPr>
-          <w:p>
-            <w:pPr>
-              <w:spacing w:line="240" w:lineRule="auto"/>
-              <w:rPr>
-                <w:i/>
-              </w:rPr>
-            </w:pPr>
-            <w:r>
-              <w:rPr>
-                <w:i/>
-              </w:rPr>
-              <w:t>Article</w:t>
-            </w:r>
-          </w:p>
-        </w:tc>
-        <w:tc>
-          <w:tcPr>
-            <w:tcW w:w="4961" w:type="dxa"/>
-          </w:tcPr>
-          <w:p>
-            <w:pPr>
-              <w:spacing w:line="240" w:lineRule="auto"/>
-            </w:pPr>
-            <w:r>
-              <w:t>Kolom ini berisi informasi judul dari konten artikel yang memilki file dan diunduh oleh pengunjung aplikasi</w:t>
-            </w:r>
-          </w:p>
-        </w:tc>
-      </w:tr>
-      <w:tr>
-        <w:tc>
-          <w:tcPr>
-            <w:tcW w:w="1555" w:type="dxa"/>
-          </w:tcPr>
-          <w:p>
-            <w:pPr>
-              <w:spacing w:line="240" w:lineRule="auto"/>
-              <w:rPr>
-                <w:i/>
-              </w:rPr>
-            </w:pPr>
-            <w:r>
-              <w:rPr>
-                <w:i/>
-              </w:rPr>
-              <w:t>Users</w:t>
-            </w:r>
-          </w:p>
-        </w:tc>
-        <w:tc>
-          <w:tcPr>
-            <w:tcW w:w="4961" w:type="dxa"/>
-          </w:tcPr>
-          <w:p>
-            <w:pPr>
-              <w:spacing w:line="240" w:lineRule="auto"/>
-            </w:pPr>
-            <w:r>
-              <w:t>Kolom ini berisi informasi user yang mengunduh file pada konten artikel.</w:t>
-            </w:r>
-          </w:p>
-          <w:p>
-            <w:pPr>
-              <w:spacing w:line="240" w:lineRule="auto"/>
-            </w:pPr>
-            <w:r>
-              <w:t>Kolom akan menampilkan data “-” jika pengunjung yang mengunduh file pada konten artikel adalah pengunjung public.</w:t>
-            </w:r>
-          </w:p>
-        </w:tc>
-      </w:tr>
-      <w:tr>
-        <w:tc>
-          <w:tcPr>
-            <w:tcW w:w="1555" w:type="dxa"/>
-          </w:tcPr>
-          <w:p>
-            <w:pPr>
-              <w:spacing w:line="240" w:lineRule="auto"/>
-              <w:rPr>
-                <w:i/>
-              </w:rPr>
-            </w:pPr>
-            <w:r>
-              <w:rPr>
-                <w:i/>
-              </w:rPr>
-              <w:t>Downlaods</w:t>
-            </w:r>
-          </w:p>
-        </w:tc>
-        <w:tc>
-          <w:tcPr>
-            <w:tcW w:w="4961" w:type="dxa"/>
-          </w:tcPr>
-          <w:p>
-            <w:pPr>
-              <w:spacing w:line="240" w:lineRule="auto"/>
-            </w:pPr>
-            <w:r>
-              <w:t>Kolom ini berisi informasi jumlah banyaknya aktifitas unduh pada file yang dimiliki oleh konten artikel tertentu dilihat berdasarkan user pengunjung yang mengunduh</w:t>
-            </w:r>
-          </w:p>
-        </w:tc>
-      </w:tr>
-      <w:tr>
-        <w:tc>
-          <w:tcPr>
-            <w:tcW w:w="1555" w:type="dxa"/>
-          </w:tcPr>
-          <w:p>
-            <w:pPr>
-              <w:spacing w:line="240" w:lineRule="auto"/>
-              <w:rPr>
-                <w:i/>
-              </w:rPr>
-            </w:pPr>
-            <w:r>
-              <w:rPr>
-                <w:i/>
-              </w:rPr>
-              <w:t>Download Date</w:t>
-            </w:r>
-          </w:p>
-        </w:tc>
-        <w:tc>
-          <w:tcPr>
-            <w:tcW w:w="4961" w:type="dxa"/>
-          </w:tcPr>
-          <w:p>
-            <w:pPr>
-              <w:spacing w:line="240" w:lineRule="auto"/>
-            </w:pPr>
-            <w:r>
-              <w:t xml:space="preserve">Kolom ini berisi informasi tanggal terakhir </w:t>
-            </w:r>
-            <w:r>
-              <w:t xml:space="preserve">aktifitas unduh pada file yang dmiliki </w:t>
-            </w:r>
-            <w:r>
-              <w:t xml:space="preserve">konten artikel </w:t>
-            </w:r>
-            <w:r>
-              <w:t xml:space="preserve">tertentu </w:t>
-            </w:r>
-            <w:r>
-              <w:t xml:space="preserve">dilihat berdasarkan </w:t>
-            </w:r>
-            <w:r>
-              <w:t>user pengunjung yang mengunduh</w:t>
-            </w:r>
-          </w:p>
-        </w:tc>
-      </w:tr>
-      <w:tr>
-        <w:tc>
-          <w:tcPr>
-            <w:tcW w:w="1555" w:type="dxa"/>
-          </w:tcPr>
-          <w:p>
-            <w:pPr>
-              <w:spacing w:line="240" w:lineRule="auto"/>
-              <w:rPr>
-                <w:i/>
-              </w:rPr>
-            </w:pPr>
-            <w:r>
-              <w:rPr>
-                <w:i/>
-              </w:rPr>
-              <w:t>Download IP</w:t>
-            </w:r>
-          </w:p>
-        </w:tc>
-        <w:tc>
-          <w:tcPr>
-            <w:tcW w:w="4961" w:type="dxa"/>
-          </w:tcPr>
-          <w:p>
-            <w:pPr>
-              <w:spacing w:line="240" w:lineRule="auto"/>
-            </w:pPr>
-            <w:r>
-              <w:t xml:space="preserve">Kolom ini berisi informasi alamat IP terakhir </w:t>
-            </w:r>
-            <w:r>
-              <w:t xml:space="preserve">user </w:t>
-            </w:r>
-            <w:r>
-              <w:t xml:space="preserve">pengunjung </w:t>
-            </w:r>
-            <w:r>
-              <w:t xml:space="preserve">yang mengunduh file pada </w:t>
-            </w:r>
-            <w:r>
-              <w:t>konten artikel</w:t>
-            </w:r>
-            <w:r>
-              <w:t xml:space="preserve"> tertentu</w:t>
-            </w:r>
-          </w:p>
-        </w:tc>
-      </w:tr>
-      <w:tr>
-        <w:tc>
-          <w:tcPr>
-            <w:tcW w:w="1555" w:type="dxa"/>
-          </w:tcPr>
-          <w:p>
-            <w:pPr>
-              <w:spacing w:line="240" w:lineRule="auto"/>
-              <w:rPr>
-                <w:i/>
-              </w:rPr>
-            </w:pPr>
-            <w:r>
-              <w:rPr>
-                <w:i/>
-              </w:rPr>
-              <w:t>Options</w:t>
-            </w:r>
-          </w:p>
-        </w:tc>
-        <w:tc>
-          <w:tcPr>
-            <w:tcW w:w="4961" w:type="dxa"/>
-          </w:tcPr>
-          <w:p>
-            <w:pPr>
-              <w:spacing w:line="240" w:lineRule="auto"/>
-            </w:pPr>
-            <w:r>
-              <w:t xml:space="preserve">Kolom ini berisi </w:t>
-            </w:r>
-            <w:r>
-              <w:rPr>
-                <w:i/>
-              </w:rPr>
-              <w:t>action</w:t>
-            </w:r>
-            <w:r>
-              <w:t xml:space="preserve"> yang dapat</w:t>
-            </w:r>
-            <w:r>
-              <w:t xml:space="preserve"> Anda gunakan untuk</w:t>
-            </w:r>
-            <w:r>
-              <w:t xml:space="preserve"> melakukan kelola terhadap </w:t>
-            </w:r>
-            <w:r>
-              <w:t xml:space="preserve">data </w:t>
-            </w:r>
-            <w:r>
-              <w:t xml:space="preserve">daftar konten artikel yang </w:t>
-            </w:r>
-            <w:r>
-              <w:t xml:space="preserve">memiliki file dan diunduh </w:t>
-            </w:r>
-            <w:r>
-              <w:t xml:space="preserve">oleh pengunjung aplikasi. </w:t>
-            </w:r>
-          </w:p>
-          <w:p>
-            <w:pPr>
-              <w:spacing w:line="240" w:lineRule="auto"/>
-            </w:pPr>
-            <w:r>
-              <w:t xml:space="preserve">Terdapat 1 (satu) </w:t>
-            </w:r>
-            <w:r>
-              <w:t>piihan</w:t>
-            </w:r>
-            <w:r>
-              <w:t xml:space="preserve"> yang dapat Anda gunakan pada tabel daftar konten artikel yang </w:t>
-            </w:r>
-            <w:r>
-              <w:t xml:space="preserve">memiliki file dan diunduh </w:t>
-            </w:r>
-            <w:r>
-              <w:t xml:space="preserve">oleh pengunjung yaitu </w:t>
-            </w:r>
-            <w:r>
-              <w:rPr>
-                <w:i/>
-              </w:rPr>
-              <w:t>Delete</w:t>
-            </w:r>
-            <w:r>
-              <w:t>.</w:t>
-            </w:r>
-          </w:p>
-        </w:tc>
-      </w:tr>
-    </w:tbl>
-    <w:p>
-      <w:pPr>
-        <w:spacing w:before="240"/>
-        <w:ind w:firstLine="709"/>
-      </w:pPr>
-      <w:r>
-        <w:lastRenderedPageBreak/>
-        <w:t xml:space="preserve">Tampilan </w:t>
-      </w:r>
-      <w:r>
-        <w:t xml:space="preserve">halaman </w:t>
-      </w:r>
-      <w:r>
-        <w:t>daftar</w:t>
-      </w:r>
-      <w:r>
-        <w:rPr>
-          <w:i/>
-        </w:rPr>
-        <w:t xml:space="preserve"> </w:t>
-      </w:r>
-      <w:r>
-        <w:t xml:space="preserve">konten artikel yang memiliki file dan diunduh </w:t>
-      </w:r>
-      <w:r>
-        <w:t xml:space="preserve">oleh pengunjung aplikasi </w:t>
-      </w:r>
-      <w:r>
-        <w:t>dapat dilihat pada gambar dibawah ini:</w:t>
-      </w:r>
-    </w:p>
-    <w:p>
-      <w:pPr>
-        <w:keepNext/>
-        <w:jc w:val="center"/>
-      </w:pPr>
-      <w:r>
-        <w:rPr>
-          <w:noProof/>
-        </w:rPr>
-        <w:drawing>
-          <wp:inline distT="0" distB="0" distL="0" distR="0" wp14:anchorId="160C47DE" wp14:editId="702DD39B">
-            <wp:extent cx="4133907" cy="3669475"/>
-            <wp:effectExtent l="0" t="0" r="0" b="7620"/>
-            <wp:docPr id="13" name="Picture 13"/>
-            <wp:cNvGraphicFramePr>
-              <a:graphicFrameLocks xmlns:a="http://schemas.openxmlformats.org/drawingml/2006/main" noChangeAspect="1"/>
-            </wp:cNvGraphicFramePr>
-            <a:graphic xmlns:a="http://schemas.openxmlformats.org/drawingml/2006/main">
-              <a:graphicData uri="http://schemas.openxmlformats.org/drawingml/2006/picture">
-                <pic:pic xmlns:pic="http://schemas.openxmlformats.org/drawingml/2006/picture">
-                  <pic:nvPicPr>
-                    <pic:cNvPr id="5" name="banner_clicks.png"/>
-                    <pic:cNvPicPr/>
-                  </pic:nvPicPr>
-                  <pic:blipFill>
-                    <a:blip r:embed="rId22" cstate="print">
-                      <a:extLst>
-                        <a:ext uri="{28A0092B-C50C-407E-A947-70E740481C1C}">
-                          <a14:useLocalDpi xmlns:a14="http://schemas.microsoft.com/office/drawing/2010/main" val="0"/>
-                        </a:ext>
-                      </a:extLst>
-                    </a:blip>
-                    <a:stretch>
-                      <a:fillRect/>
-                    </a:stretch>
-                  </pic:blipFill>
-                  <pic:spPr>
-                    <a:xfrm>
-                      <a:off x="0" y="0"/>
-                      <a:ext cx="4145376" cy="3679655"/>
-                    </a:xfrm>
-                    <a:prstGeom prst="rect">
-                      <a:avLst/>
-                    </a:prstGeom>
-                  </pic:spPr>
-                </pic:pic>
-              </a:graphicData>
-            </a:graphic>
-          </wp:inline>
-        </w:drawing>
-      </w:r>
-    </w:p>
-    <w:p>
-      <w:pPr>
-        <w:pStyle w:val="Caption"/>
-        <w:jc w:val="center"/>
-      </w:pPr>
-      <w:bookmarkStart w:id="48" w:name="_Toc483719052"/>
-      <w:bookmarkStart w:id="49" w:name="_Toc483991458"/>
-      <w:r>
-        <w:t xml:space="preserve">Gambar </w:t>
-      </w:r>
-      <w:r>
-        <w:fldChar w:fldCharType="begin"/>
-      </w:r>
-      <w:r>
-        <w:instrText xml:space="preserve"> SEQ Gambar \* ARABIC </w:instrText>
-      </w:r>
-      <w:r>
-        <w:fldChar w:fldCharType="separate"/>
-      </w:r>
-      <w:r>
-        <w:rPr>
-          <w:noProof/>
-        </w:rPr>
-        <w:t>13</w:t>
-      </w:r>
-      <w:r>
-        <w:rPr>
-          <w:noProof/>
-        </w:rPr>
-        <w:fldChar w:fldCharType="end"/>
-      </w:r>
-      <w:r>
-        <w:t xml:space="preserve"> </w:t>
-      </w:r>
-      <w:r>
-        <w:t>Article</w:t>
-      </w:r>
-      <w:r>
-        <w:t xml:space="preserve"> </w:t>
-      </w:r>
-      <w:r>
-        <w:t xml:space="preserve">History </w:t>
-      </w:r>
-      <w:bookmarkEnd w:id="48"/>
-      <w:r>
-        <w:t>Downlaods</w:t>
-      </w:r>
-      <w:bookmarkEnd w:id="49"/>
-    </w:p>
-    <w:p>
-      <w:pPr>
-        <w:ind w:firstLine="709"/>
-      </w:pPr>
-      <w:r>
-        <w:t xml:space="preserve">Sama seperti fitur </w:t>
-      </w:r>
-      <w:r>
-        <w:rPr>
-          <w:i/>
-        </w:rPr>
-        <w:t xml:space="preserve">article </w:t>
-      </w:r>
-      <w:r>
-        <w:rPr>
-          <w:i/>
-        </w:rPr>
-        <w:t>views</w:t>
-      </w:r>
-      <w:r>
-        <w:t xml:space="preserve"> pada firur ini Anda juga dapat melihat data </w:t>
-      </w:r>
-      <w:r>
-        <w:t xml:space="preserve">daftar konten artikel yang memiliki file dan diunduh oleh </w:t>
-      </w:r>
-      <w:r>
-        <w:t xml:space="preserve">pengunjung secara menyeluruh ataupun secara spesifik berdasarkan </w:t>
-      </w:r>
-      <w:r>
-        <w:t>konten artikel</w:t>
-      </w:r>
-      <w:r>
-        <w:t xml:space="preserve"> dan</w:t>
-      </w:r>
-      <w:r>
-        <w:t xml:space="preserve"> user </w:t>
-      </w:r>
-      <w:r>
-        <w:t xml:space="preserve">pengunjung aplikasi. </w:t>
-      </w:r>
-    </w:p>
-    <w:p>
-      <w:pPr>
-        <w:ind w:firstLine="709"/>
-      </w:pPr>
-      <w:r>
-        <w:t>Anda dapat menggunakan fungsi “</w:t>
-      </w:r>
-      <w:r>
-        <w:rPr>
-          <w:i/>
-        </w:rPr>
-        <w:t xml:space="preserve">View </w:t>
-      </w:r>
-      <w:r>
-        <w:rPr>
-          <w:i/>
-        </w:rPr>
-        <w:t>Article Download</w:t>
-      </w:r>
-      <w:r>
-        <w:rPr>
-          <w:i/>
-        </w:rPr>
-        <w:t xml:space="preserve"> Data</w:t>
-      </w:r>
-      <w:r>
-        <w:t>” pada</w:t>
-      </w:r>
-      <w:r>
-        <w:rPr>
-          <w:i/>
-        </w:rPr>
-        <w:t xml:space="preserve"> content menu</w:t>
-      </w:r>
-      <w:r>
-        <w:t xml:space="preserve"> untuk dapat melihat seluruh data</w:t>
-      </w:r>
-      <w:r>
-        <w:t xml:space="preserve"> daftar konten artikel yang memiliki file dan diunduh </w:t>
-      </w:r>
-      <w:r>
-        <w:t>oleh pengunjung aplikasi</w:t>
-      </w:r>
-      <w:r>
-        <w:t xml:space="preserve">. Anda juga dapat melihat data </w:t>
-      </w:r>
-      <w:r>
-        <w:t xml:space="preserve">daftar </w:t>
-      </w:r>
-      <w:r>
-        <w:t xml:space="preserve">konten artikel yang memiliki file dan diunduh </w:t>
-      </w:r>
-      <w:r>
-        <w:t xml:space="preserve">secara lebih spesifik yaitu berdasarkan </w:t>
-      </w:r>
-      <w:r>
-        <w:t>konten artikel</w:t>
-      </w:r>
-      <w:r>
-        <w:t xml:space="preserve"> dan pengunjung aplikasi dengan mengklik jumlah </w:t>
-      </w:r>
-      <w:r>
-        <w:t>unduh</w:t>
-      </w:r>
-      <w:r>
-        <w:t xml:space="preserve"> yang terletak pada kolom </w:t>
-      </w:r>
-      <w:r>
-        <w:rPr>
-          <w:i/>
-        </w:rPr>
-        <w:t>downloads</w:t>
-      </w:r>
-      <w:r>
-        <w:t>.</w:t>
-      </w:r>
-    </w:p>
-    <w:p>
-      <w:pPr>
-        <w:ind w:firstLine="709"/>
-      </w:pPr>
-      <w:r>
-        <w:lastRenderedPageBreak/>
-        <w:t xml:space="preserve">Tampilan halaman seluruh data </w:t>
-      </w:r>
-      <w:r>
-        <w:t xml:space="preserve">daftar konten artikel yang memiliki file dan diunduh </w:t>
-      </w:r>
-      <w:r>
-        <w:t>oleh pengunjung aplikasi dapat dilihat pada gambar dibawah ini:</w:t>
-      </w:r>
-    </w:p>
-    <w:p>
-      <w:pPr>
-        <w:keepNext/>
-        <w:jc w:val="center"/>
-      </w:pPr>
-      <w:r>
-        <w:rPr>
-          <w:noProof/>
-        </w:rPr>
-        <w:drawing>
-          <wp:inline distT="0" distB="0" distL="0" distR="0" wp14:anchorId="291BD7D9" wp14:editId="2C346119">
-            <wp:extent cx="4108473" cy="3375312"/>
-            <wp:effectExtent l="0" t="0" r="6350" b="0"/>
-            <wp:docPr id="9" name="Picture 9"/>
-            <wp:cNvGraphicFramePr>
-              <a:graphicFrameLocks xmlns:a="http://schemas.openxmlformats.org/drawingml/2006/main" noChangeAspect="1"/>
-            </wp:cNvGraphicFramePr>
-            <a:graphic xmlns:a="http://schemas.openxmlformats.org/drawingml/2006/main">
-              <a:graphicData uri="http://schemas.openxmlformats.org/drawingml/2006/picture">
-                <pic:pic xmlns:pic="http://schemas.openxmlformats.org/drawingml/2006/picture">
-                  <pic:nvPicPr>
-                    <pic:cNvPr id="9" name="banner_click_data.png"/>
-                    <pic:cNvPicPr/>
-                  </pic:nvPicPr>
-                  <pic:blipFill>
-                    <a:blip r:embed="rId23">
-                      <a:extLst>
-                        <a:ext uri="{28A0092B-C50C-407E-A947-70E740481C1C}">
-                          <a14:useLocalDpi xmlns:a14="http://schemas.microsoft.com/office/drawing/2010/main" val="0"/>
-                        </a:ext>
-                      </a:extLst>
-                    </a:blip>
-                    <a:stretch>
-                      <a:fillRect/>
-                    </a:stretch>
-                  </pic:blipFill>
-                  <pic:spPr>
-                    <a:xfrm>
-                      <a:off x="0" y="0"/>
-                      <a:ext cx="4120880" cy="3385505"/>
-                    </a:xfrm>
-                    <a:prstGeom prst="rect">
-                      <a:avLst/>
-                    </a:prstGeom>
-                  </pic:spPr>
-                </pic:pic>
-              </a:graphicData>
-            </a:graphic>
-          </wp:inline>
-        </w:drawing>
-      </w:r>
-    </w:p>
-    <w:p>
-      <w:pPr>
-        <w:pStyle w:val="Caption"/>
-        <w:jc w:val="center"/>
-      </w:pPr>
-      <w:bookmarkStart w:id="50" w:name="_Toc483719053"/>
-      <w:bookmarkStart w:id="51" w:name="_Toc483991459"/>
-      <w:r>
-        <w:t xml:space="preserve">Gambar </w:t>
-      </w:r>
-      <w:r>
-        <w:fldChar w:fldCharType="begin"/>
-      </w:r>
-      <w:r>
-        <w:instrText xml:space="preserve"> SEQ Gambar \* ARABIC </w:instrText>
-      </w:r>
-      <w:r>
-        <w:fldChar w:fldCharType="separate"/>
-      </w:r>
-      <w:r>
-        <w:rPr>
-          <w:noProof/>
-        </w:rPr>
-        <w:t>14</w:t>
-      </w:r>
-      <w:r>
-        <w:rPr>
-          <w:noProof/>
-        </w:rPr>
-        <w:fldChar w:fldCharType="end"/>
-      </w:r>
-      <w:r>
-        <w:t xml:space="preserve"> </w:t>
-      </w:r>
-      <w:r>
-        <w:t>Article Download</w:t>
-      </w:r>
-      <w:r>
-        <w:t xml:space="preserve"> Data</w:t>
-      </w:r>
-      <w:bookmarkEnd w:id="50"/>
-      <w:bookmarkEnd w:id="51"/>
-    </w:p>
-    <w:p>
-      <w:pPr>
-        <w:ind w:firstLine="709"/>
-      </w:pPr>
-      <w:r>
-        <w:t xml:space="preserve">Tampilan </w:t>
-      </w:r>
-      <w:r>
-        <w:t xml:space="preserve">halaman </w:t>
-      </w:r>
-      <w:r>
-        <w:t xml:space="preserve">data daftar konten artikel yang memiliki file dan diunduh oleh pengunjung aplikasi </w:t>
-      </w:r>
-      <w:r>
-        <w:t xml:space="preserve">secara spesifik </w:t>
-      </w:r>
-      <w:r>
-        <w:t xml:space="preserve">berberdasarkan </w:t>
-      </w:r>
-      <w:r>
-        <w:t>konten artikel</w:t>
-      </w:r>
-      <w:r>
-        <w:t xml:space="preserve"> </w:t>
-      </w:r>
-      <w:r>
-        <w:t>d</w:t>
-      </w:r>
-      <w:r>
-        <w:t xml:space="preserve">an pengunjung aplikasi dapat </w:t>
-      </w:r>
-      <w:r>
-        <w:t>di</w:t>
-      </w:r>
-      <w:r>
-        <w:t>lihat pada gambar dibawah ini:</w:t>
-      </w:r>
-    </w:p>
-    <w:p>
-      <w:pPr>
-        <w:keepNext/>
-      </w:pPr>
-      <w:r>
-        <w:rPr>
-          <w:noProof/>
-        </w:rPr>
-        <w:lastRenderedPageBreak/>
-        <w:drawing>
-          <wp:inline distT="0" distB="0" distL="0" distR="0" wp14:anchorId="707DB793" wp14:editId="21F864C9">
-            <wp:extent cx="4132200" cy="2398896"/>
-            <wp:effectExtent l="0" t="0" r="1905" b="1905"/>
-            <wp:docPr id="10" name="Picture 10"/>
-            <wp:cNvGraphicFramePr>
-              <a:graphicFrameLocks xmlns:a="http://schemas.openxmlformats.org/drawingml/2006/main" noChangeAspect="1"/>
-            </wp:cNvGraphicFramePr>
-            <a:graphic xmlns:a="http://schemas.openxmlformats.org/drawingml/2006/main">
-              <a:graphicData uri="http://schemas.openxmlformats.org/drawingml/2006/picture">
-                <pic:pic xmlns:pic="http://schemas.openxmlformats.org/drawingml/2006/picture">
-                  <pic:nvPicPr>
-                    <pic:cNvPr id="10" name="click_data_detail.png"/>
-                    <pic:cNvPicPr/>
-                  </pic:nvPicPr>
-                  <pic:blipFill>
-                    <a:blip r:embed="rId24">
-                      <a:extLst>
-                        <a:ext uri="{28A0092B-C50C-407E-A947-70E740481C1C}">
-                          <a14:useLocalDpi xmlns:a14="http://schemas.microsoft.com/office/drawing/2010/main" val="0"/>
-                        </a:ext>
-                      </a:extLst>
-                    </a:blip>
-                    <a:stretch>
-                      <a:fillRect/>
-                    </a:stretch>
-                  </pic:blipFill>
-                  <pic:spPr>
-                    <a:xfrm>
-                      <a:off x="0" y="0"/>
-                      <a:ext cx="4140839" cy="2403911"/>
-                    </a:xfrm>
-                    <a:prstGeom prst="rect">
-                      <a:avLst/>
-                    </a:prstGeom>
-                  </pic:spPr>
-                </pic:pic>
-              </a:graphicData>
-            </a:graphic>
-          </wp:inline>
-        </w:drawing>
-      </w:r>
-    </w:p>
-    <w:p>
-      <w:pPr>
-        <w:pStyle w:val="Caption"/>
-        <w:jc w:val="center"/>
-      </w:pPr>
-      <w:bookmarkStart w:id="52" w:name="_Toc483719054"/>
-      <w:bookmarkStart w:id="53" w:name="_Toc483991460"/>
-      <w:r>
-        <w:t xml:space="preserve">Gambar </w:t>
-      </w:r>
-      <w:r>
-        <w:fldChar w:fldCharType="begin"/>
-      </w:r>
-      <w:r>
-        <w:instrText xml:space="preserve"> SEQ Gambar \* ARABIC </w:instrText>
-      </w:r>
-      <w:r>
-        <w:fldChar w:fldCharType="separate"/>
-      </w:r>
-      <w:r>
-        <w:rPr>
-          <w:noProof/>
-        </w:rPr>
-        <w:t>15</w:t>
-      </w:r>
-      <w:r>
-        <w:rPr>
-          <w:noProof/>
-        </w:rPr>
-        <w:fldChar w:fldCharType="end"/>
-      </w:r>
-      <w:r>
-        <w:t xml:space="preserve"> </w:t>
-      </w:r>
-      <w:r>
-        <w:t>Article Download</w:t>
-      </w:r>
-      <w:r>
-        <w:t xml:space="preserve"> Spesifik Data</w:t>
-      </w:r>
-      <w:bookmarkEnd w:id="52"/>
-      <w:bookmarkEnd w:id="53"/>
-    </w:p>
-    <w:p>
-      <w:pPr>
-        <w:pStyle w:val="Heading2"/>
-      </w:pPr>
-      <w:bookmarkStart w:id="54" w:name="_Toc483989681"/>
-      <w:r>
-        <w:t>Settings</w:t>
-      </w:r>
-      <w:bookmarkEnd w:id="14"/>
-      <w:r>
-        <w:t xml:space="preserve"> </w:t>
-      </w:r>
-      <w:r>
-        <w:rPr>
-          <w:rStyle w:val="FootnoteReference"/>
-        </w:rPr>
-        <w:footnoteReference w:id="7"/>
-      </w:r>
-      <w:bookmarkEnd w:id="54"/>
-    </w:p>
-    <w:p>
-      <w:pPr>
-        <w:ind w:firstLine="709"/>
-      </w:pPr>
-      <w:r>
-        <w:t xml:space="preserve">Pada fitur ini Anda bisa melakukan seluruh pengaturan untuk fitur-fitur lainnya yang terdapat dalam module </w:t>
-      </w:r>
-      <w:r>
-        <w:t>foto album</w:t>
-      </w:r>
-      <w:r>
-        <w:t xml:space="preserve">. </w:t>
-      </w:r>
-      <w:r>
-        <w:t xml:space="preserve">Pada fitur ini Anda dapat melakukan pengaturan terhadap konten foto album yang </w:t>
-      </w:r>
-      <w:proofErr w:type="gramStart"/>
-      <w:r>
-        <w:t>akan</w:t>
-      </w:r>
-      <w:proofErr w:type="gramEnd"/>
-      <w:r>
-        <w:t xml:space="preserve"> dimunculkan pada halaman front-end untuk selanjutnya dapat dilihat oleh pengunjung. Beberapa pengaturan yang terdapat pada fitur ini seperti hak akses terhadap konten, limit foto yang dapat </w:t>
-      </w:r>
-      <w:proofErr w:type="gramStart"/>
-      <w:r>
-        <w:t>diunggah ,</w:t>
-      </w:r>
-      <w:proofErr w:type="gramEnd"/>
-      <w:r>
-        <w:t xml:space="preserve"> tipe file yang dapat diunggah dan pengaturan-pengaturan lainnya.</w:t>
-      </w:r>
-    </w:p>
-    <w:p>
-      <w:pPr>
-        <w:ind w:firstLine="709"/>
-      </w:pPr>
-      <w:r>
         <w:t xml:space="preserve"> Pengaturan-pengaturan tersebut adalah sebagai berikut:</w:t>
       </w:r>
     </w:p>
@@ -12857,7 +11484,6 @@
         <w:rPr>
           <w:szCs w:val="20"/>
         </w:rPr>
-        <w:lastRenderedPageBreak/>
         <w:t xml:space="preserve">Input ini berisi pengaturan ketersediaan </w:t>
       </w:r>
       <w:r>
@@ -13465,6 +12091,7 @@
           <w:i/>
           <w:szCs w:val="20"/>
         </w:rPr>
+        <w:lastRenderedPageBreak/>
         <w:t>Photos</w:t>
       </w:r>
       <w:r>
@@ -13695,7 +12322,6 @@
           <w:sz w:val="18"/>
           <w:szCs w:val="20"/>
         </w:rPr>
-        <w:lastRenderedPageBreak/>
         <w:t>Catatan:</w:t>
       </w:r>
       <w:r>
@@ -14294,7 +12920,15 @@
         <w:rPr>
           <w:szCs w:val="20"/>
         </w:rPr>
-        <w:t xml:space="preserve">ini bisa Anda gunakan untuk merubah ukuran gambar setelah upload atau menampilkan gambar </w:t>
+        <w:t xml:space="preserve">ini bisa Anda gunakan untuk merubah ukuran gambar setelah upload </w:t>
+      </w:r>
+      <w:bookmarkStart w:id="47" w:name="_GoBack"/>
+      <w:bookmarkEnd w:id="47"/>
+      <w:r>
+        <w:rPr>
+          <w:szCs w:val="20"/>
+        </w:rPr>
+        <w:t xml:space="preserve">atau menampilkan gambar </w:t>
       </w:r>
       <w:r>
         <w:rPr>
@@ -14320,7 +12954,15 @@
           <w:i/>
           <w:szCs w:val="20"/>
         </w:rPr>
-        <w:t>No, not resize photo after upload</w:t>
+        <w:t xml:space="preserve">No, not resize photo after </w:t>
+      </w:r>
+      <w:r>
+        <w:rPr>
+          <w:i/>
+          <w:szCs w:val="20"/>
+        </w:rPr>
+        <w:lastRenderedPageBreak/>
+        <w:t>upload</w:t>
       </w:r>
       <w:r>
         <w:rPr>
@@ -14536,7 +13178,6 @@
         <w:contextualSpacing w:val="0"/>
       </w:pPr>
       <w:r>
-        <w:lastRenderedPageBreak/>
         <w:t>Photo</w:t>
       </w:r>
       <w:r>
@@ -14702,7 +13343,7 @@
                     <pic:cNvPicPr/>
                   </pic:nvPicPr>
                   <pic:blipFill>
-                    <a:blip r:embed="rId25">
+                    <a:blip r:embed="rId22">
                       <a:extLst>
                         <a:ext uri="{28A0092B-C50C-407E-A947-70E740481C1C}">
                           <a14:useLocalDpi xmlns:a14="http://schemas.microsoft.com/office/drawing/2010/main" val="0"/>
@@ -14734,31 +13375,18 @@
         <w:pStyle w:val="Caption"/>
         <w:jc w:val="center"/>
       </w:pPr>
-      <w:bookmarkStart w:id="55" w:name="_Toc483991462"/>
+      <w:bookmarkStart w:id="48" w:name="_Toc483997698"/>
       <w:r>
         <w:t xml:space="preserve">Gambar </w:t>
       </w:r>
-      <w:r>
-        <w:fldChar w:fldCharType="begin"/>
-      </w:r>
-      <w:r>
-        <w:instrText xml:space="preserve"> SEQ Gambar \* ARABIC </w:instrText>
-      </w:r>
-      <w:r>
-        <w:fldChar w:fldCharType="separate"/>
-      </w:r>
-      <w:r>
-        <w:rPr>
-          <w:noProof/>
-        </w:rPr>
-        <w:t>17</w:t>
-      </w:r>
-      <w:r>
-        <w:rPr>
-          <w:noProof/>
-        </w:rPr>
-        <w:fldChar w:fldCharType="end"/>
-      </w:r>
+      <w:fldSimple w:instr=" SEQ Gambar \* ARABIC ">
+        <w:r>
+          <w:rPr>
+            <w:noProof/>
+          </w:rPr>
+          <w:t>18</w:t>
+        </w:r>
+      </w:fldSimple>
       <w:r>
         <w:t xml:space="preserve"> </w:t>
       </w:r>
@@ -14774,10 +13402,10 @@
       <w:r>
         <w:t>Form</w:t>
       </w:r>
-      <w:bookmarkEnd w:id="55"/>
+      <w:bookmarkEnd w:id="48"/>
     </w:p>
     <w:sectPr>
-      <w:footerReference w:type="default" r:id="rId26"/>
+      <w:footerReference w:type="default" r:id="rId23"/>
       <w:pgSz w:w="8392" w:h="11907" w:code="11"/>
       <w:pgMar w:top="680" w:right="680" w:bottom="851" w:left="1134" w:header="720" w:footer="397" w:gutter="0"/>
       <w:cols w:space="720"/>
@@ -14853,7 +13481,7 @@
           <w:rStyle w:val="Hyperlink"/>
           <w:sz w:val="18"/>
         </w:rPr>
-        <w:t>https://github.com/ommu/mod-article</w:t>
+        <w:t>https://github.com/ommu/mod-photo-album</w:t>
       </w:r>
     </w:hyperlink>
     <w:r>
@@ -14861,7 +13489,14 @@
         <w:color w:val="808080" w:themeColor="background1" w:themeShade="80"/>
         <w:sz w:val="18"/>
       </w:rPr>
-      <w:t xml:space="preserve"> (version 1.3.0)</w:t>
+      <w:t xml:space="preserve"> (version 1.0</w:t>
+    </w:r>
+    <w:r>
+      <w:rPr>
+        <w:color w:val="808080" w:themeColor="background1" w:themeShade="80"/>
+        <w:sz w:val="18"/>
+      </w:rPr>
+      <w:t>.0)</w:t>
     </w:r>
   </w:p>
   <w:p>
@@ -17582,7 +16217,7 @@
 </file>
 
 <file path=customXml/itemProps1.xml><?xml version="1.0" encoding="utf-8"?>
-<ds:datastoreItem xmlns:ds="http://schemas.openxmlformats.org/officeDocument/2006/customXml" ds:itemID="{7CF15DB7-4F01-4C21-B549-7192F7070D4A}">
+<ds:datastoreItem xmlns:ds="http://schemas.openxmlformats.org/officeDocument/2006/customXml" ds:itemID="{E635EA0D-47B7-4CC0-A581-696066C2289C}">
   <ds:schemaRefs>
     <ds:schemaRef ds:uri="http://schemas.openxmlformats.org/officeDocument/2006/bibliography"/>
   </ds:schemaRefs>

</xml_diff>